<commit_message>
revised Ps 4. did not publish
</commit_message>
<xml_diff>
--- a/Psalmody - Intro.docx
+++ b/Psalmody - Intro.docx
@@ -533,8 +533,10 @@
         <w:t xml:space="preserve">, then make canticles, etc., consistent with psalter. </w:t>
       </w:r>
       <w:r>
-        <w:t>(Done Pss 1-3</w:t>
-      </w:r>
+        <w:t>(Done Pss 1-4</w:t>
+      </w:r>
+      <w:bookmarkStart w:id="5" w:name="_GoBack"/>
+      <w:bookmarkEnd w:id="5"/>
       <w:r>
         <w:t>)</w:t>
       </w:r>
@@ -763,8 +765,6 @@
       <w:r>
         <w:t xml:space="preserve"> should be removed from some pages</w:t>
       </w:r>
-      <w:bookmarkStart w:id="5" w:name="_GoBack"/>
-      <w:bookmarkEnd w:id="5"/>
     </w:p>
     <w:p>
       <w:pPr>
@@ -1037,7 +1037,7 @@
         <w:szCs w:val="20"/>
         <w:lang w:val="en-US"/>
       </w:rPr>
-      <w:t>I</w:t>
+      <w:t>II</w:t>
     </w:r>
     <w:r>
       <w:rPr>
@@ -3548,7 +3548,7 @@
 </file>
 
 <file path=customXml/itemProps1.xml><?xml version="1.0" encoding="utf-8"?>
-<ds:datastoreItem xmlns:ds="http://schemas.openxmlformats.org/officeDocument/2006/customXml" ds:itemID="{62F4F946-0D52-0849-B81E-4D6A79C2CD33}">
+<ds:datastoreItem xmlns:ds="http://schemas.openxmlformats.org/officeDocument/2006/customXml" ds:itemID="{39BB98EF-ECF1-D741-BEAC-06F5D819F503}">
   <ds:schemaRefs>
     <ds:schemaRef ds:uri="http://schemas.openxmlformats.org/officeDocument/2006/bibliography"/>
   </ds:schemaRefs>
@@ -3556,7 +3556,7 @@
 </file>
 
 <file path=customXml/itemProps2.xml><?xml version="1.0" encoding="utf-8"?>
-<ds:datastoreItem xmlns:ds="http://schemas.openxmlformats.org/officeDocument/2006/customXml" ds:itemID="{EEADE921-D213-7740-BCCF-A7122EB6ECB3}">
+<ds:datastoreItem xmlns:ds="http://schemas.openxmlformats.org/officeDocument/2006/customXml" ds:itemID="{C15C8BA0-9962-374A-B332-8B902697BC44}">
   <ds:schemaRefs>
     <ds:schemaRef ds:uri="http://schemas.openxmlformats.org/officeDocument/2006/bibliography"/>
   </ds:schemaRefs>
@@ -3564,7 +3564,7 @@
 </file>
 
 <file path=customXml/itemProps3.xml><?xml version="1.0" encoding="utf-8"?>
-<ds:datastoreItem xmlns:ds="http://schemas.openxmlformats.org/officeDocument/2006/customXml" ds:itemID="{E099C2FE-86E9-9045-ADDE-D7D3385B6BA2}">
+<ds:datastoreItem xmlns:ds="http://schemas.openxmlformats.org/officeDocument/2006/customXml" ds:itemID="{CADFA9EF-315A-084C-8F5A-0B2F9BC343A2}">
   <ds:schemaRefs>
     <ds:schemaRef ds:uri="http://schemas.openxmlformats.org/officeDocument/2006/bibliography"/>
   </ds:schemaRefs>

</xml_diff>

<commit_message>
Revised Pss 5-6. Not published.
</commit_message>
<xml_diff>
--- a/Psalmody - Intro.docx
+++ b/Psalmody - Intro.docx
@@ -533,7 +533,7 @@
         <w:t xml:space="preserve">, then make canticles, etc., consistent with psalter. </w:t>
       </w:r>
       <w:r>
-        <w:t>(Done Pss 1-4</w:t>
+        <w:t>(Done Pss 1-6</w:t>
       </w:r>
       <w:bookmarkStart w:id="5" w:name="_GoBack"/>
       <w:bookmarkEnd w:id="5"/>
@@ -3548,7 +3548,7 @@
 </file>
 
 <file path=customXml/itemProps1.xml><?xml version="1.0" encoding="utf-8"?>
-<ds:datastoreItem xmlns:ds="http://schemas.openxmlformats.org/officeDocument/2006/customXml" ds:itemID="{39BB98EF-ECF1-D741-BEAC-06F5D819F503}">
+<ds:datastoreItem xmlns:ds="http://schemas.openxmlformats.org/officeDocument/2006/customXml" ds:itemID="{0A6F734F-3CAB-6844-AD33-FAB3AF554A4C}">
   <ds:schemaRefs>
     <ds:schemaRef ds:uri="http://schemas.openxmlformats.org/officeDocument/2006/bibliography"/>
   </ds:schemaRefs>
@@ -3556,7 +3556,7 @@
 </file>
 
 <file path=customXml/itemProps2.xml><?xml version="1.0" encoding="utf-8"?>
-<ds:datastoreItem xmlns:ds="http://schemas.openxmlformats.org/officeDocument/2006/customXml" ds:itemID="{C15C8BA0-9962-374A-B332-8B902697BC44}">
+<ds:datastoreItem xmlns:ds="http://schemas.openxmlformats.org/officeDocument/2006/customXml" ds:itemID="{2C24B5A8-6269-0F46-8725-1A6E1AF48F25}">
   <ds:schemaRefs>
     <ds:schemaRef ds:uri="http://schemas.openxmlformats.org/officeDocument/2006/bibliography"/>
   </ds:schemaRefs>
@@ -3564,7 +3564,7 @@
 </file>
 
 <file path=customXml/itemProps3.xml><?xml version="1.0" encoding="utf-8"?>
-<ds:datastoreItem xmlns:ds="http://schemas.openxmlformats.org/officeDocument/2006/customXml" ds:itemID="{CADFA9EF-315A-084C-8F5A-0B2F9BC343A2}">
+<ds:datastoreItem xmlns:ds="http://schemas.openxmlformats.org/officeDocument/2006/customXml" ds:itemID="{5071167C-1F5E-4146-8764-41D0E8CF97BD}">
   <ds:schemaRefs>
     <ds:schemaRef ds:uri="http://schemas.openxmlformats.org/officeDocument/2006/bibliography"/>
   </ds:schemaRefs>

</xml_diff>

<commit_message>
Revised Ps 54. Published to PDF
</commit_message>
<xml_diff>
--- a/Psalmody - Intro.docx
+++ b/Psalmody - Intro.docx
@@ -1,6 +1,6 @@
 
 <file path=word/document.xml><?xml version="1.0" encoding="utf-8"?>
-<w:document xmlns:wpc="http://schemas.microsoft.com/office/word/2010/wordprocessingCanvas" xmlns:mo="http://schemas.microsoft.com/office/mac/office/2008/main" xmlns:mc="http://schemas.openxmlformats.org/markup-compatibility/2006" xmlns:mv="urn:schemas-microsoft-com:mac:vml" xmlns:o="urn:schemas-microsoft-com:office:office" xmlns:r="http://schemas.openxmlformats.org/officeDocument/2006/relationships" xmlns:m="http://schemas.openxmlformats.org/officeDocument/2006/math" xmlns:v="urn:schemas-microsoft-com:vml" xmlns:wp14="http://schemas.microsoft.com/office/word/2010/wordprocessingDrawing" xmlns:wp="http://schemas.openxmlformats.org/drawingml/2006/wordprocessingDrawing" xmlns:w10="urn:schemas-microsoft-com:office:word" xmlns:w="http://schemas.openxmlformats.org/wordprocessingml/2006/main" xmlns:w14="http://schemas.microsoft.com/office/word/2010/wordml" xmlns:w15="http://schemas.microsoft.com/office/word/2012/wordml" xmlns:wpg="http://schemas.microsoft.com/office/word/2010/wordprocessingGroup" xmlns:wpi="http://schemas.microsoft.com/office/word/2010/wordprocessingInk" xmlns:wne="http://schemas.microsoft.com/office/word/2006/wordml" xmlns:wps="http://schemas.microsoft.com/office/word/2010/wordprocessingShape" mc:Ignorable="w14 w15 wp14">
+<w:document xmlns:wpc="http://schemas.microsoft.com/office/word/2010/wordprocessingCanvas" xmlns:mc="http://schemas.openxmlformats.org/markup-compatibility/2006" xmlns:o="urn:schemas-microsoft-com:office:office" xmlns:r="http://schemas.openxmlformats.org/officeDocument/2006/relationships" xmlns:m="http://schemas.openxmlformats.org/officeDocument/2006/math" xmlns:v="urn:schemas-microsoft-com:vml" xmlns:wp14="http://schemas.microsoft.com/office/word/2010/wordprocessingDrawing" xmlns:wp="http://schemas.openxmlformats.org/drawingml/2006/wordprocessingDrawing" xmlns:w10="urn:schemas-microsoft-com:office:word" xmlns:w="http://schemas.openxmlformats.org/wordprocessingml/2006/main" xmlns:w14="http://schemas.microsoft.com/office/word/2010/wordml" xmlns:wpg="http://schemas.microsoft.com/office/word/2010/wordprocessingGroup" xmlns:wpi="http://schemas.microsoft.com/office/word/2010/wordprocessingInk" xmlns:wne="http://schemas.microsoft.com/office/word/2006/wordml" xmlns:wps="http://schemas.microsoft.com/office/word/2010/wordprocessingShape" mc:Ignorable="w14 wp14">
   <w:body>
     <w:p>
       <w:pPr>
@@ -19,8 +19,19 @@
           <w:szCs w:val="52"/>
           <w:lang w:val="en-US"/>
         </w:rPr>
-        <w:t>The Great Horologion</w:t>
-      </w:r>
+        <w:t xml:space="preserve">The Great </w:t>
+      </w:r>
+      <w:proofErr w:type="spellStart"/>
+      <w:r>
+        <w:rPr>
+          <w:rFonts w:asciiTheme="majorHAnsi" w:hAnsiTheme="majorHAnsi"/>
+          <w:sz w:val="52"/>
+          <w:szCs w:val="52"/>
+          <w:lang w:val="en-US"/>
+        </w:rPr>
+        <w:t>Horologion</w:t>
+      </w:r>
+      <w:proofErr w:type="spellEnd"/>
     </w:p>
     <w:p>
       <w:pPr>
@@ -152,6 +163,7 @@
           <w:lang w:val="en-US"/>
         </w:rPr>
       </w:pPr>
+      <w:proofErr w:type="spellStart"/>
       <w:r>
         <w:rPr>
           <w:rFonts w:asciiTheme="majorHAnsi" w:hAnsiTheme="majorHAnsi"/>
@@ -161,6 +173,7 @@
         </w:rPr>
         <w:t>Agpeya</w:t>
       </w:r>
+      <w:proofErr w:type="spellEnd"/>
     </w:p>
     <w:p>
       <w:pPr>
@@ -288,8 +301,19 @@
           <w:szCs w:val="52"/>
           <w:lang w:val="en-US"/>
         </w:rPr>
-        <w:t>Book of Psalis and Doxolgies</w:t>
-      </w:r>
+        <w:t xml:space="preserve">Book of Psalis and </w:t>
+      </w:r>
+      <w:proofErr w:type="spellStart"/>
+      <w:r>
+        <w:rPr>
+          <w:rFonts w:asciiTheme="majorHAnsi" w:hAnsiTheme="majorHAnsi"/>
+          <w:sz w:val="52"/>
+          <w:szCs w:val="52"/>
+          <w:lang w:val="en-US"/>
+        </w:rPr>
+        <w:t>Doxolgies</w:t>
+      </w:r>
+      <w:proofErr w:type="spellEnd"/>
     </w:p>
     <w:p>
       <w:pPr>
@@ -321,6 +345,7 @@
           <w:lang w:val="en-US"/>
         </w:rPr>
       </w:pPr>
+      <w:proofErr w:type="spellStart"/>
       <w:r>
         <w:rPr>
           <w:rFonts w:asciiTheme="majorHAnsi" w:hAnsiTheme="majorHAnsi"/>
@@ -328,20 +353,61 @@
           <w:szCs w:val="44"/>
           <w:lang w:val="en-US"/>
         </w:rPr>
-        <w:t>Owah Ti Agpeya</w:t>
-      </w:r>
-    </w:p>
-    <w:p>
-      <w:pPr>
-        <w:jc w:val="center"/>
+        <w:t>Owah</w:t>
+      </w:r>
+      <w:proofErr w:type="spellEnd"/>
+      <w:r>
         <w:rPr>
           <w:rFonts w:asciiTheme="majorHAnsi" w:hAnsiTheme="majorHAnsi"/>
           <w:sz w:val="44"/>
           <w:szCs w:val="44"/>
           <w:lang w:val="en-US"/>
         </w:rPr>
+        <w:t xml:space="preserve"> </w:t>
+      </w:r>
+      <w:proofErr w:type="spellStart"/>
+      <w:r>
+        <w:rPr>
+          <w:rFonts w:asciiTheme="majorHAnsi" w:hAnsiTheme="majorHAnsi"/>
+          <w:sz w:val="44"/>
+          <w:szCs w:val="44"/>
+          <w:lang w:val="en-US"/>
+        </w:rPr>
+        <w:t>Ti</w:t>
+      </w:r>
+      <w:proofErr w:type="spellEnd"/>
+      <w:r>
+        <w:rPr>
+          <w:rFonts w:asciiTheme="majorHAnsi" w:hAnsiTheme="majorHAnsi"/>
+          <w:sz w:val="44"/>
+          <w:szCs w:val="44"/>
+          <w:lang w:val="en-US"/>
+        </w:rPr>
+        <w:t xml:space="preserve"> </w:t>
+      </w:r>
+      <w:proofErr w:type="spellStart"/>
+      <w:r>
+        <w:rPr>
+          <w:rFonts w:asciiTheme="majorHAnsi" w:hAnsiTheme="majorHAnsi"/>
+          <w:sz w:val="44"/>
+          <w:szCs w:val="44"/>
+          <w:lang w:val="en-US"/>
+        </w:rPr>
+        <w:t>Agpeya</w:t>
+      </w:r>
+      <w:proofErr w:type="spellEnd"/>
+    </w:p>
+    <w:p>
+      <w:pPr>
+        <w:jc w:val="center"/>
+        <w:rPr>
+          <w:rFonts w:asciiTheme="majorHAnsi" w:hAnsiTheme="majorHAnsi"/>
+          <w:sz w:val="44"/>
+          <w:szCs w:val="44"/>
+          <w:lang w:val="en-US"/>
+        </w:rPr>
         <w:sectPr>
-          <w:footerReference w:type="default" r:id="rId10"/>
+          <w:footerReference w:type="default" r:id="rId11"/>
           <w:type w:val="oddPage"/>
           <w:pgSz w:w="11880" w:h="15480" w:code="1"/>
           <w:pgMar w:top="1080" w:right="1440" w:bottom="1440" w:left="1080" w:header="720" w:footer="720" w:gutter="504"/>
@@ -351,6 +417,7 @@
           <w:docGrid w:linePitch="360"/>
         </w:sectPr>
       </w:pPr>
+      <w:proofErr w:type="spellStart"/>
       <w:r>
         <w:rPr>
           <w:rFonts w:asciiTheme="majorHAnsi" w:hAnsiTheme="majorHAnsi"/>
@@ -358,8 +425,49 @@
           <w:szCs w:val="44"/>
           <w:lang w:val="en-US"/>
         </w:rPr>
-        <w:t>Owah Pi Talo Empiestoinofi</w:t>
-      </w:r>
+        <w:t>Owah</w:t>
+      </w:r>
+      <w:proofErr w:type="spellEnd"/>
+      <w:r>
+        <w:rPr>
+          <w:rFonts w:asciiTheme="majorHAnsi" w:hAnsiTheme="majorHAnsi"/>
+          <w:sz w:val="44"/>
+          <w:szCs w:val="44"/>
+          <w:lang w:val="en-US"/>
+        </w:rPr>
+        <w:t xml:space="preserve"> Pi </w:t>
+      </w:r>
+      <w:proofErr w:type="spellStart"/>
+      <w:r>
+        <w:rPr>
+          <w:rFonts w:asciiTheme="majorHAnsi" w:hAnsiTheme="majorHAnsi"/>
+          <w:sz w:val="44"/>
+          <w:szCs w:val="44"/>
+          <w:lang w:val="en-US"/>
+        </w:rPr>
+        <w:t>Talo</w:t>
+      </w:r>
+      <w:proofErr w:type="spellEnd"/>
+      <w:r>
+        <w:rPr>
+          <w:rFonts w:asciiTheme="majorHAnsi" w:hAnsiTheme="majorHAnsi"/>
+          <w:sz w:val="44"/>
+          <w:szCs w:val="44"/>
+          <w:lang w:val="en-US"/>
+        </w:rPr>
+        <w:t xml:space="preserve"> </w:t>
+      </w:r>
+      <w:proofErr w:type="spellStart"/>
+      <w:r>
+        <w:rPr>
+          <w:rFonts w:asciiTheme="majorHAnsi" w:hAnsiTheme="majorHAnsi"/>
+          <w:sz w:val="44"/>
+          <w:szCs w:val="44"/>
+          <w:lang w:val="en-US"/>
+        </w:rPr>
+        <w:t>Empiestoinofi</w:t>
+      </w:r>
+      <w:proofErr w:type="spellEnd"/>
     </w:p>
     <w:p>
       <w:pPr>
@@ -371,8 +479,13 @@
       <w:bookmarkStart w:id="3" w:name="_Toc297407696"/>
       <w:r>
         <w:lastRenderedPageBreak/>
-        <w:t>The Great Horologion</w:t>
-      </w:r>
+        <w:t xml:space="preserve">The Great </w:t>
+      </w:r>
+      <w:proofErr w:type="spellStart"/>
+      <w:r>
+        <w:t>Horologion</w:t>
+      </w:r>
+      <w:proofErr w:type="spellEnd"/>
       <w:r>
         <w:t xml:space="preserve"> </w:t>
       </w:r>
@@ -430,7 +543,27 @@
         <w:pStyle w:val="Body"/>
       </w:pPr>
       <w:r>
-        <w:t xml:space="preserve">©Jonathan Slote, Editor, 2014-2015. All rights reserved. Permission to use, quote, reproduce and modify for non-commercial, liturgical or scholarly purposes is hereby granted to all institutions, parishes, clergy, or lay members affiliated to the affiliated jurisdictions and agencies of the Standing Council of Oriental Orthodox Churches (SCOOCH) or of the Assembly of Canonical Orthodox Bishops of North and Central America, as well as all jurisdictions in communion with the Oriental Orthodox Patriarchate of Alexandria, or the Ecumenical Patriarchate of Constantinople. This clause applies to liturgical text only, and not to Introductory and Appendix articles. </w:t>
+        <w:t xml:space="preserve">©Jonathan Slote, Editor, 2014-2015. All rights reserved. </w:t>
+      </w:r>
+      <w:proofErr w:type="gramStart"/>
+      <w:r>
+        <w:t>Permission to use, quote, repr</w:t>
+      </w:r>
+      <w:r>
+        <w:t>o</w:t>
+      </w:r>
+      <w:r>
+        <w:t>duce and modify for non-commercial, liturgical or scholarly purposes is hereby granted to all institutions, parishes, clergy, or lay members affiliated to the affiliated jurisdictions and agencies of the Standing Council of Oriental Orthodox Churches (SCOOCH) or of the Assembly of Canonical Orthodox Bishops of North and Central America, as well as all jurisdictions in communion with the Oriental Orthodox Patriarchate of Alexandria, or the Ecumenical Patriarchate of Constantinople.</w:t>
+      </w:r>
+      <w:proofErr w:type="gramEnd"/>
+      <w:r>
+        <w:t xml:space="preserve"> This clause applies to liturgical text only, and not to Introdu</w:t>
+      </w:r>
+      <w:r>
+        <w:t>c</w:t>
+      </w:r>
+      <w:r>
+        <w:t xml:space="preserve">tory and Appendix articles. </w:t>
       </w:r>
     </w:p>
     <w:p>
@@ -457,7 +590,15 @@
         <w:t>Non-legally binding summary: Pleas</w:t>
       </w:r>
       <w:r>
-        <w:t>e feel free to print this out for use, or to make minor revisions, such as moving applicable commonly used doxologies to the common section. Please also feel free to use any portions in any other work, but in that case it must not be identified as this work (though citation is encouraged). In short, feel free to pass of our work as yours, but please do not pass off your work as ours.</w:t>
+        <w:t xml:space="preserve">e feel free to print this out for use, or to make minor revisions, such as moving applicable commonly used doxologies to the common section. Please also feel free to use any portions in any other work, but in that </w:t>
+      </w:r>
+      <w:proofErr w:type="gramStart"/>
+      <w:r>
+        <w:t>case</w:t>
+      </w:r>
+      <w:proofErr w:type="gramEnd"/>
+      <w:r>
+        <w:t xml:space="preserve"> it must not be identified as this work (though citation is encouraged). In short, feel free to pass of our work as yours, but please do not pass off your work as ours.</w:t>
       </w:r>
     </w:p>
     <w:p>
@@ -470,13 +611,93 @@
         <w:pStyle w:val="Body"/>
       </w:pPr>
       <w:r>
-        <w:t>The Psalms are based on the translation of Archimandrite Lazarus Moore, who entrusted a copy of said psalms to his disciple, Heg. Fr. Silas Spear, with full permission to use them, who in turn granted us permission to use them. They are revised based on the (public domain) translation of Heg. Fr. Athanasius Iskander, which he intentionally did not copyright so that they might freely be used.</w:t>
-      </w:r>
-      <w:r>
-        <w:t xml:space="preserve"> Comparison was also made to many existing translations of the LXX Psalms, without infringing on their copyrights.</w:t>
-      </w:r>
-      <w:r>
-        <w:t xml:space="preserve"> New Testament passages are based on the (public domain) translation of Heg. Fr. Athanasius Iskander, revised based on comparison with various popular translations, such as the Eastern Orthodox Bible and the King James Version, without infringing on those copyrights.</w:t>
+        <w:t xml:space="preserve">The Psalms </w:t>
+      </w:r>
+      <w:proofErr w:type="gramStart"/>
+      <w:r>
+        <w:t>are based</w:t>
+      </w:r>
+      <w:proofErr w:type="gramEnd"/>
+      <w:r>
+        <w:t xml:space="preserve"> on the translation of Archimandrite Lazarus Moore, who entrusted a copy of said psalms to his disciple, </w:t>
+      </w:r>
+      <w:proofErr w:type="spellStart"/>
+      <w:r>
+        <w:t>Heg</w:t>
+      </w:r>
+      <w:proofErr w:type="spellEnd"/>
+      <w:r>
+        <w:t xml:space="preserve">. </w:t>
+      </w:r>
+      <w:proofErr w:type="gramStart"/>
+      <w:r>
+        <w:t>Fr. Silas Spear, with full permission to use them, who in turn granted us permission to use them.</w:t>
+      </w:r>
+      <w:proofErr w:type="gramEnd"/>
+      <w:r>
+        <w:t xml:space="preserve"> They </w:t>
+      </w:r>
+      <w:proofErr w:type="gramStart"/>
+      <w:r>
+        <w:t>are revised</w:t>
+      </w:r>
+      <w:proofErr w:type="gramEnd"/>
+      <w:r>
+        <w:t xml:space="preserve"> based on the (public domain) translation of </w:t>
+      </w:r>
+      <w:proofErr w:type="spellStart"/>
+      <w:r>
+        <w:t>Heg</w:t>
+      </w:r>
+      <w:proofErr w:type="spellEnd"/>
+      <w:r>
+        <w:t xml:space="preserve">. Fr. Athanasius Iskander, which he intentionally did not copyright so that they </w:t>
+      </w:r>
+      <w:proofErr w:type="gramStart"/>
+      <w:r>
+        <w:t>might freely be used</w:t>
+      </w:r>
+      <w:proofErr w:type="gramEnd"/>
+      <w:r>
+        <w:t>.</w:t>
+      </w:r>
+      <w:r>
+        <w:t xml:space="preserve"> Comparison was also made </w:t>
+      </w:r>
+      <w:proofErr w:type="gramStart"/>
+      <w:r>
+        <w:t>to</w:t>
+      </w:r>
+      <w:proofErr w:type="gramEnd"/>
+      <w:r>
+        <w:t xml:space="preserve"> many existing translations of the LXX Psalms, without infringing on their copyrights.</w:t>
+      </w:r>
+      <w:r>
+        <w:t xml:space="preserve"> New Testament passages </w:t>
+      </w:r>
+      <w:proofErr w:type="gramStart"/>
+      <w:r>
+        <w:t>are based</w:t>
+      </w:r>
+      <w:proofErr w:type="gramEnd"/>
+      <w:r>
+        <w:t xml:space="preserve"> on the (public domain) translation of </w:t>
+      </w:r>
+      <w:proofErr w:type="spellStart"/>
+      <w:r>
+        <w:t>Heg</w:t>
+      </w:r>
+      <w:proofErr w:type="spellEnd"/>
+      <w:r>
+        <w:t xml:space="preserve">. Fr. Athanasius </w:t>
+      </w:r>
+      <w:proofErr w:type="gramStart"/>
+      <w:r>
+        <w:t>Iskander,</w:t>
+      </w:r>
+      <w:proofErr w:type="gramEnd"/>
+      <w:r>
+        <w:t xml:space="preserve"> revised based on comparison with various popular translations, such as the Eastern Orthodox Bible and the King James Version, without infringing on those copyrights.</w:t>
       </w:r>
     </w:p>
     <w:p>
@@ -484,7 +705,39 @@
         <w:pStyle w:val="Body"/>
       </w:pPr>
       <w:r>
-        <w:t>The Psalmody and Agpeya texts are based on the (public domain) translation of Heg. Fr. Athanasius Iskander, revised to conform to modern English, with comparison to all known English translations of the Pslamody (SUS, LA, and Midwest, without infringing on those copyrights), and by comparison to the original Coptic.</w:t>
+        <w:t xml:space="preserve">The Psalmody and </w:t>
+      </w:r>
+      <w:proofErr w:type="spellStart"/>
+      <w:r>
+        <w:t>Agpeya</w:t>
+      </w:r>
+      <w:proofErr w:type="spellEnd"/>
+      <w:r>
+        <w:t xml:space="preserve"> texts </w:t>
+      </w:r>
+      <w:proofErr w:type="gramStart"/>
+      <w:r>
+        <w:t>are based</w:t>
+      </w:r>
+      <w:proofErr w:type="gramEnd"/>
+      <w:r>
+        <w:t xml:space="preserve"> on the (public domain) translation of </w:t>
+      </w:r>
+      <w:proofErr w:type="spellStart"/>
+      <w:r>
+        <w:t>Heg</w:t>
+      </w:r>
+      <w:proofErr w:type="spellEnd"/>
+      <w:r>
+        <w:t xml:space="preserve">. Fr. Athanasius Iskander, revised to conform to modern English, with comparison to all known English translations of the </w:t>
+      </w:r>
+      <w:proofErr w:type="spellStart"/>
+      <w:r>
+        <w:t>Pslamody</w:t>
+      </w:r>
+      <w:proofErr w:type="spellEnd"/>
+      <w:r>
+        <w:t xml:space="preserve"> (SUS, LA, and Midwest, without infringing on those copyrights), and by comparison to the original Coptic.</w:t>
       </w:r>
     </w:p>
     <w:p>
@@ -530,13 +783,33 @@
         <w:t xml:space="preserve"> for style and with Coptic variants</w:t>
       </w:r>
       <w:r>
-        <w:t xml:space="preserve">, then make canticles, etc., consistent with psalter. </w:t>
-      </w:r>
-      <w:r>
-        <w:t>(Done Pss 1-6</w:t>
-      </w:r>
-      <w:bookmarkStart w:id="5" w:name="_GoBack"/>
-      <w:bookmarkEnd w:id="5"/>
+        <w:t xml:space="preserve">, </w:t>
+      </w:r>
+      <w:proofErr w:type="gramStart"/>
+      <w:r>
+        <w:t>then</w:t>
+      </w:r>
+      <w:proofErr w:type="gramEnd"/>
+      <w:r>
+        <w:t xml:space="preserve"> make canticles, etc., co</w:t>
+      </w:r>
+      <w:r>
+        <w:t>n</w:t>
+      </w:r>
+      <w:r>
+        <w:t xml:space="preserve">sistent with psalter. </w:t>
+      </w:r>
+      <w:r>
+        <w:t xml:space="preserve">(Done </w:t>
+      </w:r>
+      <w:proofErr w:type="spellStart"/>
+      <w:r>
+        <w:t>Pss</w:t>
+      </w:r>
+      <w:proofErr w:type="spellEnd"/>
+      <w:r>
+        <w:t xml:space="preserve"> 1-54</w:t>
+      </w:r>
       <w:r>
         <w:t>)</w:t>
       </w:r>
@@ -634,7 +907,15 @@
         </w:numPr>
       </w:pPr>
       <w:r>
-        <w:t>Make sure pasted in sections didn’t bring their formatting (page size, page number location, margins, etc.)</w:t>
+        <w:t xml:space="preserve">Make sure pasted in sections </w:t>
+      </w:r>
+      <w:proofErr w:type="gramStart"/>
+      <w:r>
+        <w:t>didn’t</w:t>
+      </w:r>
+      <w:proofErr w:type="gramEnd"/>
+      <w:r>
+        <w:t xml:space="preserve"> bring their formatting (page size, page number location, margins, etc.)</w:t>
       </w:r>
     </w:p>
     <w:p>
@@ -646,8 +927,13 @@
         </w:numPr>
       </w:pPr>
       <w:r>
-        <w:t>Replace transliterations with Coptic on title page and roi</w:t>
-      </w:r>
+        <w:t xml:space="preserve">Replace transliterations with Coptic on title page and </w:t>
+      </w:r>
+      <w:proofErr w:type="spellStart"/>
+      <w:r>
+        <w:t>roi</w:t>
+      </w:r>
+      <w:proofErr w:type="spellEnd"/>
     </w:p>
     <w:p>
       <w:pPr>
@@ -657,9 +943,27 @@
           <w:numId w:val="2"/>
         </w:numPr>
       </w:pPr>
-      <w:r>
-        <w:t>Add defnar or synaxarium?</w:t>
-      </w:r>
+      <w:proofErr w:type="gramStart"/>
+      <w:r>
+        <w:t xml:space="preserve">Add </w:t>
+      </w:r>
+      <w:proofErr w:type="spellStart"/>
+      <w:r>
+        <w:t>defnar</w:t>
+      </w:r>
+      <w:proofErr w:type="spellEnd"/>
+      <w:r>
+        <w:t xml:space="preserve"> or </w:t>
+      </w:r>
+      <w:proofErr w:type="spellStart"/>
+      <w:r>
+        <w:t>synaxarium</w:t>
+      </w:r>
+      <w:proofErr w:type="spellEnd"/>
+      <w:r>
+        <w:t>?</w:t>
+      </w:r>
+      <w:proofErr w:type="gramEnd"/>
       <w:r>
         <w:t xml:space="preserve"> At least notes for where to insert</w:t>
       </w:r>
@@ -672,12 +976,33 @@
           <w:numId w:val="2"/>
         </w:numPr>
       </w:pPr>
-      <w:r>
-        <w:t>heading 3 should start a new page. places where that's ugly should be demoted to heading 4</w:t>
-      </w:r>
-      <w:r>
-        <w:t>…. Or make 2 versions of heading 3, one breaking, one not, and be selective</w:t>
-      </w:r>
+      <w:proofErr w:type="gramStart"/>
+      <w:r>
+        <w:t>heading</w:t>
+      </w:r>
+      <w:proofErr w:type="gramEnd"/>
+      <w:r>
+        <w:t xml:space="preserve"> 3 should start a new page. </w:t>
+      </w:r>
+      <w:proofErr w:type="gramStart"/>
+      <w:r>
+        <w:t>places</w:t>
+      </w:r>
+      <w:proofErr w:type="gramEnd"/>
+      <w:r>
+        <w:t xml:space="preserve"> where that's ugly should be demoted to heading 4</w:t>
+      </w:r>
+      <w:r>
+        <w:t>…. Or make 2 versions of heading 3, one breaking, one not, and be sele</w:t>
+      </w:r>
+      <w:r>
+        <w:t>c</w:t>
+      </w:r>
+      <w:r>
+        <w:t>tive</w:t>
+      </w:r>
+      <w:bookmarkStart w:id="5" w:name="_GoBack"/>
+      <w:bookmarkEnd w:id="5"/>
     </w:p>
     <w:p>
       <w:pPr>
@@ -688,7 +1013,29 @@
         </w:numPr>
       </w:pPr>
       <w:r>
-        <w:t>Consider the effect of the drift that existed at the time of a saint’s departure. For example, a modern saint, is effectively on the Gregorian calendar. If the Coptic calendar is shifted to make correct, they should be shifted on the Coptic calendar, not the Gregorian. A 4</w:t>
+        <w:t xml:space="preserve">Consider the effect of the drift that existed at the time of a saint’s departure. For example, a modern </w:t>
+      </w:r>
+      <w:proofErr w:type="gramStart"/>
+      <w:r>
+        <w:t>saint,</w:t>
+      </w:r>
+      <w:proofErr w:type="gramEnd"/>
+      <w:r>
+        <w:t xml:space="preserve"> is effectively on the Gregorian calendar. If the Coptic ca</w:t>
+      </w:r>
+      <w:r>
+        <w:t>l</w:t>
+      </w:r>
+      <w:r>
+        <w:t xml:space="preserve">endar </w:t>
+      </w:r>
+      <w:proofErr w:type="gramStart"/>
+      <w:r>
+        <w:t>is shifted</w:t>
+      </w:r>
+      <w:proofErr w:type="gramEnd"/>
+      <w:r>
+        <w:t xml:space="preserve"> to make correct, they should be shifted on the Coptic calendar, not the Gregorian. A 4</w:t>
       </w:r>
       <w:r>
         <w:rPr>
@@ -697,7 +1044,21 @@
         <w:t>th</w:t>
       </w:r>
       <w:r>
-        <w:t xml:space="preserve"> century saint was effectively on the Coptic, so if the Coptic is shifted, they should be shifted on the Gregorian, and remain the same on the Coptic. All times in between are somewhere in between, depending on the drift at the time. Add the correction as a 3</w:t>
+        <w:t xml:space="preserve"> century saint was effectively on the Coptic, so if the Coptic is shifted, they should be shifted on the Gregorian, and remain the same on the Co</w:t>
+      </w:r>
+      <w:r>
+        <w:t>p</w:t>
+      </w:r>
+      <w:r>
+        <w:t xml:space="preserve">tic. All times in between </w:t>
+      </w:r>
+      <w:proofErr w:type="gramStart"/>
+      <w:r>
+        <w:t>are somewhere in between, depending</w:t>
+      </w:r>
+      <w:proofErr w:type="gramEnd"/>
+      <w:r>
+        <w:t xml:space="preserve"> on the drift at the time. Add the correction as a 3</w:t>
       </w:r>
       <w:r>
         <w:rPr>
@@ -730,8 +1091,13 @@
         </w:numPr>
       </w:pPr>
       <w:r>
-        <w:t>Add assortment of hymns for Koiahk</w:t>
-      </w:r>
+        <w:t xml:space="preserve">Add assortment of hymns for </w:t>
+      </w:r>
+      <w:proofErr w:type="spellStart"/>
+      <w:r>
+        <w:t>Koiahk</w:t>
+      </w:r>
+      <w:proofErr w:type="spellEnd"/>
       <w:r>
         <w:t xml:space="preserve"> (properly revised and formatted, rather than the current temporary section)</w:t>
       </w:r>
@@ -745,7 +1111,31 @@
         </w:numPr>
       </w:pPr>
       <w:r>
-        <w:t>Replace “evlogite/evlogison” with Copitc font.</w:t>
+        <w:t>Replace “</w:t>
+      </w:r>
+      <w:proofErr w:type="spellStart"/>
+      <w:r>
+        <w:t>evlogite</w:t>
+      </w:r>
+      <w:proofErr w:type="spellEnd"/>
+      <w:r>
+        <w:t>/</w:t>
+      </w:r>
+      <w:proofErr w:type="spellStart"/>
+      <w:r>
+        <w:t>evlogison</w:t>
+      </w:r>
+      <w:proofErr w:type="spellEnd"/>
+      <w:r>
+        <w:t xml:space="preserve">” with </w:t>
+      </w:r>
+      <w:proofErr w:type="spellStart"/>
+      <w:r>
+        <w:t>Copitc</w:t>
+      </w:r>
+      <w:proofErr w:type="spellEnd"/>
+      <w:r>
+        <w:t xml:space="preserve"> font.</w:t>
       </w:r>
     </w:p>
     <w:p>
@@ -884,10 +1274,12 @@
         <w:pStyle w:val="Heading3"/>
       </w:pPr>
       <w:bookmarkStart w:id="18" w:name="_Toc410196901"/>
+      <w:proofErr w:type="spellStart"/>
       <w:r>
         <w:t>Koiak</w:t>
       </w:r>
       <w:bookmarkEnd w:id="18"/>
+      <w:proofErr w:type="spellEnd"/>
     </w:p>
     <w:p>
       <w:pPr>
@@ -942,7 +1334,7 @@
       </w:pPr>
     </w:p>
     <w:sectPr>
-      <w:footerReference w:type="default" r:id="rId11"/>
+      <w:footerReference w:type="default" r:id="rId12"/>
       <w:type w:val="continuous"/>
       <w:pgSz w:w="11880" w:h="15480"/>
       <w:pgMar w:top="1080" w:right="1440" w:bottom="1440" w:left="1080" w:header="720" w:footer="720" w:gutter="504"/>
@@ -955,7 +1347,7 @@
 </file>
 
 <file path=word/endnotes.xml><?xml version="1.0" encoding="utf-8"?>
-<w:endnotes xmlns:wpc="http://schemas.microsoft.com/office/word/2010/wordprocessingCanvas" xmlns:mo="http://schemas.microsoft.com/office/mac/office/2008/main" xmlns:mc="http://schemas.openxmlformats.org/markup-compatibility/2006" xmlns:mv="urn:schemas-microsoft-com:mac:vml" xmlns:o="urn:schemas-microsoft-com:office:office" xmlns:r="http://schemas.openxmlformats.org/officeDocument/2006/relationships" xmlns:m="http://schemas.openxmlformats.org/officeDocument/2006/math" xmlns:v="urn:schemas-microsoft-com:vml" xmlns:wp14="http://schemas.microsoft.com/office/word/2010/wordprocessingDrawing" xmlns:wp="http://schemas.openxmlformats.org/drawingml/2006/wordprocessingDrawing" xmlns:w10="urn:schemas-microsoft-com:office:word" xmlns:w="http://schemas.openxmlformats.org/wordprocessingml/2006/main" xmlns:w14="http://schemas.microsoft.com/office/word/2010/wordml" xmlns:w15="http://schemas.microsoft.com/office/word/2012/wordml" xmlns:wpg="http://schemas.microsoft.com/office/word/2010/wordprocessingGroup" xmlns:wpi="http://schemas.microsoft.com/office/word/2010/wordprocessingInk" xmlns:wne="http://schemas.microsoft.com/office/word/2006/wordml" xmlns:wps="http://schemas.microsoft.com/office/word/2010/wordprocessingShape" mc:Ignorable="w14 w15 wp14">
+<w:endnotes xmlns:wpc="http://schemas.microsoft.com/office/word/2010/wordprocessingCanvas" xmlns:mc="http://schemas.openxmlformats.org/markup-compatibility/2006" xmlns:o="urn:schemas-microsoft-com:office:office" xmlns:r="http://schemas.openxmlformats.org/officeDocument/2006/relationships" xmlns:m="http://schemas.openxmlformats.org/officeDocument/2006/math" xmlns:v="urn:schemas-microsoft-com:vml" xmlns:wp14="http://schemas.microsoft.com/office/word/2010/wordprocessingDrawing" xmlns:wp="http://schemas.openxmlformats.org/drawingml/2006/wordprocessingDrawing" xmlns:w10="urn:schemas-microsoft-com:office:word" xmlns:w="http://schemas.openxmlformats.org/wordprocessingml/2006/main" xmlns:w14="http://schemas.microsoft.com/office/word/2010/wordml" xmlns:wpg="http://schemas.microsoft.com/office/word/2010/wordprocessingGroup" xmlns:wpi="http://schemas.microsoft.com/office/word/2010/wordprocessingInk" xmlns:wne="http://schemas.microsoft.com/office/word/2006/wordml" xmlns:wps="http://schemas.microsoft.com/office/word/2010/wordprocessingShape" mc:Ignorable="w14 wp14">
   <w:endnote w:type="separator" w:id="-1">
     <w:p>
       <w:pPr>
@@ -980,7 +1372,7 @@
 </file>
 
 <file path=word/footer1.xml><?xml version="1.0" encoding="utf-8"?>
-<w:ftr xmlns:wpc="http://schemas.microsoft.com/office/word/2010/wordprocessingCanvas" xmlns:mo="http://schemas.microsoft.com/office/mac/office/2008/main" xmlns:mc="http://schemas.openxmlformats.org/markup-compatibility/2006" xmlns:mv="urn:schemas-microsoft-com:mac:vml" xmlns:o="urn:schemas-microsoft-com:office:office" xmlns:r="http://schemas.openxmlformats.org/officeDocument/2006/relationships" xmlns:m="http://schemas.openxmlformats.org/officeDocument/2006/math" xmlns:v="urn:schemas-microsoft-com:vml" xmlns:wp14="http://schemas.microsoft.com/office/word/2010/wordprocessingDrawing" xmlns:wp="http://schemas.openxmlformats.org/drawingml/2006/wordprocessingDrawing" xmlns:w10="urn:schemas-microsoft-com:office:word" xmlns:w="http://schemas.openxmlformats.org/wordprocessingml/2006/main" xmlns:w14="http://schemas.microsoft.com/office/word/2010/wordml" xmlns:w15="http://schemas.microsoft.com/office/word/2012/wordml" xmlns:wpg="http://schemas.microsoft.com/office/word/2010/wordprocessingGroup" xmlns:wpi="http://schemas.microsoft.com/office/word/2010/wordprocessingInk" xmlns:wne="http://schemas.microsoft.com/office/word/2006/wordml" xmlns:wps="http://schemas.microsoft.com/office/word/2010/wordprocessingShape" mc:Ignorable="w14 w15 wp14">
+<w:ftr xmlns:wpc="http://schemas.microsoft.com/office/word/2010/wordprocessingCanvas" xmlns:mc="http://schemas.openxmlformats.org/markup-compatibility/2006" xmlns:o="urn:schemas-microsoft-com:office:office" xmlns:r="http://schemas.openxmlformats.org/officeDocument/2006/relationships" xmlns:m="http://schemas.openxmlformats.org/officeDocument/2006/math" xmlns:v="urn:schemas-microsoft-com:vml" xmlns:wp14="http://schemas.microsoft.com/office/word/2010/wordprocessingDrawing" xmlns:wp="http://schemas.openxmlformats.org/drawingml/2006/wordprocessingDrawing" xmlns:w10="urn:schemas-microsoft-com:office:word" xmlns:w="http://schemas.openxmlformats.org/wordprocessingml/2006/main" xmlns:w14="http://schemas.microsoft.com/office/word/2010/wordml" xmlns:wpg="http://schemas.microsoft.com/office/word/2010/wordprocessingGroup" xmlns:wpi="http://schemas.microsoft.com/office/word/2010/wordprocessingInk" xmlns:wne="http://schemas.microsoft.com/office/word/2006/wordml" xmlns:wps="http://schemas.microsoft.com/office/word/2010/wordprocessingShape" mc:Ignorable="w14 wp14">
   <w:p>
     <w:pPr>
       <w:pStyle w:val="Footer"/>
@@ -994,7 +1386,7 @@
 </file>
 
 <file path=word/footer2.xml><?xml version="1.0" encoding="utf-8"?>
-<w:ftr xmlns:wpc="http://schemas.microsoft.com/office/word/2010/wordprocessingCanvas" xmlns:mo="http://schemas.microsoft.com/office/mac/office/2008/main" xmlns:mc="http://schemas.openxmlformats.org/markup-compatibility/2006" xmlns:mv="urn:schemas-microsoft-com:mac:vml" xmlns:o="urn:schemas-microsoft-com:office:office" xmlns:r="http://schemas.openxmlformats.org/officeDocument/2006/relationships" xmlns:m="http://schemas.openxmlformats.org/officeDocument/2006/math" xmlns:v="urn:schemas-microsoft-com:vml" xmlns:wp14="http://schemas.microsoft.com/office/word/2010/wordprocessingDrawing" xmlns:wp="http://schemas.openxmlformats.org/drawingml/2006/wordprocessingDrawing" xmlns:w10="urn:schemas-microsoft-com:office:word" xmlns:w="http://schemas.openxmlformats.org/wordprocessingml/2006/main" xmlns:w14="http://schemas.microsoft.com/office/word/2010/wordml" xmlns:w15="http://schemas.microsoft.com/office/word/2012/wordml" xmlns:wpg="http://schemas.microsoft.com/office/word/2010/wordprocessingGroup" xmlns:wpi="http://schemas.microsoft.com/office/word/2010/wordprocessingInk" xmlns:wne="http://schemas.microsoft.com/office/word/2006/wordml" xmlns:wps="http://schemas.microsoft.com/office/word/2010/wordprocessingShape" mc:Ignorable="w14 w15 wp14">
+<w:ftr xmlns:wpc="http://schemas.microsoft.com/office/word/2010/wordprocessingCanvas" xmlns:mc="http://schemas.openxmlformats.org/markup-compatibility/2006" xmlns:o="urn:schemas-microsoft-com:office:office" xmlns:r="http://schemas.openxmlformats.org/officeDocument/2006/relationships" xmlns:m="http://schemas.openxmlformats.org/officeDocument/2006/math" xmlns:v="urn:schemas-microsoft-com:vml" xmlns:wp14="http://schemas.microsoft.com/office/word/2010/wordprocessingDrawing" xmlns:wp="http://schemas.openxmlformats.org/drawingml/2006/wordprocessingDrawing" xmlns:w10="urn:schemas-microsoft-com:office:word" xmlns:w="http://schemas.openxmlformats.org/wordprocessingml/2006/main" xmlns:w14="http://schemas.microsoft.com/office/word/2010/wordml" xmlns:wpg="http://schemas.microsoft.com/office/word/2010/wordprocessingGroup" xmlns:wpi="http://schemas.microsoft.com/office/word/2010/wordprocessingInk" xmlns:wne="http://schemas.microsoft.com/office/word/2006/wordml" xmlns:wps="http://schemas.microsoft.com/office/word/2010/wordprocessingShape" mc:Ignorable="w14 wp14">
   <w:p>
     <w:pPr>
       <w:pStyle w:val="Footer"/>
@@ -1054,7 +1446,7 @@
 </file>
 
 <file path=word/footnotes.xml><?xml version="1.0" encoding="utf-8"?>
-<w:footnotes xmlns:wpc="http://schemas.microsoft.com/office/word/2010/wordprocessingCanvas" xmlns:mo="http://schemas.microsoft.com/office/mac/office/2008/main" xmlns:mc="http://schemas.openxmlformats.org/markup-compatibility/2006" xmlns:mv="urn:schemas-microsoft-com:mac:vml" xmlns:o="urn:schemas-microsoft-com:office:office" xmlns:r="http://schemas.openxmlformats.org/officeDocument/2006/relationships" xmlns:m="http://schemas.openxmlformats.org/officeDocument/2006/math" xmlns:v="urn:schemas-microsoft-com:vml" xmlns:wp14="http://schemas.microsoft.com/office/word/2010/wordprocessingDrawing" xmlns:wp="http://schemas.openxmlformats.org/drawingml/2006/wordprocessingDrawing" xmlns:w10="urn:schemas-microsoft-com:office:word" xmlns:w="http://schemas.openxmlformats.org/wordprocessingml/2006/main" xmlns:w14="http://schemas.microsoft.com/office/word/2010/wordml" xmlns:w15="http://schemas.microsoft.com/office/word/2012/wordml" xmlns:wpg="http://schemas.microsoft.com/office/word/2010/wordprocessingGroup" xmlns:wpi="http://schemas.microsoft.com/office/word/2010/wordprocessingInk" xmlns:wne="http://schemas.microsoft.com/office/word/2006/wordml" xmlns:wps="http://schemas.microsoft.com/office/word/2010/wordprocessingShape" mc:Ignorable="w14 w15 wp14">
+<w:footnotes xmlns:wpc="http://schemas.microsoft.com/office/word/2010/wordprocessingCanvas" xmlns:mc="http://schemas.openxmlformats.org/markup-compatibility/2006" xmlns:o="urn:schemas-microsoft-com:office:office" xmlns:r="http://schemas.openxmlformats.org/officeDocument/2006/relationships" xmlns:m="http://schemas.openxmlformats.org/officeDocument/2006/math" xmlns:v="urn:schemas-microsoft-com:vml" xmlns:wp14="http://schemas.microsoft.com/office/word/2010/wordprocessingDrawing" xmlns:wp="http://schemas.openxmlformats.org/drawingml/2006/wordprocessingDrawing" xmlns:w10="urn:schemas-microsoft-com:office:word" xmlns:w="http://schemas.openxmlformats.org/wordprocessingml/2006/main" xmlns:w14="http://schemas.microsoft.com/office/word/2010/wordml" xmlns:wpg="http://schemas.microsoft.com/office/word/2010/wordprocessingGroup" xmlns:wpi="http://schemas.microsoft.com/office/word/2010/wordprocessingInk" xmlns:wne="http://schemas.microsoft.com/office/word/2006/wordml" xmlns:wps="http://schemas.microsoft.com/office/word/2010/wordprocessingShape" mc:Ignorable="w14 wp14">
   <w:footnote w:type="separator" w:id="-1">
     <w:p>
       <w:pPr>
@@ -1079,7 +1471,7 @@
 </file>
 
 <file path=word/numbering.xml><?xml version="1.0" encoding="utf-8"?>
-<w:numbering xmlns:wpc="http://schemas.microsoft.com/office/word/2010/wordprocessingCanvas" xmlns:mo="http://schemas.microsoft.com/office/mac/office/2008/main" xmlns:mc="http://schemas.openxmlformats.org/markup-compatibility/2006" xmlns:mv="urn:schemas-microsoft-com:mac:vml" xmlns:o="urn:schemas-microsoft-com:office:office" xmlns:r="http://schemas.openxmlformats.org/officeDocument/2006/relationships" xmlns:m="http://schemas.openxmlformats.org/officeDocument/2006/math" xmlns:v="urn:schemas-microsoft-com:vml" xmlns:wp14="http://schemas.microsoft.com/office/word/2010/wordprocessingDrawing" xmlns:wp="http://schemas.openxmlformats.org/drawingml/2006/wordprocessingDrawing" xmlns:w10="urn:schemas-microsoft-com:office:word" xmlns:w="http://schemas.openxmlformats.org/wordprocessingml/2006/main" xmlns:w14="http://schemas.microsoft.com/office/word/2010/wordml" xmlns:w15="http://schemas.microsoft.com/office/word/2012/wordml" xmlns:wpg="http://schemas.microsoft.com/office/word/2010/wordprocessingGroup" xmlns:wpi="http://schemas.microsoft.com/office/word/2010/wordprocessingInk" xmlns:wne="http://schemas.microsoft.com/office/word/2006/wordml" xmlns:wps="http://schemas.microsoft.com/office/word/2010/wordprocessingShape" mc:Ignorable="w14 w15 wp14">
+<w:numbering xmlns:wpc="http://schemas.microsoft.com/office/word/2010/wordprocessingCanvas" xmlns:mc="http://schemas.openxmlformats.org/markup-compatibility/2006" xmlns:o="urn:schemas-microsoft-com:office:office" xmlns:r="http://schemas.openxmlformats.org/officeDocument/2006/relationships" xmlns:m="http://schemas.openxmlformats.org/officeDocument/2006/math" xmlns:v="urn:schemas-microsoft-com:vml" xmlns:wp14="http://schemas.microsoft.com/office/word/2010/wordprocessingDrawing" xmlns:wp="http://schemas.openxmlformats.org/drawingml/2006/wordprocessingDrawing" xmlns:w10="urn:schemas-microsoft-com:office:word" xmlns:w="http://schemas.openxmlformats.org/wordprocessingml/2006/main" xmlns:w14="http://schemas.microsoft.com/office/word/2010/wordml" xmlns:wpg="http://schemas.microsoft.com/office/word/2010/wordprocessingGroup" xmlns:wpi="http://schemas.microsoft.com/office/word/2010/wordprocessingInk" xmlns:wne="http://schemas.microsoft.com/office/word/2006/wordml" xmlns:wps="http://schemas.microsoft.com/office/word/2010/wordprocessingShape" mc:Ignorable="w14 wp14">
   <w:abstractNum w:abstractNumId="0">
     <w:nsid w:val="0B36571C"/>
     <w:multiLevelType w:val="hybridMultilevel"/>
@@ -1316,7 +1708,7 @@
 </file>
 
 <file path=word/styles.xml><?xml version="1.0" encoding="utf-8"?>
-<w:styles xmlns:mc="http://schemas.openxmlformats.org/markup-compatibility/2006" xmlns:r="http://schemas.openxmlformats.org/officeDocument/2006/relationships" xmlns:w="http://schemas.openxmlformats.org/wordprocessingml/2006/main" xmlns:w14="http://schemas.microsoft.com/office/word/2010/wordml" xmlns:w15="http://schemas.microsoft.com/office/word/2012/wordml" mc:Ignorable="w14 w15">
+<w:styles xmlns:mc="http://schemas.openxmlformats.org/markup-compatibility/2006" xmlns:r="http://schemas.openxmlformats.org/officeDocument/2006/relationships" xmlns:w="http://schemas.openxmlformats.org/wordprocessingml/2006/main" xmlns:w14="http://schemas.microsoft.com/office/word/2010/wordml" mc:Ignorable="w14">
   <w:docDefaults>
     <w:rPrDefault>
       <w:rPr>
@@ -1332,387 +1724,145 @@
       </w:pPr>
     </w:pPrDefault>
   </w:docDefaults>
-  <w:latentStyles w:defLockedState="0" w:defUIPriority="99" w:defSemiHidden="0" w:defUnhideWhenUsed="0" w:defQFormat="0" w:count="380">
-    <w:lsdException w:name="Normal" w:uiPriority="0" w:qFormat="1"/>
-    <w:lsdException w:name="heading 1" w:uiPriority="9" w:qFormat="1"/>
-    <w:lsdException w:name="heading 2" w:semiHidden="1" w:uiPriority="9" w:unhideWhenUsed="1" w:qFormat="1"/>
-    <w:lsdException w:name="heading 3" w:semiHidden="1" w:uiPriority="9" w:unhideWhenUsed="1" w:qFormat="1"/>
-    <w:lsdException w:name="heading 4" w:semiHidden="1" w:uiPriority="9" w:unhideWhenUsed="1" w:qFormat="1"/>
-    <w:lsdException w:name="heading 5" w:semiHidden="1" w:uiPriority="9" w:unhideWhenUsed="1" w:qFormat="1"/>
-    <w:lsdException w:name="heading 6" w:semiHidden="1" w:uiPriority="9" w:unhideWhenUsed="1" w:qFormat="1"/>
-    <w:lsdException w:name="heading 7" w:semiHidden="1" w:uiPriority="9" w:unhideWhenUsed="1" w:qFormat="1"/>
-    <w:lsdException w:name="heading 8" w:semiHidden="1" w:uiPriority="9" w:unhideWhenUsed="1" w:qFormat="1"/>
-    <w:lsdException w:name="heading 9" w:semiHidden="1" w:uiPriority="9" w:unhideWhenUsed="1" w:qFormat="1"/>
-    <w:lsdException w:name="index 1" w:semiHidden="1" w:unhideWhenUsed="1"/>
-    <w:lsdException w:name="index 2" w:semiHidden="1" w:unhideWhenUsed="1"/>
-    <w:lsdException w:name="index 3" w:semiHidden="1" w:unhideWhenUsed="1"/>
-    <w:lsdException w:name="index 4" w:semiHidden="1" w:unhideWhenUsed="1"/>
-    <w:lsdException w:name="index 5" w:semiHidden="1" w:unhideWhenUsed="1"/>
-    <w:lsdException w:name="index 6" w:semiHidden="1" w:unhideWhenUsed="1"/>
-    <w:lsdException w:name="index 7" w:semiHidden="1" w:unhideWhenUsed="1"/>
-    <w:lsdException w:name="index 8" w:semiHidden="1" w:unhideWhenUsed="1"/>
-    <w:lsdException w:name="index 9" w:semiHidden="1" w:unhideWhenUsed="1"/>
-    <w:lsdException w:name="toc 1" w:semiHidden="1" w:uiPriority="39" w:unhideWhenUsed="1" w:qFormat="1"/>
-    <w:lsdException w:name="toc 2" w:semiHidden="1" w:uiPriority="39" w:unhideWhenUsed="1" w:qFormat="1"/>
-    <w:lsdException w:name="toc 3" w:semiHidden="1" w:uiPriority="39" w:unhideWhenUsed="1" w:qFormat="1"/>
-    <w:lsdException w:name="toc 4" w:semiHidden="1" w:uiPriority="39" w:unhideWhenUsed="1"/>
-    <w:lsdException w:name="toc 5" w:semiHidden="1" w:uiPriority="39" w:unhideWhenUsed="1"/>
-    <w:lsdException w:name="toc 6" w:semiHidden="1" w:uiPriority="39" w:unhideWhenUsed="1"/>
-    <w:lsdException w:name="toc 7" w:semiHidden="1" w:uiPriority="39" w:unhideWhenUsed="1"/>
-    <w:lsdException w:name="toc 8" w:semiHidden="1" w:uiPriority="39" w:unhideWhenUsed="1"/>
-    <w:lsdException w:name="toc 9" w:semiHidden="1" w:uiPriority="39" w:unhideWhenUsed="1"/>
-    <w:lsdException w:name="Normal Indent" w:semiHidden="1" w:unhideWhenUsed="1"/>
-    <w:lsdException w:name="footnote text" w:semiHidden="1" w:uiPriority="0" w:unhideWhenUsed="1"/>
-    <w:lsdException w:name="annotation text" w:semiHidden="1" w:unhideWhenUsed="1"/>
-    <w:lsdException w:name="header" w:semiHidden="1" w:unhideWhenUsed="1"/>
-    <w:lsdException w:name="footer" w:semiHidden="1" w:unhideWhenUsed="1"/>
-    <w:lsdException w:name="index heading" w:semiHidden="1" w:unhideWhenUsed="1"/>
-    <w:lsdException w:name="caption" w:semiHidden="1" w:uiPriority="35" w:unhideWhenUsed="1" w:qFormat="1"/>
-    <w:lsdException w:name="table of figures" w:semiHidden="1" w:unhideWhenUsed="1"/>
-    <w:lsdException w:name="envelope address" w:semiHidden="1" w:unhideWhenUsed="1"/>
-    <w:lsdException w:name="envelope return" w:semiHidden="1" w:unhideWhenUsed="1"/>
-    <w:lsdException w:name="footnote reference" w:semiHidden="1" w:unhideWhenUsed="1"/>
-    <w:lsdException w:name="annotation reference" w:semiHidden="1" w:unhideWhenUsed="1"/>
-    <w:lsdException w:name="line number" w:semiHidden="1" w:unhideWhenUsed="1"/>
-    <w:lsdException w:name="page number" w:semiHidden="1" w:unhideWhenUsed="1"/>
-    <w:lsdException w:name="endnote reference" w:semiHidden="1" w:unhideWhenUsed="1"/>
-    <w:lsdException w:name="endnote text" w:semiHidden="1" w:unhideWhenUsed="1"/>
-    <w:lsdException w:name="table of authorities" w:semiHidden="1" w:unhideWhenUsed="1"/>
-    <w:lsdException w:name="macro" w:semiHidden="1" w:unhideWhenUsed="1"/>
-    <w:lsdException w:name="toa heading" w:semiHidden="1" w:unhideWhenUsed="1"/>
-    <w:lsdException w:name="List" w:semiHidden="1" w:unhideWhenUsed="1"/>
-    <w:lsdException w:name="List Bullet" w:semiHidden="1" w:unhideWhenUsed="1"/>
-    <w:lsdException w:name="List Number" w:semiHidden="1" w:unhideWhenUsed="1"/>
-    <w:lsdException w:name="List 2" w:semiHidden="1" w:unhideWhenUsed="1"/>
-    <w:lsdException w:name="List 3" w:semiHidden="1" w:unhideWhenUsed="1"/>
-    <w:lsdException w:name="List 4" w:semiHidden="1" w:unhideWhenUsed="1"/>
-    <w:lsdException w:name="List 5" w:semiHidden="1" w:unhideWhenUsed="1"/>
-    <w:lsdException w:name="List Bullet 2" w:semiHidden="1" w:unhideWhenUsed="1"/>
-    <w:lsdException w:name="List Bullet 3" w:semiHidden="1" w:unhideWhenUsed="1"/>
-    <w:lsdException w:name="List Bullet 4" w:semiHidden="1" w:unhideWhenUsed="1"/>
-    <w:lsdException w:name="List Bullet 5" w:semiHidden="1" w:unhideWhenUsed="1"/>
-    <w:lsdException w:name="List Number 2" w:semiHidden="1" w:unhideWhenUsed="1"/>
-    <w:lsdException w:name="List Number 3" w:semiHidden="1" w:unhideWhenUsed="1"/>
-    <w:lsdException w:name="List Number 4" w:semiHidden="1" w:unhideWhenUsed="1"/>
-    <w:lsdException w:name="List Number 5" w:semiHidden="1" w:unhideWhenUsed="1"/>
-    <w:lsdException w:name="Title" w:uiPriority="10" w:qFormat="1"/>
-    <w:lsdException w:name="Closing" w:semiHidden="1" w:unhideWhenUsed="1"/>
-    <w:lsdException w:name="Signature" w:semiHidden="1" w:unhideWhenUsed="1"/>
-    <w:lsdException w:name="Default Paragraph Font" w:semiHidden="1" w:uiPriority="1" w:unhideWhenUsed="1"/>
-    <w:lsdException w:name="Body Text" w:semiHidden="1" w:unhideWhenUsed="1"/>
-    <w:lsdException w:name="Body Text Indent" w:semiHidden="1" w:unhideWhenUsed="1"/>
-    <w:lsdException w:name="List Continue" w:semiHidden="1" w:unhideWhenUsed="1"/>
-    <w:lsdException w:name="List Continue 2" w:semiHidden="1" w:unhideWhenUsed="1"/>
-    <w:lsdException w:name="List Continue 3" w:semiHidden="1" w:unhideWhenUsed="1"/>
-    <w:lsdException w:name="List Continue 4" w:semiHidden="1" w:unhideWhenUsed="1"/>
-    <w:lsdException w:name="List Continue 5" w:semiHidden="1" w:unhideWhenUsed="1"/>
-    <w:lsdException w:name="Message Header" w:semiHidden="1" w:unhideWhenUsed="1"/>
-    <w:lsdException w:name="Subtitle" w:uiPriority="11" w:qFormat="1"/>
-    <w:lsdException w:name="Salutation" w:semiHidden="1" w:unhideWhenUsed="1"/>
-    <w:lsdException w:name="Date" w:semiHidden="1" w:unhideWhenUsed="1"/>
-    <w:lsdException w:name="Body Text First Indent" w:semiHidden="1" w:unhideWhenUsed="1"/>
-    <w:lsdException w:name="Body Text First Indent 2" w:semiHidden="1" w:unhideWhenUsed="1"/>
-    <w:lsdException w:name="Note Heading" w:semiHidden="1" w:unhideWhenUsed="1"/>
-    <w:lsdException w:name="Body Text 2" w:semiHidden="1" w:unhideWhenUsed="1"/>
-    <w:lsdException w:name="Body Text 3" w:semiHidden="1" w:unhideWhenUsed="1"/>
-    <w:lsdException w:name="Body Text Indent 2" w:semiHidden="1" w:unhideWhenUsed="1"/>
-    <w:lsdException w:name="Body Text Indent 3" w:semiHidden="1" w:unhideWhenUsed="1"/>
-    <w:lsdException w:name="Block Text" w:semiHidden="1" w:unhideWhenUsed="1"/>
-    <w:lsdException w:name="Hyperlink" w:semiHidden="1" w:unhideWhenUsed="1"/>
-    <w:lsdException w:name="FollowedHyperlink" w:semiHidden="1" w:unhideWhenUsed="1"/>
-    <w:lsdException w:name="Strong" w:uiPriority="22" w:qFormat="1"/>
-    <w:lsdException w:name="Emphasis" w:uiPriority="20" w:qFormat="1"/>
-    <w:lsdException w:name="Document Map" w:semiHidden="1" w:unhideWhenUsed="1"/>
-    <w:lsdException w:name="Plain Text" w:semiHidden="1" w:unhideWhenUsed="1"/>
-    <w:lsdException w:name="E-mail Signature" w:semiHidden="1" w:unhideWhenUsed="1"/>
-    <w:lsdException w:name="HTML Top of Form" w:semiHidden="1" w:unhideWhenUsed="1"/>
-    <w:lsdException w:name="HTML Bottom of Form" w:semiHidden="1" w:unhideWhenUsed="1"/>
-    <w:lsdException w:name="Normal (Web)" w:semiHidden="1" w:unhideWhenUsed="1"/>
-    <w:lsdException w:name="HTML Acronym" w:semiHidden="1" w:unhideWhenUsed="1"/>
-    <w:lsdException w:name="HTML Address" w:semiHidden="1" w:unhideWhenUsed="1"/>
-    <w:lsdException w:name="HTML Cite" w:semiHidden="1" w:unhideWhenUsed="1"/>
-    <w:lsdException w:name="HTML Code" w:semiHidden="1" w:unhideWhenUsed="1"/>
-    <w:lsdException w:name="HTML Definition" w:semiHidden="1" w:unhideWhenUsed="1"/>
-    <w:lsdException w:name="HTML Keyboard" w:semiHidden="1" w:unhideWhenUsed="1"/>
-    <w:lsdException w:name="HTML Preformatted" w:semiHidden="1" w:unhideWhenUsed="1"/>
-    <w:lsdException w:name="HTML Sample" w:semiHidden="1" w:unhideWhenUsed="1"/>
-    <w:lsdException w:name="HTML Typewriter" w:semiHidden="1" w:unhideWhenUsed="1"/>
-    <w:lsdException w:name="HTML Variable" w:semiHidden="1" w:unhideWhenUsed="1"/>
-    <w:lsdException w:name="Normal Table" w:semiHidden="1" w:unhideWhenUsed="1"/>
-    <w:lsdException w:name="annotation subject" w:semiHidden="1" w:unhideWhenUsed="1"/>
-    <w:lsdException w:name="No List" w:semiHidden="1" w:unhideWhenUsed="1"/>
-    <w:lsdException w:name="Outline List 1" w:semiHidden="1" w:unhideWhenUsed="1"/>
-    <w:lsdException w:name="Outline List 2" w:semiHidden="1" w:unhideWhenUsed="1"/>
-    <w:lsdException w:name="Outline List 3" w:semiHidden="1" w:unhideWhenUsed="1"/>
-    <w:lsdException w:name="Table Simple 1" w:semiHidden="1" w:unhideWhenUsed="1"/>
-    <w:lsdException w:name="Table Simple 2" w:semiHidden="1" w:unhideWhenUsed="1"/>
-    <w:lsdException w:name="Table Simple 3" w:semiHidden="1" w:unhideWhenUsed="1"/>
-    <w:lsdException w:name="Table Classic 1" w:semiHidden="1" w:unhideWhenUsed="1"/>
-    <w:lsdException w:name="Table Classic 2" w:semiHidden="1" w:unhideWhenUsed="1"/>
-    <w:lsdException w:name="Table Classic 3" w:semiHidden="1" w:unhideWhenUsed="1"/>
-    <w:lsdException w:name="Table Classic 4" w:semiHidden="1" w:unhideWhenUsed="1"/>
-    <w:lsdException w:name="Table Colorful 1" w:semiHidden="1" w:unhideWhenUsed="1"/>
-    <w:lsdException w:name="Table Colorful 2" w:semiHidden="1" w:unhideWhenUsed="1"/>
-    <w:lsdException w:name="Table Colorful 3" w:semiHidden="1" w:unhideWhenUsed="1"/>
-    <w:lsdException w:name="Table Columns 1" w:semiHidden="1" w:unhideWhenUsed="1"/>
-    <w:lsdException w:name="Table Columns 2" w:semiHidden="1" w:unhideWhenUsed="1"/>
-    <w:lsdException w:name="Table Columns 3" w:semiHidden="1" w:unhideWhenUsed="1"/>
-    <w:lsdException w:name="Table Columns 4" w:semiHidden="1" w:unhideWhenUsed="1"/>
-    <w:lsdException w:name="Table Columns 5" w:semiHidden="1" w:unhideWhenUsed="1"/>
-    <w:lsdException w:name="Table Grid 1" w:semiHidden="1" w:unhideWhenUsed="1"/>
-    <w:lsdException w:name="Table Grid 2" w:semiHidden="1" w:unhideWhenUsed="1"/>
-    <w:lsdException w:name="Table Grid 3" w:semiHidden="1" w:unhideWhenUsed="1"/>
-    <w:lsdException w:name="Table Grid 4" w:semiHidden="1" w:unhideWhenUsed="1"/>
-    <w:lsdException w:name="Table Grid 5" w:semiHidden="1" w:unhideWhenUsed="1"/>
-    <w:lsdException w:name="Table Grid 6" w:semiHidden="1" w:unhideWhenUsed="1"/>
-    <w:lsdException w:name="Table Grid 7" w:semiHidden="1" w:unhideWhenUsed="1"/>
-    <w:lsdException w:name="Table Grid 8" w:semiHidden="1" w:unhideWhenUsed="1"/>
-    <w:lsdException w:name="Table List 1" w:semiHidden="1" w:unhideWhenUsed="1"/>
-    <w:lsdException w:name="Table List 2" w:semiHidden="1" w:unhideWhenUsed="1"/>
-    <w:lsdException w:name="Table List 3" w:semiHidden="1" w:unhideWhenUsed="1"/>
-    <w:lsdException w:name="Table List 4" w:semiHidden="1" w:unhideWhenUsed="1"/>
-    <w:lsdException w:name="Table List 5" w:semiHidden="1" w:unhideWhenUsed="1"/>
-    <w:lsdException w:name="Table List 6" w:semiHidden="1" w:unhideWhenUsed="1"/>
-    <w:lsdException w:name="Table List 7" w:semiHidden="1" w:unhideWhenUsed="1"/>
-    <w:lsdException w:name="Table List 8" w:semiHidden="1" w:unhideWhenUsed="1"/>
-    <w:lsdException w:name="Table 3D effects 1" w:semiHidden="1" w:unhideWhenUsed="1"/>
-    <w:lsdException w:name="Table 3D effects 2" w:semiHidden="1" w:unhideWhenUsed="1"/>
-    <w:lsdException w:name="Table 3D effects 3" w:semiHidden="1" w:unhideWhenUsed="1"/>
-    <w:lsdException w:name="Table Contemporary" w:semiHidden="1" w:unhideWhenUsed="1"/>
-    <w:lsdException w:name="Table Elegant" w:semiHidden="1" w:unhideWhenUsed="1"/>
-    <w:lsdException w:name="Table Professional" w:semiHidden="1" w:unhideWhenUsed="1"/>
-    <w:lsdException w:name="Table Subtle 1" w:semiHidden="1" w:unhideWhenUsed="1"/>
-    <w:lsdException w:name="Table Subtle 2" w:semiHidden="1" w:unhideWhenUsed="1"/>
-    <w:lsdException w:name="Table Web 1" w:semiHidden="1" w:unhideWhenUsed="1"/>
-    <w:lsdException w:name="Table Web 2" w:semiHidden="1" w:unhideWhenUsed="1"/>
-    <w:lsdException w:name="Table Web 3" w:semiHidden="1" w:unhideWhenUsed="1"/>
-    <w:lsdException w:name="Balloon Text" w:semiHidden="1" w:unhideWhenUsed="1"/>
-    <w:lsdException w:name="Table Grid" w:uiPriority="59"/>
-    <w:lsdException w:name="Table Theme" w:semiHidden="1" w:unhideWhenUsed="1"/>
-    <w:lsdException w:name="Note Level 1" w:semiHidden="1" w:unhideWhenUsed="1"/>
-    <w:lsdException w:name="Note Level 2" w:semiHidden="1" w:unhideWhenUsed="1"/>
-    <w:lsdException w:name="Note Level 3" w:semiHidden="1" w:unhideWhenUsed="1"/>
-    <w:lsdException w:name="Note Level 4" w:semiHidden="1" w:unhideWhenUsed="1"/>
-    <w:lsdException w:name="Note Level 5" w:semiHidden="1" w:unhideWhenUsed="1"/>
-    <w:lsdException w:name="Note Level 6" w:semiHidden="1" w:unhideWhenUsed="1"/>
-    <w:lsdException w:name="Note Level 7" w:semiHidden="1" w:unhideWhenUsed="1"/>
-    <w:lsdException w:name="Note Level 8" w:semiHidden="1" w:unhideWhenUsed="1"/>
-    <w:lsdException w:name="Note Level 9" w:semiHidden="1" w:unhideWhenUsed="1"/>
-    <w:lsdException w:name="Placeholder Text" w:semiHidden="1"/>
-    <w:lsdException w:name="No Spacing" w:uiPriority="1" w:qFormat="1"/>
-    <w:lsdException w:name="Light Shading" w:uiPriority="60"/>
-    <w:lsdException w:name="Light List" w:uiPriority="61"/>
-    <w:lsdException w:name="Light Grid" w:uiPriority="62"/>
-    <w:lsdException w:name="Medium Shading 1" w:uiPriority="63"/>
-    <w:lsdException w:name="Medium Shading 2" w:uiPriority="64"/>
-    <w:lsdException w:name="Medium List 1" w:uiPriority="65"/>
-    <w:lsdException w:name="Medium List 2" w:uiPriority="66"/>
-    <w:lsdException w:name="Medium Grid 1" w:uiPriority="67"/>
-    <w:lsdException w:name="Medium Grid 2" w:uiPriority="68"/>
-    <w:lsdException w:name="Medium Grid 3" w:uiPriority="69"/>
-    <w:lsdException w:name="Dark List" w:uiPriority="70"/>
-    <w:lsdException w:name="Colorful Shading" w:uiPriority="71"/>
-    <w:lsdException w:name="Colorful List" w:uiPriority="72"/>
-    <w:lsdException w:name="Colorful Grid" w:uiPriority="73"/>
-    <w:lsdException w:name="Light Shading Accent 1" w:uiPriority="60"/>
-    <w:lsdException w:name="Light List Accent 1" w:uiPriority="61"/>
-    <w:lsdException w:name="Light Grid Accent 1" w:uiPriority="62"/>
-    <w:lsdException w:name="Medium Shading 1 Accent 1" w:uiPriority="63"/>
-    <w:lsdException w:name="Medium Shading 2 Accent 1" w:uiPriority="64"/>
-    <w:lsdException w:name="Medium List 1 Accent 1" w:uiPriority="65"/>
-    <w:lsdException w:name="Revision" w:semiHidden="1"/>
-    <w:lsdException w:name="List Paragraph" w:uiPriority="34" w:qFormat="1"/>
-    <w:lsdException w:name="Quote" w:uiPriority="29" w:qFormat="1"/>
-    <w:lsdException w:name="Intense Quote" w:uiPriority="30" w:qFormat="1"/>
-    <w:lsdException w:name="Medium List 2 Accent 1" w:uiPriority="66"/>
-    <w:lsdException w:name="Medium Grid 1 Accent 1" w:uiPriority="67"/>
-    <w:lsdException w:name="Medium Grid 2 Accent 1" w:uiPriority="68"/>
-    <w:lsdException w:name="Medium Grid 3 Accent 1" w:uiPriority="69"/>
-    <w:lsdException w:name="Dark List Accent 1" w:uiPriority="70"/>
-    <w:lsdException w:name="Colorful Shading Accent 1" w:uiPriority="71"/>
-    <w:lsdException w:name="Colorful List Accent 1" w:uiPriority="72"/>
-    <w:lsdException w:name="Colorful Grid Accent 1" w:uiPriority="73"/>
-    <w:lsdException w:name="Light Shading Accent 2" w:uiPriority="60"/>
-    <w:lsdException w:name="Light List Accent 2" w:uiPriority="61"/>
-    <w:lsdException w:name="Light Grid Accent 2" w:uiPriority="62"/>
-    <w:lsdException w:name="Medium Shading 1 Accent 2" w:uiPriority="63"/>
-    <w:lsdException w:name="Medium Shading 2 Accent 2" w:uiPriority="64"/>
-    <w:lsdException w:name="Medium List 1 Accent 2" w:uiPriority="65"/>
-    <w:lsdException w:name="Medium List 2 Accent 2" w:uiPriority="66"/>
-    <w:lsdException w:name="Medium Grid 1 Accent 2" w:uiPriority="67"/>
-    <w:lsdException w:name="Medium Grid 2 Accent 2" w:uiPriority="68"/>
-    <w:lsdException w:name="Medium Grid 3 Accent 2" w:uiPriority="69"/>
-    <w:lsdException w:name="Dark List Accent 2" w:uiPriority="70"/>
-    <w:lsdException w:name="Colorful Shading Accent 2" w:uiPriority="71"/>
-    <w:lsdException w:name="Colorful List Accent 2" w:uiPriority="72"/>
-    <w:lsdException w:name="Colorful Grid Accent 2" w:uiPriority="73"/>
-    <w:lsdException w:name="Light Shading Accent 3" w:uiPriority="60"/>
-    <w:lsdException w:name="Light List Accent 3" w:uiPriority="61"/>
-    <w:lsdException w:name="Light Grid Accent 3" w:uiPriority="62"/>
-    <w:lsdException w:name="Medium Shading 1 Accent 3" w:uiPriority="63"/>
-    <w:lsdException w:name="Medium Shading 2 Accent 3" w:uiPriority="64"/>
-    <w:lsdException w:name="Medium List 1 Accent 3" w:uiPriority="65"/>
-    <w:lsdException w:name="Medium List 2 Accent 3" w:uiPriority="66"/>
-    <w:lsdException w:name="Medium Grid 1 Accent 3" w:uiPriority="67"/>
-    <w:lsdException w:name="Medium Grid 2 Accent 3" w:uiPriority="68"/>
-    <w:lsdException w:name="Medium Grid 3 Accent 3" w:uiPriority="69"/>
-    <w:lsdException w:name="Dark List Accent 3" w:uiPriority="70"/>
-    <w:lsdException w:name="Colorful Shading Accent 3" w:uiPriority="71"/>
-    <w:lsdException w:name="Colorful List Accent 3" w:uiPriority="72"/>
-    <w:lsdException w:name="Colorful Grid Accent 3" w:uiPriority="73"/>
-    <w:lsdException w:name="Light Shading Accent 4" w:uiPriority="60"/>
-    <w:lsdException w:name="Light List Accent 4" w:uiPriority="61"/>
-    <w:lsdException w:name="Light Grid Accent 4" w:uiPriority="62"/>
-    <w:lsdException w:name="Medium Shading 1 Accent 4" w:uiPriority="63"/>
-    <w:lsdException w:name="Medium Shading 2 Accent 4" w:uiPriority="64"/>
-    <w:lsdException w:name="Medium List 1 Accent 4" w:uiPriority="65"/>
-    <w:lsdException w:name="Medium List 2 Accent 4" w:uiPriority="66"/>
-    <w:lsdException w:name="Medium Grid 1 Accent 4" w:uiPriority="67"/>
-    <w:lsdException w:name="Medium Grid 2 Accent 4" w:uiPriority="68"/>
-    <w:lsdException w:name="Medium Grid 3 Accent 4" w:uiPriority="69"/>
-    <w:lsdException w:name="Dark List Accent 4" w:uiPriority="70"/>
-    <w:lsdException w:name="Colorful Shading Accent 4" w:uiPriority="71"/>
-    <w:lsdException w:name="Colorful List Accent 4" w:uiPriority="72"/>
-    <w:lsdException w:name="Colorful Grid Accent 4" w:uiPriority="73"/>
-    <w:lsdException w:name="Light Shading Accent 5" w:uiPriority="60"/>
-    <w:lsdException w:name="Light List Accent 5" w:uiPriority="61"/>
-    <w:lsdException w:name="Light Grid Accent 5" w:uiPriority="62"/>
-    <w:lsdException w:name="Medium Shading 1 Accent 5" w:uiPriority="63"/>
-    <w:lsdException w:name="Medium Shading 2 Accent 5" w:uiPriority="64"/>
-    <w:lsdException w:name="Medium List 1 Accent 5" w:uiPriority="65"/>
-    <w:lsdException w:name="Medium List 2 Accent 5" w:uiPriority="66"/>
-    <w:lsdException w:name="Medium Grid 1 Accent 5" w:uiPriority="67"/>
-    <w:lsdException w:name="Medium Grid 2 Accent 5" w:uiPriority="68"/>
-    <w:lsdException w:name="Medium Grid 3 Accent 5" w:uiPriority="69"/>
-    <w:lsdException w:name="Dark List Accent 5" w:uiPriority="70"/>
-    <w:lsdException w:name="Colorful Shading Accent 5" w:uiPriority="71"/>
-    <w:lsdException w:name="Colorful List Accent 5" w:uiPriority="72"/>
-    <w:lsdException w:name="Colorful Grid Accent 5" w:uiPriority="73"/>
-    <w:lsdException w:name="Light Shading Accent 6" w:uiPriority="60"/>
-    <w:lsdException w:name="Light List Accent 6" w:uiPriority="61"/>
-    <w:lsdException w:name="Light Grid Accent 6" w:uiPriority="62"/>
-    <w:lsdException w:name="Medium Shading 1 Accent 6" w:uiPriority="63"/>
-    <w:lsdException w:name="Medium Shading 2 Accent 6" w:uiPriority="64"/>
-    <w:lsdException w:name="Medium List 1 Accent 6" w:uiPriority="65"/>
-    <w:lsdException w:name="Medium List 2 Accent 6" w:uiPriority="66"/>
-    <w:lsdException w:name="Medium Grid 1 Accent 6" w:uiPriority="67"/>
-    <w:lsdException w:name="Medium Grid 2 Accent 6" w:uiPriority="68"/>
-    <w:lsdException w:name="Medium Grid 3 Accent 6" w:uiPriority="69"/>
-    <w:lsdException w:name="Dark List Accent 6" w:uiPriority="70"/>
-    <w:lsdException w:name="Colorful Shading Accent 6" w:uiPriority="71"/>
-    <w:lsdException w:name="Colorful List Accent 6" w:uiPriority="72"/>
-    <w:lsdException w:name="Colorful Grid Accent 6" w:uiPriority="73"/>
-    <w:lsdException w:name="Subtle Emphasis" w:uiPriority="19" w:qFormat="1"/>
-    <w:lsdException w:name="Intense Emphasis" w:uiPriority="21" w:qFormat="1"/>
-    <w:lsdException w:name="Subtle Reference" w:uiPriority="31" w:qFormat="1"/>
-    <w:lsdException w:name="Intense Reference" w:uiPriority="32" w:qFormat="1"/>
-    <w:lsdException w:name="Book Title" w:uiPriority="33" w:qFormat="1"/>
-    <w:lsdException w:name="Bibliography" w:semiHidden="1" w:uiPriority="37" w:unhideWhenUsed="1"/>
-    <w:lsdException w:name="TOC Heading" w:semiHidden="1" w:uiPriority="39" w:unhideWhenUsed="1" w:qFormat="1"/>
-    <w:lsdException w:name="Plain Table 1" w:uiPriority="41"/>
-    <w:lsdException w:name="Plain Table 2" w:uiPriority="42"/>
-    <w:lsdException w:name="Plain Table 3" w:uiPriority="43"/>
-    <w:lsdException w:name="Plain Table 4" w:uiPriority="44"/>
-    <w:lsdException w:name="Plain Table 5" w:uiPriority="45"/>
-    <w:lsdException w:name="Grid Table Light" w:uiPriority="40"/>
-    <w:lsdException w:name="Grid Table 1 Light" w:uiPriority="46"/>
-    <w:lsdException w:name="Grid Table 2" w:uiPriority="47"/>
-    <w:lsdException w:name="Grid Table 3" w:uiPriority="48"/>
-    <w:lsdException w:name="Grid Table 4" w:uiPriority="49"/>
-    <w:lsdException w:name="Grid Table 5 Dark" w:uiPriority="50"/>
-    <w:lsdException w:name="Grid Table 6 Colorful" w:uiPriority="51"/>
-    <w:lsdException w:name="Grid Table 7 Colorful" w:uiPriority="52"/>
-    <w:lsdException w:name="Grid Table 1 Light Accent 1" w:uiPriority="46"/>
-    <w:lsdException w:name="Grid Table 2 Accent 1" w:uiPriority="47"/>
-    <w:lsdException w:name="Grid Table 3 Accent 1" w:uiPriority="48"/>
-    <w:lsdException w:name="Grid Table 4 Accent 1" w:uiPriority="49"/>
-    <w:lsdException w:name="Grid Table 5 Dark Accent 1" w:uiPriority="50"/>
-    <w:lsdException w:name="Grid Table 6 Colorful Accent 1" w:uiPriority="51"/>
-    <w:lsdException w:name="Grid Table 7 Colorful Accent 1" w:uiPriority="52"/>
-    <w:lsdException w:name="Grid Table 1 Light Accent 2" w:uiPriority="46"/>
-    <w:lsdException w:name="Grid Table 2 Accent 2" w:uiPriority="47"/>
-    <w:lsdException w:name="Grid Table 3 Accent 2" w:uiPriority="48"/>
-    <w:lsdException w:name="Grid Table 4 Accent 2" w:uiPriority="49"/>
-    <w:lsdException w:name="Grid Table 5 Dark Accent 2" w:uiPriority="50"/>
-    <w:lsdException w:name="Grid Table 6 Colorful Accent 2" w:uiPriority="51"/>
-    <w:lsdException w:name="Grid Table 7 Colorful Accent 2" w:uiPriority="52"/>
-    <w:lsdException w:name="Grid Table 1 Light Accent 3" w:uiPriority="46"/>
-    <w:lsdException w:name="Grid Table 2 Accent 3" w:uiPriority="47"/>
-    <w:lsdException w:name="Grid Table 3 Accent 3" w:uiPriority="48"/>
-    <w:lsdException w:name="Grid Table 4 Accent 3" w:uiPriority="49"/>
-    <w:lsdException w:name="Grid Table 5 Dark Accent 3" w:uiPriority="50"/>
-    <w:lsdException w:name="Grid Table 6 Colorful Accent 3" w:uiPriority="51"/>
-    <w:lsdException w:name="Grid Table 7 Colorful Accent 3" w:uiPriority="52"/>
-    <w:lsdException w:name="Grid Table 1 Light Accent 4" w:uiPriority="46"/>
-    <w:lsdException w:name="Grid Table 2 Accent 4" w:uiPriority="47"/>
-    <w:lsdException w:name="Grid Table 3 Accent 4" w:uiPriority="48"/>
-    <w:lsdException w:name="Grid Table 4 Accent 4" w:uiPriority="49"/>
-    <w:lsdException w:name="Grid Table 5 Dark Accent 4" w:uiPriority="50"/>
-    <w:lsdException w:name="Grid Table 6 Colorful Accent 4" w:uiPriority="51"/>
-    <w:lsdException w:name="Grid Table 7 Colorful Accent 4" w:uiPriority="52"/>
-    <w:lsdException w:name="Grid Table 1 Light Accent 5" w:uiPriority="46"/>
-    <w:lsdException w:name="Grid Table 2 Accent 5" w:uiPriority="47"/>
-    <w:lsdException w:name="Grid Table 3 Accent 5" w:uiPriority="48"/>
-    <w:lsdException w:name="Grid Table 4 Accent 5" w:uiPriority="49"/>
-    <w:lsdException w:name="Grid Table 5 Dark Accent 5" w:uiPriority="50"/>
-    <w:lsdException w:name="Grid Table 6 Colorful Accent 5" w:uiPriority="51"/>
-    <w:lsdException w:name="Grid Table 7 Colorful Accent 5" w:uiPriority="52"/>
-    <w:lsdException w:name="Grid Table 1 Light Accent 6" w:uiPriority="46"/>
-    <w:lsdException w:name="Grid Table 2 Accent 6" w:uiPriority="47"/>
-    <w:lsdException w:name="Grid Table 3 Accent 6" w:uiPriority="48"/>
-    <w:lsdException w:name="Grid Table 4 Accent 6" w:uiPriority="49"/>
-    <w:lsdException w:name="Grid Table 5 Dark Accent 6" w:uiPriority="50"/>
-    <w:lsdException w:name="Grid Table 6 Colorful Accent 6" w:uiPriority="51"/>
-    <w:lsdException w:name="Grid Table 7 Colorful Accent 6" w:uiPriority="52"/>
-    <w:lsdException w:name="List Table 1 Light" w:uiPriority="46"/>
-    <w:lsdException w:name="List Table 2" w:uiPriority="47"/>
-    <w:lsdException w:name="List Table 3" w:uiPriority="48"/>
-    <w:lsdException w:name="List Table 4" w:uiPriority="49"/>
-    <w:lsdException w:name="List Table 5 Dark" w:uiPriority="50"/>
-    <w:lsdException w:name="List Table 6 Colorful" w:uiPriority="51"/>
-    <w:lsdException w:name="List Table 7 Colorful" w:uiPriority="52"/>
-    <w:lsdException w:name="List Table 1 Light Accent 1" w:uiPriority="46"/>
-    <w:lsdException w:name="List Table 2 Accent 1" w:uiPriority="47"/>
-    <w:lsdException w:name="List Table 3 Accent 1" w:uiPriority="48"/>
-    <w:lsdException w:name="List Table 4 Accent 1" w:uiPriority="49"/>
-    <w:lsdException w:name="List Table 5 Dark Accent 1" w:uiPriority="50"/>
-    <w:lsdException w:name="List Table 6 Colorful Accent 1" w:uiPriority="51"/>
-    <w:lsdException w:name="List Table 7 Colorful Accent 1" w:uiPriority="52"/>
-    <w:lsdException w:name="List Table 1 Light Accent 2" w:uiPriority="46"/>
-    <w:lsdException w:name="List Table 2 Accent 2" w:uiPriority="47"/>
-    <w:lsdException w:name="List Table 3 Accent 2" w:uiPriority="48"/>
-    <w:lsdException w:name="List Table 4 Accent 2" w:uiPriority="49"/>
-    <w:lsdException w:name="List Table 5 Dark Accent 2" w:uiPriority="50"/>
-    <w:lsdException w:name="List Table 6 Colorful Accent 2" w:uiPriority="51"/>
-    <w:lsdException w:name="List Table 7 Colorful Accent 2" w:uiPriority="52"/>
-    <w:lsdException w:name="List Table 1 Light Accent 3" w:uiPriority="46"/>
-    <w:lsdException w:name="List Table 2 Accent 3" w:uiPriority="47"/>
-    <w:lsdException w:name="List Table 3 Accent 3" w:uiPriority="48"/>
-    <w:lsdException w:name="List Table 4 Accent 3" w:uiPriority="49"/>
-    <w:lsdException w:name="List Table 5 Dark Accent 3" w:uiPriority="50"/>
-    <w:lsdException w:name="List Table 6 Colorful Accent 3" w:uiPriority="51"/>
-    <w:lsdException w:name="List Table 7 Colorful Accent 3" w:uiPriority="52"/>
-    <w:lsdException w:name="List Table 1 Light Accent 4" w:uiPriority="46"/>
-    <w:lsdException w:name="List Table 2 Accent 4" w:uiPriority="47"/>
-    <w:lsdException w:name="List Table 3 Accent 4" w:uiPriority="48"/>
-    <w:lsdException w:name="List Table 4 Accent 4" w:uiPriority="49"/>
-    <w:lsdException w:name="List Table 5 Dark Accent 4" w:uiPriority="50"/>
-    <w:lsdException w:name="List Table 6 Colorful Accent 4" w:uiPriority="51"/>
-    <w:lsdException w:name="List Table 7 Colorful Accent 4" w:uiPriority="52"/>
-    <w:lsdException w:name="List Table 1 Light Accent 5" w:uiPriority="46"/>
-    <w:lsdException w:name="List Table 2 Accent 5" w:uiPriority="47"/>
-    <w:lsdException w:name="List Table 3 Accent 5" w:uiPriority="48"/>
-    <w:lsdException w:name="List Table 4 Accent 5" w:uiPriority="49"/>
-    <w:lsdException w:name="List Table 5 Dark Accent 5" w:uiPriority="50"/>
-    <w:lsdException w:name="List Table 6 Colorful Accent 5" w:uiPriority="51"/>
-    <w:lsdException w:name="List Table 7 Colorful Accent 5" w:uiPriority="52"/>
-    <w:lsdException w:name="List Table 1 Light Accent 6" w:uiPriority="46"/>
-    <w:lsdException w:name="List Table 2 Accent 6" w:uiPriority="47"/>
-    <w:lsdException w:name="List Table 3 Accent 6" w:uiPriority="48"/>
-    <w:lsdException w:name="List Table 4 Accent 6" w:uiPriority="49"/>
-    <w:lsdException w:name="List Table 5 Dark Accent 6" w:uiPriority="50"/>
-    <w:lsdException w:name="List Table 6 Colorful Accent 6" w:uiPriority="51"/>
-    <w:lsdException w:name="List Table 7 Colorful Accent 6" w:uiPriority="52"/>
+  <w:latentStyles w:defLockedState="0" w:defUIPriority="99" w:defSemiHidden="1" w:defUnhideWhenUsed="1" w:defQFormat="0" w:count="267">
+    <w:lsdException w:name="Normal" w:semiHidden="0" w:uiPriority="0" w:unhideWhenUsed="0" w:qFormat="1"/>
+    <w:lsdException w:name="heading 1" w:semiHidden="0" w:uiPriority="9" w:unhideWhenUsed="0" w:qFormat="1"/>
+    <w:lsdException w:name="heading 2" w:uiPriority="9" w:qFormat="1"/>
+    <w:lsdException w:name="heading 3" w:uiPriority="9" w:qFormat="1"/>
+    <w:lsdException w:name="heading 4" w:uiPriority="9" w:qFormat="1"/>
+    <w:lsdException w:name="heading 5" w:uiPriority="9" w:qFormat="1"/>
+    <w:lsdException w:name="heading 6" w:uiPriority="9" w:qFormat="1"/>
+    <w:lsdException w:name="heading 7" w:uiPriority="9" w:qFormat="1"/>
+    <w:lsdException w:name="heading 8" w:uiPriority="9" w:qFormat="1"/>
+    <w:lsdException w:name="heading 9" w:uiPriority="9" w:qFormat="1"/>
+    <w:lsdException w:name="toc 1" w:uiPriority="39" w:qFormat="1"/>
+    <w:lsdException w:name="toc 2" w:uiPriority="39" w:qFormat="1"/>
+    <w:lsdException w:name="toc 3" w:uiPriority="39" w:qFormat="1"/>
+    <w:lsdException w:name="toc 4" w:uiPriority="39"/>
+    <w:lsdException w:name="toc 5" w:uiPriority="39"/>
+    <w:lsdException w:name="toc 6" w:uiPriority="39"/>
+    <w:lsdException w:name="toc 7" w:uiPriority="39"/>
+    <w:lsdException w:name="toc 8" w:uiPriority="39"/>
+    <w:lsdException w:name="toc 9" w:uiPriority="39"/>
+    <w:lsdException w:name="footnote text" w:uiPriority="0"/>
+    <w:lsdException w:name="caption" w:uiPriority="35" w:qFormat="1"/>
+    <w:lsdException w:name="Title" w:semiHidden="0" w:uiPriority="10" w:unhideWhenUsed="0" w:qFormat="1"/>
+    <w:lsdException w:name="Default Paragraph Font" w:uiPriority="1"/>
+    <w:lsdException w:name="Subtitle" w:semiHidden="0" w:uiPriority="11" w:unhideWhenUsed="0" w:qFormat="1"/>
+    <w:lsdException w:name="Strong" w:semiHidden="0" w:uiPriority="22" w:unhideWhenUsed="0" w:qFormat="1"/>
+    <w:lsdException w:name="Emphasis" w:semiHidden="0" w:uiPriority="20" w:unhideWhenUsed="0" w:qFormat="1"/>
+    <w:lsdException w:name="Table Grid" w:semiHidden="0" w:uiPriority="59" w:unhideWhenUsed="0"/>
+    <w:lsdException w:name="Placeholder Text" w:unhideWhenUsed="0"/>
+    <w:lsdException w:name="No Spacing" w:semiHidden="0" w:uiPriority="1" w:unhideWhenUsed="0" w:qFormat="1"/>
+    <w:lsdException w:name="Light Shading" w:semiHidden="0" w:uiPriority="60" w:unhideWhenUsed="0"/>
+    <w:lsdException w:name="Light List" w:semiHidden="0" w:uiPriority="61" w:unhideWhenUsed="0"/>
+    <w:lsdException w:name="Light Grid" w:semiHidden="0" w:uiPriority="62" w:unhideWhenUsed="0"/>
+    <w:lsdException w:name="Medium Shading 1" w:semiHidden="0" w:uiPriority="63" w:unhideWhenUsed="0"/>
+    <w:lsdException w:name="Medium Shading 2" w:semiHidden="0" w:uiPriority="64" w:unhideWhenUsed="0"/>
+    <w:lsdException w:name="Medium List 1" w:semiHidden="0" w:uiPriority="65" w:unhideWhenUsed="0"/>
+    <w:lsdException w:name="Medium List 2" w:semiHidden="0" w:uiPriority="66" w:unhideWhenUsed="0"/>
+    <w:lsdException w:name="Medium Grid 1" w:semiHidden="0" w:uiPriority="67" w:unhideWhenUsed="0"/>
+    <w:lsdException w:name="Medium Grid 2" w:semiHidden="0" w:uiPriority="68" w:unhideWhenUsed="0"/>
+    <w:lsdException w:name="Medium Grid 3" w:semiHidden="0" w:uiPriority="69" w:unhideWhenUsed="0"/>
+    <w:lsdException w:name="Dark List" w:semiHidden="0" w:uiPriority="70" w:unhideWhenUsed="0"/>
+    <w:lsdException w:name="Colorful Shading" w:semiHidden="0" w:uiPriority="71" w:unhideWhenUsed="0"/>
+    <w:lsdException w:name="Colorful List" w:semiHidden="0" w:uiPriority="72" w:unhideWhenUsed="0"/>
+    <w:lsdException w:name="Colorful Grid" w:semiHidden="0" w:uiPriority="73" w:unhideWhenUsed="0"/>
+    <w:lsdException w:name="Light Shading Accent 1" w:semiHidden="0" w:uiPriority="60" w:unhideWhenUsed="0"/>
+    <w:lsdException w:name="Light List Accent 1" w:semiHidden="0" w:uiPriority="61" w:unhideWhenUsed="0"/>
+    <w:lsdException w:name="Light Grid Accent 1" w:semiHidden="0" w:uiPriority="62" w:unhideWhenUsed="0"/>
+    <w:lsdException w:name="Medium Shading 1 Accent 1" w:semiHidden="0" w:uiPriority="63" w:unhideWhenUsed="0"/>
+    <w:lsdException w:name="Medium Shading 2 Accent 1" w:semiHidden="0" w:uiPriority="64" w:unhideWhenUsed="0"/>
+    <w:lsdException w:name="Medium List 1 Accent 1" w:semiHidden="0" w:uiPriority="65" w:unhideWhenUsed="0"/>
+    <w:lsdException w:name="Revision" w:unhideWhenUsed="0"/>
+    <w:lsdException w:name="List Paragraph" w:semiHidden="0" w:uiPriority="34" w:unhideWhenUsed="0" w:qFormat="1"/>
+    <w:lsdException w:name="Quote" w:semiHidden="0" w:uiPriority="29" w:unhideWhenUsed="0" w:qFormat="1"/>
+    <w:lsdException w:name="Intense Quote" w:semiHidden="0" w:uiPriority="30" w:unhideWhenUsed="0" w:qFormat="1"/>
+    <w:lsdException w:name="Medium List 2 Accent 1" w:semiHidden="0" w:uiPriority="66" w:unhideWhenUsed="0"/>
+    <w:lsdException w:name="Medium Grid 1 Accent 1" w:semiHidden="0" w:uiPriority="67" w:unhideWhenUsed="0"/>
+    <w:lsdException w:name="Medium Grid 2 Accent 1" w:semiHidden="0" w:uiPriority="68" w:unhideWhenUsed="0"/>
+    <w:lsdException w:name="Medium Grid 3 Accent 1" w:semiHidden="0" w:uiPriority="69" w:unhideWhenUsed="0"/>
+    <w:lsdException w:name="Dark List Accent 1" w:semiHidden="0" w:uiPriority="70" w:unhideWhenUsed="0"/>
+    <w:lsdException w:name="Colorful Shading Accent 1" w:semiHidden="0" w:uiPriority="71" w:unhideWhenUsed="0"/>
+    <w:lsdException w:name="Colorful List Accent 1" w:semiHidden="0" w:uiPriority="72" w:unhideWhenUsed="0"/>
+    <w:lsdException w:name="Colorful Grid Accent 1" w:semiHidden="0" w:uiPriority="73" w:unhideWhenUsed="0"/>
+    <w:lsdException w:name="Light Shading Accent 2" w:semiHidden="0" w:uiPriority="60" w:unhideWhenUsed="0"/>
+    <w:lsdException w:name="Light List Accent 2" w:semiHidden="0" w:uiPriority="61" w:unhideWhenUsed="0"/>
+    <w:lsdException w:name="Light Grid Accent 2" w:semiHidden="0" w:uiPriority="62" w:unhideWhenUsed="0"/>
+    <w:lsdException w:name="Medium Shading 1 Accent 2" w:semiHidden="0" w:uiPriority="63" w:unhideWhenUsed="0"/>
+    <w:lsdException w:name="Medium Shading 2 Accent 2" w:semiHidden="0" w:uiPriority="64" w:unhideWhenUsed="0"/>
+    <w:lsdException w:name="Medium List 1 Accent 2" w:semiHidden="0" w:uiPriority="65" w:unhideWhenUsed="0"/>
+    <w:lsdException w:name="Medium List 2 Accent 2" w:semiHidden="0" w:uiPriority="66" w:unhideWhenUsed="0"/>
+    <w:lsdException w:name="Medium Grid 1 Accent 2" w:semiHidden="0" w:uiPriority="67" w:unhideWhenUsed="0"/>
+    <w:lsdException w:name="Medium Grid 2 Accent 2" w:semiHidden="0" w:uiPriority="68" w:unhideWhenUsed="0"/>
+    <w:lsdException w:name="Medium Grid 3 Accent 2" w:semiHidden="0" w:uiPriority="69" w:unhideWhenUsed="0"/>
+    <w:lsdException w:name="Dark List Accent 2" w:semiHidden="0" w:uiPriority="70" w:unhideWhenUsed="0"/>
+    <w:lsdException w:name="Colorful Shading Accent 2" w:semiHidden="0" w:uiPriority="71" w:unhideWhenUsed="0"/>
+    <w:lsdException w:name="Colorful List Accent 2" w:semiHidden="0" w:uiPriority="72" w:unhideWhenUsed="0"/>
+    <w:lsdException w:name="Colorful Grid Accent 2" w:semiHidden="0" w:uiPriority="73" w:unhideWhenUsed="0"/>
+    <w:lsdException w:name="Light Shading Accent 3" w:semiHidden="0" w:uiPriority="60" w:unhideWhenUsed="0"/>
+    <w:lsdException w:name="Light List Accent 3" w:semiHidden="0" w:uiPriority="61" w:unhideWhenUsed="0"/>
+    <w:lsdException w:name="Light Grid Accent 3" w:semiHidden="0" w:uiPriority="62" w:unhideWhenUsed="0"/>
+    <w:lsdException w:name="Medium Shading 1 Accent 3" w:semiHidden="0" w:uiPriority="63" w:unhideWhenUsed="0"/>
+    <w:lsdException w:name="Medium Shading 2 Accent 3" w:semiHidden="0" w:uiPriority="64" w:unhideWhenUsed="0"/>
+    <w:lsdException w:name="Medium List 1 Accent 3" w:semiHidden="0" w:uiPriority="65" w:unhideWhenUsed="0"/>
+    <w:lsdException w:name="Medium List 2 Accent 3" w:semiHidden="0" w:uiPriority="66" w:unhideWhenUsed="0"/>
+    <w:lsdException w:name="Medium Grid 1 Accent 3" w:semiHidden="0" w:uiPriority="67" w:unhideWhenUsed="0"/>
+    <w:lsdException w:name="Medium Grid 2 Accent 3" w:semiHidden="0" w:uiPriority="68" w:unhideWhenUsed="0"/>
+    <w:lsdException w:name="Medium Grid 3 Accent 3" w:semiHidden="0" w:uiPriority="69" w:unhideWhenUsed="0"/>
+    <w:lsdException w:name="Dark List Accent 3" w:semiHidden="0" w:uiPriority="70" w:unhideWhenUsed="0"/>
+    <w:lsdException w:name="Colorful Shading Accent 3" w:semiHidden="0" w:uiPriority="71" w:unhideWhenUsed="0"/>
+    <w:lsdException w:name="Colorful List Accent 3" w:semiHidden="0" w:uiPriority="72" w:unhideWhenUsed="0"/>
+    <w:lsdException w:name="Colorful Grid Accent 3" w:semiHidden="0" w:uiPriority="73" w:unhideWhenUsed="0"/>
+    <w:lsdException w:name="Light Shading Accent 4" w:semiHidden="0" w:uiPriority="60" w:unhideWhenUsed="0"/>
+    <w:lsdException w:name="Light List Accent 4" w:semiHidden="0" w:uiPriority="61" w:unhideWhenUsed="0"/>
+    <w:lsdException w:name="Light Grid Accent 4" w:semiHidden="0" w:uiPriority="62" w:unhideWhenUsed="0"/>
+    <w:lsdException w:name="Medium Shading 1 Accent 4" w:semiHidden="0" w:uiPriority="63" w:unhideWhenUsed="0"/>
+    <w:lsdException w:name="Medium Shading 2 Accent 4" w:semiHidden="0" w:uiPriority="64" w:unhideWhenUsed="0"/>
+    <w:lsdException w:name="Medium List 1 Accent 4" w:semiHidden="0" w:uiPriority="65" w:unhideWhenUsed="0"/>
+    <w:lsdException w:name="Medium List 2 Accent 4" w:semiHidden="0" w:uiPriority="66" w:unhideWhenUsed="0"/>
+    <w:lsdException w:name="Medium Grid 1 Accent 4" w:semiHidden="0" w:uiPriority="67" w:unhideWhenUsed="0"/>
+    <w:lsdException w:name="Medium Grid 2 Accent 4" w:semiHidden="0" w:uiPriority="68" w:unhideWhenUsed="0"/>
+    <w:lsdException w:name="Medium Grid 3 Accent 4" w:semiHidden="0" w:uiPriority="69" w:unhideWhenUsed="0"/>
+    <w:lsdException w:name="Dark List Accent 4" w:semiHidden="0" w:uiPriority="70" w:unhideWhenUsed="0"/>
+    <w:lsdException w:name="Colorful Shading Accent 4" w:semiHidden="0" w:uiPriority="71" w:unhideWhenUsed="0"/>
+    <w:lsdException w:name="Colorful List Accent 4" w:semiHidden="0" w:uiPriority="72" w:unhideWhenUsed="0"/>
+    <w:lsdException w:name="Colorful Grid Accent 4" w:semiHidden="0" w:uiPriority="73" w:unhideWhenUsed="0"/>
+    <w:lsdException w:name="Light Shading Accent 5" w:semiHidden="0" w:uiPriority="60" w:unhideWhenUsed="0"/>
+    <w:lsdException w:name="Light List Accent 5" w:semiHidden="0" w:uiPriority="61" w:unhideWhenUsed="0"/>
+    <w:lsdException w:name="Light Grid Accent 5" w:semiHidden="0" w:uiPriority="62" w:unhideWhenUsed="0"/>
+    <w:lsdException w:name="Medium Shading 1 Accent 5" w:semiHidden="0" w:uiPriority="63" w:unhideWhenUsed="0"/>
+    <w:lsdException w:name="Medium Shading 2 Accent 5" w:semiHidden="0" w:uiPriority="64" w:unhideWhenUsed="0"/>
+    <w:lsdException w:name="Medium List 1 Accent 5" w:semiHidden="0" w:uiPriority="65" w:unhideWhenUsed="0"/>
+    <w:lsdException w:name="Medium List 2 Accent 5" w:semiHidden="0" w:uiPriority="66" w:unhideWhenUsed="0"/>
+    <w:lsdException w:name="Medium Grid 1 Accent 5" w:semiHidden="0" w:uiPriority="67" w:unhideWhenUsed="0"/>
+    <w:lsdException w:name="Medium Grid 2 Accent 5" w:semiHidden="0" w:uiPriority="68" w:unhideWhenUsed="0"/>
+    <w:lsdException w:name="Medium Grid 3 Accent 5" w:semiHidden="0" w:uiPriority="69" w:unhideWhenUsed="0"/>
+    <w:lsdException w:name="Dark List Accent 5" w:semiHidden="0" w:uiPriority="70" w:unhideWhenUsed="0"/>
+    <w:lsdException w:name="Colorful Shading Accent 5" w:semiHidden="0" w:uiPriority="71" w:unhideWhenUsed="0"/>
+    <w:lsdException w:name="Colorful List Accent 5" w:semiHidden="0" w:uiPriority="72" w:unhideWhenUsed="0"/>
+    <w:lsdException w:name="Colorful Grid Accent 5" w:semiHidden="0" w:uiPriority="73" w:unhideWhenUsed="0"/>
+    <w:lsdException w:name="Light Shading Accent 6" w:semiHidden="0" w:uiPriority="60" w:unhideWhenUsed="0"/>
+    <w:lsdException w:name="Light List Accent 6" w:semiHidden="0" w:uiPriority="61" w:unhideWhenUsed="0"/>
+    <w:lsdException w:name="Light Grid Accent 6" w:semiHidden="0" w:uiPriority="62" w:unhideWhenUsed="0"/>
+    <w:lsdException w:name="Medium Shading 1 Accent 6" w:semiHidden="0" w:uiPriority="63" w:unhideWhenUsed="0"/>
+    <w:lsdException w:name="Medium Shading 2 Accent 6" w:semiHidden="0" w:uiPriority="64" w:unhideWhenUsed="0"/>
+    <w:lsdException w:name="Medium List 1 Accent 6" w:semiHidden="0" w:uiPriority="65" w:unhideWhenUsed="0"/>
+    <w:lsdException w:name="Medium List 2 Accent 6" w:semiHidden="0" w:uiPriority="66" w:unhideWhenUsed="0"/>
+    <w:lsdException w:name="Medium Grid 1 Accent 6" w:semiHidden="0" w:uiPriority="67" w:unhideWhenUsed="0"/>
+    <w:lsdException w:name="Medium Grid 2 Accent 6" w:semiHidden="0" w:uiPriority="68" w:unhideWhenUsed="0"/>
+    <w:lsdException w:name="Medium Grid 3 Accent 6" w:semiHidden="0" w:uiPriority="69" w:unhideWhenUsed="0"/>
+    <w:lsdException w:name="Dark List Accent 6" w:semiHidden="0" w:uiPriority="70" w:unhideWhenUsed="0"/>
+    <w:lsdException w:name="Colorful Shading Accent 6" w:semiHidden="0" w:uiPriority="71" w:unhideWhenUsed="0"/>
+    <w:lsdException w:name="Colorful List Accent 6" w:semiHidden="0" w:uiPriority="72" w:unhideWhenUsed="0"/>
+    <w:lsdException w:name="Colorful Grid Accent 6" w:semiHidden="0" w:uiPriority="73" w:unhideWhenUsed="0"/>
+    <w:lsdException w:name="Subtle Emphasis" w:semiHidden="0" w:uiPriority="19" w:unhideWhenUsed="0" w:qFormat="1"/>
+    <w:lsdException w:name="Intense Emphasis" w:semiHidden="0" w:uiPriority="21" w:unhideWhenUsed="0" w:qFormat="1"/>
+    <w:lsdException w:name="Subtle Reference" w:semiHidden="0" w:uiPriority="31" w:unhideWhenUsed="0" w:qFormat="1"/>
+    <w:lsdException w:name="Intense Reference" w:semiHidden="0" w:uiPriority="32" w:unhideWhenUsed="0" w:qFormat="1"/>
+    <w:lsdException w:name="Book Title" w:semiHidden="0" w:uiPriority="33" w:unhideWhenUsed="0" w:qFormat="1"/>
+    <w:lsdException w:name="Bibliography" w:uiPriority="37"/>
+    <w:lsdException w:name="TOC Heading" w:uiPriority="39" w:qFormat="1"/>
   </w:latentStyles>
   <w:style w:type="paragraph" w:default="1" w:styleId="Normal">
     <w:name w:val="Normal"/>
@@ -1979,7 +2129,6 @@
       <w:spacing w:after="0" w:line="240" w:lineRule="auto"/>
     </w:pPr>
     <w:tblPr>
-      <w:tblInd w:w="0" w:type="dxa"/>
       <w:tblBorders>
         <w:top w:val="single" w:sz="4" w:space="0" w:color="auto"/>
         <w:left w:val="single" w:sz="4" w:space="0" w:color="auto"/>
@@ -1988,12 +2137,6 @@
         <w:insideH w:val="single" w:sz="4" w:space="0" w:color="auto"/>
         <w:insideV w:val="single" w:sz="4" w:space="0" w:color="auto"/>
       </w:tblBorders>
-      <w:tblCellMar>
-        <w:top w:w="0" w:type="dxa"/>
-        <w:left w:w="108" w:type="dxa"/>
-        <w:bottom w:w="0" w:type="dxa"/>
-        <w:right w:w="108" w:type="dxa"/>
-      </w:tblCellMar>
     </w:tblPr>
   </w:style>
   <w:style w:type="paragraph" w:customStyle="1" w:styleId="CopticVerse">
@@ -3248,6 +3391,196 @@
     <w:name w:val="apple-converted-space"/>
     <w:basedOn w:val="DefaultParagraphFont"/>
     <w:rsid w:val="006A140A"/>
+  </w:style>
+</w:styles>
+</file>
+
+<file path=word/stylesWithEffects.xml><?xml version="1.0" encoding="utf-8"?>
+<w:styles xmlns:wpc="http://schemas.microsoft.com/office/word/2010/wordprocessingCanvas" xmlns:mc="http://schemas.openxmlformats.org/markup-compatibility/2006" xmlns:o="urn:schemas-microsoft-com:office:office" xmlns:r="http://schemas.openxmlformats.org/officeDocument/2006/relationships" xmlns:m="http://schemas.openxmlformats.org/officeDocument/2006/math" xmlns:v="urn:schemas-microsoft-com:vml" xmlns:wp14="http://schemas.microsoft.com/office/word/2010/wordprocessingDrawing" xmlns:wp="http://schemas.openxmlformats.org/drawingml/2006/wordprocessingDrawing" xmlns:w10="urn:schemas-microsoft-com:office:word" xmlns:w="http://schemas.openxmlformats.org/wordprocessingml/2006/main" xmlns:w14="http://schemas.microsoft.com/office/word/2010/wordml" xmlns:wpg="http://schemas.microsoft.com/office/word/2010/wordprocessingGroup" xmlns:wpi="http://schemas.microsoft.com/office/word/2010/wordprocessingInk" xmlns:wne="http://schemas.microsoft.com/office/word/2006/wordml" xmlns:wps="http://schemas.microsoft.com/office/word/2010/wordprocessingShape" mc:Ignorable="w14 wp14">
+  <w:docDefaults>
+    <w:rPrDefault>
+      <w:rPr>
+        <w:rFonts w:asciiTheme="minorHAnsi" w:eastAsiaTheme="minorEastAsia" w:hAnsiTheme="minorHAnsi" w:cstheme="minorBidi"/>
+        <w:sz w:val="22"/>
+        <w:szCs w:val="22"/>
+        <w:lang w:val="en-US" w:eastAsia="en-US" w:bidi="ar-SA"/>
+      </w:rPr>
+    </w:rPrDefault>
+    <w:pPrDefault>
+      <w:pPr>
+        <w:spacing w:after="200" w:line="276" w:lineRule="auto"/>
+      </w:pPr>
+    </w:pPrDefault>
+  </w:docDefaults>
+  <w:latentStyles w:defLockedState="0" w:defUIPriority="99" w:defSemiHidden="1" w:defUnhideWhenUsed="1" w:defQFormat="0" w:count="267">
+    <w:lsdException w:name="Normal" w:semiHidden="0" w:uiPriority="0" w:unhideWhenUsed="0" w:qFormat="1"/>
+    <w:lsdException w:name="heading 1" w:semiHidden="0" w:uiPriority="9" w:unhideWhenUsed="0" w:qFormat="1"/>
+    <w:lsdException w:name="heading 2" w:uiPriority="9" w:qFormat="1"/>
+    <w:lsdException w:name="heading 3" w:uiPriority="9" w:qFormat="1"/>
+    <w:lsdException w:name="heading 4" w:uiPriority="9" w:qFormat="1"/>
+    <w:lsdException w:name="heading 5" w:uiPriority="9" w:qFormat="1"/>
+    <w:lsdException w:name="heading 6" w:uiPriority="9" w:qFormat="1"/>
+    <w:lsdException w:name="heading 7" w:uiPriority="9" w:qFormat="1"/>
+    <w:lsdException w:name="heading 8" w:uiPriority="9" w:qFormat="1"/>
+    <w:lsdException w:name="heading 9" w:uiPriority="9" w:qFormat="1"/>
+    <w:lsdException w:name="toc 1" w:uiPriority="39"/>
+    <w:lsdException w:name="toc 2" w:uiPriority="39"/>
+    <w:lsdException w:name="toc 3" w:uiPriority="39"/>
+    <w:lsdException w:name="toc 4" w:uiPriority="39"/>
+    <w:lsdException w:name="toc 5" w:uiPriority="39"/>
+    <w:lsdException w:name="toc 6" w:uiPriority="39"/>
+    <w:lsdException w:name="toc 7" w:uiPriority="39"/>
+    <w:lsdException w:name="toc 8" w:uiPriority="39"/>
+    <w:lsdException w:name="toc 9" w:uiPriority="39"/>
+    <w:lsdException w:name="caption" w:uiPriority="35" w:qFormat="1"/>
+    <w:lsdException w:name="Title" w:semiHidden="0" w:uiPriority="10" w:unhideWhenUsed="0" w:qFormat="1"/>
+    <w:lsdException w:name="Default Paragraph Font" w:uiPriority="1"/>
+    <w:lsdException w:name="Subtitle" w:semiHidden="0" w:uiPriority="11" w:unhideWhenUsed="0" w:qFormat="1"/>
+    <w:lsdException w:name="Strong" w:semiHidden="0" w:uiPriority="22" w:unhideWhenUsed="0" w:qFormat="1"/>
+    <w:lsdException w:name="Emphasis" w:semiHidden="0" w:uiPriority="20" w:unhideWhenUsed="0" w:qFormat="1"/>
+    <w:lsdException w:name="Table Grid" w:semiHidden="0" w:uiPriority="59" w:unhideWhenUsed="0"/>
+    <w:lsdException w:name="Placeholder Text" w:unhideWhenUsed="0"/>
+    <w:lsdException w:name="No Spacing" w:semiHidden="0" w:uiPriority="1" w:unhideWhenUsed="0" w:qFormat="1"/>
+    <w:lsdException w:name="Light Shading" w:semiHidden="0" w:uiPriority="60" w:unhideWhenUsed="0"/>
+    <w:lsdException w:name="Light List" w:semiHidden="0" w:uiPriority="61" w:unhideWhenUsed="0"/>
+    <w:lsdException w:name="Light Grid" w:semiHidden="0" w:uiPriority="62" w:unhideWhenUsed="0"/>
+    <w:lsdException w:name="Medium Shading 1" w:semiHidden="0" w:uiPriority="63" w:unhideWhenUsed="0"/>
+    <w:lsdException w:name="Medium Shading 2" w:semiHidden="0" w:uiPriority="64" w:unhideWhenUsed="0"/>
+    <w:lsdException w:name="Medium List 1" w:semiHidden="0" w:uiPriority="65" w:unhideWhenUsed="0"/>
+    <w:lsdException w:name="Medium List 2" w:semiHidden="0" w:uiPriority="66" w:unhideWhenUsed="0"/>
+    <w:lsdException w:name="Medium Grid 1" w:semiHidden="0" w:uiPriority="67" w:unhideWhenUsed="0"/>
+    <w:lsdException w:name="Medium Grid 2" w:semiHidden="0" w:uiPriority="68" w:unhideWhenUsed="0"/>
+    <w:lsdException w:name="Medium Grid 3" w:semiHidden="0" w:uiPriority="69" w:unhideWhenUsed="0"/>
+    <w:lsdException w:name="Dark List" w:semiHidden="0" w:uiPriority="70" w:unhideWhenUsed="0"/>
+    <w:lsdException w:name="Colorful Shading" w:semiHidden="0" w:uiPriority="71" w:unhideWhenUsed="0"/>
+    <w:lsdException w:name="Colorful List" w:semiHidden="0" w:uiPriority="72" w:unhideWhenUsed="0"/>
+    <w:lsdException w:name="Colorful Grid" w:semiHidden="0" w:uiPriority="73" w:unhideWhenUsed="0"/>
+    <w:lsdException w:name="Light Shading Accent 1" w:semiHidden="0" w:uiPriority="60" w:unhideWhenUsed="0"/>
+    <w:lsdException w:name="Light List Accent 1" w:semiHidden="0" w:uiPriority="61" w:unhideWhenUsed="0"/>
+    <w:lsdException w:name="Light Grid Accent 1" w:semiHidden="0" w:uiPriority="62" w:unhideWhenUsed="0"/>
+    <w:lsdException w:name="Medium Shading 1 Accent 1" w:semiHidden="0" w:uiPriority="63" w:unhideWhenUsed="0"/>
+    <w:lsdException w:name="Medium Shading 2 Accent 1" w:semiHidden="0" w:uiPriority="64" w:unhideWhenUsed="0"/>
+    <w:lsdException w:name="Medium List 1 Accent 1" w:semiHidden="0" w:uiPriority="65" w:unhideWhenUsed="0"/>
+    <w:lsdException w:name="Revision" w:unhideWhenUsed="0"/>
+    <w:lsdException w:name="List Paragraph" w:semiHidden="0" w:uiPriority="34" w:unhideWhenUsed="0" w:qFormat="1"/>
+    <w:lsdException w:name="Quote" w:semiHidden="0" w:uiPriority="29" w:unhideWhenUsed="0" w:qFormat="1"/>
+    <w:lsdException w:name="Intense Quote" w:semiHidden="0" w:uiPriority="30" w:unhideWhenUsed="0" w:qFormat="1"/>
+    <w:lsdException w:name="Medium List 2 Accent 1" w:semiHidden="0" w:uiPriority="66" w:unhideWhenUsed="0"/>
+    <w:lsdException w:name="Medium Grid 1 Accent 1" w:semiHidden="0" w:uiPriority="67" w:unhideWhenUsed="0"/>
+    <w:lsdException w:name="Medium Grid 2 Accent 1" w:semiHidden="0" w:uiPriority="68" w:unhideWhenUsed="0"/>
+    <w:lsdException w:name="Medium Grid 3 Accent 1" w:semiHidden="0" w:uiPriority="69" w:unhideWhenUsed="0"/>
+    <w:lsdException w:name="Dark List Accent 1" w:semiHidden="0" w:uiPriority="70" w:unhideWhenUsed="0"/>
+    <w:lsdException w:name="Colorful Shading Accent 1" w:semiHidden="0" w:uiPriority="71" w:unhideWhenUsed="0"/>
+    <w:lsdException w:name="Colorful List Accent 1" w:semiHidden="0" w:uiPriority="72" w:unhideWhenUsed="0"/>
+    <w:lsdException w:name="Colorful Grid Accent 1" w:semiHidden="0" w:uiPriority="73" w:unhideWhenUsed="0"/>
+    <w:lsdException w:name="Light Shading Accent 2" w:semiHidden="0" w:uiPriority="60" w:unhideWhenUsed="0"/>
+    <w:lsdException w:name="Light List Accent 2" w:semiHidden="0" w:uiPriority="61" w:unhideWhenUsed="0"/>
+    <w:lsdException w:name="Light Grid Accent 2" w:semiHidden="0" w:uiPriority="62" w:unhideWhenUsed="0"/>
+    <w:lsdException w:name="Medium Shading 1 Accent 2" w:semiHidden="0" w:uiPriority="63" w:unhideWhenUsed="0"/>
+    <w:lsdException w:name="Medium Shading 2 Accent 2" w:semiHidden="0" w:uiPriority="64" w:unhideWhenUsed="0"/>
+    <w:lsdException w:name="Medium List 1 Accent 2" w:semiHidden="0" w:uiPriority="65" w:unhideWhenUsed="0"/>
+    <w:lsdException w:name="Medium List 2 Accent 2" w:semiHidden="0" w:uiPriority="66" w:unhideWhenUsed="0"/>
+    <w:lsdException w:name="Medium Grid 1 Accent 2" w:semiHidden="0" w:uiPriority="67" w:unhideWhenUsed="0"/>
+    <w:lsdException w:name="Medium Grid 2 Accent 2" w:semiHidden="0" w:uiPriority="68" w:unhideWhenUsed="0"/>
+    <w:lsdException w:name="Medium Grid 3 Accent 2" w:semiHidden="0" w:uiPriority="69" w:unhideWhenUsed="0"/>
+    <w:lsdException w:name="Dark List Accent 2" w:semiHidden="0" w:uiPriority="70" w:unhideWhenUsed="0"/>
+    <w:lsdException w:name="Colorful Shading Accent 2" w:semiHidden="0" w:uiPriority="71" w:unhideWhenUsed="0"/>
+    <w:lsdException w:name="Colorful List Accent 2" w:semiHidden="0" w:uiPriority="72" w:unhideWhenUsed="0"/>
+    <w:lsdException w:name="Colorful Grid Accent 2" w:semiHidden="0" w:uiPriority="73" w:unhideWhenUsed="0"/>
+    <w:lsdException w:name="Light Shading Accent 3" w:semiHidden="0" w:uiPriority="60" w:unhideWhenUsed="0"/>
+    <w:lsdException w:name="Light List Accent 3" w:semiHidden="0" w:uiPriority="61" w:unhideWhenUsed="0"/>
+    <w:lsdException w:name="Light Grid Accent 3" w:semiHidden="0" w:uiPriority="62" w:unhideWhenUsed="0"/>
+    <w:lsdException w:name="Medium Shading 1 Accent 3" w:semiHidden="0" w:uiPriority="63" w:unhideWhenUsed="0"/>
+    <w:lsdException w:name="Medium Shading 2 Accent 3" w:semiHidden="0" w:uiPriority="64" w:unhideWhenUsed="0"/>
+    <w:lsdException w:name="Medium List 1 Accent 3" w:semiHidden="0" w:uiPriority="65" w:unhideWhenUsed="0"/>
+    <w:lsdException w:name="Medium List 2 Accent 3" w:semiHidden="0" w:uiPriority="66" w:unhideWhenUsed="0"/>
+    <w:lsdException w:name="Medium Grid 1 Accent 3" w:semiHidden="0" w:uiPriority="67" w:unhideWhenUsed="0"/>
+    <w:lsdException w:name="Medium Grid 2 Accent 3" w:semiHidden="0" w:uiPriority="68" w:unhideWhenUsed="0"/>
+    <w:lsdException w:name="Medium Grid 3 Accent 3" w:semiHidden="0" w:uiPriority="69" w:unhideWhenUsed="0"/>
+    <w:lsdException w:name="Dark List Accent 3" w:semiHidden="0" w:uiPriority="70" w:unhideWhenUsed="0"/>
+    <w:lsdException w:name="Colorful Shading Accent 3" w:semiHidden="0" w:uiPriority="71" w:unhideWhenUsed="0"/>
+    <w:lsdException w:name="Colorful List Accent 3" w:semiHidden="0" w:uiPriority="72" w:unhideWhenUsed="0"/>
+    <w:lsdException w:name="Colorful Grid Accent 3" w:semiHidden="0" w:uiPriority="73" w:unhideWhenUsed="0"/>
+    <w:lsdException w:name="Light Shading Accent 4" w:semiHidden="0" w:uiPriority="60" w:unhideWhenUsed="0"/>
+    <w:lsdException w:name="Light List Accent 4" w:semiHidden="0" w:uiPriority="61" w:unhideWhenUsed="0"/>
+    <w:lsdException w:name="Light Grid Accent 4" w:semiHidden="0" w:uiPriority="62" w:unhideWhenUsed="0"/>
+    <w:lsdException w:name="Medium Shading 1 Accent 4" w:semiHidden="0" w:uiPriority="63" w:unhideWhenUsed="0"/>
+    <w:lsdException w:name="Medium Shading 2 Accent 4" w:semiHidden="0" w:uiPriority="64" w:unhideWhenUsed="0"/>
+    <w:lsdException w:name="Medium List 1 Accent 4" w:semiHidden="0" w:uiPriority="65" w:unhideWhenUsed="0"/>
+    <w:lsdException w:name="Medium List 2 Accent 4" w:semiHidden="0" w:uiPriority="66" w:unhideWhenUsed="0"/>
+    <w:lsdException w:name="Medium Grid 1 Accent 4" w:semiHidden="0" w:uiPriority="67" w:unhideWhenUsed="0"/>
+    <w:lsdException w:name="Medium Grid 2 Accent 4" w:semiHidden="0" w:uiPriority="68" w:unhideWhenUsed="0"/>
+    <w:lsdException w:name="Medium Grid 3 Accent 4" w:semiHidden="0" w:uiPriority="69" w:unhideWhenUsed="0"/>
+    <w:lsdException w:name="Dark List Accent 4" w:semiHidden="0" w:uiPriority="70" w:unhideWhenUsed="0"/>
+    <w:lsdException w:name="Colorful Shading Accent 4" w:semiHidden="0" w:uiPriority="71" w:unhideWhenUsed="0"/>
+    <w:lsdException w:name="Colorful List Accent 4" w:semiHidden="0" w:uiPriority="72" w:unhideWhenUsed="0"/>
+    <w:lsdException w:name="Colorful Grid Accent 4" w:semiHidden="0" w:uiPriority="73" w:unhideWhenUsed="0"/>
+    <w:lsdException w:name="Light Shading Accent 5" w:semiHidden="0" w:uiPriority="60" w:unhideWhenUsed="0"/>
+    <w:lsdException w:name="Light List Accent 5" w:semiHidden="0" w:uiPriority="61" w:unhideWhenUsed="0"/>
+    <w:lsdException w:name="Light Grid Accent 5" w:semiHidden="0" w:uiPriority="62" w:unhideWhenUsed="0"/>
+    <w:lsdException w:name="Medium Shading 1 Accent 5" w:semiHidden="0" w:uiPriority="63" w:unhideWhenUsed="0"/>
+    <w:lsdException w:name="Medium Shading 2 Accent 5" w:semiHidden="0" w:uiPriority="64" w:unhideWhenUsed="0"/>
+    <w:lsdException w:name="Medium List 1 Accent 5" w:semiHidden="0" w:uiPriority="65" w:unhideWhenUsed="0"/>
+    <w:lsdException w:name="Medium List 2 Accent 5" w:semiHidden="0" w:uiPriority="66" w:unhideWhenUsed="0"/>
+    <w:lsdException w:name="Medium Grid 1 Accent 5" w:semiHidden="0" w:uiPriority="67" w:unhideWhenUsed="0"/>
+    <w:lsdException w:name="Medium Grid 2 Accent 5" w:semiHidden="0" w:uiPriority="68" w:unhideWhenUsed="0"/>
+    <w:lsdException w:name="Medium Grid 3 Accent 5" w:semiHidden="0" w:uiPriority="69" w:unhideWhenUsed="0"/>
+    <w:lsdException w:name="Dark List Accent 5" w:semiHidden="0" w:uiPriority="70" w:unhideWhenUsed="0"/>
+    <w:lsdException w:name="Colorful Shading Accent 5" w:semiHidden="0" w:uiPriority="71" w:unhideWhenUsed="0"/>
+    <w:lsdException w:name="Colorful List Accent 5" w:semiHidden="0" w:uiPriority="72" w:unhideWhenUsed="0"/>
+    <w:lsdException w:name="Colorful Grid Accent 5" w:semiHidden="0" w:uiPriority="73" w:unhideWhenUsed="0"/>
+    <w:lsdException w:name="Light Shading Accent 6" w:semiHidden="0" w:uiPriority="60" w:unhideWhenUsed="0"/>
+    <w:lsdException w:name="Light List Accent 6" w:semiHidden="0" w:uiPriority="61" w:unhideWhenUsed="0"/>
+    <w:lsdException w:name="Light Grid Accent 6" w:semiHidden="0" w:uiPriority="62" w:unhideWhenUsed="0"/>
+    <w:lsdException w:name="Medium Shading 1 Accent 6" w:semiHidden="0" w:uiPriority="63" w:unhideWhenUsed="0"/>
+    <w:lsdException w:name="Medium Shading 2 Accent 6" w:semiHidden="0" w:uiPriority="64" w:unhideWhenUsed="0"/>
+    <w:lsdException w:name="Medium List 1 Accent 6" w:semiHidden="0" w:uiPriority="65" w:unhideWhenUsed="0"/>
+    <w:lsdException w:name="Medium List 2 Accent 6" w:semiHidden="0" w:uiPriority="66" w:unhideWhenUsed="0"/>
+    <w:lsdException w:name="Medium Grid 1 Accent 6" w:semiHidden="0" w:uiPriority="67" w:unhideWhenUsed="0"/>
+    <w:lsdException w:name="Medium Grid 2 Accent 6" w:semiHidden="0" w:uiPriority="68" w:unhideWhenUsed="0"/>
+    <w:lsdException w:name="Medium Grid 3 Accent 6" w:semiHidden="0" w:uiPriority="69" w:unhideWhenUsed="0"/>
+    <w:lsdException w:name="Dark List Accent 6" w:semiHidden="0" w:uiPriority="70" w:unhideWhenUsed="0"/>
+    <w:lsdException w:name="Colorful Shading Accent 6" w:semiHidden="0" w:uiPriority="71" w:unhideWhenUsed="0"/>
+    <w:lsdException w:name="Colorful List Accent 6" w:semiHidden="0" w:uiPriority="72" w:unhideWhenUsed="0"/>
+    <w:lsdException w:name="Colorful Grid Accent 6" w:semiHidden="0" w:uiPriority="73" w:unhideWhenUsed="0"/>
+    <w:lsdException w:name="Subtle Emphasis" w:semiHidden="0" w:uiPriority="19" w:unhideWhenUsed="0" w:qFormat="1"/>
+    <w:lsdException w:name="Intense Emphasis" w:semiHidden="0" w:uiPriority="21" w:unhideWhenUsed="0" w:qFormat="1"/>
+    <w:lsdException w:name="Subtle Reference" w:semiHidden="0" w:uiPriority="31" w:unhideWhenUsed="0" w:qFormat="1"/>
+    <w:lsdException w:name="Intense Reference" w:semiHidden="0" w:uiPriority="32" w:unhideWhenUsed="0" w:qFormat="1"/>
+    <w:lsdException w:name="Book Title" w:semiHidden="0" w:uiPriority="33" w:unhideWhenUsed="0" w:qFormat="1"/>
+    <w:lsdException w:name="Bibliography" w:uiPriority="37"/>
+    <w:lsdException w:name="TOC Heading" w:uiPriority="39" w:qFormat="1"/>
+  </w:latentStyles>
+  <w:style w:type="paragraph" w:default="1" w:styleId="Normal">
+    <w:name w:val="Normal"/>
+    <w:qFormat/>
+  </w:style>
+  <w:style w:type="character" w:default="1" w:styleId="DefaultParagraphFont">
+    <w:name w:val="Default Paragraph Font"/>
+    <w:uiPriority w:val="1"/>
+    <w:semiHidden/>
+    <w:unhideWhenUsed/>
+  </w:style>
+  <w:style w:type="table" w:default="1" w:styleId="TableNormal">
+    <w:name w:val="Normal Table"/>
+    <w:uiPriority w:val="99"/>
+    <w:semiHidden/>
+    <w:unhideWhenUsed/>
+    <w:tblPr>
+      <w:tblInd w:w="0" w:type="dxa"/>
+      <w:tblCellMar>
+        <w:top w:w="0" w:type="dxa"/>
+        <w:left w:w="108" w:type="dxa"/>
+        <w:bottom w:w="0" w:type="dxa"/>
+        <w:right w:w="108" w:type="dxa"/>
+      </w:tblCellMar>
+    </w:tblPr>
+  </w:style>
+  <w:style w:type="numbering" w:default="1" w:styleId="NoList">
+    <w:name w:val="No List"/>
+    <w:uiPriority w:val="99"/>
+    <w:semiHidden/>
+    <w:unhideWhenUsed/>
   </w:style>
 </w:styles>
 </file>
@@ -3548,7 +3881,7 @@
 </file>
 
 <file path=customXml/itemProps1.xml><?xml version="1.0" encoding="utf-8"?>
-<ds:datastoreItem xmlns:ds="http://schemas.openxmlformats.org/officeDocument/2006/customXml" ds:itemID="{0A6F734F-3CAB-6844-AD33-FAB3AF554A4C}">
+<ds:datastoreItem xmlns:ds="http://schemas.openxmlformats.org/officeDocument/2006/customXml" ds:itemID="{6FD48AD6-43EE-476F-9DB2-C18D315AA195}">
   <ds:schemaRefs>
     <ds:schemaRef ds:uri="http://schemas.openxmlformats.org/officeDocument/2006/bibliography"/>
   </ds:schemaRefs>
@@ -3556,7 +3889,7 @@
 </file>
 
 <file path=customXml/itemProps2.xml><?xml version="1.0" encoding="utf-8"?>
-<ds:datastoreItem xmlns:ds="http://schemas.openxmlformats.org/officeDocument/2006/customXml" ds:itemID="{2C24B5A8-6269-0F46-8725-1A6E1AF48F25}">
+<ds:datastoreItem xmlns:ds="http://schemas.openxmlformats.org/officeDocument/2006/customXml" ds:itemID="{8991CE21-3493-492C-97C7-A89E5E2A0A9E}">
   <ds:schemaRefs>
     <ds:schemaRef ds:uri="http://schemas.openxmlformats.org/officeDocument/2006/bibliography"/>
   </ds:schemaRefs>
@@ -3564,7 +3897,7 @@
 </file>
 
 <file path=customXml/itemProps3.xml><?xml version="1.0" encoding="utf-8"?>
-<ds:datastoreItem xmlns:ds="http://schemas.openxmlformats.org/officeDocument/2006/customXml" ds:itemID="{5071167C-1F5E-4146-8764-41D0E8CF97BD}">
+<ds:datastoreItem xmlns:ds="http://schemas.openxmlformats.org/officeDocument/2006/customXml" ds:itemID="{B178D5EC-A01B-4B2E-A432-11F46C5C45EE}">
   <ds:schemaRefs>
     <ds:schemaRef ds:uri="http://schemas.openxmlformats.org/officeDocument/2006/bibliography"/>
   </ds:schemaRefs>

</xml_diff>

<commit_message>
Added akathist for Church. published to PDF
</commit_message>
<xml_diff>
--- a/Psalmody - Intro.docx
+++ b/Psalmody - Intro.docx
@@ -808,8 +808,10 @@
       </w:r>
       <w:proofErr w:type="spellEnd"/>
       <w:r>
-        <w:t xml:space="preserve"> 1-54</w:t>
-      </w:r>
+        <w:t xml:space="preserve"> 1-71</w:t>
+      </w:r>
+      <w:bookmarkStart w:id="5" w:name="_GoBack"/>
+      <w:bookmarkEnd w:id="5"/>
       <w:r>
         <w:t>)</w:t>
       </w:r>
@@ -1001,8 +1003,6 @@
       <w:r>
         <w:t>tive</w:t>
       </w:r>
-      <w:bookmarkStart w:id="5" w:name="_GoBack"/>
-      <w:bookmarkEnd w:id="5"/>
     </w:p>
     <w:p>
       <w:pPr>
@@ -3889,7 +3889,7 @@
 </file>
 
 <file path=customXml/itemProps2.xml><?xml version="1.0" encoding="utf-8"?>
-<ds:datastoreItem xmlns:ds="http://schemas.openxmlformats.org/officeDocument/2006/customXml" ds:itemID="{8991CE21-3493-492C-97C7-A89E5E2A0A9E}">
+<ds:datastoreItem xmlns:ds="http://schemas.openxmlformats.org/officeDocument/2006/customXml" ds:itemID="{718A7436-F496-4D8B-881B-232339A70618}">
   <ds:schemaRefs>
     <ds:schemaRef ds:uri="http://schemas.openxmlformats.org/officeDocument/2006/bibliography"/>
   </ds:schemaRefs>
@@ -3897,7 +3897,7 @@
 </file>
 
 <file path=customXml/itemProps3.xml><?xml version="1.0" encoding="utf-8"?>
-<ds:datastoreItem xmlns:ds="http://schemas.openxmlformats.org/officeDocument/2006/customXml" ds:itemID="{B178D5EC-A01B-4B2E-A432-11F46C5C45EE}">
+<ds:datastoreItem xmlns:ds="http://schemas.openxmlformats.org/officeDocument/2006/customXml" ds:itemID="{A345AABF-1960-49AE-9DE8-69368180205E}">
   <ds:schemaRefs>
     <ds:schemaRef ds:uri="http://schemas.openxmlformats.org/officeDocument/2006/bibliography"/>
   </ds:schemaRefs>

</xml_diff>

<commit_message>
Fixed Ps headings. Published to PDF
</commit_message>
<xml_diff>
--- a/Psalmody - Intro.docx
+++ b/Psalmody - Intro.docx
@@ -520,23 +520,11 @@
           <w:numId w:val="2"/>
         </w:numPr>
       </w:pPr>
-      <w:r>
-        <w:t xml:space="preserve">Second pass revision of the Psalter. </w:t>
-      </w:r>
-    </w:p>
-    <w:p>
-      <w:pPr>
-        <w:pStyle w:val="Body"/>
-        <w:numPr>
-          <w:ilvl w:val="0"/>
-          <w:numId w:val="2"/>
-        </w:numPr>
-      </w:pPr>
-      <w:r>
-        <w:t>Move the Canticles (with their preceding and following hymns), after the Psalms. Move the Daily Psalis and Theotokia, with their conclusions, after that.</w:t>
-      </w:r>
       <w:bookmarkStart w:id="5" w:name="_GoBack"/>
       <w:bookmarkEnd w:id="5"/>
+      <w:r>
+        <w:t>Move the Canticles (with their preceding and following hymns), after the Psalms. Move the Daily Psalis and Theotokia, with their conclusions, after that.</w:t>
+      </w:r>
     </w:p>
     <w:p>
       <w:pPr>
@@ -3529,7 +3517,7 @@
 </file>
 
 <file path=customXml/itemProps1.xml><?xml version="1.0" encoding="utf-8"?>
-<ds:datastoreItem xmlns:ds="http://schemas.openxmlformats.org/officeDocument/2006/customXml" ds:itemID="{0263969E-AF74-46EC-9A17-0DCCCDCC04FB}">
+<ds:datastoreItem xmlns:ds="http://schemas.openxmlformats.org/officeDocument/2006/customXml" ds:itemID="{E89FC44E-9655-46BD-877F-C02DCFE29755}">
   <ds:schemaRefs>
     <ds:schemaRef ds:uri="http://schemas.openxmlformats.org/officeDocument/2006/bibliography"/>
   </ds:schemaRefs>
@@ -3537,7 +3525,7 @@
 </file>
 
 <file path=customXml/itemProps2.xml><?xml version="1.0" encoding="utf-8"?>
-<ds:datastoreItem xmlns:ds="http://schemas.openxmlformats.org/officeDocument/2006/customXml" ds:itemID="{C76A90A3-213A-457A-A24A-1C6628D70629}">
+<ds:datastoreItem xmlns:ds="http://schemas.openxmlformats.org/officeDocument/2006/customXml" ds:itemID="{08701D5C-D0B0-49C9-BC40-2C9C75C713BC}">
   <ds:schemaRefs>
     <ds:schemaRef ds:uri="http://schemas.openxmlformats.org/officeDocument/2006/bibliography"/>
   </ds:schemaRefs>
@@ -3545,7 +3533,7 @@
 </file>
 
 <file path=customXml/itemProps3.xml><?xml version="1.0" encoding="utf-8"?>
-<ds:datastoreItem xmlns:ds="http://schemas.openxmlformats.org/officeDocument/2006/customXml" ds:itemID="{169DDCE2-7303-4B8A-9CE0-58E5F4945AD8}">
+<ds:datastoreItem xmlns:ds="http://schemas.openxmlformats.org/officeDocument/2006/customXml" ds:itemID="{7A0B01CC-5ED9-4E22-BEEB-694263883E74}">
   <ds:schemaRefs>
     <ds:schemaRef ds:uri="http://schemas.openxmlformats.org/officeDocument/2006/bibliography"/>
   </ds:schemaRefs>

</xml_diff>

<commit_message>
A few rough intros to prophecies. Published to PDF
</commit_message>
<xml_diff>
--- a/Psalmody - Intro.docx
+++ b/Psalmody - Intro.docx
@@ -1,6 +1,6 @@
 
 <file path=word/document.xml><?xml version="1.0" encoding="utf-8"?>
-<w:document xmlns:wpc="http://schemas.microsoft.com/office/word/2010/wordprocessingCanvas" xmlns:mo="http://schemas.microsoft.com/office/mac/office/2008/main" xmlns:mc="http://schemas.openxmlformats.org/markup-compatibility/2006" xmlns:mv="urn:schemas-microsoft-com:mac:vml" xmlns:o="urn:schemas-microsoft-com:office:office" xmlns:r="http://schemas.openxmlformats.org/officeDocument/2006/relationships" xmlns:m="http://schemas.openxmlformats.org/officeDocument/2006/math" xmlns:v="urn:schemas-microsoft-com:vml" xmlns:wp14="http://schemas.microsoft.com/office/word/2010/wordprocessingDrawing" xmlns:wp="http://schemas.openxmlformats.org/drawingml/2006/wordprocessingDrawing" xmlns:w10="urn:schemas-microsoft-com:office:word" xmlns:w="http://schemas.openxmlformats.org/wordprocessingml/2006/main" xmlns:w14="http://schemas.microsoft.com/office/word/2010/wordml" xmlns:w15="http://schemas.microsoft.com/office/word/2012/wordml" xmlns:wpg="http://schemas.microsoft.com/office/word/2010/wordprocessingGroup" xmlns:wpi="http://schemas.microsoft.com/office/word/2010/wordprocessingInk" xmlns:wne="http://schemas.microsoft.com/office/word/2006/wordml" xmlns:wps="http://schemas.microsoft.com/office/word/2010/wordprocessingShape" mc:Ignorable="w14 w15 wp14">
+<w:document xmlns:wpc="http://schemas.microsoft.com/office/word/2010/wordprocessingCanvas" xmlns:cx="http://schemas.microsoft.com/office/drawing/2014/chartex" xmlns:cx1="http://schemas.microsoft.com/office/drawing/2015/9/8/chartex" xmlns:mc="http://schemas.openxmlformats.org/markup-compatibility/2006" xmlns:o="urn:schemas-microsoft-com:office:office" xmlns:r="http://schemas.openxmlformats.org/officeDocument/2006/relationships" xmlns:m="http://schemas.openxmlformats.org/officeDocument/2006/math" xmlns:v="urn:schemas-microsoft-com:vml" xmlns:wp14="http://schemas.microsoft.com/office/word/2010/wordprocessingDrawing" xmlns:wp="http://schemas.openxmlformats.org/drawingml/2006/wordprocessingDrawing" xmlns:w10="urn:schemas-microsoft-com:office:word" xmlns:w="http://schemas.openxmlformats.org/wordprocessingml/2006/main" xmlns:w14="http://schemas.microsoft.com/office/word/2010/wordml" xmlns:w15="http://schemas.microsoft.com/office/word/2012/wordml" xmlns:w16se="http://schemas.microsoft.com/office/word/2015/wordml/symex" xmlns:wpg="http://schemas.microsoft.com/office/word/2010/wordprocessingGroup" xmlns:wpi="http://schemas.microsoft.com/office/word/2010/wordprocessingInk" xmlns:wne="http://schemas.microsoft.com/office/word/2006/wordml" xmlns:wps="http://schemas.microsoft.com/office/word/2010/wordprocessingShape" mc:Ignorable="w14 w15 w16se wp14">
   <w:body>
     <w:p>
       <w:pPr>
@@ -19,19 +19,68 @@
           <w:szCs w:val="52"/>
           <w:lang w:val="en-US"/>
         </w:rPr>
-        <w:t xml:space="preserve">The Great </w:t>
-      </w:r>
-      <w:proofErr w:type="spellStart"/>
-      <w:r>
+        <w:t>The Great Horologion</w:t>
+      </w:r>
+    </w:p>
+    <w:p>
+      <w:pPr>
+        <w:jc w:val="center"/>
+        <w:rPr>
+          <w:rFonts w:asciiTheme="majorHAnsi" w:hAnsiTheme="majorHAnsi"/>
+          <w:sz w:val="28"/>
+          <w:szCs w:val="28"/>
+          <w:lang w:val="en-US"/>
+        </w:rPr>
+      </w:pPr>
+      <w:r>
+        <w:rPr>
+          <w:rFonts w:asciiTheme="majorHAnsi" w:hAnsiTheme="majorHAnsi"/>
+          <w:sz w:val="28"/>
+          <w:szCs w:val="28"/>
+          <w:lang w:val="en-US"/>
+        </w:rPr>
+        <w:t>According to the Rites of</w:t>
+      </w:r>
+    </w:p>
+    <w:p>
+      <w:pPr>
+        <w:jc w:val="center"/>
+        <w:rPr>
+          <w:rFonts w:asciiTheme="majorHAnsi" w:hAnsiTheme="majorHAnsi"/>
+          <w:sz w:val="28"/>
+          <w:szCs w:val="28"/>
+          <w:lang w:val="en-US"/>
+        </w:rPr>
+      </w:pPr>
+      <w:r>
+        <w:rPr>
+          <w:rFonts w:asciiTheme="majorHAnsi" w:hAnsiTheme="majorHAnsi"/>
+          <w:sz w:val="28"/>
+          <w:szCs w:val="28"/>
+          <w:lang w:val="en-US"/>
+        </w:rPr>
+        <w:t>The Non-Chalcedonian</w:t>
+      </w:r>
+    </w:p>
+    <w:p>
+      <w:pPr>
+        <w:jc w:val="center"/>
         <w:rPr>
           <w:rFonts w:asciiTheme="majorHAnsi" w:hAnsiTheme="majorHAnsi"/>
           <w:sz w:val="52"/>
           <w:szCs w:val="52"/>
           <w:lang w:val="en-US"/>
         </w:rPr>
-        <w:t>Horologion</w:t>
-      </w:r>
-      <w:proofErr w:type="spellEnd"/>
+      </w:pPr>
+      <w:r>
+        <w:rPr>
+          <w:rFonts w:asciiTheme="majorHAnsi" w:hAnsiTheme="majorHAnsi"/>
+          <w:sz w:val="52"/>
+          <w:szCs w:val="52"/>
+          <w:lang w:val="en-US"/>
+        </w:rPr>
+        <w:t>Orthodox Patriarchate of Alexandria</w:t>
+      </w:r>
     </w:p>
     <w:p>
       <w:pPr>
@@ -50,7 +99,67 @@
           <w:szCs w:val="28"/>
           <w:lang w:val="en-US"/>
         </w:rPr>
-        <w:t>According to the Rites of</w:t>
+        <w:t>Commonly Known As:</w:t>
+      </w:r>
+    </w:p>
+    <w:p>
+      <w:pPr>
+        <w:jc w:val="center"/>
+        <w:rPr>
+          <w:rFonts w:asciiTheme="majorHAnsi" w:hAnsiTheme="majorHAnsi"/>
+          <w:sz w:val="44"/>
+          <w:szCs w:val="44"/>
+          <w:lang w:val="en-US"/>
+        </w:rPr>
+      </w:pPr>
+      <w:r>
+        <w:rPr>
+          <w:rFonts w:asciiTheme="majorHAnsi" w:hAnsiTheme="majorHAnsi"/>
+          <w:sz w:val="44"/>
+          <w:szCs w:val="44"/>
+          <w:lang w:val="en-US"/>
+        </w:rPr>
+        <w:t>The Coptic Orthodox</w:t>
+      </w:r>
+    </w:p>
+    <w:p>
+      <w:pPr>
+        <w:jc w:val="center"/>
+        <w:rPr>
+          <w:rFonts w:asciiTheme="majorHAnsi" w:hAnsiTheme="majorHAnsi"/>
+          <w:sz w:val="44"/>
+          <w:szCs w:val="44"/>
+          <w:lang w:val="en-US"/>
+        </w:rPr>
+      </w:pPr>
+      <w:r>
+        <w:rPr>
+          <w:rFonts w:asciiTheme="majorHAnsi" w:hAnsiTheme="majorHAnsi"/>
+          <w:sz w:val="44"/>
+          <w:szCs w:val="44"/>
+          <w:lang w:val="en-US"/>
+        </w:rPr>
+        <w:t>Holy Psalmody</w:t>
+      </w:r>
+    </w:p>
+    <w:p>
+      <w:pPr>
+        <w:jc w:val="center"/>
+        <w:rPr>
+          <w:rFonts w:asciiTheme="majorHAnsi" w:hAnsiTheme="majorHAnsi"/>
+          <w:sz w:val="44"/>
+          <w:szCs w:val="44"/>
+          <w:lang w:val="en-US"/>
+        </w:rPr>
+      </w:pPr>
+      <w:r>
+        <w:rPr>
+          <w:rFonts w:asciiTheme="majorHAnsi" w:hAnsiTheme="majorHAnsi"/>
+          <w:sz w:val="44"/>
+          <w:szCs w:val="44"/>
+          <w:lang w:val="en-US"/>
+        </w:rPr>
+        <w:t>Agpeya</w:t>
       </w:r>
     </w:p>
     <w:p>
@@ -70,9 +179,8 @@
           <w:szCs w:val="28"/>
           <w:lang w:val="en-US"/>
         </w:rPr>
-        <w:t>The Non-</w:t>
-      </w:r>
-      <w:proofErr w:type="spellStart"/>
+        <w:t>And</w:t>
+      </w:r>
       <w:r>
         <w:rPr>
           <w:rFonts w:asciiTheme="majorHAnsi" w:hAnsiTheme="majorHAnsi"/>
@@ -80,9 +188,48 @@
           <w:szCs w:val="28"/>
           <w:lang w:val="en-US"/>
         </w:rPr>
-        <w:t>Chalcedonian</w:t>
-      </w:r>
-      <w:proofErr w:type="spellEnd"/>
+        <w:t xml:space="preserve"> the</w:t>
+      </w:r>
+    </w:p>
+    <w:p>
+      <w:pPr>
+        <w:jc w:val="center"/>
+        <w:rPr>
+          <w:rFonts w:asciiTheme="majorHAnsi" w:hAnsiTheme="majorHAnsi"/>
+          <w:sz w:val="44"/>
+          <w:szCs w:val="44"/>
+          <w:lang w:val="en-US"/>
+        </w:rPr>
+      </w:pPr>
+      <w:r>
+        <w:rPr>
+          <w:rFonts w:asciiTheme="majorHAnsi" w:hAnsiTheme="majorHAnsi"/>
+          <w:sz w:val="44"/>
+          <w:szCs w:val="44"/>
+          <w:lang w:val="en-US"/>
+        </w:rPr>
+        <w:t>Raising of Incense</w:t>
+      </w:r>
+    </w:p>
+    <w:p>
+      <w:pPr>
+        <w:jc w:val="center"/>
+        <w:rPr>
+          <w:rFonts w:asciiTheme="majorHAnsi" w:hAnsiTheme="majorHAnsi"/>
+          <w:sz w:val="28"/>
+          <w:szCs w:val="28"/>
+          <w:lang w:val="en-US"/>
+        </w:rPr>
+      </w:pPr>
+      <w:r>
+        <w:rPr>
+          <w:rFonts w:asciiTheme="majorHAnsi" w:hAnsiTheme="majorHAnsi"/>
+          <w:sz w:val="28"/>
+          <w:szCs w:val="28"/>
+          <w:lang w:val="en-US"/>
+        </w:rPr>
+        <w:t>With The</w:t>
+      </w:r>
     </w:p>
     <w:p>
       <w:pPr>
@@ -101,7 +248,7 @@
           <w:szCs w:val="52"/>
           <w:lang w:val="en-US"/>
         </w:rPr>
-        <w:t>Orthodox Patriarchate of Alexandria</w:t>
+        <w:t>Psalter</w:t>
       </w:r>
     </w:p>
     <w:p>
@@ -121,27 +268,47 @@
           <w:szCs w:val="28"/>
           <w:lang w:val="en-US"/>
         </w:rPr>
-        <w:t xml:space="preserve">Commonly Known </w:t>
-      </w:r>
-      <w:proofErr w:type="gramStart"/>
-      <w:r>
+        <w:t>And The</w:t>
+      </w:r>
+    </w:p>
+    <w:p>
+      <w:pPr>
+        <w:jc w:val="center"/>
         <w:rPr>
           <w:rFonts w:asciiTheme="majorHAnsi" w:hAnsiTheme="majorHAnsi"/>
-          <w:sz w:val="28"/>
-          <w:szCs w:val="28"/>
-          <w:lang w:val="en-US"/>
-        </w:rPr>
-        <w:t>As</w:t>
-      </w:r>
-      <w:proofErr w:type="gramEnd"/>
+          <w:sz w:val="52"/>
+          <w:szCs w:val="52"/>
+          <w:lang w:val="en-US"/>
+        </w:rPr>
+      </w:pPr>
       <w:r>
         <w:rPr>
           <w:rFonts w:asciiTheme="majorHAnsi" w:hAnsiTheme="majorHAnsi"/>
-          <w:sz w:val="28"/>
-          <w:szCs w:val="28"/>
-          <w:lang w:val="en-US"/>
-        </w:rPr>
-        <w:t>:</w:t>
+          <w:sz w:val="52"/>
+          <w:szCs w:val="52"/>
+          <w:lang w:val="en-US"/>
+        </w:rPr>
+        <w:t>Book of Psalis and Doxolgies</w:t>
+      </w:r>
+    </w:p>
+    <w:p>
+      <w:pPr>
+        <w:jc w:val="center"/>
+        <w:rPr>
+          <w:rFonts w:ascii="FreeSerifAvvaShenouda" w:hAnsi="FreeSerifAvvaShenouda" w:cs="FreeSerifAvvaShenouda"/>
+          <w:sz w:val="44"/>
+          <w:szCs w:val="44"/>
+          <w:lang w:val="en-US"/>
+        </w:rPr>
+      </w:pPr>
+      <w:r>
+        <w:rPr>
+          <w:rFonts w:ascii="FreeSerifAvvaShenouda" w:hAnsi="FreeSerifAvvaShenouda" w:cs="FreeSerifAvvaShenouda"/>
+          <w:sz w:val="44"/>
+          <w:szCs w:val="44"/>
+          <w:lang w:val="en-US"/>
+        </w:rPr>
+        <w:t>Ϯⲯⲁⲗⲙⲟⲇⲓⲁ ⲉⲑⲟⲩⲁⲃ</w:t>
       </w:r>
     </w:p>
     <w:p>
@@ -161,292 +328,8 @@
           <w:szCs w:val="44"/>
           <w:lang w:val="en-US"/>
         </w:rPr>
-        <w:t>The Coptic Orthodox</w:t>
-      </w:r>
-    </w:p>
-    <w:p>
-      <w:pPr>
-        <w:jc w:val="center"/>
-        <w:rPr>
-          <w:rFonts w:asciiTheme="majorHAnsi" w:hAnsiTheme="majorHAnsi"/>
-          <w:sz w:val="44"/>
-          <w:szCs w:val="44"/>
-          <w:lang w:val="en-US"/>
-        </w:rPr>
-      </w:pPr>
-      <w:r>
-        <w:rPr>
-          <w:rFonts w:asciiTheme="majorHAnsi" w:hAnsiTheme="majorHAnsi"/>
-          <w:sz w:val="44"/>
-          <w:szCs w:val="44"/>
-          <w:lang w:val="en-US"/>
-        </w:rPr>
-        <w:t>Holy Psalmody</w:t>
-      </w:r>
-    </w:p>
-    <w:p>
-      <w:pPr>
-        <w:jc w:val="center"/>
-        <w:rPr>
-          <w:rFonts w:asciiTheme="majorHAnsi" w:hAnsiTheme="majorHAnsi"/>
-          <w:sz w:val="44"/>
-          <w:szCs w:val="44"/>
-          <w:lang w:val="en-US"/>
-        </w:rPr>
-      </w:pPr>
-      <w:proofErr w:type="spellStart"/>
-      <w:r>
-        <w:rPr>
-          <w:rFonts w:asciiTheme="majorHAnsi" w:hAnsiTheme="majorHAnsi"/>
-          <w:sz w:val="44"/>
-          <w:szCs w:val="44"/>
-          <w:lang w:val="en-US"/>
-        </w:rPr>
-        <w:t>Agpeya</w:t>
-      </w:r>
-      <w:proofErr w:type="spellEnd"/>
-    </w:p>
-    <w:p>
-      <w:pPr>
-        <w:jc w:val="center"/>
-        <w:rPr>
-          <w:rFonts w:asciiTheme="majorHAnsi" w:hAnsiTheme="majorHAnsi"/>
-          <w:sz w:val="28"/>
-          <w:szCs w:val="28"/>
-          <w:lang w:val="en-US"/>
-        </w:rPr>
-      </w:pPr>
-      <w:r>
-        <w:rPr>
-          <w:rFonts w:asciiTheme="majorHAnsi" w:hAnsiTheme="majorHAnsi"/>
-          <w:sz w:val="28"/>
-          <w:szCs w:val="28"/>
-          <w:lang w:val="en-US"/>
-        </w:rPr>
-        <w:t>And</w:t>
-      </w:r>
-      <w:r>
-        <w:rPr>
-          <w:rFonts w:asciiTheme="majorHAnsi" w:hAnsiTheme="majorHAnsi"/>
-          <w:sz w:val="28"/>
-          <w:szCs w:val="28"/>
-          <w:lang w:val="en-US"/>
-        </w:rPr>
-        <w:t xml:space="preserve"> the</w:t>
-      </w:r>
-    </w:p>
-    <w:p>
-      <w:pPr>
-        <w:jc w:val="center"/>
-        <w:rPr>
-          <w:rFonts w:asciiTheme="majorHAnsi" w:hAnsiTheme="majorHAnsi"/>
-          <w:sz w:val="44"/>
-          <w:szCs w:val="44"/>
-          <w:lang w:val="en-US"/>
-        </w:rPr>
-      </w:pPr>
-      <w:r>
-        <w:rPr>
-          <w:rFonts w:asciiTheme="majorHAnsi" w:hAnsiTheme="majorHAnsi"/>
-          <w:sz w:val="44"/>
-          <w:szCs w:val="44"/>
-          <w:lang w:val="en-US"/>
-        </w:rPr>
-        <w:t>Raising of Incense</w:t>
-      </w:r>
-    </w:p>
-    <w:p>
-      <w:pPr>
-        <w:jc w:val="center"/>
-        <w:rPr>
-          <w:rFonts w:asciiTheme="majorHAnsi" w:hAnsiTheme="majorHAnsi"/>
-          <w:sz w:val="28"/>
-          <w:szCs w:val="28"/>
-          <w:lang w:val="en-US"/>
-        </w:rPr>
-      </w:pPr>
-      <w:r>
-        <w:rPr>
-          <w:rFonts w:asciiTheme="majorHAnsi" w:hAnsiTheme="majorHAnsi"/>
-          <w:sz w:val="28"/>
-          <w:szCs w:val="28"/>
-          <w:lang w:val="en-US"/>
-        </w:rPr>
-        <w:t>With The</w:t>
-      </w:r>
-    </w:p>
-    <w:p>
-      <w:pPr>
-        <w:jc w:val="center"/>
-        <w:rPr>
-          <w:rFonts w:asciiTheme="majorHAnsi" w:hAnsiTheme="majorHAnsi"/>
-          <w:sz w:val="52"/>
-          <w:szCs w:val="52"/>
-          <w:lang w:val="en-US"/>
-        </w:rPr>
-      </w:pPr>
-      <w:r>
-        <w:rPr>
-          <w:rFonts w:asciiTheme="majorHAnsi" w:hAnsiTheme="majorHAnsi"/>
-          <w:sz w:val="52"/>
-          <w:szCs w:val="52"/>
-          <w:lang w:val="en-US"/>
-        </w:rPr>
-        <w:t>Psalter</w:t>
-      </w:r>
-    </w:p>
-    <w:p>
-      <w:pPr>
-        <w:jc w:val="center"/>
-        <w:rPr>
-          <w:rFonts w:asciiTheme="majorHAnsi" w:hAnsiTheme="majorHAnsi"/>
-          <w:sz w:val="28"/>
-          <w:szCs w:val="28"/>
-          <w:lang w:val="en-US"/>
-        </w:rPr>
-      </w:pPr>
-      <w:r>
-        <w:rPr>
-          <w:rFonts w:asciiTheme="majorHAnsi" w:hAnsiTheme="majorHAnsi"/>
-          <w:sz w:val="28"/>
-          <w:szCs w:val="28"/>
-          <w:lang w:val="en-US"/>
-        </w:rPr>
-        <w:t>And The</w:t>
-      </w:r>
-    </w:p>
-    <w:p>
-      <w:pPr>
-        <w:jc w:val="center"/>
-        <w:rPr>
-          <w:rFonts w:asciiTheme="majorHAnsi" w:hAnsiTheme="majorHAnsi"/>
-          <w:sz w:val="52"/>
-          <w:szCs w:val="52"/>
-          <w:lang w:val="en-US"/>
-        </w:rPr>
-      </w:pPr>
-      <w:r>
-        <w:rPr>
-          <w:rFonts w:asciiTheme="majorHAnsi" w:hAnsiTheme="majorHAnsi"/>
-          <w:sz w:val="52"/>
-          <w:szCs w:val="52"/>
-          <w:lang w:val="en-US"/>
-        </w:rPr>
-        <w:t xml:space="preserve">Book of </w:t>
-      </w:r>
-      <w:proofErr w:type="spellStart"/>
-      <w:r>
-        <w:rPr>
-          <w:rFonts w:asciiTheme="majorHAnsi" w:hAnsiTheme="majorHAnsi"/>
-          <w:sz w:val="52"/>
-          <w:szCs w:val="52"/>
-          <w:lang w:val="en-US"/>
-        </w:rPr>
-        <w:t>Psalis</w:t>
-      </w:r>
-      <w:proofErr w:type="spellEnd"/>
-      <w:r>
-        <w:rPr>
-          <w:rFonts w:asciiTheme="majorHAnsi" w:hAnsiTheme="majorHAnsi"/>
-          <w:sz w:val="52"/>
-          <w:szCs w:val="52"/>
-          <w:lang w:val="en-US"/>
-        </w:rPr>
-        <w:t xml:space="preserve"> and </w:t>
-      </w:r>
-      <w:proofErr w:type="spellStart"/>
-      <w:r>
-        <w:rPr>
-          <w:rFonts w:asciiTheme="majorHAnsi" w:hAnsiTheme="majorHAnsi"/>
-          <w:sz w:val="52"/>
-          <w:szCs w:val="52"/>
-          <w:lang w:val="en-US"/>
-        </w:rPr>
-        <w:t>Doxolgies</w:t>
-      </w:r>
-      <w:proofErr w:type="spellEnd"/>
-    </w:p>
-    <w:p>
-      <w:pPr>
-        <w:jc w:val="center"/>
-        <w:rPr>
-          <w:rFonts w:ascii="FreeSerifAvvaShenouda" w:hAnsi="FreeSerifAvvaShenouda" w:cs="FreeSerifAvvaShenouda"/>
-          <w:sz w:val="44"/>
-          <w:szCs w:val="44"/>
-          <w:lang w:val="en-US"/>
-        </w:rPr>
-      </w:pPr>
-      <w:r>
-        <w:rPr>
-          <w:rFonts w:ascii="FreeSerifAvvaShenouda" w:hAnsi="FreeSerifAvvaShenouda" w:cs="FreeSerifAvvaShenouda"/>
-          <w:sz w:val="44"/>
-          <w:szCs w:val="44"/>
-          <w:lang w:val="en-US"/>
-        </w:rPr>
-        <w:t>Ϯⲯⲁⲗⲙⲟⲇⲓⲁ ⲉⲑⲟⲩⲁⲃ</w:t>
-      </w:r>
-    </w:p>
-    <w:p>
-      <w:pPr>
-        <w:jc w:val="center"/>
-        <w:rPr>
-          <w:rFonts w:asciiTheme="majorHAnsi" w:hAnsiTheme="majorHAnsi"/>
-          <w:sz w:val="44"/>
-          <w:szCs w:val="44"/>
-          <w:lang w:val="en-US"/>
-        </w:rPr>
-      </w:pPr>
-      <w:proofErr w:type="spellStart"/>
-      <w:r>
-        <w:rPr>
-          <w:rFonts w:asciiTheme="majorHAnsi" w:hAnsiTheme="majorHAnsi"/>
-          <w:sz w:val="44"/>
-          <w:szCs w:val="44"/>
-          <w:lang w:val="en-US"/>
-        </w:rPr>
-        <w:t>Owah</w:t>
-      </w:r>
-      <w:proofErr w:type="spellEnd"/>
-      <w:r>
-        <w:rPr>
-          <w:rFonts w:asciiTheme="majorHAnsi" w:hAnsiTheme="majorHAnsi"/>
-          <w:sz w:val="44"/>
-          <w:szCs w:val="44"/>
-          <w:lang w:val="en-US"/>
-        </w:rPr>
-        <w:t xml:space="preserve"> </w:t>
-      </w:r>
-      <w:proofErr w:type="spellStart"/>
-      <w:r>
-        <w:rPr>
-          <w:rFonts w:asciiTheme="majorHAnsi" w:hAnsiTheme="majorHAnsi"/>
-          <w:sz w:val="44"/>
-          <w:szCs w:val="44"/>
-          <w:lang w:val="en-US"/>
-        </w:rPr>
-        <w:t>Ti</w:t>
-      </w:r>
-      <w:proofErr w:type="spellEnd"/>
-      <w:r>
-        <w:rPr>
-          <w:rFonts w:asciiTheme="majorHAnsi" w:hAnsiTheme="majorHAnsi"/>
-          <w:sz w:val="44"/>
-          <w:szCs w:val="44"/>
-          <w:lang w:val="en-US"/>
-        </w:rPr>
-        <w:t xml:space="preserve"> </w:t>
-      </w:r>
-      <w:proofErr w:type="spellStart"/>
-      <w:r>
-        <w:rPr>
-          <w:rFonts w:asciiTheme="majorHAnsi" w:hAnsiTheme="majorHAnsi"/>
-          <w:sz w:val="44"/>
-          <w:szCs w:val="44"/>
-          <w:lang w:val="en-US"/>
-        </w:rPr>
-        <w:t>Agpeya</w:t>
-      </w:r>
-      <w:proofErr w:type="spellEnd"/>
+        <w:t>Owah Ti Agpeya</w:t>
+      </w:r>
     </w:p>
     <w:p>
       <w:pPr>
@@ -468,7 +351,6 @@
           <w:docGrid w:linePitch="360"/>
         </w:sectPr>
       </w:pPr>
-      <w:proofErr w:type="spellStart"/>
       <w:r>
         <w:rPr>
           <w:rFonts w:asciiTheme="majorHAnsi" w:hAnsiTheme="majorHAnsi"/>
@@ -476,49 +358,8 @@
           <w:szCs w:val="44"/>
           <w:lang w:val="en-US"/>
         </w:rPr>
-        <w:t>Owah</w:t>
-      </w:r>
-      <w:proofErr w:type="spellEnd"/>
-      <w:r>
-        <w:rPr>
-          <w:rFonts w:asciiTheme="majorHAnsi" w:hAnsiTheme="majorHAnsi"/>
-          <w:sz w:val="44"/>
-          <w:szCs w:val="44"/>
-          <w:lang w:val="en-US"/>
-        </w:rPr>
-        <w:t xml:space="preserve"> Pi </w:t>
-      </w:r>
-      <w:proofErr w:type="spellStart"/>
-      <w:r>
-        <w:rPr>
-          <w:rFonts w:asciiTheme="majorHAnsi" w:hAnsiTheme="majorHAnsi"/>
-          <w:sz w:val="44"/>
-          <w:szCs w:val="44"/>
-          <w:lang w:val="en-US"/>
-        </w:rPr>
-        <w:t>Talo</w:t>
-      </w:r>
-      <w:proofErr w:type="spellEnd"/>
-      <w:r>
-        <w:rPr>
-          <w:rFonts w:asciiTheme="majorHAnsi" w:hAnsiTheme="majorHAnsi"/>
-          <w:sz w:val="44"/>
-          <w:szCs w:val="44"/>
-          <w:lang w:val="en-US"/>
-        </w:rPr>
-        <w:t xml:space="preserve"> </w:t>
-      </w:r>
-      <w:proofErr w:type="spellStart"/>
-      <w:r>
-        <w:rPr>
-          <w:rFonts w:asciiTheme="majorHAnsi" w:hAnsiTheme="majorHAnsi"/>
-          <w:sz w:val="44"/>
-          <w:szCs w:val="44"/>
-          <w:lang w:val="en-US"/>
-        </w:rPr>
-        <w:t>Empiestoinofi</w:t>
-      </w:r>
-      <w:proofErr w:type="spellEnd"/>
+        <w:t>Owah Pi Talo Empiestoinofi</w:t>
+      </w:r>
     </w:p>
     <w:p>
       <w:pPr>
@@ -530,13 +371,8 @@
       <w:bookmarkStart w:id="3" w:name="_Toc297407696"/>
       <w:r>
         <w:lastRenderedPageBreak/>
-        <w:t xml:space="preserve">The Great </w:t>
-      </w:r>
-      <w:proofErr w:type="spellStart"/>
-      <w:r>
-        <w:t>Horologion</w:t>
-      </w:r>
-      <w:proofErr w:type="spellEnd"/>
+        <w:t>The Great Horologion</w:t>
+      </w:r>
       <w:r>
         <w:t xml:space="preserve"> </w:t>
       </w:r>
@@ -562,17 +398,8 @@
           <w:sz w:val="28"/>
           <w:szCs w:val="28"/>
         </w:rPr>
-        <w:t>he Non-</w:t>
-      </w:r>
-      <w:proofErr w:type="spellStart"/>
-      <w:r>
-        <w:rPr>
-          <w:sz w:val="28"/>
-          <w:szCs w:val="28"/>
-        </w:rPr>
-        <w:t>Chalcedonian</w:t>
-      </w:r>
-      <w:proofErr w:type="spellEnd"/>
+        <w:t>he Non-Chalcedonian</w:t>
+      </w:r>
       <w:r>
         <w:t xml:space="preserve"> </w:t>
       </w:r>
@@ -603,15 +430,7 @@
         <w:pStyle w:val="Body"/>
       </w:pPr>
       <w:r>
-        <w:t xml:space="preserve">©Jonathan </w:t>
-      </w:r>
-      <w:proofErr w:type="spellStart"/>
-      <w:r>
-        <w:t>Slote</w:t>
-      </w:r>
-      <w:proofErr w:type="spellEnd"/>
-      <w:r>
-        <w:t xml:space="preserve">, Editor, 2014-2015. All rights reserved. Permission to use, quote, reproduce and modify for non-commercial, liturgical or scholarly purposes is hereby granted to all institutions, parishes, clergy, or lay members affiliated to the affiliated jurisdictions and agencies of the Standing Council of Oriental Orthodox Churches (SCOOCH) or of the Assembly of Canonical Orthodox Bishops of North and Central America, as well as all jurisdictions in communion with the Oriental Orthodox Patriarchate of Alexandria, or the Ecumenical Patriarchate of Constantinople. This clause applies to liturgical text only, and not to Introductory and Appendix articles. </w:t>
+        <w:t xml:space="preserve">©Jonathan Slote, Editor, 2014-2015. All rights reserved. Permission to use, quote, reproduce and modify for non-commercial, liturgical or scholarly purposes is hereby granted to all institutions, parishes, clergy, or lay members affiliated to the affiliated jurisdictions and agencies of the Standing Council of Oriental Orthodox Churches (SCOOCH) or of the Assembly of Canonical Orthodox Bishops of North and Central America, as well as all jurisdictions in communion with the Oriental Orthodox Patriarchate of Alexandria, or the Ecumenical Patriarchate of Constantinople. This clause applies to liturgical text only, and not to Introductory and Appendix articles. </w:t>
       </w:r>
     </w:p>
     <w:p>
@@ -651,53 +470,13 @@
         <w:pStyle w:val="Body"/>
       </w:pPr>
       <w:r>
-        <w:t xml:space="preserve">The Psalms are based on the translation of Archimandrite Lazarus Moore, who entrusted a copy of said psalms to his disciple, </w:t>
-      </w:r>
-      <w:proofErr w:type="spellStart"/>
-      <w:r>
-        <w:t>Heg</w:t>
-      </w:r>
-      <w:proofErr w:type="spellEnd"/>
-      <w:r>
-        <w:t xml:space="preserve">. Fr. Silas Spear, with full permission to use them, who in turn granted us permission to use them. They are revised based on the (public domain) translation of </w:t>
-      </w:r>
-      <w:proofErr w:type="spellStart"/>
-      <w:r>
-        <w:t>Heg</w:t>
-      </w:r>
-      <w:proofErr w:type="spellEnd"/>
-      <w:r>
-        <w:t xml:space="preserve">. Fr. Athanasius </w:t>
-      </w:r>
-      <w:proofErr w:type="spellStart"/>
-      <w:r>
-        <w:t>Iskander</w:t>
-      </w:r>
-      <w:proofErr w:type="spellEnd"/>
-      <w:r>
-        <w:t>, which he intentionally did not copyright so that they might freely be used.</w:t>
+        <w:t>The Psalms are based on the translation of Archimandrite Lazarus Moore, who entrusted a copy of said psalms to his disciple, Heg. Fr. Silas Spear, with full permission to use them, who in turn granted us permission to use them. They are revised based on the (public domain) translation of Heg. Fr. Athanasius Iskander, which he intentionally did not copyright so that they might freely be used.</w:t>
       </w:r>
       <w:r>
         <w:t xml:space="preserve"> Comparison was also made to many existing translations of the LXX Psalms, without infringing on their copyrights.</w:t>
       </w:r>
       <w:r>
-        <w:t xml:space="preserve"> New Testament passages are based on the (public domain) translation of </w:t>
-      </w:r>
-      <w:proofErr w:type="spellStart"/>
-      <w:r>
-        <w:t>Heg</w:t>
-      </w:r>
-      <w:proofErr w:type="spellEnd"/>
-      <w:r>
-        <w:t xml:space="preserve">. Fr. Athanasius </w:t>
-      </w:r>
-      <w:proofErr w:type="spellStart"/>
-      <w:r>
-        <w:t>Iskander</w:t>
-      </w:r>
-      <w:proofErr w:type="spellEnd"/>
-      <w:r>
-        <w:t>, revised based on comparison with various popular translations, such as the Eastern Orthodox Bible and the King James Version, without infringing on those copyrights.</w:t>
+        <w:t xml:space="preserve"> New Testament passages are based on the (public domain) translation of Heg. Fr. Athanasius Iskander, revised based on comparison with various popular translations, such as the Eastern Orthodox Bible and the King James Version, without infringing on those copyrights.</w:t>
       </w:r>
     </w:p>
     <w:p>
@@ -705,39 +484,7 @@
         <w:pStyle w:val="Body"/>
       </w:pPr>
       <w:r>
-        <w:t xml:space="preserve">The Psalmody and </w:t>
-      </w:r>
-      <w:proofErr w:type="spellStart"/>
-      <w:r>
-        <w:t>Agpeya</w:t>
-      </w:r>
-      <w:proofErr w:type="spellEnd"/>
-      <w:r>
-        <w:t xml:space="preserve"> texts are based on the (public domain) translation of </w:t>
-      </w:r>
-      <w:proofErr w:type="spellStart"/>
-      <w:r>
-        <w:t>Heg</w:t>
-      </w:r>
-      <w:proofErr w:type="spellEnd"/>
-      <w:r>
-        <w:t xml:space="preserve">. Fr. Athanasius </w:t>
-      </w:r>
-      <w:proofErr w:type="spellStart"/>
-      <w:r>
-        <w:t>Iskander</w:t>
-      </w:r>
-      <w:proofErr w:type="spellEnd"/>
-      <w:r>
-        <w:t xml:space="preserve">, revised to conform to modern English, with comparison to all known English translations of the </w:t>
-      </w:r>
-      <w:proofErr w:type="spellStart"/>
-      <w:r>
-        <w:t>Pslamody</w:t>
-      </w:r>
-      <w:proofErr w:type="spellEnd"/>
-      <w:r>
-        <w:t xml:space="preserve"> (SUS, LA, and Midwest, without infringing on those copyrights), and by comparison to the original Coptic.</w:t>
+        <w:t>The Psalmody and Agpeya texts are based on the (public domain) translation of Heg. Fr. Athanasius Iskander, revised to conform to modern English, with comparison to all known English translations of the Pslamody (SUS, LA, and Midwest, without infringing on those copyrights), and by comparison to the original Coptic.</w:t>
       </w:r>
     </w:p>
     <w:p>
@@ -774,13 +521,8 @@
         </w:numPr>
       </w:pPr>
       <w:r>
-        <w:t xml:space="preserve">Add saint </w:t>
-      </w:r>
-      <w:proofErr w:type="spellStart"/>
-      <w:r>
-        <w:t>Psalis</w:t>
-      </w:r>
-      <w:proofErr w:type="spellEnd"/>
+        <w:t>Add saint Psalis</w:t>
+      </w:r>
     </w:p>
     <w:p>
       <w:pPr>
@@ -791,15 +533,7 @@
         </w:numPr>
       </w:pPr>
       <w:r>
-        <w:t xml:space="preserve">Add missing </w:t>
-      </w:r>
-      <w:proofErr w:type="spellStart"/>
-      <w:r>
-        <w:t>Psali</w:t>
-      </w:r>
-      <w:proofErr w:type="spellEnd"/>
-      <w:r>
-        <w:t xml:space="preserve"> translations</w:t>
+        <w:t>Add missing Psali translations</w:t>
       </w:r>
     </w:p>
     <w:p>
@@ -811,15 +545,7 @@
         </w:numPr>
       </w:pPr>
       <w:r>
-        <w:t xml:space="preserve">Revise </w:t>
-      </w:r>
-      <w:proofErr w:type="spellStart"/>
-      <w:r>
-        <w:t>Psali</w:t>
-      </w:r>
-      <w:proofErr w:type="spellEnd"/>
-      <w:r>
-        <w:t xml:space="preserve"> translations</w:t>
+        <w:t>Revise Psali translations</w:t>
       </w:r>
     </w:p>
     <w:p>
@@ -878,8 +604,10 @@
           <w:numId w:val="2"/>
         </w:numPr>
       </w:pPr>
-      <w:r>
-        <w:t>Make sure pasted in sections didn’t bring their formatting (page size, page number location, margins, etc.)</w:t>
+      <w:bookmarkStart w:id="5" w:name="_GoBack"/>
+      <w:bookmarkEnd w:id="5"/>
+      <w:r>
+        <w:t>Replace transliterations with Coptic on title page and roi</w:t>
       </w:r>
     </w:p>
     <w:p>
@@ -891,13 +619,11 @@
         </w:numPr>
       </w:pPr>
       <w:r>
-        <w:t xml:space="preserve">Replace transliterations with Coptic on title page and </w:t>
-      </w:r>
-      <w:proofErr w:type="spellStart"/>
-      <w:r>
-        <w:t>roi</w:t>
-      </w:r>
-      <w:proofErr w:type="spellEnd"/>
+        <w:t>Add defnar or synaxarium?</w:t>
+      </w:r>
+      <w:r>
+        <w:t xml:space="preserve"> At least notes for where to insert</w:t>
+      </w:r>
     </w:p>
     <w:p>
       <w:pPr>
@@ -908,26 +634,10 @@
         </w:numPr>
       </w:pPr>
       <w:r>
-        <w:t xml:space="preserve">Add </w:t>
-      </w:r>
-      <w:proofErr w:type="spellStart"/>
-      <w:r>
-        <w:t>defnar</w:t>
-      </w:r>
-      <w:proofErr w:type="spellEnd"/>
-      <w:r>
-        <w:t xml:space="preserve"> or </w:t>
-      </w:r>
-      <w:proofErr w:type="spellStart"/>
-      <w:r>
-        <w:t>synaxarium</w:t>
-      </w:r>
-      <w:proofErr w:type="spellEnd"/>
-      <w:r>
-        <w:t>?</w:t>
-      </w:r>
-      <w:r>
-        <w:t xml:space="preserve"> At least notes for where to insert</w:t>
+        <w:t>heading 3 should start a new page. places where that's ugly should be demoted to heading 4</w:t>
+      </w:r>
+      <w:r>
+        <w:t>…. Or make 2 versions of heading 3, one breaking, one not, and be selective</w:t>
       </w:r>
     </w:p>
     <w:p>
@@ -939,10 +649,25 @@
         </w:numPr>
       </w:pPr>
       <w:r>
-        <w:t>heading 3 should start a new page. places where that's ugly should be demoted to heading 4</w:t>
-      </w:r>
-      <w:r>
-        <w:t>…. Or make 2 versions of heading 3, one breaking, one not, and be selective</w:t>
+        <w:t>Consider the effect of the drift that existed at the time of a saint’s departure. For example, a modern saint, is effectively on the Gregorian calendar. If the Coptic calendar is shifted to make correct, they should be shifted on the Coptic calendar, not the Gregorian. A 4</w:t>
+      </w:r>
+      <w:r>
+        <w:rPr>
+          <w:vertAlign w:val="superscript"/>
+        </w:rPr>
+        <w:t>th</w:t>
+      </w:r>
+      <w:r>
+        <w:t xml:space="preserve"> century saint was effectively on the Coptic, so if the Coptic is shifted, they should be shifted on the Gregorian, and remain the same on the Coptic. All times in between are somewhere in between, depending on the drift at the time. Add the correction as a 3</w:t>
+      </w:r>
+      <w:r>
+        <w:rPr>
+          <w:vertAlign w:val="superscript"/>
+        </w:rPr>
+        <w:t>rd</w:t>
+      </w:r>
+      <w:r>
+        <w:t xml:space="preserve"> possible date to use… </w:t>
       </w:r>
     </w:p>
     <w:p>
@@ -954,25 +679,10 @@
         </w:numPr>
       </w:pPr>
       <w:r>
-        <w:t>Consider the effect of the drift that existed at the time of a saint’s departure. For example, a modern saint, is effectively on the Gregorian calendar. If the Coptic calendar is shifted to make correct, they should be shifted on the Coptic calendar, not the Gregorian. A 4</w:t>
-      </w:r>
-      <w:r>
-        <w:rPr>
-          <w:vertAlign w:val="superscript"/>
-        </w:rPr>
-        <w:t>th</w:t>
-      </w:r>
-      <w:r>
-        <w:t xml:space="preserve"> century saint was effectively on the Coptic, so if the Coptic is shifted, they should be shifted on the Gregorian, and remain the same on the Coptic. All times in between are somewhere in between, depending on the drift at the time. Add the correction as a 3</w:t>
-      </w:r>
-      <w:r>
-        <w:rPr>
-          <w:vertAlign w:val="superscript"/>
-        </w:rPr>
-        <w:t>rd</w:t>
-      </w:r>
-      <w:r>
-        <w:t xml:space="preserve"> possible date to use… </w:t>
+        <w:t>Add assortment of hymns for Koiahk</w:t>
+      </w:r>
+      <w:r>
+        <w:t xml:space="preserve"> (properly revised and formatted, rather than the current temporary section)</w:t>
       </w:r>
     </w:p>
     <w:p>
@@ -983,54 +693,8 @@
           <w:numId w:val="2"/>
         </w:numPr>
       </w:pPr>
-      <w:bookmarkStart w:id="5" w:name="_GoBack"/>
-      <w:bookmarkEnd w:id="5"/>
-      <w:r>
-        <w:t xml:space="preserve">Add assortment of hymns for </w:t>
-      </w:r>
-      <w:proofErr w:type="spellStart"/>
-      <w:r>
-        <w:t>Koiahk</w:t>
-      </w:r>
-      <w:proofErr w:type="spellEnd"/>
-      <w:r>
-        <w:t xml:space="preserve"> (properly revised and formatted, rather than the current temporary section)</w:t>
-      </w:r>
-    </w:p>
-    <w:p>
-      <w:pPr>
-        <w:pStyle w:val="Body"/>
-        <w:numPr>
-          <w:ilvl w:val="0"/>
-          <w:numId w:val="2"/>
-        </w:numPr>
-      </w:pPr>
-      <w:r>
-        <w:t>Replace “</w:t>
-      </w:r>
-      <w:proofErr w:type="spellStart"/>
-      <w:r>
-        <w:t>evlogite</w:t>
-      </w:r>
-      <w:proofErr w:type="spellEnd"/>
-      <w:r>
-        <w:t>/</w:t>
-      </w:r>
-      <w:proofErr w:type="spellStart"/>
-      <w:r>
-        <w:t>evlogison</w:t>
-      </w:r>
-      <w:proofErr w:type="spellEnd"/>
-      <w:r>
-        <w:t xml:space="preserve">” with </w:t>
-      </w:r>
-      <w:proofErr w:type="spellStart"/>
-      <w:r>
-        <w:t>Copitc</w:t>
-      </w:r>
-      <w:proofErr w:type="spellEnd"/>
-      <w:r>
-        <w:t xml:space="preserve"> font.</w:t>
+      <w:r>
+        <w:t>Replace “evlogite/evlogison” with Copitc font.</w:t>
       </w:r>
     </w:p>
     <w:p>
@@ -1169,12 +833,10 @@
         <w:pStyle w:val="Heading3"/>
       </w:pPr>
       <w:bookmarkStart w:id="18" w:name="_Toc410196901"/>
-      <w:proofErr w:type="spellStart"/>
       <w:r>
         <w:t>Koiak</w:t>
       </w:r>
       <w:bookmarkEnd w:id="18"/>
-      <w:proofErr w:type="spellEnd"/>
     </w:p>
     <w:p>
       <w:pPr>
@@ -1242,7 +904,7 @@
 </file>
 
 <file path=word/endnotes.xml><?xml version="1.0" encoding="utf-8"?>
-<w:endnotes xmlns:wpc="http://schemas.microsoft.com/office/word/2010/wordprocessingCanvas" xmlns:mo="http://schemas.microsoft.com/office/mac/office/2008/main" xmlns:mc="http://schemas.openxmlformats.org/markup-compatibility/2006" xmlns:mv="urn:schemas-microsoft-com:mac:vml" xmlns:o="urn:schemas-microsoft-com:office:office" xmlns:r="http://schemas.openxmlformats.org/officeDocument/2006/relationships" xmlns:m="http://schemas.openxmlformats.org/officeDocument/2006/math" xmlns:v="urn:schemas-microsoft-com:vml" xmlns:wp14="http://schemas.microsoft.com/office/word/2010/wordprocessingDrawing" xmlns:wp="http://schemas.openxmlformats.org/drawingml/2006/wordprocessingDrawing" xmlns:w10="urn:schemas-microsoft-com:office:word" xmlns:w="http://schemas.openxmlformats.org/wordprocessingml/2006/main" xmlns:w14="http://schemas.microsoft.com/office/word/2010/wordml" xmlns:w15="http://schemas.microsoft.com/office/word/2012/wordml" xmlns:wpg="http://schemas.microsoft.com/office/word/2010/wordprocessingGroup" xmlns:wpi="http://schemas.microsoft.com/office/word/2010/wordprocessingInk" xmlns:wne="http://schemas.microsoft.com/office/word/2006/wordml" xmlns:wps="http://schemas.microsoft.com/office/word/2010/wordprocessingShape" mc:Ignorable="w14 w15 wp14">
+<w:endnotes xmlns:wpc="http://schemas.microsoft.com/office/word/2010/wordprocessingCanvas" xmlns:cx="http://schemas.microsoft.com/office/drawing/2014/chartex" xmlns:cx1="http://schemas.microsoft.com/office/drawing/2015/9/8/chartex" xmlns:mc="http://schemas.openxmlformats.org/markup-compatibility/2006" xmlns:o="urn:schemas-microsoft-com:office:office" xmlns:r="http://schemas.openxmlformats.org/officeDocument/2006/relationships" xmlns:m="http://schemas.openxmlformats.org/officeDocument/2006/math" xmlns:v="urn:schemas-microsoft-com:vml" xmlns:wp14="http://schemas.microsoft.com/office/word/2010/wordprocessingDrawing" xmlns:wp="http://schemas.openxmlformats.org/drawingml/2006/wordprocessingDrawing" xmlns:w10="urn:schemas-microsoft-com:office:word" xmlns:w="http://schemas.openxmlformats.org/wordprocessingml/2006/main" xmlns:w14="http://schemas.microsoft.com/office/word/2010/wordml" xmlns:w15="http://schemas.microsoft.com/office/word/2012/wordml" xmlns:w16se="http://schemas.microsoft.com/office/word/2015/wordml/symex" xmlns:wpg="http://schemas.microsoft.com/office/word/2010/wordprocessingGroup" xmlns:wpi="http://schemas.microsoft.com/office/word/2010/wordprocessingInk" xmlns:wne="http://schemas.microsoft.com/office/word/2006/wordml" xmlns:wps="http://schemas.microsoft.com/office/word/2010/wordprocessingShape" mc:Ignorable="w14 w15 w16se wp14">
   <w:endnote w:type="separator" w:id="-1">
     <w:p>
       <w:pPr>
@@ -1267,7 +929,7 @@
 </file>
 
 <file path=word/footer1.xml><?xml version="1.0" encoding="utf-8"?>
-<w:ftr xmlns:wpc="http://schemas.microsoft.com/office/word/2010/wordprocessingCanvas" xmlns:mo="http://schemas.microsoft.com/office/mac/office/2008/main" xmlns:mc="http://schemas.openxmlformats.org/markup-compatibility/2006" xmlns:mv="urn:schemas-microsoft-com:mac:vml" xmlns:o="urn:schemas-microsoft-com:office:office" xmlns:r="http://schemas.openxmlformats.org/officeDocument/2006/relationships" xmlns:m="http://schemas.openxmlformats.org/officeDocument/2006/math" xmlns:v="urn:schemas-microsoft-com:vml" xmlns:wp14="http://schemas.microsoft.com/office/word/2010/wordprocessingDrawing" xmlns:wp="http://schemas.openxmlformats.org/drawingml/2006/wordprocessingDrawing" xmlns:w10="urn:schemas-microsoft-com:office:word" xmlns:w="http://schemas.openxmlformats.org/wordprocessingml/2006/main" xmlns:w14="http://schemas.microsoft.com/office/word/2010/wordml" xmlns:w15="http://schemas.microsoft.com/office/word/2012/wordml" xmlns:wpg="http://schemas.microsoft.com/office/word/2010/wordprocessingGroup" xmlns:wpi="http://schemas.microsoft.com/office/word/2010/wordprocessingInk" xmlns:wne="http://schemas.microsoft.com/office/word/2006/wordml" xmlns:wps="http://schemas.microsoft.com/office/word/2010/wordprocessingShape" mc:Ignorable="w14 w15 wp14">
+<w:ftr xmlns:wpc="http://schemas.microsoft.com/office/word/2010/wordprocessingCanvas" xmlns:cx="http://schemas.microsoft.com/office/drawing/2014/chartex" xmlns:cx1="http://schemas.microsoft.com/office/drawing/2015/9/8/chartex" xmlns:mc="http://schemas.openxmlformats.org/markup-compatibility/2006" xmlns:o="urn:schemas-microsoft-com:office:office" xmlns:r="http://schemas.openxmlformats.org/officeDocument/2006/relationships" xmlns:m="http://schemas.openxmlformats.org/officeDocument/2006/math" xmlns:v="urn:schemas-microsoft-com:vml" xmlns:wp14="http://schemas.microsoft.com/office/word/2010/wordprocessingDrawing" xmlns:wp="http://schemas.openxmlformats.org/drawingml/2006/wordprocessingDrawing" xmlns:w10="urn:schemas-microsoft-com:office:word" xmlns:w="http://schemas.openxmlformats.org/wordprocessingml/2006/main" xmlns:w14="http://schemas.microsoft.com/office/word/2010/wordml" xmlns:w15="http://schemas.microsoft.com/office/word/2012/wordml" xmlns:w16se="http://schemas.microsoft.com/office/word/2015/wordml/symex" xmlns:wpg="http://schemas.microsoft.com/office/word/2010/wordprocessingGroup" xmlns:wpi="http://schemas.microsoft.com/office/word/2010/wordprocessingInk" xmlns:wne="http://schemas.microsoft.com/office/word/2006/wordml" xmlns:wps="http://schemas.microsoft.com/office/word/2010/wordprocessingShape" mc:Ignorable="w14 w15 w16se wp14">
   <w:p>
     <w:pPr>
       <w:pStyle w:val="Footer"/>
@@ -1281,7 +943,7 @@
 </file>
 
 <file path=word/footer2.xml><?xml version="1.0" encoding="utf-8"?>
-<w:ftr xmlns:wpc="http://schemas.microsoft.com/office/word/2010/wordprocessingCanvas" xmlns:mo="http://schemas.microsoft.com/office/mac/office/2008/main" xmlns:mc="http://schemas.openxmlformats.org/markup-compatibility/2006" xmlns:mv="urn:schemas-microsoft-com:mac:vml" xmlns:o="urn:schemas-microsoft-com:office:office" xmlns:r="http://schemas.openxmlformats.org/officeDocument/2006/relationships" xmlns:m="http://schemas.openxmlformats.org/officeDocument/2006/math" xmlns:v="urn:schemas-microsoft-com:vml" xmlns:wp14="http://schemas.microsoft.com/office/word/2010/wordprocessingDrawing" xmlns:wp="http://schemas.openxmlformats.org/drawingml/2006/wordprocessingDrawing" xmlns:w10="urn:schemas-microsoft-com:office:word" xmlns:w="http://schemas.openxmlformats.org/wordprocessingml/2006/main" xmlns:w14="http://schemas.microsoft.com/office/word/2010/wordml" xmlns:w15="http://schemas.microsoft.com/office/word/2012/wordml" xmlns:wpg="http://schemas.microsoft.com/office/word/2010/wordprocessingGroup" xmlns:wpi="http://schemas.microsoft.com/office/word/2010/wordprocessingInk" xmlns:wne="http://schemas.microsoft.com/office/word/2006/wordml" xmlns:wps="http://schemas.microsoft.com/office/word/2010/wordprocessingShape" mc:Ignorable="w14 w15 wp14">
+<w:ftr xmlns:wpc="http://schemas.microsoft.com/office/word/2010/wordprocessingCanvas" xmlns:cx="http://schemas.microsoft.com/office/drawing/2014/chartex" xmlns:cx1="http://schemas.microsoft.com/office/drawing/2015/9/8/chartex" xmlns:mc="http://schemas.openxmlformats.org/markup-compatibility/2006" xmlns:o="urn:schemas-microsoft-com:office:office" xmlns:r="http://schemas.openxmlformats.org/officeDocument/2006/relationships" xmlns:m="http://schemas.openxmlformats.org/officeDocument/2006/math" xmlns:v="urn:schemas-microsoft-com:vml" xmlns:wp14="http://schemas.microsoft.com/office/word/2010/wordprocessingDrawing" xmlns:wp="http://schemas.openxmlformats.org/drawingml/2006/wordprocessingDrawing" xmlns:w10="urn:schemas-microsoft-com:office:word" xmlns:w="http://schemas.openxmlformats.org/wordprocessingml/2006/main" xmlns:w14="http://schemas.microsoft.com/office/word/2010/wordml" xmlns:w15="http://schemas.microsoft.com/office/word/2012/wordml" xmlns:w16se="http://schemas.microsoft.com/office/word/2015/wordml/symex" xmlns:wpg="http://schemas.microsoft.com/office/word/2010/wordprocessingGroup" xmlns:wpi="http://schemas.microsoft.com/office/word/2010/wordprocessingInk" xmlns:wne="http://schemas.microsoft.com/office/word/2006/wordml" xmlns:wps="http://schemas.microsoft.com/office/word/2010/wordprocessingShape" mc:Ignorable="w14 w15 w16se wp14">
   <w:p>
     <w:pPr>
       <w:pStyle w:val="Footer"/>
@@ -1341,7 +1003,7 @@
 </file>
 
 <file path=word/footnotes.xml><?xml version="1.0" encoding="utf-8"?>
-<w:footnotes xmlns:wpc="http://schemas.microsoft.com/office/word/2010/wordprocessingCanvas" xmlns:mo="http://schemas.microsoft.com/office/mac/office/2008/main" xmlns:mc="http://schemas.openxmlformats.org/markup-compatibility/2006" xmlns:mv="urn:schemas-microsoft-com:mac:vml" xmlns:o="urn:schemas-microsoft-com:office:office" xmlns:r="http://schemas.openxmlformats.org/officeDocument/2006/relationships" xmlns:m="http://schemas.openxmlformats.org/officeDocument/2006/math" xmlns:v="urn:schemas-microsoft-com:vml" xmlns:wp14="http://schemas.microsoft.com/office/word/2010/wordprocessingDrawing" xmlns:wp="http://schemas.openxmlformats.org/drawingml/2006/wordprocessingDrawing" xmlns:w10="urn:schemas-microsoft-com:office:word" xmlns:w="http://schemas.openxmlformats.org/wordprocessingml/2006/main" xmlns:w14="http://schemas.microsoft.com/office/word/2010/wordml" xmlns:w15="http://schemas.microsoft.com/office/word/2012/wordml" xmlns:wpg="http://schemas.microsoft.com/office/word/2010/wordprocessingGroup" xmlns:wpi="http://schemas.microsoft.com/office/word/2010/wordprocessingInk" xmlns:wne="http://schemas.microsoft.com/office/word/2006/wordml" xmlns:wps="http://schemas.microsoft.com/office/word/2010/wordprocessingShape" mc:Ignorable="w14 w15 wp14">
+<w:footnotes xmlns:wpc="http://schemas.microsoft.com/office/word/2010/wordprocessingCanvas" xmlns:cx="http://schemas.microsoft.com/office/drawing/2014/chartex" xmlns:cx1="http://schemas.microsoft.com/office/drawing/2015/9/8/chartex" xmlns:mc="http://schemas.openxmlformats.org/markup-compatibility/2006" xmlns:o="urn:schemas-microsoft-com:office:office" xmlns:r="http://schemas.openxmlformats.org/officeDocument/2006/relationships" xmlns:m="http://schemas.openxmlformats.org/officeDocument/2006/math" xmlns:v="urn:schemas-microsoft-com:vml" xmlns:wp14="http://schemas.microsoft.com/office/word/2010/wordprocessingDrawing" xmlns:wp="http://schemas.openxmlformats.org/drawingml/2006/wordprocessingDrawing" xmlns:w10="urn:schemas-microsoft-com:office:word" xmlns:w="http://schemas.openxmlformats.org/wordprocessingml/2006/main" xmlns:w14="http://schemas.microsoft.com/office/word/2010/wordml" xmlns:w15="http://schemas.microsoft.com/office/word/2012/wordml" xmlns:w16se="http://schemas.microsoft.com/office/word/2015/wordml/symex" xmlns:wpg="http://schemas.microsoft.com/office/word/2010/wordprocessingGroup" xmlns:wpi="http://schemas.microsoft.com/office/word/2010/wordprocessingInk" xmlns:wne="http://schemas.microsoft.com/office/word/2006/wordml" xmlns:wps="http://schemas.microsoft.com/office/word/2010/wordprocessingShape" mc:Ignorable="w14 w15 w16se wp14">
   <w:footnote w:type="separator" w:id="-1">
     <w:p>
       <w:pPr>
@@ -1366,8 +1028,8 @@
 </file>
 
 <file path=word/numbering.xml><?xml version="1.0" encoding="utf-8"?>
-<w:numbering xmlns:wpc="http://schemas.microsoft.com/office/word/2010/wordprocessingCanvas" xmlns:mo="http://schemas.microsoft.com/office/mac/office/2008/main" xmlns:mc="http://schemas.openxmlformats.org/markup-compatibility/2006" xmlns:mv="urn:schemas-microsoft-com:mac:vml" xmlns:o="urn:schemas-microsoft-com:office:office" xmlns:r="http://schemas.openxmlformats.org/officeDocument/2006/relationships" xmlns:m="http://schemas.openxmlformats.org/officeDocument/2006/math" xmlns:v="urn:schemas-microsoft-com:vml" xmlns:wp14="http://schemas.microsoft.com/office/word/2010/wordprocessingDrawing" xmlns:wp="http://schemas.openxmlformats.org/drawingml/2006/wordprocessingDrawing" xmlns:w10="urn:schemas-microsoft-com:office:word" xmlns:w="http://schemas.openxmlformats.org/wordprocessingml/2006/main" xmlns:w14="http://schemas.microsoft.com/office/word/2010/wordml" xmlns:w15="http://schemas.microsoft.com/office/word/2012/wordml" xmlns:wpg="http://schemas.microsoft.com/office/word/2010/wordprocessingGroup" xmlns:wpi="http://schemas.microsoft.com/office/word/2010/wordprocessingInk" xmlns:wne="http://schemas.microsoft.com/office/word/2006/wordml" xmlns:wps="http://schemas.microsoft.com/office/word/2010/wordprocessingShape" mc:Ignorable="w14 w15 wp14">
-  <w:abstractNum w:abstractNumId="0">
+<w:numbering xmlns:wpc="http://schemas.microsoft.com/office/word/2010/wordprocessingCanvas" xmlns:cx="http://schemas.microsoft.com/office/drawing/2014/chartex" xmlns:cx1="http://schemas.microsoft.com/office/drawing/2015/9/8/chartex" xmlns:mc="http://schemas.openxmlformats.org/markup-compatibility/2006" xmlns:o="urn:schemas-microsoft-com:office:office" xmlns:r="http://schemas.openxmlformats.org/officeDocument/2006/relationships" xmlns:m="http://schemas.openxmlformats.org/officeDocument/2006/math" xmlns:v="urn:schemas-microsoft-com:vml" xmlns:wp14="http://schemas.microsoft.com/office/word/2010/wordprocessingDrawing" xmlns:wp="http://schemas.openxmlformats.org/drawingml/2006/wordprocessingDrawing" xmlns:w10="urn:schemas-microsoft-com:office:word" xmlns:w="http://schemas.openxmlformats.org/wordprocessingml/2006/main" xmlns:w14="http://schemas.microsoft.com/office/word/2010/wordml" xmlns:w15="http://schemas.microsoft.com/office/word/2012/wordml" xmlns:w16se="http://schemas.microsoft.com/office/word/2015/wordml/symex" xmlns:wpg="http://schemas.microsoft.com/office/word/2010/wordprocessingGroup" xmlns:wpi="http://schemas.microsoft.com/office/word/2010/wordprocessingInk" xmlns:wne="http://schemas.microsoft.com/office/word/2006/wordml" xmlns:wps="http://schemas.microsoft.com/office/word/2010/wordprocessingShape" mc:Ignorable="w14 w15 w16se wp14">
+  <w:abstractNum w:abstractNumId="0" w15:restartNumberingAfterBreak="0">
     <w:nsid w:val="0B36571C"/>
     <w:multiLevelType w:val="hybridMultilevel"/>
     <w:tmpl w:val="10004478"/>
@@ -1480,7 +1142,7 @@
       </w:rPr>
     </w:lvl>
   </w:abstractNum>
-  <w:abstractNum w:abstractNumId="1">
+  <w:abstractNum w:abstractNumId="1" w15:restartNumberingAfterBreak="0">
     <w:nsid w:val="3EEF14A0"/>
     <w:multiLevelType w:val="hybridMultilevel"/>
     <w:tmpl w:val="F8E061A8"/>
@@ -1603,7 +1265,7 @@
 </file>
 
 <file path=word/styles.xml><?xml version="1.0" encoding="utf-8"?>
-<w:styles xmlns:mc="http://schemas.openxmlformats.org/markup-compatibility/2006" xmlns:r="http://schemas.openxmlformats.org/officeDocument/2006/relationships" xmlns:w="http://schemas.openxmlformats.org/wordprocessingml/2006/main" xmlns:w14="http://schemas.microsoft.com/office/word/2010/wordml" xmlns:w15="http://schemas.microsoft.com/office/word/2012/wordml" mc:Ignorable="w14 w15">
+<w:styles xmlns:mc="http://schemas.openxmlformats.org/markup-compatibility/2006" xmlns:r="http://schemas.openxmlformats.org/officeDocument/2006/relationships" xmlns:w="http://schemas.openxmlformats.org/wordprocessingml/2006/main" xmlns:w14="http://schemas.microsoft.com/office/word/2010/wordml" xmlns:w15="http://schemas.microsoft.com/office/word/2012/wordml" xmlns:w16se="http://schemas.microsoft.com/office/word/2015/wordml/symex" mc:Ignorable="w14 w15 w16se">
   <w:docDefaults>
     <w:rPrDefault>
       <w:rPr>
@@ -1619,7 +1281,7 @@
       </w:pPr>
     </w:pPrDefault>
   </w:docDefaults>
-  <w:latentStyles w:defLockedState="0" w:defUIPriority="99" w:defSemiHidden="0" w:defUnhideWhenUsed="0" w:defQFormat="0" w:count="380">
+  <w:latentStyles w:defLockedState="0" w:defUIPriority="99" w:defSemiHidden="0" w:defUnhideWhenUsed="0" w:defQFormat="0" w:count="371">
     <w:lsdException w:name="Normal" w:uiPriority="0" w:qFormat="1"/>
     <w:lsdException w:name="heading 1" w:uiPriority="9" w:qFormat="1"/>
     <w:lsdException w:name="heading 2" w:semiHidden="1" w:uiPriority="9" w:unhideWhenUsed="1" w:qFormat="1"/>
@@ -2257,7 +1919,6 @@
       <w:spacing w:after="0" w:line="240" w:lineRule="auto"/>
     </w:pPr>
     <w:tblPr>
-      <w:tblInd w:w="0" w:type="dxa"/>
       <w:tblBorders>
         <w:top w:val="single" w:sz="4" w:space="0" w:color="auto"/>
         <w:left w:val="single" w:sz="4" w:space="0" w:color="auto"/>
@@ -2266,12 +1927,6 @@
         <w:insideH w:val="single" w:sz="4" w:space="0" w:color="auto"/>
         <w:insideV w:val="single" w:sz="4" w:space="0" w:color="auto"/>
       </w:tblBorders>
-      <w:tblCellMar>
-        <w:top w:w="0" w:type="dxa"/>
-        <w:left w:w="108" w:type="dxa"/>
-        <w:bottom w:w="0" w:type="dxa"/>
-        <w:right w:w="108" w:type="dxa"/>
-      </w:tblCellMar>
     </w:tblPr>
   </w:style>
   <w:style w:type="paragraph" w:customStyle="1" w:styleId="CopticVerse">
@@ -3826,7 +3481,7 @@
 </file>
 
 <file path=customXml/itemProps1.xml><?xml version="1.0" encoding="utf-8"?>
-<ds:datastoreItem xmlns:ds="http://schemas.openxmlformats.org/officeDocument/2006/customXml" ds:itemID="{DB4BA6B4-0C32-DF48-ADAA-7E9BFECF1348}">
+<ds:datastoreItem xmlns:ds="http://schemas.openxmlformats.org/officeDocument/2006/customXml" ds:itemID="{EF7E5BBF-1ECB-4793-82AF-ACF1161D6884}">
   <ds:schemaRefs>
     <ds:schemaRef ds:uri="http://schemas.openxmlformats.org/officeDocument/2006/bibliography"/>
   </ds:schemaRefs>
@@ -3834,7 +3489,7 @@
 </file>
 
 <file path=customXml/itemProps2.xml><?xml version="1.0" encoding="utf-8"?>
-<ds:datastoreItem xmlns:ds="http://schemas.openxmlformats.org/officeDocument/2006/customXml" ds:itemID="{FFDB7905-7A85-1242-B790-CB2F756B06BA}">
+<ds:datastoreItem xmlns:ds="http://schemas.openxmlformats.org/officeDocument/2006/customXml" ds:itemID="{36C5B810-B65A-40EA-8DDC-3C684AEDFA87}">
   <ds:schemaRefs>
     <ds:schemaRef ds:uri="http://schemas.openxmlformats.org/officeDocument/2006/bibliography"/>
   </ds:schemaRefs>
@@ -3842,7 +3497,7 @@
 </file>
 
 <file path=customXml/itemProps3.xml><?xml version="1.0" encoding="utf-8"?>
-<ds:datastoreItem xmlns:ds="http://schemas.openxmlformats.org/officeDocument/2006/customXml" ds:itemID="{BEABA56E-CDDA-E848-9F5C-16486D194625}">
+<ds:datastoreItem xmlns:ds="http://schemas.openxmlformats.org/officeDocument/2006/customXml" ds:itemID="{F7406758-7856-4017-B788-883F1FC07B12}">
   <ds:schemaRefs>
     <ds:schemaRef ds:uri="http://schemas.openxmlformats.org/officeDocument/2006/bibliography"/>
   </ds:schemaRefs>

</xml_diff>

<commit_message>
Continuing to add Koiak weekday stuff
</commit_message>
<xml_diff>
--- a/Psalmody - Intro.docx
+++ b/Psalmody - Intro.docx
@@ -167,28 +167,17 @@
         <w:jc w:val="center"/>
         <w:rPr>
           <w:rFonts w:asciiTheme="majorHAnsi" w:hAnsiTheme="majorHAnsi"/>
-          <w:sz w:val="28"/>
-          <w:szCs w:val="28"/>
+          <w:szCs w:val="24"/>
           <w:lang w:val="en-US"/>
         </w:rPr>
       </w:pPr>
       <w:r>
         <w:rPr>
           <w:rFonts w:asciiTheme="majorHAnsi" w:hAnsiTheme="majorHAnsi"/>
-          <w:sz w:val="28"/>
-          <w:szCs w:val="28"/>
-          <w:lang w:val="en-US"/>
-        </w:rPr>
-        <w:t>And</w:t>
-      </w:r>
-      <w:r>
-        <w:rPr>
-          <w:rFonts w:asciiTheme="majorHAnsi" w:hAnsiTheme="majorHAnsi"/>
-          <w:sz w:val="28"/>
-          <w:szCs w:val="28"/>
-          <w:lang w:val="en-US"/>
-        </w:rPr>
-        <w:t xml:space="preserve"> the</w:t>
+          <w:szCs w:val="24"/>
+          <w:lang w:val="en-US"/>
+        </w:rPr>
+        <w:t>And the</w:t>
       </w:r>
     </w:p>
     <w:p>
@@ -210,22 +199,22 @@
         </w:rPr>
         <w:t>Raising of Incense</w:t>
       </w:r>
+      <w:bookmarkStart w:id="0" w:name="_GoBack"/>
+      <w:bookmarkEnd w:id="0"/>
     </w:p>
     <w:p>
       <w:pPr>
         <w:jc w:val="center"/>
         <w:rPr>
           <w:rFonts w:asciiTheme="majorHAnsi" w:hAnsiTheme="majorHAnsi"/>
-          <w:sz w:val="28"/>
-          <w:szCs w:val="28"/>
+          <w:szCs w:val="24"/>
           <w:lang w:val="en-US"/>
         </w:rPr>
       </w:pPr>
       <w:r>
         <w:rPr>
           <w:rFonts w:asciiTheme="majorHAnsi" w:hAnsiTheme="majorHAnsi"/>
-          <w:sz w:val="28"/>
-          <w:szCs w:val="28"/>
+          <w:szCs w:val="24"/>
           <w:lang w:val="en-US"/>
         </w:rPr>
         <w:t>With The</w:t>
@@ -256,16 +245,14 @@
         <w:jc w:val="center"/>
         <w:rPr>
           <w:rFonts w:asciiTheme="majorHAnsi" w:hAnsiTheme="majorHAnsi"/>
-          <w:sz w:val="28"/>
-          <w:szCs w:val="28"/>
+          <w:szCs w:val="24"/>
           <w:lang w:val="en-US"/>
         </w:rPr>
       </w:pPr>
       <w:r>
         <w:rPr>
           <w:rFonts w:asciiTheme="majorHAnsi" w:hAnsiTheme="majorHAnsi"/>
-          <w:sz w:val="28"/>
-          <w:szCs w:val="28"/>
+          <w:szCs w:val="24"/>
           <w:lang w:val="en-US"/>
         </w:rPr>
         <w:t>And The</w:t>
@@ -288,11 +275,30 @@
           <w:szCs w:val="52"/>
           <w:lang w:val="en-US"/>
         </w:rPr>
-        <w:t>Book of Psalis and Doxolgies</w:t>
-      </w:r>
-    </w:p>
-    <w:p>
-      <w:pPr>
+        <w:t>Book of Psalis and Doxol</w:t>
+      </w:r>
+      <w:r>
+        <w:rPr>
+          <w:rFonts w:asciiTheme="majorHAnsi" w:hAnsiTheme="majorHAnsi"/>
+          <w:sz w:val="52"/>
+          <w:szCs w:val="52"/>
+          <w:lang w:val="en-US"/>
+        </w:rPr>
+        <w:t>o</w:t>
+      </w:r>
+      <w:r>
+        <w:rPr>
+          <w:rFonts w:asciiTheme="majorHAnsi" w:hAnsiTheme="majorHAnsi"/>
+          <w:sz w:val="52"/>
+          <w:szCs w:val="52"/>
+          <w:lang w:val="en-US"/>
+        </w:rPr>
+        <w:t>gies</w:t>
+      </w:r>
+    </w:p>
+    <w:p>
+      <w:pPr>
+        <w:spacing w:line="240" w:lineRule="auto"/>
         <w:jc w:val="center"/>
         <w:rPr>
           <w:rFonts w:ascii="FreeSerifAvvaShenouda" w:hAnsi="FreeSerifAvvaShenouda" w:cs="FreeSerifAvvaShenouda"/>
@@ -313,9 +319,10 @@
     </w:p>
     <w:p>
       <w:pPr>
+        <w:spacing w:line="240" w:lineRule="auto"/>
         <w:jc w:val="center"/>
         <w:rPr>
-          <w:rFonts w:asciiTheme="majorHAnsi" w:hAnsiTheme="majorHAnsi"/>
+          <w:rFonts w:ascii="FreeSerifAvvaShenouda" w:hAnsi="FreeSerifAvvaShenouda" w:cs="FreeSerifAvvaShenouda"/>
           <w:sz w:val="44"/>
           <w:szCs w:val="44"/>
           <w:lang w:val="en-US"/>
@@ -323,16 +330,17 @@
       </w:pPr>
       <w:r>
         <w:rPr>
-          <w:rFonts w:asciiTheme="majorHAnsi" w:hAnsiTheme="majorHAnsi"/>
+          <w:rFonts w:ascii="FreeSerifAvvaShenouda" w:hAnsi="FreeSerifAvvaShenouda" w:cs="FreeSerifAvvaShenouda"/>
           <w:sz w:val="44"/>
           <w:szCs w:val="44"/>
           <w:lang w:val="en-US"/>
         </w:rPr>
-        <w:t>Owah Ti Agpeya</w:t>
-      </w:r>
-    </w:p>
-    <w:p>
-      <w:pPr>
+        <w:t>Ⲟⲱⲁϩ Ⲧⲓⲁⲅⲡⲉⲓⲁ</w:t>
+      </w:r>
+    </w:p>
+    <w:p>
+      <w:pPr>
+        <w:spacing w:line="240" w:lineRule="auto"/>
         <w:jc w:val="center"/>
         <w:rPr>
           <w:rFonts w:asciiTheme="majorHAnsi" w:hAnsiTheme="majorHAnsi"/>
@@ -353,22 +361,31 @@
       </w:pPr>
       <w:r>
         <w:rPr>
-          <w:rFonts w:asciiTheme="majorHAnsi" w:hAnsiTheme="majorHAnsi"/>
+          <w:rFonts w:ascii="FreeSerifAvvaShenouda" w:hAnsi="FreeSerifAvvaShenouda" w:cs="FreeSerifAvvaShenouda"/>
           <w:sz w:val="44"/>
           <w:szCs w:val="44"/>
           <w:lang w:val="en-US"/>
         </w:rPr>
-        <w:t>Owah Pi Talo Empiestoinofi</w:t>
+        <w:t>Ⲟ</w:t>
+      </w:r>
+      <w:r>
+        <w:rPr>
+          <w:rFonts w:ascii="FreeSerifAvvaShenouda" w:hAnsi="FreeSerifAvvaShenouda" w:cs="FreeSerifAvvaShenouda"/>
+          <w:sz w:val="44"/>
+          <w:szCs w:val="44"/>
+          <w:lang w:val="en-US"/>
+        </w:rPr>
+        <w:t>ⲱⲁϩ Ⲡⲓⲧⲁⲗⲟ ⲙ̀ⲡⲓⲥ̀ⲧⲟⲓⲛⲟϥⲓ</w:t>
       </w:r>
     </w:p>
     <w:p>
       <w:pPr>
         <w:pStyle w:val="Body"/>
       </w:pPr>
-      <w:bookmarkStart w:id="0" w:name="_Toc289108464"/>
-      <w:bookmarkStart w:id="1" w:name="_Toc289112504"/>
-      <w:bookmarkStart w:id="2" w:name="_Toc297322051"/>
-      <w:bookmarkStart w:id="3" w:name="_Toc297407696"/>
+      <w:bookmarkStart w:id="1" w:name="_Toc289108464"/>
+      <w:bookmarkStart w:id="2" w:name="_Toc289112504"/>
+      <w:bookmarkStart w:id="3" w:name="_Toc297322051"/>
+      <w:bookmarkStart w:id="4" w:name="_Toc297407696"/>
       <w:r>
         <w:lastRenderedPageBreak/>
         <w:t>The Great Horologion</w:t>
@@ -502,7 +519,7 @@
           <w:lang w:val="en-US"/>
         </w:rPr>
       </w:pPr>
-      <w:bookmarkStart w:id="4" w:name="_Toc436140895"/>
+      <w:bookmarkStart w:id="5" w:name="_Toc436140895"/>
       <w:r>
         <w:rPr>
           <w:lang w:val="en-US"/>
@@ -510,7 +527,7 @@
         <w:lastRenderedPageBreak/>
         <w:t>TODO</w:t>
       </w:r>
-      <w:bookmarkEnd w:id="4"/>
+      <w:bookmarkEnd w:id="5"/>
     </w:p>
     <w:p>
       <w:pPr>
@@ -604,8 +621,6 @@
           <w:numId w:val="2"/>
         </w:numPr>
       </w:pPr>
-      <w:bookmarkStart w:id="5" w:name="_GoBack"/>
-      <w:bookmarkEnd w:id="5"/>
       <w:r>
         <w:t>Replace transliterations with Coptic on title page and roi</w:t>
       </w:r>
@@ -846,10 +861,10 @@
       <w:r>
         <w:t>The Use of Books in the Churc</w:t>
       </w:r>
-      <w:bookmarkEnd w:id="0"/>
       <w:bookmarkEnd w:id="1"/>
       <w:bookmarkEnd w:id="2"/>
       <w:bookmarkEnd w:id="3"/>
+      <w:bookmarkEnd w:id="4"/>
       <w:bookmarkEnd w:id="19"/>
       <w:r>
         <w:t>h</w:t>
@@ -986,7 +1001,7 @@
         <w:szCs w:val="20"/>
         <w:lang w:val="en-US"/>
       </w:rPr>
-      <w:t>I</w:t>
+      <w:t>II</w:t>
     </w:r>
     <w:r>
       <w:rPr>
@@ -3481,7 +3496,7 @@
 </file>
 
 <file path=customXml/itemProps1.xml><?xml version="1.0" encoding="utf-8"?>
-<ds:datastoreItem xmlns:ds="http://schemas.openxmlformats.org/officeDocument/2006/customXml" ds:itemID="{EF7E5BBF-1ECB-4793-82AF-ACF1161D6884}">
+<ds:datastoreItem xmlns:ds="http://schemas.openxmlformats.org/officeDocument/2006/customXml" ds:itemID="{E1FB921A-B688-4652-9849-8DEDC94D1B40}">
   <ds:schemaRefs>
     <ds:schemaRef ds:uri="http://schemas.openxmlformats.org/officeDocument/2006/bibliography"/>
   </ds:schemaRefs>
@@ -3489,7 +3504,7 @@
 </file>
 
 <file path=customXml/itemProps2.xml><?xml version="1.0" encoding="utf-8"?>
-<ds:datastoreItem xmlns:ds="http://schemas.openxmlformats.org/officeDocument/2006/customXml" ds:itemID="{36C5B810-B65A-40EA-8DDC-3C684AEDFA87}">
+<ds:datastoreItem xmlns:ds="http://schemas.openxmlformats.org/officeDocument/2006/customXml" ds:itemID="{AA26B5DC-5082-4A04-9C6B-A9CF02377B2E}">
   <ds:schemaRefs>
     <ds:schemaRef ds:uri="http://schemas.openxmlformats.org/officeDocument/2006/bibliography"/>
   </ds:schemaRefs>
@@ -3497,7 +3512,7 @@
 </file>
 
 <file path=customXml/itemProps3.xml><?xml version="1.0" encoding="utf-8"?>
-<ds:datastoreItem xmlns:ds="http://schemas.openxmlformats.org/officeDocument/2006/customXml" ds:itemID="{F7406758-7856-4017-B788-883F1FC07B12}">
+<ds:datastoreItem xmlns:ds="http://schemas.openxmlformats.org/officeDocument/2006/customXml" ds:itemID="{25447005-7D7A-497F-97CF-DA84D9902C42}">
   <ds:schemaRefs>
     <ds:schemaRef ds:uri="http://schemas.openxmlformats.org/officeDocument/2006/bibliography"/>
   </ds:schemaRefs>

</xml_diff>

<commit_message>
Fixed intro spelling, added 7/4 TOC
</commit_message>
<xml_diff>
--- a/Psalmody - Intro.docx
+++ b/Psalmody - Intro.docx
@@ -19,8 +19,19 @@
           <w:szCs w:val="52"/>
           <w:lang w:val="en-US"/>
         </w:rPr>
-        <w:t>The Great Horologion</w:t>
-      </w:r>
+        <w:t xml:space="preserve">The Great </w:t>
+      </w:r>
+      <w:proofErr w:type="spellStart"/>
+      <w:r>
+        <w:rPr>
+          <w:rFonts w:asciiTheme="majorHAnsi" w:hAnsiTheme="majorHAnsi"/>
+          <w:sz w:val="52"/>
+          <w:szCs w:val="52"/>
+          <w:lang w:val="en-US"/>
+        </w:rPr>
+        <w:t>Horologion</w:t>
+      </w:r>
+      <w:proofErr w:type="spellEnd"/>
     </w:p>
     <w:p>
       <w:pPr>
@@ -99,7 +110,27 @@
           <w:szCs w:val="28"/>
           <w:lang w:val="en-US"/>
         </w:rPr>
-        <w:t>Commonly Known As:</w:t>
+        <w:t xml:space="preserve">Commonly Known </w:t>
+      </w:r>
+      <w:proofErr w:type="gramStart"/>
+      <w:r>
+        <w:rPr>
+          <w:rFonts w:asciiTheme="majorHAnsi" w:hAnsiTheme="majorHAnsi"/>
+          <w:sz w:val="28"/>
+          <w:szCs w:val="28"/>
+          <w:lang w:val="en-US"/>
+        </w:rPr>
+        <w:t>As</w:t>
+      </w:r>
+      <w:proofErr w:type="gramEnd"/>
+      <w:r>
+        <w:rPr>
+          <w:rFonts w:asciiTheme="majorHAnsi" w:hAnsiTheme="majorHAnsi"/>
+          <w:sz w:val="28"/>
+          <w:szCs w:val="28"/>
+          <w:lang w:val="en-US"/>
+        </w:rPr>
+        <w:t>:</w:t>
       </w:r>
     </w:p>
     <w:p>
@@ -152,6 +183,7 @@
           <w:lang w:val="en-US"/>
         </w:rPr>
       </w:pPr>
+      <w:proofErr w:type="spellStart"/>
       <w:r>
         <w:rPr>
           <w:rFonts w:asciiTheme="majorHAnsi" w:hAnsiTheme="majorHAnsi"/>
@@ -161,6 +193,7 @@
         </w:rPr>
         <w:t>Agpeya</w:t>
       </w:r>
+      <w:proofErr w:type="spellEnd"/>
     </w:p>
     <w:p>
       <w:pPr>
@@ -199,8 +232,6 @@
         </w:rPr>
         <w:t>Raising of Incense</w:t>
       </w:r>
-      <w:bookmarkStart w:id="0" w:name="_GoBack"/>
-      <w:bookmarkEnd w:id="0"/>
     </w:p>
     <w:p>
       <w:pPr>
@@ -314,20 +345,17 @@
           <w:szCs w:val="44"/>
           <w:lang w:val="en-US"/>
         </w:rPr>
-        <w:t>Ϯⲯⲁⲗⲙⲟⲇⲓⲁ ⲉⲑⲟⲩⲁⲃ</w:t>
-      </w:r>
-    </w:p>
-    <w:p>
-      <w:pPr>
-        <w:spacing w:line="240" w:lineRule="auto"/>
-        <w:jc w:val="center"/>
+        <w:t>Ϯⲯⲁⲗⲙⲟⲇⲓⲁ ⲉ</w:t>
+      </w:r>
+      <w:r>
         <w:rPr>
           <w:rFonts w:ascii="FreeSerifAvvaShenouda" w:hAnsi="FreeSerifAvvaShenouda" w:cs="FreeSerifAvvaShenouda"/>
           <w:sz w:val="44"/>
           <w:szCs w:val="44"/>
           <w:lang w:val="en-US"/>
         </w:rPr>
-      </w:pPr>
+        <w:t>̀</w:t>
+      </w:r>
       <w:r>
         <w:rPr>
           <w:rFonts w:ascii="FreeSerifAvvaShenouda" w:hAnsi="FreeSerifAvvaShenouda" w:cs="FreeSerifAvvaShenouda"/>
@@ -335,7 +363,75 @@
           <w:szCs w:val="44"/>
           <w:lang w:val="en-US"/>
         </w:rPr>
-        <w:t>Ⲟⲱⲁϩ Ⲧⲓⲁⲅⲡⲉⲓⲁ</w:t>
+        <w:t>ⲑⲟⲩⲁⲃ</w:t>
+      </w:r>
+    </w:p>
+    <w:p>
+      <w:pPr>
+        <w:spacing w:line="240" w:lineRule="auto"/>
+        <w:jc w:val="center"/>
+        <w:rPr>
+          <w:rFonts w:ascii="FreeSerifAvvaShenouda" w:hAnsi="FreeSerifAvvaShenouda" w:cs="FreeSerifAvvaShenouda"/>
+          <w:sz w:val="44"/>
+          <w:szCs w:val="44"/>
+          <w:lang w:val="en-US"/>
+        </w:rPr>
+      </w:pPr>
+      <w:r>
+        <w:rPr>
+          <w:rFonts w:ascii="FreeSerifAvvaShenouda" w:hAnsi="FreeSerifAvvaShenouda" w:cs="FreeSerifAvvaShenouda"/>
+          <w:sz w:val="44"/>
+          <w:szCs w:val="44"/>
+          <w:lang w:val="en-US"/>
+        </w:rPr>
+        <w:t>Ⲟⲩⲟ</w:t>
+      </w:r>
+      <w:r>
+        <w:rPr>
+          <w:rFonts w:ascii="FreeSerifAvvaShenouda" w:hAnsi="FreeSerifAvvaShenouda" w:cs="FreeSerifAvvaShenouda"/>
+          <w:sz w:val="44"/>
+          <w:szCs w:val="44"/>
+          <w:lang w:val="en-US"/>
+        </w:rPr>
+        <w:t xml:space="preserve">ϩ </w:t>
+      </w:r>
+      <w:proofErr w:type="spellStart"/>
+      <w:r>
+        <w:rPr>
+          <w:rFonts w:ascii="FreeSerifAvvaShenouda" w:hAnsi="FreeSerifAvvaShenouda" w:cs="FreeSerifAvvaShenouda"/>
+          <w:sz w:val="44"/>
+          <w:szCs w:val="44"/>
+          <w:lang w:val="en-US"/>
+        </w:rPr>
+        <w:t>Ϯ</w:t>
+      </w:r>
+      <w:r>
+        <w:rPr>
+          <w:rFonts w:ascii="FreeSerifAvvaShenouda" w:hAnsi="FreeSerifAvvaShenouda" w:cs="FreeSerifAvvaShenouda"/>
+          <w:sz w:val="44"/>
+          <w:szCs w:val="44"/>
+          <w:lang w:val="en-US"/>
+        </w:rPr>
+        <w:t>ⲁϫ</w:t>
+      </w:r>
+      <w:proofErr w:type="spellEnd"/>
+      <w:r>
+        <w:rPr>
+          <w:rFonts w:ascii="FreeSerifAvvaShenouda" w:hAnsi="FreeSerifAvvaShenouda" w:cs="FreeSerifAvvaShenouda"/>
+          <w:sz w:val="44"/>
+          <w:szCs w:val="44"/>
+          <w:lang w:val="en-US"/>
+        </w:rPr>
+        <w:t>ⲡ</w:t>
+      </w:r>
+      <w:r>
+        <w:rPr>
+          <w:rFonts w:ascii="FreeSerifAvvaShenouda" w:hAnsi="FreeSerifAvvaShenouda" w:cs="FreeSerifAvvaShenouda"/>
+          <w:sz w:val="44"/>
+          <w:szCs w:val="44"/>
+          <w:lang w:val="en-US"/>
+        </w:rPr>
+        <w:t>ⲓⲁ</w:t>
       </w:r>
     </w:p>
     <w:p>
@@ -375,21 +471,35 @@
           <w:szCs w:val="44"/>
           <w:lang w:val="en-US"/>
         </w:rPr>
-        <w:t>ⲱⲁϩ Ⲡⲓⲧⲁⲗⲟ ⲙ̀ⲡⲓⲥ̀ⲧⲟⲓⲛⲟϥⲓ</w:t>
+        <w:t>ⲩⲟ</w:t>
+      </w:r>
+      <w:r>
+        <w:rPr>
+          <w:rFonts w:ascii="FreeSerifAvvaShenouda" w:hAnsi="FreeSerifAvvaShenouda" w:cs="FreeSerifAvvaShenouda"/>
+          <w:sz w:val="44"/>
+          <w:szCs w:val="44"/>
+          <w:lang w:val="en-US"/>
+        </w:rPr>
+        <w:t>ϩ Ⲡⲓⲧⲁⲗⲟ ⲙ̀ⲡⲓⲥ̀ⲧⲟⲓⲛⲟϥⲓ</w:t>
       </w:r>
     </w:p>
     <w:p>
       <w:pPr>
         <w:pStyle w:val="Body"/>
       </w:pPr>
-      <w:bookmarkStart w:id="1" w:name="_Toc289108464"/>
-      <w:bookmarkStart w:id="2" w:name="_Toc289112504"/>
-      <w:bookmarkStart w:id="3" w:name="_Toc297322051"/>
-      <w:bookmarkStart w:id="4" w:name="_Toc297407696"/>
+      <w:bookmarkStart w:id="0" w:name="_Toc289108464"/>
+      <w:bookmarkStart w:id="1" w:name="_Toc289112504"/>
+      <w:bookmarkStart w:id="2" w:name="_Toc297322051"/>
+      <w:bookmarkStart w:id="3" w:name="_Toc297407696"/>
       <w:r>
         <w:lastRenderedPageBreak/>
-        <w:t>The Great Horologion</w:t>
-      </w:r>
+        <w:t xml:space="preserve">The Great </w:t>
+      </w:r>
+      <w:proofErr w:type="spellStart"/>
+      <w:r>
+        <w:t>Horologion</w:t>
+      </w:r>
+      <w:proofErr w:type="spellEnd"/>
       <w:r>
         <w:t xml:space="preserve"> </w:t>
       </w:r>
@@ -487,13 +597,37 @@
         <w:pStyle w:val="Body"/>
       </w:pPr>
       <w:r>
-        <w:t>The Psalms are based on the translation of Archimandrite Lazarus Moore, who entrusted a copy of said psalms to his disciple, Heg. Fr. Silas Spear, with full permission to use them, who in turn granted us permission to use them. They are revised based on the (public domain) translation of Heg. Fr. Athanasius Iskander, which he intentionally did not copyright so that they might freely be used.</w:t>
+        <w:t xml:space="preserve">The Psalms are based on the translation of Archimandrite Lazarus Moore, who entrusted a copy of said psalms to his disciple, </w:t>
+      </w:r>
+      <w:proofErr w:type="spellStart"/>
+      <w:r>
+        <w:t>Heg</w:t>
+      </w:r>
+      <w:proofErr w:type="spellEnd"/>
+      <w:r>
+        <w:t xml:space="preserve">. Fr. Silas Spear, with full permission to use them, who in turn granted us permission to use them. They are revised based on the (public domain) translation of </w:t>
+      </w:r>
+      <w:proofErr w:type="spellStart"/>
+      <w:r>
+        <w:t>Heg</w:t>
+      </w:r>
+      <w:proofErr w:type="spellEnd"/>
+      <w:r>
+        <w:t>. Fr. Athanasius Iskander, which he intentionally did not copyright so that they might freely be used.</w:t>
       </w:r>
       <w:r>
         <w:t xml:space="preserve"> Comparison was also made to many existing translations of the LXX Psalms, without infringing on their copyrights.</w:t>
       </w:r>
       <w:r>
-        <w:t xml:space="preserve"> New Testament passages are based on the (public domain) translation of Heg. Fr. Athanasius Iskander, revised based on comparison with various popular translations, such as the Eastern Orthodox Bible and the King James Version, without infringing on those copyrights.</w:t>
+        <w:t xml:space="preserve"> New Testament passages are based on the (public domain) translation of </w:t>
+      </w:r>
+      <w:proofErr w:type="spellStart"/>
+      <w:r>
+        <w:t>Heg</w:t>
+      </w:r>
+      <w:proofErr w:type="spellEnd"/>
+      <w:r>
+        <w:t>. Fr. Athanasius Iskander, revised based on comparison with various popular translations, such as the Eastern Orthodox Bible and the King James Version, without infringing on those copyrights.</w:t>
       </w:r>
     </w:p>
     <w:p>
@@ -501,7 +635,31 @@
         <w:pStyle w:val="Body"/>
       </w:pPr>
       <w:r>
-        <w:t>The Psalmody and Agpeya texts are based on the (public domain) translation of Heg. Fr. Athanasius Iskander, revised to conform to modern English, with comparison to all known English translations of the Pslamody (SUS, LA, and Midwest, without infringing on those copyrights), and by comparison to the original Coptic.</w:t>
+        <w:t xml:space="preserve">The Psalmody and </w:t>
+      </w:r>
+      <w:proofErr w:type="spellStart"/>
+      <w:r>
+        <w:t>Agpeya</w:t>
+      </w:r>
+      <w:proofErr w:type="spellEnd"/>
+      <w:r>
+        <w:t xml:space="preserve"> texts are based on the (public domain) translation of </w:t>
+      </w:r>
+      <w:proofErr w:type="spellStart"/>
+      <w:r>
+        <w:t>Heg</w:t>
+      </w:r>
+      <w:proofErr w:type="spellEnd"/>
+      <w:r>
+        <w:t xml:space="preserve">. Fr. Athanasius Iskander, revised to conform to modern English, with comparison to all known English translations of the </w:t>
+      </w:r>
+      <w:proofErr w:type="spellStart"/>
+      <w:r>
+        <w:t>Pslamody</w:t>
+      </w:r>
+      <w:proofErr w:type="spellEnd"/>
+      <w:r>
+        <w:t xml:space="preserve"> (SUS, LA, and Midwest, without infringing on those copyrights), and by comparison to the original Coptic.</w:t>
       </w:r>
     </w:p>
     <w:p>
@@ -519,7 +677,7 @@
           <w:lang w:val="en-US"/>
         </w:rPr>
       </w:pPr>
-      <w:bookmarkStart w:id="5" w:name="_Toc436140895"/>
+      <w:bookmarkStart w:id="4" w:name="_Toc436140895"/>
       <w:r>
         <w:rPr>
           <w:lang w:val="en-US"/>
@@ -527,7 +685,7 @@
         <w:lastRenderedPageBreak/>
         <w:t>TODO</w:t>
       </w:r>
-      <w:bookmarkEnd w:id="5"/>
+      <w:bookmarkEnd w:id="4"/>
     </w:p>
     <w:p>
       <w:pPr>
@@ -612,6 +770,9 @@
       <w:r>
         <w:t>Add weekly Gospel responses</w:t>
       </w:r>
+      <w:r>
+        <w:t>?</w:t>
+      </w:r>
     </w:p>
     <w:p>
       <w:pPr>
@@ -622,7 +783,26 @@
         </w:numPr>
       </w:pPr>
       <w:r>
-        <w:t>Replace transliterations with Coptic on title page and roi</w:t>
+        <w:t xml:space="preserve">Add </w:t>
+      </w:r>
+      <w:proofErr w:type="spellStart"/>
+      <w:r>
+        <w:t>defnar</w:t>
+      </w:r>
+      <w:proofErr w:type="spellEnd"/>
+      <w:r>
+        <w:t xml:space="preserve"> or </w:t>
+      </w:r>
+      <w:proofErr w:type="spellStart"/>
+      <w:r>
+        <w:t>synaxarium</w:t>
+      </w:r>
+      <w:proofErr w:type="spellEnd"/>
+      <w:r>
+        <w:t>?</w:t>
+      </w:r>
+      <w:r>
+        <w:t xml:space="preserve"> At least notes for where to insert</w:t>
       </w:r>
     </w:p>
     <w:p>
@@ -634,10 +814,10 @@
         </w:numPr>
       </w:pPr>
       <w:r>
-        <w:t>Add defnar or synaxarium?</w:t>
-      </w:r>
-      <w:r>
-        <w:t xml:space="preserve"> At least notes for where to insert</w:t>
+        <w:t>heading 3 should start a new page. places where that's ugly should be demoted to heading 4</w:t>
+      </w:r>
+      <w:r>
+        <w:t>…. Or make 2 versions of heading 3, one breaking, one not, and be selective</w:t>
       </w:r>
     </w:p>
     <w:p>
@@ -649,10 +829,30 @@
         </w:numPr>
       </w:pPr>
       <w:r>
-        <w:t>heading 3 should start a new page. places where that's ugly should be demoted to heading 4</w:t>
-      </w:r>
-      <w:r>
-        <w:t>…. Or make 2 versions of heading 3, one breaking, one not, and be selective</w:t>
+        <w:t>Consider the effect of the drift that existed at the time of a saint’s departure. For example, a modern saint, is effectively on the Gregorian calendar. If the Coptic calendar is shifted to make correct, they should be shifted</w:t>
+      </w:r>
+      <w:bookmarkStart w:id="5" w:name="_GoBack"/>
+      <w:bookmarkEnd w:id="5"/>
+      <w:r>
+        <w:t xml:space="preserve"> on the Coptic calendar, not the Gregorian. A 4</w:t>
+      </w:r>
+      <w:r>
+        <w:rPr>
+          <w:vertAlign w:val="superscript"/>
+        </w:rPr>
+        <w:t>th</w:t>
+      </w:r>
+      <w:r>
+        <w:t xml:space="preserve"> century saint was effectively on the Coptic, so if the Coptic is shifted, they should be shifted on the Gregorian, and remain the same on the Coptic. All times in between are somewhere in between, depending on the drift at the time. Add the correction as a 3</w:t>
+      </w:r>
+      <w:r>
+        <w:rPr>
+          <w:vertAlign w:val="superscript"/>
+        </w:rPr>
+        <w:t>rd</w:t>
+      </w:r>
+      <w:r>
+        <w:t xml:space="preserve"> possible date to use… </w:t>
       </w:r>
     </w:p>
     <w:p>
@@ -664,25 +864,31 @@
         </w:numPr>
       </w:pPr>
       <w:r>
-        <w:t>Consider the effect of the drift that existed at the time of a saint’s departure. For example, a modern saint, is effectively on the Gregorian calendar. If the Coptic calendar is shifted to make correct, they should be shifted on the Coptic calendar, not the Gregorian. A 4</w:t>
-      </w:r>
-      <w:r>
-        <w:rPr>
-          <w:vertAlign w:val="superscript"/>
-        </w:rPr>
-        <w:t>th</w:t>
-      </w:r>
-      <w:r>
-        <w:t xml:space="preserve"> century saint was effectively on the Coptic, so if the Coptic is shifted, they should be shifted on the Gregorian, and remain the same on the Coptic. All times in between are somewhere in between, depending on the drift at the time. Add the correction as a 3</w:t>
-      </w:r>
-      <w:r>
-        <w:rPr>
-          <w:vertAlign w:val="superscript"/>
-        </w:rPr>
-        <w:t>rd</w:t>
-      </w:r>
-      <w:r>
-        <w:t xml:space="preserve"> possible date to use… </w:t>
+        <w:t>Replace “</w:t>
+      </w:r>
+      <w:proofErr w:type="spellStart"/>
+      <w:r>
+        <w:t>evlogite</w:t>
+      </w:r>
+      <w:proofErr w:type="spellEnd"/>
+      <w:r>
+        <w:t>/</w:t>
+      </w:r>
+      <w:proofErr w:type="spellStart"/>
+      <w:r>
+        <w:t>evlogison</w:t>
+      </w:r>
+      <w:proofErr w:type="spellEnd"/>
+      <w:r>
+        <w:t xml:space="preserve">” with </w:t>
+      </w:r>
+      <w:proofErr w:type="spellStart"/>
+      <w:r>
+        <w:t>Copitc</w:t>
+      </w:r>
+      <w:proofErr w:type="spellEnd"/>
+      <w:r>
+        <w:t xml:space="preserve"> font.</w:t>
       </w:r>
     </w:p>
     <w:p>
@@ -694,10 +900,13 @@
         </w:numPr>
       </w:pPr>
       <w:r>
-        <w:t>Add assortment of hymns for Koiahk</w:t>
-      </w:r>
-      <w:r>
-        <w:t xml:space="preserve"> (properly revised and formatted, rather than the current temporary section)</w:t>
+        <w:t>Check if</w:t>
+      </w:r>
+      <w:r>
+        <w:t xml:space="preserve"> headers</w:t>
+      </w:r>
+      <w:r>
+        <w:t xml:space="preserve"> should be removed from some pages</w:t>
       </w:r>
     </w:p>
     <w:p>
@@ -709,25 +918,7 @@
         </w:numPr>
       </w:pPr>
       <w:r>
-        <w:t>Replace “evlogite/evlogison” with Copitc font.</w:t>
-      </w:r>
-    </w:p>
-    <w:p>
-      <w:pPr>
-        <w:pStyle w:val="Body"/>
-        <w:numPr>
-          <w:ilvl w:val="0"/>
-          <w:numId w:val="2"/>
-        </w:numPr>
-      </w:pPr>
-      <w:r>
-        <w:t>Check if</w:t>
-      </w:r>
-      <w:r>
-        <w:t xml:space="preserve"> headers</w:t>
-      </w:r>
-      <w:r>
-        <w:t xml:space="preserve"> should be removed from some pages</w:t>
+        <w:t>Check for bookmarks that have become corrupted as headings change</w:t>
       </w:r>
     </w:p>
     <w:p>
@@ -848,10 +1039,12 @@
         <w:pStyle w:val="Heading3"/>
       </w:pPr>
       <w:bookmarkStart w:id="18" w:name="_Toc410196901"/>
+      <w:proofErr w:type="spellStart"/>
       <w:r>
         <w:t>Koiak</w:t>
       </w:r>
       <w:bookmarkEnd w:id="18"/>
+      <w:proofErr w:type="spellEnd"/>
     </w:p>
     <w:p>
       <w:pPr>
@@ -861,10 +1054,10 @@
       <w:r>
         <w:t>The Use of Books in the Churc</w:t>
       </w:r>
+      <w:bookmarkEnd w:id="0"/>
       <w:bookmarkEnd w:id="1"/>
       <w:bookmarkEnd w:id="2"/>
       <w:bookmarkEnd w:id="3"/>
-      <w:bookmarkEnd w:id="4"/>
       <w:bookmarkEnd w:id="19"/>
       <w:r>
         <w:t>h</w:t>
@@ -1001,7 +1194,7 @@
         <w:szCs w:val="20"/>
         <w:lang w:val="en-US"/>
       </w:rPr>
-      <w:t>II</w:t>
+      <w:t>I</w:t>
     </w:r>
     <w:r>
       <w:rPr>
@@ -3496,7 +3689,7 @@
 </file>
 
 <file path=customXml/itemProps1.xml><?xml version="1.0" encoding="utf-8"?>
-<ds:datastoreItem xmlns:ds="http://schemas.openxmlformats.org/officeDocument/2006/customXml" ds:itemID="{E1FB921A-B688-4652-9849-8DEDC94D1B40}">
+<ds:datastoreItem xmlns:ds="http://schemas.openxmlformats.org/officeDocument/2006/customXml" ds:itemID="{65C2FAB9-C445-4CA1-B9C6-405523D8FD12}">
   <ds:schemaRefs>
     <ds:schemaRef ds:uri="http://schemas.openxmlformats.org/officeDocument/2006/bibliography"/>
   </ds:schemaRefs>
@@ -3504,7 +3697,7 @@
 </file>
 
 <file path=customXml/itemProps2.xml><?xml version="1.0" encoding="utf-8"?>
-<ds:datastoreItem xmlns:ds="http://schemas.openxmlformats.org/officeDocument/2006/customXml" ds:itemID="{AA26B5DC-5082-4A04-9C6B-A9CF02377B2E}">
+<ds:datastoreItem xmlns:ds="http://schemas.openxmlformats.org/officeDocument/2006/customXml" ds:itemID="{B8CC08AB-0E6E-433C-9237-A9BE012B5A3B}">
   <ds:schemaRefs>
     <ds:schemaRef ds:uri="http://schemas.openxmlformats.org/officeDocument/2006/bibliography"/>
   </ds:schemaRefs>
@@ -3512,7 +3705,7 @@
 </file>
 
 <file path=customXml/itemProps3.xml><?xml version="1.0" encoding="utf-8"?>
-<ds:datastoreItem xmlns:ds="http://schemas.openxmlformats.org/officeDocument/2006/customXml" ds:itemID="{25447005-7D7A-497F-97CF-DA84D9902C42}">
+<ds:datastoreItem xmlns:ds="http://schemas.openxmlformats.org/officeDocument/2006/customXml" ds:itemID="{F26E9283-AFD3-4856-A19A-BF97773A3624}">
   <ds:schemaRefs>
     <ds:schemaRef ds:uri="http://schemas.openxmlformats.org/officeDocument/2006/bibliography"/>
   </ds:schemaRefs>

</xml_diff>

<commit_message>
Added Apostle readings to Monday of the 4th Week of Lent
</commit_message>
<xml_diff>
--- a/Psalmody - Intro.docx
+++ b/Psalmody - Intro.docx
@@ -1,6 +1,6 @@
 
 <file path=word/document.xml><?xml version="1.0" encoding="utf-8"?>
-<w:document xmlns:wpc="http://schemas.microsoft.com/office/word/2010/wordprocessingCanvas" xmlns:cx="http://schemas.microsoft.com/office/drawing/2014/chartex" xmlns:cx1="http://schemas.microsoft.com/office/drawing/2015/9/8/chartex" xmlns:cx2="http://schemas.microsoft.com/office/drawing/2015/10/21/chartex" xmlns:mc="http://schemas.openxmlformats.org/markup-compatibility/2006" xmlns:o="urn:schemas-microsoft-com:office:office" xmlns:r="http://schemas.openxmlformats.org/officeDocument/2006/relationships" xmlns:m="http://schemas.openxmlformats.org/officeDocument/2006/math" xmlns:v="urn:schemas-microsoft-com:vml" xmlns:wp14="http://schemas.microsoft.com/office/word/2010/wordprocessingDrawing" xmlns:wp="http://schemas.openxmlformats.org/drawingml/2006/wordprocessingDrawing" xmlns:w10="urn:schemas-microsoft-com:office:word" xmlns:w="http://schemas.openxmlformats.org/wordprocessingml/2006/main" xmlns:w14="http://schemas.microsoft.com/office/word/2010/wordml" xmlns:w15="http://schemas.microsoft.com/office/word/2012/wordml" xmlns:w16se="http://schemas.microsoft.com/office/word/2015/wordml/symex" xmlns:wpg="http://schemas.microsoft.com/office/word/2010/wordprocessingGroup" xmlns:wpi="http://schemas.microsoft.com/office/word/2010/wordprocessingInk" xmlns:wne="http://schemas.microsoft.com/office/word/2006/wordml" xmlns:wps="http://schemas.microsoft.com/office/word/2010/wordprocessingShape" mc:Ignorable="w14 w15 w16se wp14">
+<w:document xmlns:wpc="http://schemas.microsoft.com/office/word/2010/wordprocessingCanvas" xmlns:mo="http://schemas.microsoft.com/office/mac/office/2008/main" xmlns:mc="http://schemas.openxmlformats.org/markup-compatibility/2006" xmlns:mv="urn:schemas-microsoft-com:mac:vml" xmlns:o="urn:schemas-microsoft-com:office:office" xmlns:r="http://schemas.openxmlformats.org/officeDocument/2006/relationships" xmlns:m="http://schemas.openxmlformats.org/officeDocument/2006/math" xmlns:v="urn:schemas-microsoft-com:vml" xmlns:wp14="http://schemas.microsoft.com/office/word/2010/wordprocessingDrawing" xmlns:wp="http://schemas.openxmlformats.org/drawingml/2006/wordprocessingDrawing" xmlns:w10="urn:schemas-microsoft-com:office:word" xmlns:w="http://schemas.openxmlformats.org/wordprocessingml/2006/main" xmlns:w14="http://schemas.microsoft.com/office/word/2010/wordml" xmlns:w15="http://schemas.microsoft.com/office/word/2012/wordml" xmlns:wpg="http://schemas.microsoft.com/office/word/2010/wordprocessingGroup" xmlns:wpi="http://schemas.microsoft.com/office/word/2010/wordprocessingInk" xmlns:wne="http://schemas.microsoft.com/office/word/2006/wordml" xmlns:wps="http://schemas.microsoft.com/office/word/2010/wordprocessingShape" mc:Ignorable="w14 w15 wp14">
   <w:body>
     <w:p>
       <w:pPr>
@@ -19,8 +19,19 @@
           <w:szCs w:val="52"/>
           <w:lang w:val="en-US"/>
         </w:rPr>
-        <w:t>The Great Horologion</w:t>
-      </w:r>
+        <w:t xml:space="preserve">The Great </w:t>
+      </w:r>
+      <w:proofErr w:type="spellStart"/>
+      <w:r>
+        <w:rPr>
+          <w:rFonts w:asciiTheme="majorHAnsi" w:hAnsiTheme="majorHAnsi"/>
+          <w:sz w:val="52"/>
+          <w:szCs w:val="52"/>
+          <w:lang w:val="en-US"/>
+        </w:rPr>
+        <w:t>Horologion</w:t>
+      </w:r>
+      <w:proofErr w:type="spellEnd"/>
     </w:p>
     <w:p>
       <w:pPr>
@@ -99,7 +110,27 @@
           <w:szCs w:val="28"/>
           <w:lang w:val="en-US"/>
         </w:rPr>
-        <w:t>Commonly Known As:</w:t>
+        <w:t xml:space="preserve">Commonly Known </w:t>
+      </w:r>
+      <w:proofErr w:type="gramStart"/>
+      <w:r>
+        <w:rPr>
+          <w:rFonts w:asciiTheme="majorHAnsi" w:hAnsiTheme="majorHAnsi"/>
+          <w:sz w:val="28"/>
+          <w:szCs w:val="28"/>
+          <w:lang w:val="en-US"/>
+        </w:rPr>
+        <w:t>As</w:t>
+      </w:r>
+      <w:proofErr w:type="gramEnd"/>
+      <w:r>
+        <w:rPr>
+          <w:rFonts w:asciiTheme="majorHAnsi" w:hAnsiTheme="majorHAnsi"/>
+          <w:sz w:val="28"/>
+          <w:szCs w:val="28"/>
+          <w:lang w:val="en-US"/>
+        </w:rPr>
+        <w:t>:</w:t>
       </w:r>
     </w:p>
     <w:p>
@@ -152,6 +183,7 @@
           <w:lang w:val="en-US"/>
         </w:rPr>
       </w:pPr>
+      <w:proofErr w:type="spellStart"/>
       <w:r>
         <w:rPr>
           <w:rFonts w:asciiTheme="majorHAnsi" w:hAnsiTheme="majorHAnsi"/>
@@ -161,6 +193,7 @@
         </w:rPr>
         <w:t>Agpeya</w:t>
       </w:r>
+      <w:proofErr w:type="spellEnd"/>
     </w:p>
     <w:p>
       <w:pPr>
@@ -273,8 +306,9 @@
           <w:szCs w:val="52"/>
           <w:lang w:val="en-US"/>
         </w:rPr>
-        <w:t>Book of Psalis and Doxol</w:t>
-      </w:r>
+        <w:t xml:space="preserve">Book of </w:t>
+      </w:r>
+      <w:proofErr w:type="spellStart"/>
       <w:r>
         <w:rPr>
           <w:rFonts w:asciiTheme="majorHAnsi" w:hAnsiTheme="majorHAnsi"/>
@@ -282,8 +316,9 @@
           <w:szCs w:val="52"/>
           <w:lang w:val="en-US"/>
         </w:rPr>
-        <w:t>o</w:t>
-      </w:r>
+        <w:t>Psalis</w:t>
+      </w:r>
+      <w:proofErr w:type="spellEnd"/>
       <w:r>
         <w:rPr>
           <w:rFonts w:asciiTheme="majorHAnsi" w:hAnsiTheme="majorHAnsi"/>
@@ -291,6 +326,24 @@
           <w:szCs w:val="52"/>
           <w:lang w:val="en-US"/>
         </w:rPr>
+        <w:t xml:space="preserve"> and Doxol</w:t>
+      </w:r>
+      <w:r>
+        <w:rPr>
+          <w:rFonts w:asciiTheme="majorHAnsi" w:hAnsiTheme="majorHAnsi"/>
+          <w:sz w:val="52"/>
+          <w:szCs w:val="52"/>
+          <w:lang w:val="en-US"/>
+        </w:rPr>
+        <w:t>o</w:t>
+      </w:r>
+      <w:r>
+        <w:rPr>
+          <w:rFonts w:asciiTheme="majorHAnsi" w:hAnsiTheme="majorHAnsi"/>
+          <w:sz w:val="52"/>
+          <w:szCs w:val="52"/>
+          <w:lang w:val="en-US"/>
+        </w:rPr>
         <w:t>gies</w:t>
       </w:r>
     </w:p>
@@ -362,6 +415,7 @@
         </w:rPr>
         <w:t xml:space="preserve">ϩ </w:t>
       </w:r>
+      <w:proofErr w:type="spellStart"/>
       <w:r>
         <w:rPr>
           <w:rFonts w:ascii="FreeSerifAvvaShenouda" w:hAnsi="FreeSerifAvvaShenouda" w:cs="FreeSerifAvvaShenouda"/>
@@ -378,7 +432,17 @@
           <w:szCs w:val="44"/>
           <w:lang w:val="en-US"/>
         </w:rPr>
-        <w:t>ⲁϫⲡ</w:t>
+        <w:t>ⲁϫ</w:t>
+      </w:r>
+      <w:proofErr w:type="spellEnd"/>
+      <w:r>
+        <w:rPr>
+          <w:rFonts w:ascii="FreeSerifAvvaShenouda" w:hAnsi="FreeSerifAvvaShenouda" w:cs="FreeSerifAvvaShenouda"/>
+          <w:sz w:val="44"/>
+          <w:szCs w:val="44"/>
+          <w:lang w:val="en-US"/>
+        </w:rPr>
+        <w:t>ⲡ</w:t>
       </w:r>
       <w:r>
         <w:rPr>
@@ -449,8 +513,13 @@
       <w:bookmarkStart w:id="3" w:name="_Toc297407696"/>
       <w:r>
         <w:lastRenderedPageBreak/>
-        <w:t>The Great Horologion</w:t>
-      </w:r>
+        <w:t xml:space="preserve">The Great </w:t>
+      </w:r>
+      <w:proofErr w:type="spellStart"/>
+      <w:r>
+        <w:t>Horologion</w:t>
+      </w:r>
+      <w:proofErr w:type="spellEnd"/>
       <w:r>
         <w:t xml:space="preserve"> </w:t>
       </w:r>
@@ -508,7 +577,15 @@
         <w:pStyle w:val="Body"/>
       </w:pPr>
       <w:r>
-        <w:t xml:space="preserve">©Jonathan Slote, Editor, 2014-2015. All rights reserved. Permission to use, quote, reproduce and modify for non-commercial, liturgical or scholarly purposes is hereby granted to all institutions, parishes, clergy, or lay members affiliated to the affiliated jurisdictions and agencies of the Standing Council of Oriental Orthodox Churches (SCOOCH) or of the Assembly of Canonical Orthodox Bishops of North and Central America, as well as all jurisdictions in communion with the Oriental Orthodox Patriarchate of Alexandria, or the Ecumenical Patriarchate of Constantinople. This clause applies to liturgical text only, and not to Introductory and Appendix articles. </w:t>
+        <w:t xml:space="preserve">©Jonathan </w:t>
+      </w:r>
+      <w:proofErr w:type="spellStart"/>
+      <w:r>
+        <w:t>Slote</w:t>
+      </w:r>
+      <w:proofErr w:type="spellEnd"/>
+      <w:r>
+        <w:t xml:space="preserve">, Editor, 2014-2015. All rights reserved. Permission to use, quote, reproduce and modify for non-commercial, liturgical or scholarly purposes is hereby granted to all institutions, parishes, clergy, or lay members affiliated to the affiliated jurisdictions and agencies of the Standing Council of Oriental Orthodox Churches (SCOOCH) or of the Assembly of Canonical Orthodox Bishops of North and Central America, as well as all jurisdictions in communion with the Oriental Orthodox Patriarchate of Alexandria, or the Ecumenical Patriarchate of Constantinople. This clause applies to liturgical text only, and not to Introductory and Appendix articles. </w:t>
       </w:r>
     </w:p>
     <w:p>
@@ -548,13 +625,53 @@
         <w:pStyle w:val="Body"/>
       </w:pPr>
       <w:r>
-        <w:t>The Psalms are based on the translation of Archimandrite Lazarus Moore, who entrusted a copy of said psalms to his disciple, Heg. Fr. Silas Spear, with full permission to use them, who in turn granted us permission to use them. They are revised based on the (public domain) translation of Heg. Fr. Athanasius Iskander, which he intentionally did not copyright so that they might freely be used.</w:t>
+        <w:t xml:space="preserve">The Psalms are based on the translation of Archimandrite Lazarus Moore, who entrusted a copy of said psalms to his disciple, </w:t>
+      </w:r>
+      <w:proofErr w:type="spellStart"/>
+      <w:r>
+        <w:t>Heg</w:t>
+      </w:r>
+      <w:proofErr w:type="spellEnd"/>
+      <w:r>
+        <w:t xml:space="preserve">. Fr. Silas Spear, with full permission to use them, who in turn granted us permission to use them. They are revised based on the (public domain) translation of </w:t>
+      </w:r>
+      <w:proofErr w:type="spellStart"/>
+      <w:r>
+        <w:t>Heg</w:t>
+      </w:r>
+      <w:proofErr w:type="spellEnd"/>
+      <w:r>
+        <w:t xml:space="preserve">. Fr. Athanasius </w:t>
+      </w:r>
+      <w:proofErr w:type="spellStart"/>
+      <w:r>
+        <w:t>Iskander</w:t>
+      </w:r>
+      <w:proofErr w:type="spellEnd"/>
+      <w:r>
+        <w:t>, which he intentionally did not copyright so that they might freely be used.</w:t>
       </w:r>
       <w:r>
         <w:t xml:space="preserve"> Comparison was also made to many existing translations of the LXX Psalms, without infringing on their copyrights.</w:t>
       </w:r>
       <w:r>
-        <w:t xml:space="preserve"> New Testament passages are based on the (public domain) translation of Heg. Fr. Athanasius Iskander, revised based on comparison with various popular translations, such as the Eastern Orthodox Bible and the King James Version, without infringing on those copyrights.</w:t>
+        <w:t xml:space="preserve"> New Testament passages are based on the (public domain) translation of </w:t>
+      </w:r>
+      <w:proofErr w:type="spellStart"/>
+      <w:r>
+        <w:t>Heg</w:t>
+      </w:r>
+      <w:proofErr w:type="spellEnd"/>
+      <w:r>
+        <w:t xml:space="preserve">. Fr. Athanasius </w:t>
+      </w:r>
+      <w:proofErr w:type="spellStart"/>
+      <w:r>
+        <w:t>Iskander</w:t>
+      </w:r>
+      <w:proofErr w:type="spellEnd"/>
+      <w:r>
+        <w:t>, revised based on comparison with various popular translations, such as the Eastern Orthodox Bible and the King James Version, without infringing on those copyrights.</w:t>
       </w:r>
     </w:p>
     <w:p>
@@ -562,13 +679,74 @@
         <w:pStyle w:val="Body"/>
       </w:pPr>
       <w:r>
-        <w:t>The Psalmody and Agpeya texts are based on the (public domain) translation of Heg. Fr. Athanasius Iskander, revised to conform to modern English, with comparison to all known English translations of the Pslamody (SUS, LA, and Midwest, without infringing on those copyrights), and by comparison to the original Coptic.</w:t>
+        <w:t xml:space="preserve">The Psalmody and </w:t>
+      </w:r>
+      <w:proofErr w:type="spellStart"/>
+      <w:r>
+        <w:t>Agpeya</w:t>
+      </w:r>
+      <w:proofErr w:type="spellEnd"/>
+      <w:r>
+        <w:t xml:space="preserve"> texts are based on the (public domain) translation of </w:t>
+      </w:r>
+      <w:proofErr w:type="spellStart"/>
+      <w:r>
+        <w:t>Heg</w:t>
+      </w:r>
+      <w:proofErr w:type="spellEnd"/>
+      <w:r>
+        <w:t xml:space="preserve">. Fr. Athanasius </w:t>
+      </w:r>
+      <w:proofErr w:type="spellStart"/>
+      <w:r>
+        <w:t>Iskander</w:t>
+      </w:r>
+      <w:proofErr w:type="spellEnd"/>
+      <w:r>
+        <w:t xml:space="preserve">, revised to conform to modern English, with comparison to all known English translations of the </w:t>
+      </w:r>
+      <w:proofErr w:type="spellStart"/>
+      <w:r>
+        <w:t>Pslamody</w:t>
+      </w:r>
+      <w:proofErr w:type="spellEnd"/>
+      <w:r>
+        <w:t xml:space="preserve"> (SUS, LA, and Midwest, without infringing on those copyrights), and by comparison to the original Coptic.</w:t>
       </w:r>
     </w:p>
     <w:p>
       <w:pPr>
         <w:pStyle w:val="Body"/>
       </w:pPr>
+    </w:p>
+    <w:p>
+      <w:pPr>
+        <w:pStyle w:val="Body"/>
+      </w:pPr>
+      <w:r>
+        <w:t xml:space="preserve">Cover illustration </w:t>
+      </w:r>
+      <w:r>
+        <w:t>©</w:t>
+      </w:r>
+      <w:r>
+        <w:t xml:space="preserve">Creative Orthodoxy, 2016. All rights reserved. </w:t>
+      </w:r>
+    </w:p>
+    <w:p>
+      <w:pPr>
+        <w:pStyle w:val="Body"/>
+      </w:pPr>
+      <w:r>
+        <w:t>https://www.facebook.com/creativeorthodox/</w:t>
+      </w:r>
+      <w:bookmarkStart w:id="4" w:name="_GoBack"/>
+      <w:bookmarkEnd w:id="4"/>
+    </w:p>
+    <w:p>
+      <w:pPr>
+        <w:pStyle w:val="Body"/>
+      </w:pPr>
       <w:r>
         <w:br w:type="page"/>
       </w:r>
@@ -580,7 +758,7 @@
           <w:lang w:val="en-US"/>
         </w:rPr>
       </w:pPr>
-      <w:bookmarkStart w:id="4" w:name="_Toc436140895"/>
+      <w:bookmarkStart w:id="5" w:name="_Toc436140895"/>
       <w:r>
         <w:rPr>
           <w:lang w:val="en-US"/>
@@ -588,7 +766,7 @@
         <w:lastRenderedPageBreak/>
         <w:t>TODO</w:t>
       </w:r>
-      <w:bookmarkEnd w:id="4"/>
+      <w:bookmarkEnd w:id="5"/>
     </w:p>
     <w:p>
       <w:pPr>
@@ -599,8 +777,13 @@
         </w:numPr>
       </w:pPr>
       <w:r>
-        <w:t>Add saint Psalis</w:t>
-      </w:r>
+        <w:t xml:space="preserve">Add saint </w:t>
+      </w:r>
+      <w:proofErr w:type="spellStart"/>
+      <w:r>
+        <w:t>Psalis</w:t>
+      </w:r>
+      <w:proofErr w:type="spellEnd"/>
     </w:p>
     <w:p>
       <w:pPr>
@@ -611,7 +794,15 @@
         </w:numPr>
       </w:pPr>
       <w:r>
-        <w:t>Add missing Psali translations</w:t>
+        <w:t xml:space="preserve">Add missing </w:t>
+      </w:r>
+      <w:proofErr w:type="spellStart"/>
+      <w:r>
+        <w:t>Psali</w:t>
+      </w:r>
+      <w:proofErr w:type="spellEnd"/>
+      <w:r>
+        <w:t xml:space="preserve"> translations</w:t>
       </w:r>
     </w:p>
     <w:p>
@@ -623,7 +814,15 @@
         </w:numPr>
       </w:pPr>
       <w:r>
-        <w:t>Revise Psali translations</w:t>
+        <w:t xml:space="preserve">Revise </w:t>
+      </w:r>
+      <w:proofErr w:type="spellStart"/>
+      <w:r>
+        <w:t>Psali</w:t>
+      </w:r>
+      <w:proofErr w:type="spellEnd"/>
+      <w:r>
+        <w:t xml:space="preserve"> translations</w:t>
       </w:r>
     </w:p>
     <w:p>
@@ -677,7 +876,23 @@
         </w:numPr>
       </w:pPr>
       <w:r>
-        <w:t>Add defnar or synaxarium?</w:t>
+        <w:t xml:space="preserve">Add </w:t>
+      </w:r>
+      <w:proofErr w:type="spellStart"/>
+      <w:r>
+        <w:t>defnar</w:t>
+      </w:r>
+      <w:proofErr w:type="spellEnd"/>
+      <w:r>
+        <w:t xml:space="preserve"> or </w:t>
+      </w:r>
+      <w:proofErr w:type="spellStart"/>
+      <w:r>
+        <w:t>synaxarium</w:t>
+      </w:r>
+      <w:proofErr w:type="spellEnd"/>
+      <w:r>
+        <w:t>?</w:t>
       </w:r>
       <w:r>
         <w:t xml:space="preserve"> At least notes for where to insert</w:t>
@@ -737,13 +952,27 @@
         </w:numPr>
       </w:pPr>
       <w:r>
-        <w:t xml:space="preserve">Replace “evlogite/evlogison” with </w:t>
+        <w:t>Replace “</w:t>
+      </w:r>
+      <w:proofErr w:type="spellStart"/>
+      <w:r>
+        <w:t>evlogite</w:t>
+      </w:r>
+      <w:proofErr w:type="spellEnd"/>
+      <w:r>
+        <w:t>/</w:t>
+      </w:r>
+      <w:proofErr w:type="spellStart"/>
+      <w:r>
+        <w:t>evlogison</w:t>
+      </w:r>
+      <w:proofErr w:type="spellEnd"/>
+      <w:r>
+        <w:t xml:space="preserve">” with </w:t>
       </w:r>
       <w:r>
         <w:t>Coptic</w:t>
       </w:r>
-      <w:bookmarkStart w:id="5" w:name="_GoBack"/>
-      <w:bookmarkEnd w:id="5"/>
       <w:r>
         <w:t xml:space="preserve"> font.</w:t>
       </w:r>
@@ -896,10 +1125,12 @@
         <w:pStyle w:val="Heading3"/>
       </w:pPr>
       <w:bookmarkStart w:id="18" w:name="_Toc410196901"/>
+      <w:proofErr w:type="spellStart"/>
       <w:r>
         <w:t>Koiak</w:t>
       </w:r>
       <w:bookmarkEnd w:id="18"/>
+      <w:proofErr w:type="spellEnd"/>
     </w:p>
     <w:p>
       <w:pPr>
@@ -967,7 +1198,7 @@
 </file>
 
 <file path=word/endnotes.xml><?xml version="1.0" encoding="utf-8"?>
-<w:endnotes xmlns:wpc="http://schemas.microsoft.com/office/word/2010/wordprocessingCanvas" xmlns:cx="http://schemas.microsoft.com/office/drawing/2014/chartex" xmlns:cx1="http://schemas.microsoft.com/office/drawing/2015/9/8/chartex" xmlns:cx2="http://schemas.microsoft.com/office/drawing/2015/10/21/chartex" xmlns:mc="http://schemas.openxmlformats.org/markup-compatibility/2006" xmlns:o="urn:schemas-microsoft-com:office:office" xmlns:r="http://schemas.openxmlformats.org/officeDocument/2006/relationships" xmlns:m="http://schemas.openxmlformats.org/officeDocument/2006/math" xmlns:v="urn:schemas-microsoft-com:vml" xmlns:wp14="http://schemas.microsoft.com/office/word/2010/wordprocessingDrawing" xmlns:wp="http://schemas.openxmlformats.org/drawingml/2006/wordprocessingDrawing" xmlns:w10="urn:schemas-microsoft-com:office:word" xmlns:w="http://schemas.openxmlformats.org/wordprocessingml/2006/main" xmlns:w14="http://schemas.microsoft.com/office/word/2010/wordml" xmlns:w15="http://schemas.microsoft.com/office/word/2012/wordml" xmlns:w16se="http://schemas.microsoft.com/office/word/2015/wordml/symex" xmlns:wpg="http://schemas.microsoft.com/office/word/2010/wordprocessingGroup" xmlns:wpi="http://schemas.microsoft.com/office/word/2010/wordprocessingInk" xmlns:wne="http://schemas.microsoft.com/office/word/2006/wordml" xmlns:wps="http://schemas.microsoft.com/office/word/2010/wordprocessingShape" mc:Ignorable="w14 w15 w16se wp14">
+<w:endnotes xmlns:wpc="http://schemas.microsoft.com/office/word/2010/wordprocessingCanvas" xmlns:mo="http://schemas.microsoft.com/office/mac/office/2008/main" xmlns:mc="http://schemas.openxmlformats.org/markup-compatibility/2006" xmlns:mv="urn:schemas-microsoft-com:mac:vml" xmlns:o="urn:schemas-microsoft-com:office:office" xmlns:r="http://schemas.openxmlformats.org/officeDocument/2006/relationships" xmlns:m="http://schemas.openxmlformats.org/officeDocument/2006/math" xmlns:v="urn:schemas-microsoft-com:vml" xmlns:wp14="http://schemas.microsoft.com/office/word/2010/wordprocessingDrawing" xmlns:wp="http://schemas.openxmlformats.org/drawingml/2006/wordprocessingDrawing" xmlns:w10="urn:schemas-microsoft-com:office:word" xmlns:w="http://schemas.openxmlformats.org/wordprocessingml/2006/main" xmlns:w14="http://schemas.microsoft.com/office/word/2010/wordml" xmlns:w15="http://schemas.microsoft.com/office/word/2012/wordml" xmlns:wpg="http://schemas.microsoft.com/office/word/2010/wordprocessingGroup" xmlns:wpi="http://schemas.microsoft.com/office/word/2010/wordprocessingInk" xmlns:wne="http://schemas.microsoft.com/office/word/2006/wordml" xmlns:wps="http://schemas.microsoft.com/office/word/2010/wordprocessingShape" mc:Ignorable="w14 w15 wp14">
   <w:endnote w:type="separator" w:id="-1">
     <w:p>
       <w:pPr>
@@ -992,7 +1223,7 @@
 </file>
 
 <file path=word/footer1.xml><?xml version="1.0" encoding="utf-8"?>
-<w:ftr xmlns:wpc="http://schemas.microsoft.com/office/word/2010/wordprocessingCanvas" xmlns:cx="http://schemas.microsoft.com/office/drawing/2014/chartex" xmlns:cx1="http://schemas.microsoft.com/office/drawing/2015/9/8/chartex" xmlns:cx2="http://schemas.microsoft.com/office/drawing/2015/10/21/chartex" xmlns:mc="http://schemas.openxmlformats.org/markup-compatibility/2006" xmlns:o="urn:schemas-microsoft-com:office:office" xmlns:r="http://schemas.openxmlformats.org/officeDocument/2006/relationships" xmlns:m="http://schemas.openxmlformats.org/officeDocument/2006/math" xmlns:v="urn:schemas-microsoft-com:vml" xmlns:wp14="http://schemas.microsoft.com/office/word/2010/wordprocessingDrawing" xmlns:wp="http://schemas.openxmlformats.org/drawingml/2006/wordprocessingDrawing" xmlns:w10="urn:schemas-microsoft-com:office:word" xmlns:w="http://schemas.openxmlformats.org/wordprocessingml/2006/main" xmlns:w14="http://schemas.microsoft.com/office/word/2010/wordml" xmlns:w15="http://schemas.microsoft.com/office/word/2012/wordml" xmlns:w16se="http://schemas.microsoft.com/office/word/2015/wordml/symex" xmlns:wpg="http://schemas.microsoft.com/office/word/2010/wordprocessingGroup" xmlns:wpi="http://schemas.microsoft.com/office/word/2010/wordprocessingInk" xmlns:wne="http://schemas.microsoft.com/office/word/2006/wordml" xmlns:wps="http://schemas.microsoft.com/office/word/2010/wordprocessingShape" mc:Ignorable="w14 w15 w16se wp14">
+<w:ftr xmlns:wpc="http://schemas.microsoft.com/office/word/2010/wordprocessingCanvas" xmlns:mo="http://schemas.microsoft.com/office/mac/office/2008/main" xmlns:mc="http://schemas.openxmlformats.org/markup-compatibility/2006" xmlns:mv="urn:schemas-microsoft-com:mac:vml" xmlns:o="urn:schemas-microsoft-com:office:office" xmlns:r="http://schemas.openxmlformats.org/officeDocument/2006/relationships" xmlns:m="http://schemas.openxmlformats.org/officeDocument/2006/math" xmlns:v="urn:schemas-microsoft-com:vml" xmlns:wp14="http://schemas.microsoft.com/office/word/2010/wordprocessingDrawing" xmlns:wp="http://schemas.openxmlformats.org/drawingml/2006/wordprocessingDrawing" xmlns:w10="urn:schemas-microsoft-com:office:word" xmlns:w="http://schemas.openxmlformats.org/wordprocessingml/2006/main" xmlns:w14="http://schemas.microsoft.com/office/word/2010/wordml" xmlns:w15="http://schemas.microsoft.com/office/word/2012/wordml" xmlns:wpg="http://schemas.microsoft.com/office/word/2010/wordprocessingGroup" xmlns:wpi="http://schemas.microsoft.com/office/word/2010/wordprocessingInk" xmlns:wne="http://schemas.microsoft.com/office/word/2006/wordml" xmlns:wps="http://schemas.microsoft.com/office/word/2010/wordprocessingShape" mc:Ignorable="w14 w15 wp14">
   <w:p>
     <w:pPr>
       <w:pStyle w:val="Footer"/>
@@ -1006,7 +1237,7 @@
 </file>
 
 <file path=word/footer2.xml><?xml version="1.0" encoding="utf-8"?>
-<w:ftr xmlns:wpc="http://schemas.microsoft.com/office/word/2010/wordprocessingCanvas" xmlns:cx="http://schemas.microsoft.com/office/drawing/2014/chartex" xmlns:cx1="http://schemas.microsoft.com/office/drawing/2015/9/8/chartex" xmlns:cx2="http://schemas.microsoft.com/office/drawing/2015/10/21/chartex" xmlns:mc="http://schemas.openxmlformats.org/markup-compatibility/2006" xmlns:o="urn:schemas-microsoft-com:office:office" xmlns:r="http://schemas.openxmlformats.org/officeDocument/2006/relationships" xmlns:m="http://schemas.openxmlformats.org/officeDocument/2006/math" xmlns:v="urn:schemas-microsoft-com:vml" xmlns:wp14="http://schemas.microsoft.com/office/word/2010/wordprocessingDrawing" xmlns:wp="http://schemas.openxmlformats.org/drawingml/2006/wordprocessingDrawing" xmlns:w10="urn:schemas-microsoft-com:office:word" xmlns:w="http://schemas.openxmlformats.org/wordprocessingml/2006/main" xmlns:w14="http://schemas.microsoft.com/office/word/2010/wordml" xmlns:w15="http://schemas.microsoft.com/office/word/2012/wordml" xmlns:w16se="http://schemas.microsoft.com/office/word/2015/wordml/symex" xmlns:wpg="http://schemas.microsoft.com/office/word/2010/wordprocessingGroup" xmlns:wpi="http://schemas.microsoft.com/office/word/2010/wordprocessingInk" xmlns:wne="http://schemas.microsoft.com/office/word/2006/wordml" xmlns:wps="http://schemas.microsoft.com/office/word/2010/wordprocessingShape" mc:Ignorable="w14 w15 w16se wp14">
+<w:ftr xmlns:wpc="http://schemas.microsoft.com/office/word/2010/wordprocessingCanvas" xmlns:mo="http://schemas.microsoft.com/office/mac/office/2008/main" xmlns:mc="http://schemas.openxmlformats.org/markup-compatibility/2006" xmlns:mv="urn:schemas-microsoft-com:mac:vml" xmlns:o="urn:schemas-microsoft-com:office:office" xmlns:r="http://schemas.openxmlformats.org/officeDocument/2006/relationships" xmlns:m="http://schemas.openxmlformats.org/officeDocument/2006/math" xmlns:v="urn:schemas-microsoft-com:vml" xmlns:wp14="http://schemas.microsoft.com/office/word/2010/wordprocessingDrawing" xmlns:wp="http://schemas.openxmlformats.org/drawingml/2006/wordprocessingDrawing" xmlns:w10="urn:schemas-microsoft-com:office:word" xmlns:w="http://schemas.openxmlformats.org/wordprocessingml/2006/main" xmlns:w14="http://schemas.microsoft.com/office/word/2010/wordml" xmlns:w15="http://schemas.microsoft.com/office/word/2012/wordml" xmlns:wpg="http://schemas.microsoft.com/office/word/2010/wordprocessingGroup" xmlns:wpi="http://schemas.microsoft.com/office/word/2010/wordprocessingInk" xmlns:wne="http://schemas.microsoft.com/office/word/2006/wordml" xmlns:wps="http://schemas.microsoft.com/office/word/2010/wordprocessingShape" mc:Ignorable="w14 w15 wp14">
   <w:p>
     <w:pPr>
       <w:pStyle w:val="Footer"/>
@@ -1066,7 +1297,7 @@
 </file>
 
 <file path=word/footnotes.xml><?xml version="1.0" encoding="utf-8"?>
-<w:footnotes xmlns:wpc="http://schemas.microsoft.com/office/word/2010/wordprocessingCanvas" xmlns:cx="http://schemas.microsoft.com/office/drawing/2014/chartex" xmlns:cx1="http://schemas.microsoft.com/office/drawing/2015/9/8/chartex" xmlns:cx2="http://schemas.microsoft.com/office/drawing/2015/10/21/chartex" xmlns:mc="http://schemas.openxmlformats.org/markup-compatibility/2006" xmlns:o="urn:schemas-microsoft-com:office:office" xmlns:r="http://schemas.openxmlformats.org/officeDocument/2006/relationships" xmlns:m="http://schemas.openxmlformats.org/officeDocument/2006/math" xmlns:v="urn:schemas-microsoft-com:vml" xmlns:wp14="http://schemas.microsoft.com/office/word/2010/wordprocessingDrawing" xmlns:wp="http://schemas.openxmlformats.org/drawingml/2006/wordprocessingDrawing" xmlns:w10="urn:schemas-microsoft-com:office:word" xmlns:w="http://schemas.openxmlformats.org/wordprocessingml/2006/main" xmlns:w14="http://schemas.microsoft.com/office/word/2010/wordml" xmlns:w15="http://schemas.microsoft.com/office/word/2012/wordml" xmlns:w16se="http://schemas.microsoft.com/office/word/2015/wordml/symex" xmlns:wpg="http://schemas.microsoft.com/office/word/2010/wordprocessingGroup" xmlns:wpi="http://schemas.microsoft.com/office/word/2010/wordprocessingInk" xmlns:wne="http://schemas.microsoft.com/office/word/2006/wordml" xmlns:wps="http://schemas.microsoft.com/office/word/2010/wordprocessingShape" mc:Ignorable="w14 w15 w16se wp14">
+<w:footnotes xmlns:wpc="http://schemas.microsoft.com/office/word/2010/wordprocessingCanvas" xmlns:mo="http://schemas.microsoft.com/office/mac/office/2008/main" xmlns:mc="http://schemas.openxmlformats.org/markup-compatibility/2006" xmlns:mv="urn:schemas-microsoft-com:mac:vml" xmlns:o="urn:schemas-microsoft-com:office:office" xmlns:r="http://schemas.openxmlformats.org/officeDocument/2006/relationships" xmlns:m="http://schemas.openxmlformats.org/officeDocument/2006/math" xmlns:v="urn:schemas-microsoft-com:vml" xmlns:wp14="http://schemas.microsoft.com/office/word/2010/wordprocessingDrawing" xmlns:wp="http://schemas.openxmlformats.org/drawingml/2006/wordprocessingDrawing" xmlns:w10="urn:schemas-microsoft-com:office:word" xmlns:w="http://schemas.openxmlformats.org/wordprocessingml/2006/main" xmlns:w14="http://schemas.microsoft.com/office/word/2010/wordml" xmlns:w15="http://schemas.microsoft.com/office/word/2012/wordml" xmlns:wpg="http://schemas.microsoft.com/office/word/2010/wordprocessingGroup" xmlns:wpi="http://schemas.microsoft.com/office/word/2010/wordprocessingInk" xmlns:wne="http://schemas.microsoft.com/office/word/2006/wordml" xmlns:wps="http://schemas.microsoft.com/office/word/2010/wordprocessingShape" mc:Ignorable="w14 w15 wp14">
   <w:footnote w:type="separator" w:id="-1">
     <w:p>
       <w:pPr>
@@ -1091,8 +1322,8 @@
 </file>
 
 <file path=word/numbering.xml><?xml version="1.0" encoding="utf-8"?>
-<w:numbering xmlns:wpc="http://schemas.microsoft.com/office/word/2010/wordprocessingCanvas" xmlns:cx="http://schemas.microsoft.com/office/drawing/2014/chartex" xmlns:cx1="http://schemas.microsoft.com/office/drawing/2015/9/8/chartex" xmlns:cx2="http://schemas.microsoft.com/office/drawing/2015/10/21/chartex" xmlns:mc="http://schemas.openxmlformats.org/markup-compatibility/2006" xmlns:o="urn:schemas-microsoft-com:office:office" xmlns:r="http://schemas.openxmlformats.org/officeDocument/2006/relationships" xmlns:m="http://schemas.openxmlformats.org/officeDocument/2006/math" xmlns:v="urn:schemas-microsoft-com:vml" xmlns:wp14="http://schemas.microsoft.com/office/word/2010/wordprocessingDrawing" xmlns:wp="http://schemas.openxmlformats.org/drawingml/2006/wordprocessingDrawing" xmlns:w10="urn:schemas-microsoft-com:office:word" xmlns:w="http://schemas.openxmlformats.org/wordprocessingml/2006/main" xmlns:w14="http://schemas.microsoft.com/office/word/2010/wordml" xmlns:w15="http://schemas.microsoft.com/office/word/2012/wordml" xmlns:w16se="http://schemas.microsoft.com/office/word/2015/wordml/symex" xmlns:wpg="http://schemas.microsoft.com/office/word/2010/wordprocessingGroup" xmlns:wpi="http://schemas.microsoft.com/office/word/2010/wordprocessingInk" xmlns:wne="http://schemas.microsoft.com/office/word/2006/wordml" xmlns:wps="http://schemas.microsoft.com/office/word/2010/wordprocessingShape" mc:Ignorable="w14 w15 w16se wp14">
-  <w:abstractNum w:abstractNumId="0" w15:restartNumberingAfterBreak="0">
+<w:numbering xmlns:wpc="http://schemas.microsoft.com/office/word/2010/wordprocessingCanvas" xmlns:mo="http://schemas.microsoft.com/office/mac/office/2008/main" xmlns:mc="http://schemas.openxmlformats.org/markup-compatibility/2006" xmlns:mv="urn:schemas-microsoft-com:mac:vml" xmlns:o="urn:schemas-microsoft-com:office:office" xmlns:r="http://schemas.openxmlformats.org/officeDocument/2006/relationships" xmlns:m="http://schemas.openxmlformats.org/officeDocument/2006/math" xmlns:v="urn:schemas-microsoft-com:vml" xmlns:wp14="http://schemas.microsoft.com/office/word/2010/wordprocessingDrawing" xmlns:wp="http://schemas.openxmlformats.org/drawingml/2006/wordprocessingDrawing" xmlns:w10="urn:schemas-microsoft-com:office:word" xmlns:w="http://schemas.openxmlformats.org/wordprocessingml/2006/main" xmlns:w14="http://schemas.microsoft.com/office/word/2010/wordml" xmlns:w15="http://schemas.microsoft.com/office/word/2012/wordml" xmlns:wpg="http://schemas.microsoft.com/office/word/2010/wordprocessingGroup" xmlns:wpi="http://schemas.microsoft.com/office/word/2010/wordprocessingInk" xmlns:wne="http://schemas.microsoft.com/office/word/2006/wordml" xmlns:wps="http://schemas.microsoft.com/office/word/2010/wordprocessingShape" mc:Ignorable="w14 w15 wp14">
+  <w:abstractNum w:abstractNumId="0">
     <w:nsid w:val="0B36571C"/>
     <w:multiLevelType w:val="hybridMultilevel"/>
     <w:tmpl w:val="10004478"/>
@@ -1205,7 +1436,7 @@
       </w:rPr>
     </w:lvl>
   </w:abstractNum>
-  <w:abstractNum w:abstractNumId="1" w15:restartNumberingAfterBreak="0">
+  <w:abstractNum w:abstractNumId="1">
     <w:nsid w:val="3EEF14A0"/>
     <w:multiLevelType w:val="hybridMultilevel"/>
     <w:tmpl w:val="F8E061A8"/>
@@ -1328,7 +1559,7 @@
 </file>
 
 <file path=word/styles.xml><?xml version="1.0" encoding="utf-8"?>
-<w:styles xmlns:mc="http://schemas.openxmlformats.org/markup-compatibility/2006" xmlns:r="http://schemas.openxmlformats.org/officeDocument/2006/relationships" xmlns:w="http://schemas.openxmlformats.org/wordprocessingml/2006/main" xmlns:w14="http://schemas.microsoft.com/office/word/2010/wordml" xmlns:w15="http://schemas.microsoft.com/office/word/2012/wordml" xmlns:w16se="http://schemas.microsoft.com/office/word/2015/wordml/symex" mc:Ignorable="w14 w15 w16se">
+<w:styles xmlns:mc="http://schemas.openxmlformats.org/markup-compatibility/2006" xmlns:r="http://schemas.openxmlformats.org/officeDocument/2006/relationships" xmlns:w="http://schemas.openxmlformats.org/wordprocessingml/2006/main" xmlns:w14="http://schemas.microsoft.com/office/word/2010/wordml" xmlns:w15="http://schemas.microsoft.com/office/word/2012/wordml" mc:Ignorable="w14 w15">
   <w:docDefaults>
     <w:rPrDefault>
       <w:rPr>
@@ -1344,7 +1575,7 @@
       </w:pPr>
     </w:pPrDefault>
   </w:docDefaults>
-  <w:latentStyles w:defLockedState="0" w:defUIPriority="99" w:defSemiHidden="0" w:defUnhideWhenUsed="0" w:defQFormat="0" w:count="372">
+  <w:latentStyles w:defLockedState="0" w:defUIPriority="99" w:defSemiHidden="0" w:defUnhideWhenUsed="0" w:defQFormat="0" w:count="381">
     <w:lsdException w:name="Normal" w:uiPriority="0" w:qFormat="1"/>
     <w:lsdException w:name="heading 1" w:uiPriority="9" w:qFormat="1"/>
     <w:lsdException w:name="heading 2" w:semiHidden="1" w:uiPriority="9" w:unhideWhenUsed="1" w:qFormat="1"/>
@@ -1450,6 +1681,7 @@
     <w:lsdException w:name="HTML Sample" w:semiHidden="1" w:unhideWhenUsed="1"/>
     <w:lsdException w:name="HTML Typewriter" w:semiHidden="1" w:unhideWhenUsed="1"/>
     <w:lsdException w:name="HTML Variable" w:semiHidden="1" w:unhideWhenUsed="1"/>
+    <w:lsdException w:name="Normal Table" w:semiHidden="1" w:unhideWhenUsed="1"/>
     <w:lsdException w:name="annotation subject" w:semiHidden="1" w:unhideWhenUsed="1"/>
     <w:lsdException w:name="No List" w:semiHidden="1" w:unhideWhenUsed="1"/>
     <w:lsdException w:name="Outline List 1" w:semiHidden="1" w:unhideWhenUsed="1"/>
@@ -1496,8 +1728,10 @@
     <w:lsdException w:name="Table Subtle 2" w:semiHidden="1" w:unhideWhenUsed="1"/>
     <w:lsdException w:name="Table Web 1" w:semiHidden="1" w:unhideWhenUsed="1"/>
     <w:lsdException w:name="Table Web 2" w:semiHidden="1" w:unhideWhenUsed="1"/>
+    <w:lsdException w:name="Table Web 3" w:semiHidden="1" w:unhideWhenUsed="1"/>
     <w:lsdException w:name="Balloon Text" w:semiHidden="1" w:unhideWhenUsed="1"/>
     <w:lsdException w:name="Table Grid" w:uiPriority="59"/>
+    <w:lsdException w:name="Table Theme" w:semiHidden="1" w:unhideWhenUsed="1"/>
     <w:lsdException w:name="Placeholder Text" w:semiHidden="1"/>
     <w:lsdException w:name="No Spacing" w:uiPriority="1" w:qFormat="1"/>
     <w:lsdException w:name="Light Shading" w:uiPriority="60"/>
@@ -1980,6 +2214,7 @@
       <w:spacing w:after="0" w:line="240" w:lineRule="auto"/>
     </w:pPr>
     <w:tblPr>
+      <w:tblInd w:w="0" w:type="dxa"/>
       <w:tblBorders>
         <w:top w:val="single" w:sz="4" w:space="0" w:color="auto"/>
         <w:left w:val="single" w:sz="4" w:space="0" w:color="auto"/>
@@ -1988,6 +2223,12 @@
         <w:insideH w:val="single" w:sz="4" w:space="0" w:color="auto"/>
         <w:insideV w:val="single" w:sz="4" w:space="0" w:color="auto"/>
       </w:tblBorders>
+      <w:tblCellMar>
+        <w:top w:w="0" w:type="dxa"/>
+        <w:left w:w="108" w:type="dxa"/>
+        <w:bottom w:w="0" w:type="dxa"/>
+        <w:right w:w="108" w:type="dxa"/>
+      </w:tblCellMar>
     </w:tblPr>
   </w:style>
   <w:style w:type="paragraph" w:customStyle="1" w:styleId="CopticVerse">
@@ -3542,7 +3783,7 @@
 </file>
 
 <file path=customXml/itemProps1.xml><?xml version="1.0" encoding="utf-8"?>
-<ds:datastoreItem xmlns:ds="http://schemas.openxmlformats.org/officeDocument/2006/customXml" ds:itemID="{42B2E842-52B8-42E7-A67B-8B336EC7E1AE}">
+<ds:datastoreItem xmlns:ds="http://schemas.openxmlformats.org/officeDocument/2006/customXml" ds:itemID="{9A45063A-92C0-CC48-8516-4C5F9EF72471}">
   <ds:schemaRefs>
     <ds:schemaRef ds:uri="http://schemas.openxmlformats.org/officeDocument/2006/bibliography"/>
   </ds:schemaRefs>
@@ -3550,7 +3791,7 @@
 </file>
 
 <file path=customXml/itemProps2.xml><?xml version="1.0" encoding="utf-8"?>
-<ds:datastoreItem xmlns:ds="http://schemas.openxmlformats.org/officeDocument/2006/customXml" ds:itemID="{24BB7B7C-8B10-4D8C-B7AF-57384372A5BB}">
+<ds:datastoreItem xmlns:ds="http://schemas.openxmlformats.org/officeDocument/2006/customXml" ds:itemID="{A8EE1897-6FD3-D04A-B16F-DCD87A07581B}">
   <ds:schemaRefs>
     <ds:schemaRef ds:uri="http://schemas.openxmlformats.org/officeDocument/2006/bibliography"/>
   </ds:schemaRefs>
@@ -3558,7 +3799,7 @@
 </file>
 
 <file path=customXml/itemProps3.xml><?xml version="1.0" encoding="utf-8"?>
-<ds:datastoreItem xmlns:ds="http://schemas.openxmlformats.org/officeDocument/2006/customXml" ds:itemID="{1A4FA0EE-0843-4413-962F-97014EF33E04}">
+<ds:datastoreItem xmlns:ds="http://schemas.openxmlformats.org/officeDocument/2006/customXml" ds:itemID="{951EC14D-5D8F-3046-8BA7-B7E3A3A95C2D}">
   <ds:schemaRefs>
     <ds:schemaRef ds:uri="http://schemas.openxmlformats.org/officeDocument/2006/bibliography"/>
   </ds:schemaRefs>

</xml_diff>

<commit_message>
published vol 1 to pdf
</commit_message>
<xml_diff>
--- a/Psalmody - Intro.docx
+++ b/Psalmody - Intro.docx
@@ -1,6 +1,6 @@
 
 <file path=word/document.xml><?xml version="1.0" encoding="utf-8"?>
-<w:document xmlns:wpc="http://schemas.microsoft.com/office/word/2010/wordprocessingCanvas" xmlns:mo="http://schemas.microsoft.com/office/mac/office/2008/main" xmlns:mc="http://schemas.openxmlformats.org/markup-compatibility/2006" xmlns:mv="urn:schemas-microsoft-com:mac:vml" xmlns:o="urn:schemas-microsoft-com:office:office" xmlns:r="http://schemas.openxmlformats.org/officeDocument/2006/relationships" xmlns:m="http://schemas.openxmlformats.org/officeDocument/2006/math" xmlns:v="urn:schemas-microsoft-com:vml" xmlns:wp14="http://schemas.microsoft.com/office/word/2010/wordprocessingDrawing" xmlns:wp="http://schemas.openxmlformats.org/drawingml/2006/wordprocessingDrawing" xmlns:w10="urn:schemas-microsoft-com:office:word" xmlns:w="http://schemas.openxmlformats.org/wordprocessingml/2006/main" xmlns:w14="http://schemas.microsoft.com/office/word/2010/wordml" xmlns:w15="http://schemas.microsoft.com/office/word/2012/wordml" xmlns:wpg="http://schemas.microsoft.com/office/word/2010/wordprocessingGroup" xmlns:wpi="http://schemas.microsoft.com/office/word/2010/wordprocessingInk" xmlns:wne="http://schemas.microsoft.com/office/word/2006/wordml" xmlns:wps="http://schemas.microsoft.com/office/word/2010/wordprocessingShape" mc:Ignorable="w14 w15 wp14">
+<w:document xmlns:wpc="http://schemas.microsoft.com/office/word/2010/wordprocessingCanvas" xmlns:cx="http://schemas.microsoft.com/office/drawing/2014/chartex" xmlns:cx1="http://schemas.microsoft.com/office/drawing/2015/9/8/chartex" xmlns:cx2="http://schemas.microsoft.com/office/drawing/2015/10/21/chartex" xmlns:mc="http://schemas.openxmlformats.org/markup-compatibility/2006" xmlns:o="urn:schemas-microsoft-com:office:office" xmlns:r="http://schemas.openxmlformats.org/officeDocument/2006/relationships" xmlns:m="http://schemas.openxmlformats.org/officeDocument/2006/math" xmlns:v="urn:schemas-microsoft-com:vml" xmlns:wp14="http://schemas.microsoft.com/office/word/2010/wordprocessingDrawing" xmlns:wp="http://schemas.openxmlformats.org/drawingml/2006/wordprocessingDrawing" xmlns:w10="urn:schemas-microsoft-com:office:word" xmlns:w="http://schemas.openxmlformats.org/wordprocessingml/2006/main" xmlns:w14="http://schemas.microsoft.com/office/word/2010/wordml" xmlns:w15="http://schemas.microsoft.com/office/word/2012/wordml" xmlns:w16se="http://schemas.microsoft.com/office/word/2015/wordml/symex" xmlns:wpg="http://schemas.microsoft.com/office/word/2010/wordprocessingGroup" xmlns:wpi="http://schemas.microsoft.com/office/word/2010/wordprocessingInk" xmlns:wne="http://schemas.microsoft.com/office/word/2006/wordml" xmlns:wps="http://schemas.microsoft.com/office/word/2010/wordprocessingShape" mc:Ignorable="w14 w15 w16se wp14">
   <w:body>
     <w:p>
       <w:pPr>
@@ -19,19 +19,68 @@
           <w:szCs w:val="52"/>
           <w:lang w:val="en-US"/>
         </w:rPr>
-        <w:t xml:space="preserve">The Great </w:t>
-      </w:r>
-      <w:proofErr w:type="spellStart"/>
-      <w:r>
+        <w:t>The Great Horologion</w:t>
+      </w:r>
+    </w:p>
+    <w:p>
+      <w:pPr>
+        <w:jc w:val="center"/>
+        <w:rPr>
+          <w:rFonts w:asciiTheme="majorHAnsi" w:hAnsiTheme="majorHAnsi"/>
+          <w:sz w:val="28"/>
+          <w:szCs w:val="28"/>
+          <w:lang w:val="en-US"/>
+        </w:rPr>
+      </w:pPr>
+      <w:r>
+        <w:rPr>
+          <w:rFonts w:asciiTheme="majorHAnsi" w:hAnsiTheme="majorHAnsi"/>
+          <w:sz w:val="28"/>
+          <w:szCs w:val="28"/>
+          <w:lang w:val="en-US"/>
+        </w:rPr>
+        <w:t>According to the Rites of</w:t>
+      </w:r>
+    </w:p>
+    <w:p>
+      <w:pPr>
+        <w:jc w:val="center"/>
+        <w:rPr>
+          <w:rFonts w:asciiTheme="majorHAnsi" w:hAnsiTheme="majorHAnsi"/>
+          <w:sz w:val="28"/>
+          <w:szCs w:val="28"/>
+          <w:lang w:val="en-US"/>
+        </w:rPr>
+      </w:pPr>
+      <w:r>
+        <w:rPr>
+          <w:rFonts w:asciiTheme="majorHAnsi" w:hAnsiTheme="majorHAnsi"/>
+          <w:sz w:val="28"/>
+          <w:szCs w:val="28"/>
+          <w:lang w:val="en-US"/>
+        </w:rPr>
+        <w:t>The Non-Chalcedonian</w:t>
+      </w:r>
+    </w:p>
+    <w:p>
+      <w:pPr>
+        <w:jc w:val="center"/>
         <w:rPr>
           <w:rFonts w:asciiTheme="majorHAnsi" w:hAnsiTheme="majorHAnsi"/>
           <w:sz w:val="52"/>
           <w:szCs w:val="52"/>
           <w:lang w:val="en-US"/>
         </w:rPr>
-        <w:t>Horologion</w:t>
-      </w:r>
-      <w:proofErr w:type="spellEnd"/>
+      </w:pPr>
+      <w:r>
+        <w:rPr>
+          <w:rFonts w:asciiTheme="majorHAnsi" w:hAnsiTheme="majorHAnsi"/>
+          <w:sz w:val="52"/>
+          <w:szCs w:val="52"/>
+          <w:lang w:val="en-US"/>
+        </w:rPr>
+        <w:t>Orthodox Patriarchate of Alexandria</w:t>
+      </w:r>
     </w:p>
     <w:p>
       <w:pPr>
@@ -50,7 +99,7 @@
           <w:szCs w:val="28"/>
           <w:lang w:val="en-US"/>
         </w:rPr>
-        <w:t>According to the Rites of</w:t>
+        <w:t>Commonly Known As:</w:t>
       </w:r>
     </w:p>
     <w:p>
@@ -58,19 +107,115 @@
         <w:jc w:val="center"/>
         <w:rPr>
           <w:rFonts w:asciiTheme="majorHAnsi" w:hAnsiTheme="majorHAnsi"/>
-          <w:sz w:val="28"/>
-          <w:szCs w:val="28"/>
+          <w:sz w:val="44"/>
+          <w:szCs w:val="44"/>
           <w:lang w:val="en-US"/>
         </w:rPr>
       </w:pPr>
       <w:r>
         <w:rPr>
           <w:rFonts w:asciiTheme="majorHAnsi" w:hAnsiTheme="majorHAnsi"/>
-          <w:sz w:val="28"/>
-          <w:szCs w:val="28"/>
-          <w:lang w:val="en-US"/>
-        </w:rPr>
-        <w:t>The Non-Chalcedonian</w:t>
+          <w:sz w:val="44"/>
+          <w:szCs w:val="44"/>
+          <w:lang w:val="en-US"/>
+        </w:rPr>
+        <w:t>The Coptic Orthodox</w:t>
+      </w:r>
+    </w:p>
+    <w:p>
+      <w:pPr>
+        <w:jc w:val="center"/>
+        <w:rPr>
+          <w:rFonts w:asciiTheme="majorHAnsi" w:hAnsiTheme="majorHAnsi"/>
+          <w:sz w:val="44"/>
+          <w:szCs w:val="44"/>
+          <w:lang w:val="en-US"/>
+        </w:rPr>
+      </w:pPr>
+      <w:r>
+        <w:rPr>
+          <w:rFonts w:asciiTheme="majorHAnsi" w:hAnsiTheme="majorHAnsi"/>
+          <w:sz w:val="44"/>
+          <w:szCs w:val="44"/>
+          <w:lang w:val="en-US"/>
+        </w:rPr>
+        <w:t>Holy Psalmody</w:t>
+      </w:r>
+    </w:p>
+    <w:p>
+      <w:pPr>
+        <w:jc w:val="center"/>
+        <w:rPr>
+          <w:rFonts w:asciiTheme="majorHAnsi" w:hAnsiTheme="majorHAnsi"/>
+          <w:sz w:val="44"/>
+          <w:szCs w:val="44"/>
+          <w:lang w:val="en-US"/>
+        </w:rPr>
+      </w:pPr>
+      <w:r>
+        <w:rPr>
+          <w:rFonts w:asciiTheme="majorHAnsi" w:hAnsiTheme="majorHAnsi"/>
+          <w:sz w:val="44"/>
+          <w:szCs w:val="44"/>
+          <w:lang w:val="en-US"/>
+        </w:rPr>
+        <w:t>Agpeya</w:t>
+      </w:r>
+    </w:p>
+    <w:p>
+      <w:pPr>
+        <w:jc w:val="center"/>
+        <w:rPr>
+          <w:rFonts w:asciiTheme="majorHAnsi" w:hAnsiTheme="majorHAnsi"/>
+          <w:szCs w:val="24"/>
+          <w:lang w:val="en-US"/>
+        </w:rPr>
+      </w:pPr>
+      <w:r>
+        <w:rPr>
+          <w:rFonts w:asciiTheme="majorHAnsi" w:hAnsiTheme="majorHAnsi"/>
+          <w:szCs w:val="24"/>
+          <w:lang w:val="en-US"/>
+        </w:rPr>
+        <w:t>And the</w:t>
+      </w:r>
+    </w:p>
+    <w:p>
+      <w:pPr>
+        <w:jc w:val="center"/>
+        <w:rPr>
+          <w:rFonts w:asciiTheme="majorHAnsi" w:hAnsiTheme="majorHAnsi"/>
+          <w:sz w:val="44"/>
+          <w:szCs w:val="44"/>
+          <w:lang w:val="en-US"/>
+        </w:rPr>
+      </w:pPr>
+      <w:r>
+        <w:rPr>
+          <w:rFonts w:asciiTheme="majorHAnsi" w:hAnsiTheme="majorHAnsi"/>
+          <w:sz w:val="44"/>
+          <w:szCs w:val="44"/>
+          <w:lang w:val="en-US"/>
+        </w:rPr>
+        <w:t>Raising of Incense</w:t>
+      </w:r>
+    </w:p>
+    <w:p>
+      <w:pPr>
+        <w:jc w:val="center"/>
+        <w:rPr>
+          <w:rFonts w:asciiTheme="majorHAnsi" w:hAnsiTheme="majorHAnsi"/>
+          <w:szCs w:val="24"/>
+          <w:lang w:val="en-US"/>
+        </w:rPr>
+      </w:pPr>
+      <w:r>
+        <w:rPr>
+          <w:rFonts w:asciiTheme="majorHAnsi" w:hAnsiTheme="majorHAnsi"/>
+          <w:szCs w:val="24"/>
+          <w:lang w:val="en-US"/>
+        </w:rPr>
+        <w:t>With The</w:t>
       </w:r>
     </w:p>
     <w:p>
@@ -90,110 +235,8 @@
           <w:szCs w:val="52"/>
           <w:lang w:val="en-US"/>
         </w:rPr>
-        <w:t>Orthodox Patriarchate of Alexandria</w:t>
-      </w:r>
-    </w:p>
-    <w:p>
-      <w:pPr>
-        <w:jc w:val="center"/>
-        <w:rPr>
-          <w:rFonts w:asciiTheme="majorHAnsi" w:hAnsiTheme="majorHAnsi"/>
-          <w:sz w:val="28"/>
-          <w:szCs w:val="28"/>
-          <w:lang w:val="en-US"/>
-        </w:rPr>
-      </w:pPr>
-      <w:r>
-        <w:rPr>
-          <w:rFonts w:asciiTheme="majorHAnsi" w:hAnsiTheme="majorHAnsi"/>
-          <w:sz w:val="28"/>
-          <w:szCs w:val="28"/>
-          <w:lang w:val="en-US"/>
-        </w:rPr>
-        <w:t xml:space="preserve">Commonly Known </w:t>
-      </w:r>
-      <w:proofErr w:type="gramStart"/>
-      <w:r>
-        <w:rPr>
-          <w:rFonts w:asciiTheme="majorHAnsi" w:hAnsiTheme="majorHAnsi"/>
-          <w:sz w:val="28"/>
-          <w:szCs w:val="28"/>
-          <w:lang w:val="en-US"/>
-        </w:rPr>
-        <w:t>As</w:t>
-      </w:r>
-      <w:proofErr w:type="gramEnd"/>
-      <w:r>
-        <w:rPr>
-          <w:rFonts w:asciiTheme="majorHAnsi" w:hAnsiTheme="majorHAnsi"/>
-          <w:sz w:val="28"/>
-          <w:szCs w:val="28"/>
-          <w:lang w:val="en-US"/>
-        </w:rPr>
-        <w:t>:</w:t>
-      </w:r>
-    </w:p>
-    <w:p>
-      <w:pPr>
-        <w:jc w:val="center"/>
-        <w:rPr>
-          <w:rFonts w:asciiTheme="majorHAnsi" w:hAnsiTheme="majorHAnsi"/>
-          <w:sz w:val="44"/>
-          <w:szCs w:val="44"/>
-          <w:lang w:val="en-US"/>
-        </w:rPr>
-      </w:pPr>
-      <w:r>
-        <w:rPr>
-          <w:rFonts w:asciiTheme="majorHAnsi" w:hAnsiTheme="majorHAnsi"/>
-          <w:sz w:val="44"/>
-          <w:szCs w:val="44"/>
-          <w:lang w:val="en-US"/>
-        </w:rPr>
-        <w:t>The Coptic Orthodox</w:t>
-      </w:r>
-    </w:p>
-    <w:p>
-      <w:pPr>
-        <w:jc w:val="center"/>
-        <w:rPr>
-          <w:rFonts w:asciiTheme="majorHAnsi" w:hAnsiTheme="majorHAnsi"/>
-          <w:sz w:val="44"/>
-          <w:szCs w:val="44"/>
-          <w:lang w:val="en-US"/>
-        </w:rPr>
-      </w:pPr>
-      <w:r>
-        <w:rPr>
-          <w:rFonts w:asciiTheme="majorHAnsi" w:hAnsiTheme="majorHAnsi"/>
-          <w:sz w:val="44"/>
-          <w:szCs w:val="44"/>
-          <w:lang w:val="en-US"/>
-        </w:rPr>
-        <w:t>Holy Psalmody</w:t>
-      </w:r>
-    </w:p>
-    <w:p>
-      <w:pPr>
-        <w:jc w:val="center"/>
-        <w:rPr>
-          <w:rFonts w:asciiTheme="majorHAnsi" w:hAnsiTheme="majorHAnsi"/>
-          <w:sz w:val="44"/>
-          <w:szCs w:val="44"/>
-          <w:lang w:val="en-US"/>
-        </w:rPr>
-      </w:pPr>
-      <w:proofErr w:type="spellStart"/>
-      <w:r>
-        <w:rPr>
-          <w:rFonts w:asciiTheme="majorHAnsi" w:hAnsiTheme="majorHAnsi"/>
-          <w:sz w:val="44"/>
-          <w:szCs w:val="44"/>
-          <w:lang w:val="en-US"/>
-        </w:rPr>
-        <w:t>Agpeya</w:t>
-      </w:r>
-      <w:proofErr w:type="spellEnd"/>
+        <w:t>Psalter</w:t>
+      </w:r>
     </w:p>
     <w:p>
       <w:pPr>
@@ -210,45 +253,7 @@
           <w:szCs w:val="24"/>
           <w:lang w:val="en-US"/>
         </w:rPr>
-        <w:t>And the</w:t>
-      </w:r>
-    </w:p>
-    <w:p>
-      <w:pPr>
-        <w:jc w:val="center"/>
-        <w:rPr>
-          <w:rFonts w:asciiTheme="majorHAnsi" w:hAnsiTheme="majorHAnsi"/>
-          <w:sz w:val="44"/>
-          <w:szCs w:val="44"/>
-          <w:lang w:val="en-US"/>
-        </w:rPr>
-      </w:pPr>
-      <w:r>
-        <w:rPr>
-          <w:rFonts w:asciiTheme="majorHAnsi" w:hAnsiTheme="majorHAnsi"/>
-          <w:sz w:val="44"/>
-          <w:szCs w:val="44"/>
-          <w:lang w:val="en-US"/>
-        </w:rPr>
-        <w:t>Raising of Incense</w:t>
-      </w:r>
-    </w:p>
-    <w:p>
-      <w:pPr>
-        <w:jc w:val="center"/>
-        <w:rPr>
-          <w:rFonts w:asciiTheme="majorHAnsi" w:hAnsiTheme="majorHAnsi"/>
-          <w:szCs w:val="24"/>
-          <w:lang w:val="en-US"/>
-        </w:rPr>
-      </w:pPr>
-      <w:r>
-        <w:rPr>
-          <w:rFonts w:asciiTheme="majorHAnsi" w:hAnsiTheme="majorHAnsi"/>
-          <w:szCs w:val="24"/>
-          <w:lang w:val="en-US"/>
-        </w:rPr>
-        <w:t>With The</w:t>
+        <w:t>And The</w:t>
       </w:r>
     </w:p>
     <w:p>
@@ -268,37 +273,17 @@
           <w:szCs w:val="52"/>
           <w:lang w:val="en-US"/>
         </w:rPr>
-        <w:t>Psalter</w:t>
-      </w:r>
-    </w:p>
-    <w:p>
-      <w:pPr>
-        <w:jc w:val="center"/>
-        <w:rPr>
-          <w:rFonts w:asciiTheme="majorHAnsi" w:hAnsiTheme="majorHAnsi"/>
-          <w:szCs w:val="24"/>
-          <w:lang w:val="en-US"/>
-        </w:rPr>
-      </w:pPr>
-      <w:r>
-        <w:rPr>
-          <w:rFonts w:asciiTheme="majorHAnsi" w:hAnsiTheme="majorHAnsi"/>
-          <w:szCs w:val="24"/>
-          <w:lang w:val="en-US"/>
-        </w:rPr>
-        <w:t>And The</w:t>
-      </w:r>
-    </w:p>
-    <w:p>
-      <w:pPr>
-        <w:jc w:val="center"/>
+        <w:t>Book of Psalis and Doxol</w:t>
+      </w:r>
+      <w:r>
         <w:rPr>
           <w:rFonts w:asciiTheme="majorHAnsi" w:hAnsiTheme="majorHAnsi"/>
           <w:sz w:val="52"/>
           <w:szCs w:val="52"/>
           <w:lang w:val="en-US"/>
         </w:rPr>
-      </w:pPr>
+        <w:t>o</w:t>
+      </w:r>
       <w:r>
         <w:rPr>
           <w:rFonts w:asciiTheme="majorHAnsi" w:hAnsiTheme="majorHAnsi"/>
@@ -306,44 +291,6 @@
           <w:szCs w:val="52"/>
           <w:lang w:val="en-US"/>
         </w:rPr>
-        <w:t xml:space="preserve">Book of </w:t>
-      </w:r>
-      <w:proofErr w:type="spellStart"/>
-      <w:r>
-        <w:rPr>
-          <w:rFonts w:asciiTheme="majorHAnsi" w:hAnsiTheme="majorHAnsi"/>
-          <w:sz w:val="52"/>
-          <w:szCs w:val="52"/>
-          <w:lang w:val="en-US"/>
-        </w:rPr>
-        <w:t>Psalis</w:t>
-      </w:r>
-      <w:proofErr w:type="spellEnd"/>
-      <w:r>
-        <w:rPr>
-          <w:rFonts w:asciiTheme="majorHAnsi" w:hAnsiTheme="majorHAnsi"/>
-          <w:sz w:val="52"/>
-          <w:szCs w:val="52"/>
-          <w:lang w:val="en-US"/>
-        </w:rPr>
-        <w:t xml:space="preserve"> and Doxol</w:t>
-      </w:r>
-      <w:r>
-        <w:rPr>
-          <w:rFonts w:asciiTheme="majorHAnsi" w:hAnsiTheme="majorHAnsi"/>
-          <w:sz w:val="52"/>
-          <w:szCs w:val="52"/>
-          <w:lang w:val="en-US"/>
-        </w:rPr>
-        <w:t>o</w:t>
-      </w:r>
-      <w:r>
-        <w:rPr>
-          <w:rFonts w:asciiTheme="majorHAnsi" w:hAnsiTheme="majorHAnsi"/>
-          <w:sz w:val="52"/>
-          <w:szCs w:val="52"/>
-          <w:lang w:val="en-US"/>
-        </w:rPr>
         <w:t>gies</w:t>
       </w:r>
     </w:p>
@@ -415,7 +362,6 @@
         </w:rPr>
         <w:t xml:space="preserve">ϩ </w:t>
       </w:r>
-      <w:proofErr w:type="spellStart"/>
       <w:r>
         <w:rPr>
           <w:rFonts w:ascii="FreeSerifAvvaShenouda" w:hAnsi="FreeSerifAvvaShenouda" w:cs="FreeSerifAvvaShenouda"/>
@@ -432,17 +378,7 @@
           <w:szCs w:val="44"/>
           <w:lang w:val="en-US"/>
         </w:rPr>
-        <w:t>ⲁϫ</w:t>
-      </w:r>
-      <w:proofErr w:type="spellEnd"/>
-      <w:r>
-        <w:rPr>
-          <w:rFonts w:ascii="FreeSerifAvvaShenouda" w:hAnsi="FreeSerifAvvaShenouda" w:cs="FreeSerifAvvaShenouda"/>
-          <w:sz w:val="44"/>
-          <w:szCs w:val="44"/>
-          <w:lang w:val="en-US"/>
-        </w:rPr>
-        <w:t>ⲡ</w:t>
+        <w:t>ⲁϫⲡ</w:t>
       </w:r>
       <w:r>
         <w:rPr>
@@ -513,13 +449,8 @@
       <w:bookmarkStart w:id="3" w:name="_Toc297407696"/>
       <w:r>
         <w:lastRenderedPageBreak/>
-        <w:t xml:space="preserve">The Great </w:t>
-      </w:r>
-      <w:proofErr w:type="spellStart"/>
-      <w:r>
-        <w:t>Horologion</w:t>
-      </w:r>
-      <w:proofErr w:type="spellEnd"/>
+        <w:t>The Great Horologion</w:t>
+      </w:r>
       <w:r>
         <w:t xml:space="preserve"> </w:t>
       </w:r>
@@ -577,15 +508,7 @@
         <w:pStyle w:val="Body"/>
       </w:pPr>
       <w:r>
-        <w:t xml:space="preserve">©Jonathan </w:t>
-      </w:r>
-      <w:proofErr w:type="spellStart"/>
-      <w:r>
-        <w:t>Slote</w:t>
-      </w:r>
-      <w:proofErr w:type="spellEnd"/>
-      <w:r>
-        <w:t xml:space="preserve">, Editor, 2014-2015. All rights reserved. Permission to use, quote, reproduce and modify for non-commercial, liturgical or scholarly purposes is hereby granted to all institutions, parishes, clergy, or lay members affiliated to the affiliated jurisdictions and agencies of the Standing Council of Oriental Orthodox Churches (SCOOCH) or of the Assembly of Canonical Orthodox Bishops of North and Central America, as well as all jurisdictions in communion with the Oriental Orthodox Patriarchate of Alexandria, or the Ecumenical Patriarchate of Constantinople. This clause applies to liturgical text only, and not to Introductory and Appendix articles. </w:t>
+        <w:t xml:space="preserve">©Jonathan Slote, Editor, 2014-2015. All rights reserved. Permission to use, quote, reproduce and modify for non-commercial, liturgical or scholarly purposes is hereby granted to all institutions, parishes, clergy, or lay members affiliated to the affiliated jurisdictions and agencies of the Standing Council of Oriental Orthodox Churches (SCOOCH) or of the Assembly of Canonical Orthodox Bishops of North and Central America, as well as all jurisdictions in communion with the Oriental Orthodox Patriarchate of Alexandria, or the Ecumenical Patriarchate of Constantinople. This clause applies to liturgical text only, and not to Introductory and Appendix articles. </w:t>
       </w:r>
     </w:p>
     <w:p>
@@ -625,53 +548,13 @@
         <w:pStyle w:val="Body"/>
       </w:pPr>
       <w:r>
-        <w:t xml:space="preserve">The Psalms are based on the translation of Archimandrite Lazarus Moore, who entrusted a copy of said psalms to his disciple, </w:t>
-      </w:r>
-      <w:proofErr w:type="spellStart"/>
-      <w:r>
-        <w:t>Heg</w:t>
-      </w:r>
-      <w:proofErr w:type="spellEnd"/>
-      <w:r>
-        <w:t xml:space="preserve">. Fr. Silas Spear, with full permission to use them, who in turn granted us permission to use them. They are revised based on the (public domain) translation of </w:t>
-      </w:r>
-      <w:proofErr w:type="spellStart"/>
-      <w:r>
-        <w:t>Heg</w:t>
-      </w:r>
-      <w:proofErr w:type="spellEnd"/>
-      <w:r>
-        <w:t xml:space="preserve">. Fr. Athanasius </w:t>
-      </w:r>
-      <w:proofErr w:type="spellStart"/>
-      <w:r>
-        <w:t>Iskander</w:t>
-      </w:r>
-      <w:proofErr w:type="spellEnd"/>
-      <w:r>
-        <w:t>, which he intentionally did not copyright so that they might freely be used.</w:t>
+        <w:t>The Psalms are based on the translation of Archimandrite Lazarus Moore, who entrusted a copy of said psalms to his disciple, Heg. Fr. Silas Spear, with full permission to use them, who in turn granted us permission to use them. They are revised based on the (public domain) translation of Heg. Fr. Athanasius Iskander, which he intentionally did not copyright so that they might freely be used.</w:t>
       </w:r>
       <w:r>
         <w:t xml:space="preserve"> Comparison was also made to many existing translations of the LXX Psalms, without infringing on their copyrights.</w:t>
       </w:r>
       <w:r>
-        <w:t xml:space="preserve"> New Testament passages are based on the (public domain) translation of </w:t>
-      </w:r>
-      <w:proofErr w:type="spellStart"/>
-      <w:r>
-        <w:t>Heg</w:t>
-      </w:r>
-      <w:proofErr w:type="spellEnd"/>
-      <w:r>
-        <w:t xml:space="preserve">. Fr. Athanasius </w:t>
-      </w:r>
-      <w:proofErr w:type="spellStart"/>
-      <w:r>
-        <w:t>Iskander</w:t>
-      </w:r>
-      <w:proofErr w:type="spellEnd"/>
-      <w:r>
-        <w:t>, revised based on comparison with various popular translations, such as the Eastern Orthodox Bible and the King James Version, without infringing on those copyrights.</w:t>
+        <w:t xml:space="preserve"> New Testament passages are based on the (public domain) translation of Heg. Fr. Athanasius Iskander, revised based on comparison with various popular translations, such as the Eastern Orthodox Bible and the King James Version, without infringing on those copyrights.</w:t>
       </w:r>
     </w:p>
     <w:p>
@@ -679,39 +562,7 @@
         <w:pStyle w:val="Body"/>
       </w:pPr>
       <w:r>
-        <w:t xml:space="preserve">The Psalmody and </w:t>
-      </w:r>
-      <w:proofErr w:type="spellStart"/>
-      <w:r>
-        <w:t>Agpeya</w:t>
-      </w:r>
-      <w:proofErr w:type="spellEnd"/>
-      <w:r>
-        <w:t xml:space="preserve"> texts are based on the (public domain) translation of </w:t>
-      </w:r>
-      <w:proofErr w:type="spellStart"/>
-      <w:r>
-        <w:t>Heg</w:t>
-      </w:r>
-      <w:proofErr w:type="spellEnd"/>
-      <w:r>
-        <w:t xml:space="preserve">. Fr. Athanasius </w:t>
-      </w:r>
-      <w:proofErr w:type="spellStart"/>
-      <w:r>
-        <w:t>Iskander</w:t>
-      </w:r>
-      <w:proofErr w:type="spellEnd"/>
-      <w:r>
-        <w:t xml:space="preserve">, revised to conform to modern English, with comparison to all known English translations of the </w:t>
-      </w:r>
-      <w:proofErr w:type="spellStart"/>
-      <w:r>
-        <w:t>Pslamody</w:t>
-      </w:r>
-      <w:proofErr w:type="spellEnd"/>
-      <w:r>
-        <w:t xml:space="preserve"> (SUS, LA, and Midwest, without infringing on those copyrights), and by comparison to the original Coptic.</w:t>
+        <w:t>The Psalmody and Agpeya texts are based on the (public domain) translation of Heg. Fr. Athanasius Iskander, revised to conform to modern English, with comparison to all known English translations of the Pslamody (SUS, LA, and Midwest, without infringing on those copyrights), and by comparison to the original Coptic.</w:t>
       </w:r>
     </w:p>
     <w:p>
@@ -724,24 +575,31 @@
         <w:pStyle w:val="Body"/>
       </w:pPr>
       <w:r>
-        <w:t xml:space="preserve">Cover illustration </w:t>
-      </w:r>
-      <w:r>
-        <w:t>©</w:t>
-      </w:r>
-      <w:r>
-        <w:t xml:space="preserve">Creative Orthodoxy, 2016. All rights reserved. </w:t>
+        <w:t>Note, this is a draft for proofing only. In current form, the additional Canticles infringe on OSB’s copyright. They can be replaced with pure OSB and cited within gratuitous limits.</w:t>
       </w:r>
     </w:p>
     <w:p>
       <w:pPr>
         <w:pStyle w:val="Body"/>
       </w:pPr>
-      <w:r>
-        <w:t>https://www.facebook.com/creativeorthodox/</w:t>
-      </w:r>
       <w:bookmarkStart w:id="4" w:name="_GoBack"/>
       <w:bookmarkEnd w:id="4"/>
+    </w:p>
+    <w:p>
+      <w:pPr>
+        <w:pStyle w:val="Body"/>
+      </w:pPr>
+      <w:r>
+        <w:t xml:space="preserve">Cover illustration ©Creative Orthodoxy, 2016. All rights reserved. </w:t>
+      </w:r>
+    </w:p>
+    <w:p>
+      <w:pPr>
+        <w:pStyle w:val="Body"/>
+      </w:pPr>
+      <w:r>
+        <w:t>https://www.facebook.com/creativeorthodox/</w:t>
+      </w:r>
     </w:p>
     <w:p>
       <w:pPr>
@@ -777,13 +635,8 @@
         </w:numPr>
       </w:pPr>
       <w:r>
-        <w:t xml:space="preserve">Add saint </w:t>
-      </w:r>
-      <w:proofErr w:type="spellStart"/>
-      <w:r>
-        <w:t>Psalis</w:t>
-      </w:r>
-      <w:proofErr w:type="spellEnd"/>
+        <w:t>Add saint Psalis</w:t>
+      </w:r>
     </w:p>
     <w:p>
       <w:pPr>
@@ -794,15 +647,7 @@
         </w:numPr>
       </w:pPr>
       <w:r>
-        <w:t xml:space="preserve">Add missing </w:t>
-      </w:r>
-      <w:proofErr w:type="spellStart"/>
-      <w:r>
-        <w:t>Psali</w:t>
-      </w:r>
-      <w:proofErr w:type="spellEnd"/>
-      <w:r>
-        <w:t xml:space="preserve"> translations</w:t>
+        <w:t>Add missing Psali translations</w:t>
       </w:r>
     </w:p>
     <w:p>
@@ -814,15 +659,7 @@
         </w:numPr>
       </w:pPr>
       <w:r>
-        <w:t xml:space="preserve">Revise </w:t>
-      </w:r>
-      <w:proofErr w:type="spellStart"/>
-      <w:r>
-        <w:t>Psali</w:t>
-      </w:r>
-      <w:proofErr w:type="spellEnd"/>
-      <w:r>
-        <w:t xml:space="preserve"> translations</w:t>
+        <w:t>Revise Psali translations</w:t>
       </w:r>
     </w:p>
     <w:p>
@@ -876,23 +713,7 @@
         </w:numPr>
       </w:pPr>
       <w:r>
-        <w:t xml:space="preserve">Add </w:t>
-      </w:r>
-      <w:proofErr w:type="spellStart"/>
-      <w:r>
-        <w:t>defnar</w:t>
-      </w:r>
-      <w:proofErr w:type="spellEnd"/>
-      <w:r>
-        <w:t xml:space="preserve"> or </w:t>
-      </w:r>
-      <w:proofErr w:type="spellStart"/>
-      <w:r>
-        <w:t>synaxarium</w:t>
-      </w:r>
-      <w:proofErr w:type="spellEnd"/>
-      <w:r>
-        <w:t>?</w:t>
+        <w:t>Add defnar or synaxarium?</w:t>
       </w:r>
       <w:r>
         <w:t xml:space="preserve"> At least notes for where to insert</w:t>
@@ -952,23 +773,7 @@
         </w:numPr>
       </w:pPr>
       <w:r>
-        <w:t>Replace “</w:t>
-      </w:r>
-      <w:proofErr w:type="spellStart"/>
-      <w:r>
-        <w:t>evlogite</w:t>
-      </w:r>
-      <w:proofErr w:type="spellEnd"/>
-      <w:r>
-        <w:t>/</w:t>
-      </w:r>
-      <w:proofErr w:type="spellStart"/>
-      <w:r>
-        <w:t>evlogison</w:t>
-      </w:r>
-      <w:proofErr w:type="spellEnd"/>
-      <w:r>
-        <w:t xml:space="preserve">” with </w:t>
+        <w:t xml:space="preserve">Replace “evlogite/evlogison” with </w:t>
       </w:r>
       <w:r>
         <w:t>Coptic</w:t>
@@ -1125,12 +930,10 @@
         <w:pStyle w:val="Heading3"/>
       </w:pPr>
       <w:bookmarkStart w:id="18" w:name="_Toc410196901"/>
-      <w:proofErr w:type="spellStart"/>
       <w:r>
         <w:t>Koiak</w:t>
       </w:r>
       <w:bookmarkEnd w:id="18"/>
-      <w:proofErr w:type="spellEnd"/>
     </w:p>
     <w:p>
       <w:pPr>
@@ -1198,7 +1001,7 @@
 </file>
 
 <file path=word/endnotes.xml><?xml version="1.0" encoding="utf-8"?>
-<w:endnotes xmlns:wpc="http://schemas.microsoft.com/office/word/2010/wordprocessingCanvas" xmlns:mo="http://schemas.microsoft.com/office/mac/office/2008/main" xmlns:mc="http://schemas.openxmlformats.org/markup-compatibility/2006" xmlns:mv="urn:schemas-microsoft-com:mac:vml" xmlns:o="urn:schemas-microsoft-com:office:office" xmlns:r="http://schemas.openxmlformats.org/officeDocument/2006/relationships" xmlns:m="http://schemas.openxmlformats.org/officeDocument/2006/math" xmlns:v="urn:schemas-microsoft-com:vml" xmlns:wp14="http://schemas.microsoft.com/office/word/2010/wordprocessingDrawing" xmlns:wp="http://schemas.openxmlformats.org/drawingml/2006/wordprocessingDrawing" xmlns:w10="urn:schemas-microsoft-com:office:word" xmlns:w="http://schemas.openxmlformats.org/wordprocessingml/2006/main" xmlns:w14="http://schemas.microsoft.com/office/word/2010/wordml" xmlns:w15="http://schemas.microsoft.com/office/word/2012/wordml" xmlns:wpg="http://schemas.microsoft.com/office/word/2010/wordprocessingGroup" xmlns:wpi="http://schemas.microsoft.com/office/word/2010/wordprocessingInk" xmlns:wne="http://schemas.microsoft.com/office/word/2006/wordml" xmlns:wps="http://schemas.microsoft.com/office/word/2010/wordprocessingShape" mc:Ignorable="w14 w15 wp14">
+<w:endnotes xmlns:wpc="http://schemas.microsoft.com/office/word/2010/wordprocessingCanvas" xmlns:cx="http://schemas.microsoft.com/office/drawing/2014/chartex" xmlns:cx1="http://schemas.microsoft.com/office/drawing/2015/9/8/chartex" xmlns:cx2="http://schemas.microsoft.com/office/drawing/2015/10/21/chartex" xmlns:mc="http://schemas.openxmlformats.org/markup-compatibility/2006" xmlns:o="urn:schemas-microsoft-com:office:office" xmlns:r="http://schemas.openxmlformats.org/officeDocument/2006/relationships" xmlns:m="http://schemas.openxmlformats.org/officeDocument/2006/math" xmlns:v="urn:schemas-microsoft-com:vml" xmlns:wp14="http://schemas.microsoft.com/office/word/2010/wordprocessingDrawing" xmlns:wp="http://schemas.openxmlformats.org/drawingml/2006/wordprocessingDrawing" xmlns:w10="urn:schemas-microsoft-com:office:word" xmlns:w="http://schemas.openxmlformats.org/wordprocessingml/2006/main" xmlns:w14="http://schemas.microsoft.com/office/word/2010/wordml" xmlns:w15="http://schemas.microsoft.com/office/word/2012/wordml" xmlns:w16se="http://schemas.microsoft.com/office/word/2015/wordml/symex" xmlns:wpg="http://schemas.microsoft.com/office/word/2010/wordprocessingGroup" xmlns:wpi="http://schemas.microsoft.com/office/word/2010/wordprocessingInk" xmlns:wne="http://schemas.microsoft.com/office/word/2006/wordml" xmlns:wps="http://schemas.microsoft.com/office/word/2010/wordprocessingShape" mc:Ignorable="w14 w15 w16se wp14">
   <w:endnote w:type="separator" w:id="-1">
     <w:p>
       <w:pPr>
@@ -1223,7 +1026,7 @@
 </file>
 
 <file path=word/footer1.xml><?xml version="1.0" encoding="utf-8"?>
-<w:ftr xmlns:wpc="http://schemas.microsoft.com/office/word/2010/wordprocessingCanvas" xmlns:mo="http://schemas.microsoft.com/office/mac/office/2008/main" xmlns:mc="http://schemas.openxmlformats.org/markup-compatibility/2006" xmlns:mv="urn:schemas-microsoft-com:mac:vml" xmlns:o="urn:schemas-microsoft-com:office:office" xmlns:r="http://schemas.openxmlformats.org/officeDocument/2006/relationships" xmlns:m="http://schemas.openxmlformats.org/officeDocument/2006/math" xmlns:v="urn:schemas-microsoft-com:vml" xmlns:wp14="http://schemas.microsoft.com/office/word/2010/wordprocessingDrawing" xmlns:wp="http://schemas.openxmlformats.org/drawingml/2006/wordprocessingDrawing" xmlns:w10="urn:schemas-microsoft-com:office:word" xmlns:w="http://schemas.openxmlformats.org/wordprocessingml/2006/main" xmlns:w14="http://schemas.microsoft.com/office/word/2010/wordml" xmlns:w15="http://schemas.microsoft.com/office/word/2012/wordml" xmlns:wpg="http://schemas.microsoft.com/office/word/2010/wordprocessingGroup" xmlns:wpi="http://schemas.microsoft.com/office/word/2010/wordprocessingInk" xmlns:wne="http://schemas.microsoft.com/office/word/2006/wordml" xmlns:wps="http://schemas.microsoft.com/office/word/2010/wordprocessingShape" mc:Ignorable="w14 w15 wp14">
+<w:ftr xmlns:wpc="http://schemas.microsoft.com/office/word/2010/wordprocessingCanvas" xmlns:cx="http://schemas.microsoft.com/office/drawing/2014/chartex" xmlns:cx1="http://schemas.microsoft.com/office/drawing/2015/9/8/chartex" xmlns:cx2="http://schemas.microsoft.com/office/drawing/2015/10/21/chartex" xmlns:mc="http://schemas.openxmlformats.org/markup-compatibility/2006" xmlns:o="urn:schemas-microsoft-com:office:office" xmlns:r="http://schemas.openxmlformats.org/officeDocument/2006/relationships" xmlns:m="http://schemas.openxmlformats.org/officeDocument/2006/math" xmlns:v="urn:schemas-microsoft-com:vml" xmlns:wp14="http://schemas.microsoft.com/office/word/2010/wordprocessingDrawing" xmlns:wp="http://schemas.openxmlformats.org/drawingml/2006/wordprocessingDrawing" xmlns:w10="urn:schemas-microsoft-com:office:word" xmlns:w="http://schemas.openxmlformats.org/wordprocessingml/2006/main" xmlns:w14="http://schemas.microsoft.com/office/word/2010/wordml" xmlns:w15="http://schemas.microsoft.com/office/word/2012/wordml" xmlns:w16se="http://schemas.microsoft.com/office/word/2015/wordml/symex" xmlns:wpg="http://schemas.microsoft.com/office/word/2010/wordprocessingGroup" xmlns:wpi="http://schemas.microsoft.com/office/word/2010/wordprocessingInk" xmlns:wne="http://schemas.microsoft.com/office/word/2006/wordml" xmlns:wps="http://schemas.microsoft.com/office/word/2010/wordprocessingShape" mc:Ignorable="w14 w15 w16se wp14">
   <w:p>
     <w:pPr>
       <w:pStyle w:val="Footer"/>
@@ -1237,7 +1040,7 @@
 </file>
 
 <file path=word/footer2.xml><?xml version="1.0" encoding="utf-8"?>
-<w:ftr xmlns:wpc="http://schemas.microsoft.com/office/word/2010/wordprocessingCanvas" xmlns:mo="http://schemas.microsoft.com/office/mac/office/2008/main" xmlns:mc="http://schemas.openxmlformats.org/markup-compatibility/2006" xmlns:mv="urn:schemas-microsoft-com:mac:vml" xmlns:o="urn:schemas-microsoft-com:office:office" xmlns:r="http://schemas.openxmlformats.org/officeDocument/2006/relationships" xmlns:m="http://schemas.openxmlformats.org/officeDocument/2006/math" xmlns:v="urn:schemas-microsoft-com:vml" xmlns:wp14="http://schemas.microsoft.com/office/word/2010/wordprocessingDrawing" xmlns:wp="http://schemas.openxmlformats.org/drawingml/2006/wordprocessingDrawing" xmlns:w10="urn:schemas-microsoft-com:office:word" xmlns:w="http://schemas.openxmlformats.org/wordprocessingml/2006/main" xmlns:w14="http://schemas.microsoft.com/office/word/2010/wordml" xmlns:w15="http://schemas.microsoft.com/office/word/2012/wordml" xmlns:wpg="http://schemas.microsoft.com/office/word/2010/wordprocessingGroup" xmlns:wpi="http://schemas.microsoft.com/office/word/2010/wordprocessingInk" xmlns:wne="http://schemas.microsoft.com/office/word/2006/wordml" xmlns:wps="http://schemas.microsoft.com/office/word/2010/wordprocessingShape" mc:Ignorable="w14 w15 wp14">
+<w:ftr xmlns:wpc="http://schemas.microsoft.com/office/word/2010/wordprocessingCanvas" xmlns:cx="http://schemas.microsoft.com/office/drawing/2014/chartex" xmlns:cx1="http://schemas.microsoft.com/office/drawing/2015/9/8/chartex" xmlns:cx2="http://schemas.microsoft.com/office/drawing/2015/10/21/chartex" xmlns:mc="http://schemas.openxmlformats.org/markup-compatibility/2006" xmlns:o="urn:schemas-microsoft-com:office:office" xmlns:r="http://schemas.openxmlformats.org/officeDocument/2006/relationships" xmlns:m="http://schemas.openxmlformats.org/officeDocument/2006/math" xmlns:v="urn:schemas-microsoft-com:vml" xmlns:wp14="http://schemas.microsoft.com/office/word/2010/wordprocessingDrawing" xmlns:wp="http://schemas.openxmlformats.org/drawingml/2006/wordprocessingDrawing" xmlns:w10="urn:schemas-microsoft-com:office:word" xmlns:w="http://schemas.openxmlformats.org/wordprocessingml/2006/main" xmlns:w14="http://schemas.microsoft.com/office/word/2010/wordml" xmlns:w15="http://schemas.microsoft.com/office/word/2012/wordml" xmlns:w16se="http://schemas.microsoft.com/office/word/2015/wordml/symex" xmlns:wpg="http://schemas.microsoft.com/office/word/2010/wordprocessingGroup" xmlns:wpi="http://schemas.microsoft.com/office/word/2010/wordprocessingInk" xmlns:wne="http://schemas.microsoft.com/office/word/2006/wordml" xmlns:wps="http://schemas.microsoft.com/office/word/2010/wordprocessingShape" mc:Ignorable="w14 w15 w16se wp14">
   <w:p>
     <w:pPr>
       <w:pStyle w:val="Footer"/>
@@ -1297,7 +1100,7 @@
 </file>
 
 <file path=word/footnotes.xml><?xml version="1.0" encoding="utf-8"?>
-<w:footnotes xmlns:wpc="http://schemas.microsoft.com/office/word/2010/wordprocessingCanvas" xmlns:mo="http://schemas.microsoft.com/office/mac/office/2008/main" xmlns:mc="http://schemas.openxmlformats.org/markup-compatibility/2006" xmlns:mv="urn:schemas-microsoft-com:mac:vml" xmlns:o="urn:schemas-microsoft-com:office:office" xmlns:r="http://schemas.openxmlformats.org/officeDocument/2006/relationships" xmlns:m="http://schemas.openxmlformats.org/officeDocument/2006/math" xmlns:v="urn:schemas-microsoft-com:vml" xmlns:wp14="http://schemas.microsoft.com/office/word/2010/wordprocessingDrawing" xmlns:wp="http://schemas.openxmlformats.org/drawingml/2006/wordprocessingDrawing" xmlns:w10="urn:schemas-microsoft-com:office:word" xmlns:w="http://schemas.openxmlformats.org/wordprocessingml/2006/main" xmlns:w14="http://schemas.microsoft.com/office/word/2010/wordml" xmlns:w15="http://schemas.microsoft.com/office/word/2012/wordml" xmlns:wpg="http://schemas.microsoft.com/office/word/2010/wordprocessingGroup" xmlns:wpi="http://schemas.microsoft.com/office/word/2010/wordprocessingInk" xmlns:wne="http://schemas.microsoft.com/office/word/2006/wordml" xmlns:wps="http://schemas.microsoft.com/office/word/2010/wordprocessingShape" mc:Ignorable="w14 w15 wp14">
+<w:footnotes xmlns:wpc="http://schemas.microsoft.com/office/word/2010/wordprocessingCanvas" xmlns:cx="http://schemas.microsoft.com/office/drawing/2014/chartex" xmlns:cx1="http://schemas.microsoft.com/office/drawing/2015/9/8/chartex" xmlns:cx2="http://schemas.microsoft.com/office/drawing/2015/10/21/chartex" xmlns:mc="http://schemas.openxmlformats.org/markup-compatibility/2006" xmlns:o="urn:schemas-microsoft-com:office:office" xmlns:r="http://schemas.openxmlformats.org/officeDocument/2006/relationships" xmlns:m="http://schemas.openxmlformats.org/officeDocument/2006/math" xmlns:v="urn:schemas-microsoft-com:vml" xmlns:wp14="http://schemas.microsoft.com/office/word/2010/wordprocessingDrawing" xmlns:wp="http://schemas.openxmlformats.org/drawingml/2006/wordprocessingDrawing" xmlns:w10="urn:schemas-microsoft-com:office:word" xmlns:w="http://schemas.openxmlformats.org/wordprocessingml/2006/main" xmlns:w14="http://schemas.microsoft.com/office/word/2010/wordml" xmlns:w15="http://schemas.microsoft.com/office/word/2012/wordml" xmlns:w16se="http://schemas.microsoft.com/office/word/2015/wordml/symex" xmlns:wpg="http://schemas.microsoft.com/office/word/2010/wordprocessingGroup" xmlns:wpi="http://schemas.microsoft.com/office/word/2010/wordprocessingInk" xmlns:wne="http://schemas.microsoft.com/office/word/2006/wordml" xmlns:wps="http://schemas.microsoft.com/office/word/2010/wordprocessingShape" mc:Ignorable="w14 w15 w16se wp14">
   <w:footnote w:type="separator" w:id="-1">
     <w:p>
       <w:pPr>
@@ -1322,8 +1125,8 @@
 </file>
 
 <file path=word/numbering.xml><?xml version="1.0" encoding="utf-8"?>
-<w:numbering xmlns:wpc="http://schemas.microsoft.com/office/word/2010/wordprocessingCanvas" xmlns:mo="http://schemas.microsoft.com/office/mac/office/2008/main" xmlns:mc="http://schemas.openxmlformats.org/markup-compatibility/2006" xmlns:mv="urn:schemas-microsoft-com:mac:vml" xmlns:o="urn:schemas-microsoft-com:office:office" xmlns:r="http://schemas.openxmlformats.org/officeDocument/2006/relationships" xmlns:m="http://schemas.openxmlformats.org/officeDocument/2006/math" xmlns:v="urn:schemas-microsoft-com:vml" xmlns:wp14="http://schemas.microsoft.com/office/word/2010/wordprocessingDrawing" xmlns:wp="http://schemas.openxmlformats.org/drawingml/2006/wordprocessingDrawing" xmlns:w10="urn:schemas-microsoft-com:office:word" xmlns:w="http://schemas.openxmlformats.org/wordprocessingml/2006/main" xmlns:w14="http://schemas.microsoft.com/office/word/2010/wordml" xmlns:w15="http://schemas.microsoft.com/office/word/2012/wordml" xmlns:wpg="http://schemas.microsoft.com/office/word/2010/wordprocessingGroup" xmlns:wpi="http://schemas.microsoft.com/office/word/2010/wordprocessingInk" xmlns:wne="http://schemas.microsoft.com/office/word/2006/wordml" xmlns:wps="http://schemas.microsoft.com/office/word/2010/wordprocessingShape" mc:Ignorable="w14 w15 wp14">
-  <w:abstractNum w:abstractNumId="0">
+<w:numbering xmlns:wpc="http://schemas.microsoft.com/office/word/2010/wordprocessingCanvas" xmlns:cx="http://schemas.microsoft.com/office/drawing/2014/chartex" xmlns:cx1="http://schemas.microsoft.com/office/drawing/2015/9/8/chartex" xmlns:cx2="http://schemas.microsoft.com/office/drawing/2015/10/21/chartex" xmlns:mc="http://schemas.openxmlformats.org/markup-compatibility/2006" xmlns:o="urn:schemas-microsoft-com:office:office" xmlns:r="http://schemas.openxmlformats.org/officeDocument/2006/relationships" xmlns:m="http://schemas.openxmlformats.org/officeDocument/2006/math" xmlns:v="urn:schemas-microsoft-com:vml" xmlns:wp14="http://schemas.microsoft.com/office/word/2010/wordprocessingDrawing" xmlns:wp="http://schemas.openxmlformats.org/drawingml/2006/wordprocessingDrawing" xmlns:w10="urn:schemas-microsoft-com:office:word" xmlns:w="http://schemas.openxmlformats.org/wordprocessingml/2006/main" xmlns:w14="http://schemas.microsoft.com/office/word/2010/wordml" xmlns:w15="http://schemas.microsoft.com/office/word/2012/wordml" xmlns:w16se="http://schemas.microsoft.com/office/word/2015/wordml/symex" xmlns:wpg="http://schemas.microsoft.com/office/word/2010/wordprocessingGroup" xmlns:wpi="http://schemas.microsoft.com/office/word/2010/wordprocessingInk" xmlns:wne="http://schemas.microsoft.com/office/word/2006/wordml" xmlns:wps="http://schemas.microsoft.com/office/word/2010/wordprocessingShape" mc:Ignorable="w14 w15 w16se wp14">
+  <w:abstractNum w:abstractNumId="0" w15:restartNumberingAfterBreak="0">
     <w:nsid w:val="0B36571C"/>
     <w:multiLevelType w:val="hybridMultilevel"/>
     <w:tmpl w:val="10004478"/>
@@ -1436,7 +1239,7 @@
       </w:rPr>
     </w:lvl>
   </w:abstractNum>
-  <w:abstractNum w:abstractNumId="1">
+  <w:abstractNum w:abstractNumId="1" w15:restartNumberingAfterBreak="0">
     <w:nsid w:val="3EEF14A0"/>
     <w:multiLevelType w:val="hybridMultilevel"/>
     <w:tmpl w:val="F8E061A8"/>
@@ -1559,7 +1362,7 @@
 </file>
 
 <file path=word/styles.xml><?xml version="1.0" encoding="utf-8"?>
-<w:styles xmlns:mc="http://schemas.openxmlformats.org/markup-compatibility/2006" xmlns:r="http://schemas.openxmlformats.org/officeDocument/2006/relationships" xmlns:w="http://schemas.openxmlformats.org/wordprocessingml/2006/main" xmlns:w14="http://schemas.microsoft.com/office/word/2010/wordml" xmlns:w15="http://schemas.microsoft.com/office/word/2012/wordml" mc:Ignorable="w14 w15">
+<w:styles xmlns:mc="http://schemas.openxmlformats.org/markup-compatibility/2006" xmlns:r="http://schemas.openxmlformats.org/officeDocument/2006/relationships" xmlns:w="http://schemas.openxmlformats.org/wordprocessingml/2006/main" xmlns:w14="http://schemas.microsoft.com/office/word/2010/wordml" xmlns:w15="http://schemas.microsoft.com/office/word/2012/wordml" xmlns:w16se="http://schemas.microsoft.com/office/word/2015/wordml/symex" mc:Ignorable="w14 w15 w16se">
   <w:docDefaults>
     <w:rPrDefault>
       <w:rPr>
@@ -1575,7 +1378,7 @@
       </w:pPr>
     </w:pPrDefault>
   </w:docDefaults>
-  <w:latentStyles w:defLockedState="0" w:defUIPriority="99" w:defSemiHidden="0" w:defUnhideWhenUsed="0" w:defQFormat="0" w:count="381">
+  <w:latentStyles w:defLockedState="0" w:defUIPriority="99" w:defSemiHidden="0" w:defUnhideWhenUsed="0" w:defQFormat="0" w:count="372">
     <w:lsdException w:name="Normal" w:uiPriority="0" w:qFormat="1"/>
     <w:lsdException w:name="heading 1" w:uiPriority="9" w:qFormat="1"/>
     <w:lsdException w:name="heading 2" w:semiHidden="1" w:uiPriority="9" w:unhideWhenUsed="1" w:qFormat="1"/>
@@ -2214,7 +2017,6 @@
       <w:spacing w:after="0" w:line="240" w:lineRule="auto"/>
     </w:pPr>
     <w:tblPr>
-      <w:tblInd w:w="0" w:type="dxa"/>
       <w:tblBorders>
         <w:top w:val="single" w:sz="4" w:space="0" w:color="auto"/>
         <w:left w:val="single" w:sz="4" w:space="0" w:color="auto"/>
@@ -2223,12 +2025,6 @@
         <w:insideH w:val="single" w:sz="4" w:space="0" w:color="auto"/>
         <w:insideV w:val="single" w:sz="4" w:space="0" w:color="auto"/>
       </w:tblBorders>
-      <w:tblCellMar>
-        <w:top w:w="0" w:type="dxa"/>
-        <w:left w:w="108" w:type="dxa"/>
-        <w:bottom w:w="0" w:type="dxa"/>
-        <w:right w:w="108" w:type="dxa"/>
-      </w:tblCellMar>
     </w:tblPr>
   </w:style>
   <w:style w:type="paragraph" w:customStyle="1" w:styleId="CopticVerse">
@@ -3783,7 +3579,7 @@
 </file>
 
 <file path=customXml/itemProps1.xml><?xml version="1.0" encoding="utf-8"?>
-<ds:datastoreItem xmlns:ds="http://schemas.openxmlformats.org/officeDocument/2006/customXml" ds:itemID="{9A45063A-92C0-CC48-8516-4C5F9EF72471}">
+<ds:datastoreItem xmlns:ds="http://schemas.openxmlformats.org/officeDocument/2006/customXml" ds:itemID="{77712906-F20E-497B-B1D5-A985B1B13618}">
   <ds:schemaRefs>
     <ds:schemaRef ds:uri="http://schemas.openxmlformats.org/officeDocument/2006/bibliography"/>
   </ds:schemaRefs>
@@ -3791,7 +3587,7 @@
 </file>
 
 <file path=customXml/itemProps2.xml><?xml version="1.0" encoding="utf-8"?>
-<ds:datastoreItem xmlns:ds="http://schemas.openxmlformats.org/officeDocument/2006/customXml" ds:itemID="{A8EE1897-6FD3-D04A-B16F-DCD87A07581B}">
+<ds:datastoreItem xmlns:ds="http://schemas.openxmlformats.org/officeDocument/2006/customXml" ds:itemID="{923B66A4-808B-4BC3-AD9D-7F355851E739}">
   <ds:schemaRefs>
     <ds:schemaRef ds:uri="http://schemas.openxmlformats.org/officeDocument/2006/bibliography"/>
   </ds:schemaRefs>
@@ -3799,7 +3595,7 @@
 </file>
 
 <file path=customXml/itemProps3.xml><?xml version="1.0" encoding="utf-8"?>
-<ds:datastoreItem xmlns:ds="http://schemas.openxmlformats.org/officeDocument/2006/customXml" ds:itemID="{951EC14D-5D8F-3046-8BA7-B7E3A3A95C2D}">
+<ds:datastoreItem xmlns:ds="http://schemas.openxmlformats.org/officeDocument/2006/customXml" ds:itemID="{6F08277D-0C9F-4D9C-B612-EB425BBB3742}">
   <ds:schemaRefs>
     <ds:schemaRef ds:uri="http://schemas.openxmlformats.org/officeDocument/2006/bibliography"/>
   </ds:schemaRefs>

</xml_diff>

<commit_message>
Finished revising lectionaries by Ottawa and Coptic Reader
The Daniel readings around the 3rd hoos need to be worked out, noted in
todo. The NT ode is missing, noted in todo.

Copied files to KJV folder to begin transitioning them over, but
haven’t changed them yet.
</commit_message>
<xml_diff>
--- a/Psalmody - Intro.docx
+++ b/Psalmody - Intro.docx
@@ -1,6 +1,6 @@
 
 <file path=word/document.xml><?xml version="1.0" encoding="utf-8"?>
-<w:document xmlns:wpc="http://schemas.microsoft.com/office/word/2010/wordprocessingCanvas" xmlns:cx="http://schemas.microsoft.com/office/drawing/2014/chartex" xmlns:cx1="http://schemas.microsoft.com/office/drawing/2015/9/8/chartex" xmlns:cx2="http://schemas.microsoft.com/office/drawing/2015/10/21/chartex" xmlns:mc="http://schemas.openxmlformats.org/markup-compatibility/2006" xmlns:o="urn:schemas-microsoft-com:office:office" xmlns:r="http://schemas.openxmlformats.org/officeDocument/2006/relationships" xmlns:m="http://schemas.openxmlformats.org/officeDocument/2006/math" xmlns:v="urn:schemas-microsoft-com:vml" xmlns:wp14="http://schemas.microsoft.com/office/word/2010/wordprocessingDrawing" xmlns:wp="http://schemas.openxmlformats.org/drawingml/2006/wordprocessingDrawing" xmlns:w10="urn:schemas-microsoft-com:office:word" xmlns:w="http://schemas.openxmlformats.org/wordprocessingml/2006/main" xmlns:w14="http://schemas.microsoft.com/office/word/2010/wordml" xmlns:w15="http://schemas.microsoft.com/office/word/2012/wordml" xmlns:w16se="http://schemas.microsoft.com/office/word/2015/wordml/symex" xmlns:wpg="http://schemas.microsoft.com/office/word/2010/wordprocessingGroup" xmlns:wpi="http://schemas.microsoft.com/office/word/2010/wordprocessingInk" xmlns:wne="http://schemas.microsoft.com/office/word/2006/wordml" xmlns:wps="http://schemas.microsoft.com/office/word/2010/wordprocessingShape" mc:Ignorable="w14 w15 w16se wp14">
+<w:document xmlns:wpc="http://schemas.microsoft.com/office/word/2010/wordprocessingCanvas" xmlns:mo="http://schemas.microsoft.com/office/mac/office/2008/main" xmlns:mc="http://schemas.openxmlformats.org/markup-compatibility/2006" xmlns:mv="urn:schemas-microsoft-com:mac:vml" xmlns:o="urn:schemas-microsoft-com:office:office" xmlns:r="http://schemas.openxmlformats.org/officeDocument/2006/relationships" xmlns:m="http://schemas.openxmlformats.org/officeDocument/2006/math" xmlns:v="urn:schemas-microsoft-com:vml" xmlns:wp14="http://schemas.microsoft.com/office/word/2010/wordprocessingDrawing" xmlns:wp="http://schemas.openxmlformats.org/drawingml/2006/wordprocessingDrawing" xmlns:w10="urn:schemas-microsoft-com:office:word" xmlns:w="http://schemas.openxmlformats.org/wordprocessingml/2006/main" xmlns:w14="http://schemas.microsoft.com/office/word/2010/wordml" xmlns:w15="http://schemas.microsoft.com/office/word/2012/wordml" xmlns:wpg="http://schemas.microsoft.com/office/word/2010/wordprocessingGroup" xmlns:wpi="http://schemas.microsoft.com/office/word/2010/wordprocessingInk" xmlns:wne="http://schemas.microsoft.com/office/word/2006/wordml" xmlns:wps="http://schemas.microsoft.com/office/word/2010/wordprocessingShape" mc:Ignorable="w14 w15 wp14">
   <w:body>
     <w:p>
       <w:pPr>
@@ -582,8 +582,6 @@
       <w:pPr>
         <w:pStyle w:val="Body"/>
       </w:pPr>
-      <w:bookmarkStart w:id="4" w:name="_GoBack"/>
-      <w:bookmarkEnd w:id="4"/>
     </w:p>
     <w:p>
       <w:pPr>
@@ -616,7 +614,7 @@
           <w:lang w:val="en-US"/>
         </w:rPr>
       </w:pPr>
-      <w:bookmarkStart w:id="5" w:name="_Toc436140895"/>
+      <w:bookmarkStart w:id="4" w:name="_Toc436140895"/>
       <w:r>
         <w:rPr>
           <w:lang w:val="en-US"/>
@@ -624,7 +622,7 @@
         <w:lastRenderedPageBreak/>
         <w:t>TODO</w:t>
       </w:r>
-      <w:bookmarkEnd w:id="5"/>
+      <w:bookmarkEnd w:id="4"/>
     </w:p>
     <w:p>
       <w:pPr>
@@ -820,16 +818,39 @@
           <w:numId w:val="2"/>
         </w:numPr>
       </w:pPr>
-      <w:bookmarkStart w:id="6" w:name="_Toc298681230"/>
-      <w:bookmarkStart w:id="7" w:name="_Toc308441891"/>
-      <w:bookmarkStart w:id="8" w:name="_Ref412027124"/>
-      <w:bookmarkStart w:id="9" w:name="_Ref412111757"/>
+      <w:bookmarkStart w:id="5" w:name="_Toc298681230"/>
+      <w:bookmarkStart w:id="6" w:name="_Toc308441891"/>
+      <w:bookmarkStart w:id="7" w:name="_Ref412027124"/>
+      <w:bookmarkStart w:id="8" w:name="_Ref412111757"/>
       <w:r>
         <w:t>Introduction</w:t>
       </w:r>
+      <w:bookmarkEnd w:id="5"/>
       <w:bookmarkEnd w:id="6"/>
       <w:bookmarkEnd w:id="7"/>
       <w:bookmarkEnd w:id="8"/>
+    </w:p>
+    <w:p>
+      <w:pPr>
+        <w:pStyle w:val="Body"/>
+        <w:numPr>
+          <w:ilvl w:val="0"/>
+          <w:numId w:val="2"/>
+        </w:numPr>
+      </w:pPr>
+      <w:r>
+        <w:t>End of Midnight in  Gospel book is missing the Ode of NT readings. They are also missing in the Holy Week Book. Holy Week book has the reading of Daniel around the 3</w:t>
+      </w:r>
+      <w:r>
+        <w:rPr>
+          <w:vertAlign w:val="superscript"/>
+        </w:rPr>
+        <w:t>rd</w:t>
+      </w:r>
+      <w:r>
+        <w:t xml:space="preserve"> canticle abridged, as in Kitchener, but the Psalmody does not. Need to fill out reading books for this hour.</w:t>
+      </w:r>
+      <w:bookmarkStart w:id="9" w:name="_GoBack"/>
       <w:bookmarkEnd w:id="9"/>
     </w:p>
     <w:p>
@@ -1001,7 +1022,7 @@
 </file>
 
 <file path=word/endnotes.xml><?xml version="1.0" encoding="utf-8"?>
-<w:endnotes xmlns:wpc="http://schemas.microsoft.com/office/word/2010/wordprocessingCanvas" xmlns:cx="http://schemas.microsoft.com/office/drawing/2014/chartex" xmlns:cx1="http://schemas.microsoft.com/office/drawing/2015/9/8/chartex" xmlns:cx2="http://schemas.microsoft.com/office/drawing/2015/10/21/chartex" xmlns:mc="http://schemas.openxmlformats.org/markup-compatibility/2006" xmlns:o="urn:schemas-microsoft-com:office:office" xmlns:r="http://schemas.openxmlformats.org/officeDocument/2006/relationships" xmlns:m="http://schemas.openxmlformats.org/officeDocument/2006/math" xmlns:v="urn:schemas-microsoft-com:vml" xmlns:wp14="http://schemas.microsoft.com/office/word/2010/wordprocessingDrawing" xmlns:wp="http://schemas.openxmlformats.org/drawingml/2006/wordprocessingDrawing" xmlns:w10="urn:schemas-microsoft-com:office:word" xmlns:w="http://schemas.openxmlformats.org/wordprocessingml/2006/main" xmlns:w14="http://schemas.microsoft.com/office/word/2010/wordml" xmlns:w15="http://schemas.microsoft.com/office/word/2012/wordml" xmlns:w16se="http://schemas.microsoft.com/office/word/2015/wordml/symex" xmlns:wpg="http://schemas.microsoft.com/office/word/2010/wordprocessingGroup" xmlns:wpi="http://schemas.microsoft.com/office/word/2010/wordprocessingInk" xmlns:wne="http://schemas.microsoft.com/office/word/2006/wordml" xmlns:wps="http://schemas.microsoft.com/office/word/2010/wordprocessingShape" mc:Ignorable="w14 w15 w16se wp14">
+<w:endnotes xmlns:wpc="http://schemas.microsoft.com/office/word/2010/wordprocessingCanvas" xmlns:mo="http://schemas.microsoft.com/office/mac/office/2008/main" xmlns:mc="http://schemas.openxmlformats.org/markup-compatibility/2006" xmlns:mv="urn:schemas-microsoft-com:mac:vml" xmlns:o="urn:schemas-microsoft-com:office:office" xmlns:r="http://schemas.openxmlformats.org/officeDocument/2006/relationships" xmlns:m="http://schemas.openxmlformats.org/officeDocument/2006/math" xmlns:v="urn:schemas-microsoft-com:vml" xmlns:wp14="http://schemas.microsoft.com/office/word/2010/wordprocessingDrawing" xmlns:wp="http://schemas.openxmlformats.org/drawingml/2006/wordprocessingDrawing" xmlns:w10="urn:schemas-microsoft-com:office:word" xmlns:w="http://schemas.openxmlformats.org/wordprocessingml/2006/main" xmlns:w14="http://schemas.microsoft.com/office/word/2010/wordml" xmlns:w15="http://schemas.microsoft.com/office/word/2012/wordml" xmlns:wpg="http://schemas.microsoft.com/office/word/2010/wordprocessingGroup" xmlns:wpi="http://schemas.microsoft.com/office/word/2010/wordprocessingInk" xmlns:wne="http://schemas.microsoft.com/office/word/2006/wordml" xmlns:wps="http://schemas.microsoft.com/office/word/2010/wordprocessingShape" mc:Ignorable="w14 w15 wp14">
   <w:endnote w:type="separator" w:id="-1">
     <w:p>
       <w:pPr>
@@ -1026,7 +1047,7 @@
 </file>
 
 <file path=word/footer1.xml><?xml version="1.0" encoding="utf-8"?>
-<w:ftr xmlns:wpc="http://schemas.microsoft.com/office/word/2010/wordprocessingCanvas" xmlns:cx="http://schemas.microsoft.com/office/drawing/2014/chartex" xmlns:cx1="http://schemas.microsoft.com/office/drawing/2015/9/8/chartex" xmlns:cx2="http://schemas.microsoft.com/office/drawing/2015/10/21/chartex" xmlns:mc="http://schemas.openxmlformats.org/markup-compatibility/2006" xmlns:o="urn:schemas-microsoft-com:office:office" xmlns:r="http://schemas.openxmlformats.org/officeDocument/2006/relationships" xmlns:m="http://schemas.openxmlformats.org/officeDocument/2006/math" xmlns:v="urn:schemas-microsoft-com:vml" xmlns:wp14="http://schemas.microsoft.com/office/word/2010/wordprocessingDrawing" xmlns:wp="http://schemas.openxmlformats.org/drawingml/2006/wordprocessingDrawing" xmlns:w10="urn:schemas-microsoft-com:office:word" xmlns:w="http://schemas.openxmlformats.org/wordprocessingml/2006/main" xmlns:w14="http://schemas.microsoft.com/office/word/2010/wordml" xmlns:w15="http://schemas.microsoft.com/office/word/2012/wordml" xmlns:w16se="http://schemas.microsoft.com/office/word/2015/wordml/symex" xmlns:wpg="http://schemas.microsoft.com/office/word/2010/wordprocessingGroup" xmlns:wpi="http://schemas.microsoft.com/office/word/2010/wordprocessingInk" xmlns:wne="http://schemas.microsoft.com/office/word/2006/wordml" xmlns:wps="http://schemas.microsoft.com/office/word/2010/wordprocessingShape" mc:Ignorable="w14 w15 w16se wp14">
+<w:ftr xmlns:wpc="http://schemas.microsoft.com/office/word/2010/wordprocessingCanvas" xmlns:mo="http://schemas.microsoft.com/office/mac/office/2008/main" xmlns:mc="http://schemas.openxmlformats.org/markup-compatibility/2006" xmlns:mv="urn:schemas-microsoft-com:mac:vml" xmlns:o="urn:schemas-microsoft-com:office:office" xmlns:r="http://schemas.openxmlformats.org/officeDocument/2006/relationships" xmlns:m="http://schemas.openxmlformats.org/officeDocument/2006/math" xmlns:v="urn:schemas-microsoft-com:vml" xmlns:wp14="http://schemas.microsoft.com/office/word/2010/wordprocessingDrawing" xmlns:wp="http://schemas.openxmlformats.org/drawingml/2006/wordprocessingDrawing" xmlns:w10="urn:schemas-microsoft-com:office:word" xmlns:w="http://schemas.openxmlformats.org/wordprocessingml/2006/main" xmlns:w14="http://schemas.microsoft.com/office/word/2010/wordml" xmlns:w15="http://schemas.microsoft.com/office/word/2012/wordml" xmlns:wpg="http://schemas.microsoft.com/office/word/2010/wordprocessingGroup" xmlns:wpi="http://schemas.microsoft.com/office/word/2010/wordprocessingInk" xmlns:wne="http://schemas.microsoft.com/office/word/2006/wordml" xmlns:wps="http://schemas.microsoft.com/office/word/2010/wordprocessingShape" mc:Ignorable="w14 w15 wp14">
   <w:p>
     <w:pPr>
       <w:pStyle w:val="Footer"/>
@@ -1040,7 +1061,7 @@
 </file>
 
 <file path=word/footer2.xml><?xml version="1.0" encoding="utf-8"?>
-<w:ftr xmlns:wpc="http://schemas.microsoft.com/office/word/2010/wordprocessingCanvas" xmlns:cx="http://schemas.microsoft.com/office/drawing/2014/chartex" xmlns:cx1="http://schemas.microsoft.com/office/drawing/2015/9/8/chartex" xmlns:cx2="http://schemas.microsoft.com/office/drawing/2015/10/21/chartex" xmlns:mc="http://schemas.openxmlformats.org/markup-compatibility/2006" xmlns:o="urn:schemas-microsoft-com:office:office" xmlns:r="http://schemas.openxmlformats.org/officeDocument/2006/relationships" xmlns:m="http://schemas.openxmlformats.org/officeDocument/2006/math" xmlns:v="urn:schemas-microsoft-com:vml" xmlns:wp14="http://schemas.microsoft.com/office/word/2010/wordprocessingDrawing" xmlns:wp="http://schemas.openxmlformats.org/drawingml/2006/wordprocessingDrawing" xmlns:w10="urn:schemas-microsoft-com:office:word" xmlns:w="http://schemas.openxmlformats.org/wordprocessingml/2006/main" xmlns:w14="http://schemas.microsoft.com/office/word/2010/wordml" xmlns:w15="http://schemas.microsoft.com/office/word/2012/wordml" xmlns:w16se="http://schemas.microsoft.com/office/word/2015/wordml/symex" xmlns:wpg="http://schemas.microsoft.com/office/word/2010/wordprocessingGroup" xmlns:wpi="http://schemas.microsoft.com/office/word/2010/wordprocessingInk" xmlns:wne="http://schemas.microsoft.com/office/word/2006/wordml" xmlns:wps="http://schemas.microsoft.com/office/word/2010/wordprocessingShape" mc:Ignorable="w14 w15 w16se wp14">
+<w:ftr xmlns:wpc="http://schemas.microsoft.com/office/word/2010/wordprocessingCanvas" xmlns:mo="http://schemas.microsoft.com/office/mac/office/2008/main" xmlns:mc="http://schemas.openxmlformats.org/markup-compatibility/2006" xmlns:mv="urn:schemas-microsoft-com:mac:vml" xmlns:o="urn:schemas-microsoft-com:office:office" xmlns:r="http://schemas.openxmlformats.org/officeDocument/2006/relationships" xmlns:m="http://schemas.openxmlformats.org/officeDocument/2006/math" xmlns:v="urn:schemas-microsoft-com:vml" xmlns:wp14="http://schemas.microsoft.com/office/word/2010/wordprocessingDrawing" xmlns:wp="http://schemas.openxmlformats.org/drawingml/2006/wordprocessingDrawing" xmlns:w10="urn:schemas-microsoft-com:office:word" xmlns:w="http://schemas.openxmlformats.org/wordprocessingml/2006/main" xmlns:w14="http://schemas.microsoft.com/office/word/2010/wordml" xmlns:w15="http://schemas.microsoft.com/office/word/2012/wordml" xmlns:wpg="http://schemas.microsoft.com/office/word/2010/wordprocessingGroup" xmlns:wpi="http://schemas.microsoft.com/office/word/2010/wordprocessingInk" xmlns:wne="http://schemas.microsoft.com/office/word/2006/wordml" xmlns:wps="http://schemas.microsoft.com/office/word/2010/wordprocessingShape" mc:Ignorable="w14 w15 wp14">
   <w:p>
     <w:pPr>
       <w:pStyle w:val="Footer"/>
@@ -1083,7 +1104,7 @@
         <w:szCs w:val="20"/>
         <w:lang w:val="en-US"/>
       </w:rPr>
-      <w:t>I</w:t>
+      <w:t>II</w:t>
     </w:r>
     <w:r>
       <w:rPr>
@@ -1100,7 +1121,7 @@
 </file>
 
 <file path=word/footnotes.xml><?xml version="1.0" encoding="utf-8"?>
-<w:footnotes xmlns:wpc="http://schemas.microsoft.com/office/word/2010/wordprocessingCanvas" xmlns:cx="http://schemas.microsoft.com/office/drawing/2014/chartex" xmlns:cx1="http://schemas.microsoft.com/office/drawing/2015/9/8/chartex" xmlns:cx2="http://schemas.microsoft.com/office/drawing/2015/10/21/chartex" xmlns:mc="http://schemas.openxmlformats.org/markup-compatibility/2006" xmlns:o="urn:schemas-microsoft-com:office:office" xmlns:r="http://schemas.openxmlformats.org/officeDocument/2006/relationships" xmlns:m="http://schemas.openxmlformats.org/officeDocument/2006/math" xmlns:v="urn:schemas-microsoft-com:vml" xmlns:wp14="http://schemas.microsoft.com/office/word/2010/wordprocessingDrawing" xmlns:wp="http://schemas.openxmlformats.org/drawingml/2006/wordprocessingDrawing" xmlns:w10="urn:schemas-microsoft-com:office:word" xmlns:w="http://schemas.openxmlformats.org/wordprocessingml/2006/main" xmlns:w14="http://schemas.microsoft.com/office/word/2010/wordml" xmlns:w15="http://schemas.microsoft.com/office/word/2012/wordml" xmlns:w16se="http://schemas.microsoft.com/office/word/2015/wordml/symex" xmlns:wpg="http://schemas.microsoft.com/office/word/2010/wordprocessingGroup" xmlns:wpi="http://schemas.microsoft.com/office/word/2010/wordprocessingInk" xmlns:wne="http://schemas.microsoft.com/office/word/2006/wordml" xmlns:wps="http://schemas.microsoft.com/office/word/2010/wordprocessingShape" mc:Ignorable="w14 w15 w16se wp14">
+<w:footnotes xmlns:wpc="http://schemas.microsoft.com/office/word/2010/wordprocessingCanvas" xmlns:mo="http://schemas.microsoft.com/office/mac/office/2008/main" xmlns:mc="http://schemas.openxmlformats.org/markup-compatibility/2006" xmlns:mv="urn:schemas-microsoft-com:mac:vml" xmlns:o="urn:schemas-microsoft-com:office:office" xmlns:r="http://schemas.openxmlformats.org/officeDocument/2006/relationships" xmlns:m="http://schemas.openxmlformats.org/officeDocument/2006/math" xmlns:v="urn:schemas-microsoft-com:vml" xmlns:wp14="http://schemas.microsoft.com/office/word/2010/wordprocessingDrawing" xmlns:wp="http://schemas.openxmlformats.org/drawingml/2006/wordprocessingDrawing" xmlns:w10="urn:schemas-microsoft-com:office:word" xmlns:w="http://schemas.openxmlformats.org/wordprocessingml/2006/main" xmlns:w14="http://schemas.microsoft.com/office/word/2010/wordml" xmlns:w15="http://schemas.microsoft.com/office/word/2012/wordml" xmlns:wpg="http://schemas.microsoft.com/office/word/2010/wordprocessingGroup" xmlns:wpi="http://schemas.microsoft.com/office/word/2010/wordprocessingInk" xmlns:wne="http://schemas.microsoft.com/office/word/2006/wordml" xmlns:wps="http://schemas.microsoft.com/office/word/2010/wordprocessingShape" mc:Ignorable="w14 w15 wp14">
   <w:footnote w:type="separator" w:id="-1">
     <w:p>
       <w:pPr>
@@ -1125,8 +1146,8 @@
 </file>
 
 <file path=word/numbering.xml><?xml version="1.0" encoding="utf-8"?>
-<w:numbering xmlns:wpc="http://schemas.microsoft.com/office/word/2010/wordprocessingCanvas" xmlns:cx="http://schemas.microsoft.com/office/drawing/2014/chartex" xmlns:cx1="http://schemas.microsoft.com/office/drawing/2015/9/8/chartex" xmlns:cx2="http://schemas.microsoft.com/office/drawing/2015/10/21/chartex" xmlns:mc="http://schemas.openxmlformats.org/markup-compatibility/2006" xmlns:o="urn:schemas-microsoft-com:office:office" xmlns:r="http://schemas.openxmlformats.org/officeDocument/2006/relationships" xmlns:m="http://schemas.openxmlformats.org/officeDocument/2006/math" xmlns:v="urn:schemas-microsoft-com:vml" xmlns:wp14="http://schemas.microsoft.com/office/word/2010/wordprocessingDrawing" xmlns:wp="http://schemas.openxmlformats.org/drawingml/2006/wordprocessingDrawing" xmlns:w10="urn:schemas-microsoft-com:office:word" xmlns:w="http://schemas.openxmlformats.org/wordprocessingml/2006/main" xmlns:w14="http://schemas.microsoft.com/office/word/2010/wordml" xmlns:w15="http://schemas.microsoft.com/office/word/2012/wordml" xmlns:w16se="http://schemas.microsoft.com/office/word/2015/wordml/symex" xmlns:wpg="http://schemas.microsoft.com/office/word/2010/wordprocessingGroup" xmlns:wpi="http://schemas.microsoft.com/office/word/2010/wordprocessingInk" xmlns:wne="http://schemas.microsoft.com/office/word/2006/wordml" xmlns:wps="http://schemas.microsoft.com/office/word/2010/wordprocessingShape" mc:Ignorable="w14 w15 w16se wp14">
-  <w:abstractNum w:abstractNumId="0" w15:restartNumberingAfterBreak="0">
+<w:numbering xmlns:wpc="http://schemas.microsoft.com/office/word/2010/wordprocessingCanvas" xmlns:mo="http://schemas.microsoft.com/office/mac/office/2008/main" xmlns:mc="http://schemas.openxmlformats.org/markup-compatibility/2006" xmlns:mv="urn:schemas-microsoft-com:mac:vml" xmlns:o="urn:schemas-microsoft-com:office:office" xmlns:r="http://schemas.openxmlformats.org/officeDocument/2006/relationships" xmlns:m="http://schemas.openxmlformats.org/officeDocument/2006/math" xmlns:v="urn:schemas-microsoft-com:vml" xmlns:wp14="http://schemas.microsoft.com/office/word/2010/wordprocessingDrawing" xmlns:wp="http://schemas.openxmlformats.org/drawingml/2006/wordprocessingDrawing" xmlns:w10="urn:schemas-microsoft-com:office:word" xmlns:w="http://schemas.openxmlformats.org/wordprocessingml/2006/main" xmlns:w14="http://schemas.microsoft.com/office/word/2010/wordml" xmlns:w15="http://schemas.microsoft.com/office/word/2012/wordml" xmlns:wpg="http://schemas.microsoft.com/office/word/2010/wordprocessingGroup" xmlns:wpi="http://schemas.microsoft.com/office/word/2010/wordprocessingInk" xmlns:wne="http://schemas.microsoft.com/office/word/2006/wordml" xmlns:wps="http://schemas.microsoft.com/office/word/2010/wordprocessingShape" mc:Ignorable="w14 w15 wp14">
+  <w:abstractNum w:abstractNumId="0">
     <w:nsid w:val="0B36571C"/>
     <w:multiLevelType w:val="hybridMultilevel"/>
     <w:tmpl w:val="10004478"/>
@@ -1239,7 +1260,7 @@
       </w:rPr>
     </w:lvl>
   </w:abstractNum>
-  <w:abstractNum w:abstractNumId="1" w15:restartNumberingAfterBreak="0">
+  <w:abstractNum w:abstractNumId="1">
     <w:nsid w:val="3EEF14A0"/>
     <w:multiLevelType w:val="hybridMultilevel"/>
     <w:tmpl w:val="F8E061A8"/>
@@ -1362,7 +1383,7 @@
 </file>
 
 <file path=word/styles.xml><?xml version="1.0" encoding="utf-8"?>
-<w:styles xmlns:mc="http://schemas.openxmlformats.org/markup-compatibility/2006" xmlns:r="http://schemas.openxmlformats.org/officeDocument/2006/relationships" xmlns:w="http://schemas.openxmlformats.org/wordprocessingml/2006/main" xmlns:w14="http://schemas.microsoft.com/office/word/2010/wordml" xmlns:w15="http://schemas.microsoft.com/office/word/2012/wordml" xmlns:w16se="http://schemas.microsoft.com/office/word/2015/wordml/symex" mc:Ignorable="w14 w15 w16se">
+<w:styles xmlns:mc="http://schemas.openxmlformats.org/markup-compatibility/2006" xmlns:r="http://schemas.openxmlformats.org/officeDocument/2006/relationships" xmlns:w="http://schemas.openxmlformats.org/wordprocessingml/2006/main" xmlns:w14="http://schemas.microsoft.com/office/word/2010/wordml" xmlns:w15="http://schemas.microsoft.com/office/word/2012/wordml" mc:Ignorable="w14 w15">
   <w:docDefaults>
     <w:rPrDefault>
       <w:rPr>
@@ -1378,7 +1399,7 @@
       </w:pPr>
     </w:pPrDefault>
   </w:docDefaults>
-  <w:latentStyles w:defLockedState="0" w:defUIPriority="99" w:defSemiHidden="0" w:defUnhideWhenUsed="0" w:defQFormat="0" w:count="372">
+  <w:latentStyles w:defLockedState="0" w:defUIPriority="99" w:defSemiHidden="0" w:defUnhideWhenUsed="0" w:defQFormat="0" w:count="381">
     <w:lsdException w:name="Normal" w:uiPriority="0" w:qFormat="1"/>
     <w:lsdException w:name="heading 1" w:uiPriority="9" w:qFormat="1"/>
     <w:lsdException w:name="heading 2" w:semiHidden="1" w:uiPriority="9" w:unhideWhenUsed="1" w:qFormat="1"/>
@@ -2017,6 +2038,7 @@
       <w:spacing w:after="0" w:line="240" w:lineRule="auto"/>
     </w:pPr>
     <w:tblPr>
+      <w:tblInd w:w="0" w:type="dxa"/>
       <w:tblBorders>
         <w:top w:val="single" w:sz="4" w:space="0" w:color="auto"/>
         <w:left w:val="single" w:sz="4" w:space="0" w:color="auto"/>
@@ -2025,6 +2047,12 @@
         <w:insideH w:val="single" w:sz="4" w:space="0" w:color="auto"/>
         <w:insideV w:val="single" w:sz="4" w:space="0" w:color="auto"/>
       </w:tblBorders>
+      <w:tblCellMar>
+        <w:top w:w="0" w:type="dxa"/>
+        <w:left w:w="108" w:type="dxa"/>
+        <w:bottom w:w="0" w:type="dxa"/>
+        <w:right w:w="108" w:type="dxa"/>
+      </w:tblCellMar>
     </w:tblPr>
   </w:style>
   <w:style w:type="paragraph" w:customStyle="1" w:styleId="CopticVerse">
@@ -3579,7 +3607,7 @@
 </file>
 
 <file path=customXml/itemProps1.xml><?xml version="1.0" encoding="utf-8"?>
-<ds:datastoreItem xmlns:ds="http://schemas.openxmlformats.org/officeDocument/2006/customXml" ds:itemID="{77712906-F20E-497B-B1D5-A985B1B13618}">
+<ds:datastoreItem xmlns:ds="http://schemas.openxmlformats.org/officeDocument/2006/customXml" ds:itemID="{F5BF8C7C-4ECB-C644-AE47-17A9D3D0B1BF}">
   <ds:schemaRefs>
     <ds:schemaRef ds:uri="http://schemas.openxmlformats.org/officeDocument/2006/bibliography"/>
   </ds:schemaRefs>
@@ -3587,7 +3615,7 @@
 </file>
 
 <file path=customXml/itemProps2.xml><?xml version="1.0" encoding="utf-8"?>
-<ds:datastoreItem xmlns:ds="http://schemas.openxmlformats.org/officeDocument/2006/customXml" ds:itemID="{923B66A4-808B-4BC3-AD9D-7F355851E739}">
+<ds:datastoreItem xmlns:ds="http://schemas.openxmlformats.org/officeDocument/2006/customXml" ds:itemID="{052DFDF0-FBD5-9E47-954B-EFB0F17AB9A6}">
   <ds:schemaRefs>
     <ds:schemaRef ds:uri="http://schemas.openxmlformats.org/officeDocument/2006/bibliography"/>
   </ds:schemaRefs>
@@ -3595,7 +3623,7 @@
 </file>
 
 <file path=customXml/itemProps3.xml><?xml version="1.0" encoding="utf-8"?>
-<ds:datastoreItem xmlns:ds="http://schemas.openxmlformats.org/officeDocument/2006/customXml" ds:itemID="{6F08277D-0C9F-4D9C-B612-EB425BBB3742}">
+<ds:datastoreItem xmlns:ds="http://schemas.openxmlformats.org/officeDocument/2006/customXml" ds:itemID="{DA591119-BB5A-9B47-AC44-7D6AF9ED1BF4}">
   <ds:schemaRefs>
     <ds:schemaRef ds:uri="http://schemas.openxmlformats.org/officeDocument/2006/bibliography"/>
   </ds:schemaRefs>

</xml_diff>

<commit_message>
Switched Sundays to KJV
</commit_message>
<xml_diff>
--- a/Psalmody - Intro.docx
+++ b/Psalmody - Intro.docx
@@ -849,6 +849,27 @@
       </w:r>
       <w:r>
         <w:t xml:space="preserve"> canticle abridged, as in Kitchener, but the Psalmody does not. Need to fill out reading books for this hour.</w:t>
+      </w:r>
+    </w:p>
+    <w:p>
+      <w:pPr>
+        <w:pStyle w:val="Body"/>
+        <w:numPr>
+          <w:ilvl w:val="0"/>
+          <w:numId w:val="2"/>
+        </w:numPr>
+      </w:pPr>
+      <w:r>
+        <w:t>Need to add 29</w:t>
+      </w:r>
+      <w:r>
+        <w:rPr>
+          <w:vertAlign w:val="superscript"/>
+        </w:rPr>
+        <w:t>th</w:t>
+      </w:r>
+      <w:r>
+        <w:t xml:space="preserve"> day to Sundays books.</w:t>
       </w:r>
       <w:bookmarkStart w:id="9" w:name="_GoBack"/>
       <w:bookmarkEnd w:id="9"/>
@@ -3607,7 +3628,7 @@
 </file>
 
 <file path=customXml/itemProps1.xml><?xml version="1.0" encoding="utf-8"?>
-<ds:datastoreItem xmlns:ds="http://schemas.openxmlformats.org/officeDocument/2006/customXml" ds:itemID="{F5BF8C7C-4ECB-C644-AE47-17A9D3D0B1BF}">
+<ds:datastoreItem xmlns:ds="http://schemas.openxmlformats.org/officeDocument/2006/customXml" ds:itemID="{B1658562-AE6D-9A4D-8E9C-DDF3175B2E18}">
   <ds:schemaRefs>
     <ds:schemaRef ds:uri="http://schemas.openxmlformats.org/officeDocument/2006/bibliography"/>
   </ds:schemaRefs>
@@ -3615,7 +3636,7 @@
 </file>
 
 <file path=customXml/itemProps2.xml><?xml version="1.0" encoding="utf-8"?>
-<ds:datastoreItem xmlns:ds="http://schemas.openxmlformats.org/officeDocument/2006/customXml" ds:itemID="{052DFDF0-FBD5-9E47-954B-EFB0F17AB9A6}">
+<ds:datastoreItem xmlns:ds="http://schemas.openxmlformats.org/officeDocument/2006/customXml" ds:itemID="{BB75240B-EBE9-9E47-9FC4-AB7B4A40F244}">
   <ds:schemaRefs>
     <ds:schemaRef ds:uri="http://schemas.openxmlformats.org/officeDocument/2006/bibliography"/>
   </ds:schemaRefs>
@@ -3623,7 +3644,7 @@
 </file>
 
 <file path=customXml/itemProps3.xml><?xml version="1.0" encoding="utf-8"?>
-<ds:datastoreItem xmlns:ds="http://schemas.openxmlformats.org/officeDocument/2006/customXml" ds:itemID="{DA591119-BB5A-9B47-AC44-7D6AF9ED1BF4}">
+<ds:datastoreItem xmlns:ds="http://schemas.openxmlformats.org/officeDocument/2006/customXml" ds:itemID="{01E1E932-9F63-E940-AC42-F424CEAFA89A}">
   <ds:schemaRefs>
     <ds:schemaRef ds:uri="http://schemas.openxmlformats.org/officeDocument/2006/bibliography"/>
   </ds:schemaRefs>

</xml_diff>

<commit_message>
replaced kjv with weekdays to end of may
</commit_message>
<xml_diff>
--- a/Psalmody - Intro.docx
+++ b/Psalmody - Intro.docx
@@ -1,6 +1,6 @@
 
 <file path=word/document.xml><?xml version="1.0" encoding="utf-8"?>
-<w:document xmlns:wpc="http://schemas.microsoft.com/office/word/2010/wordprocessingCanvas" xmlns:mo="http://schemas.microsoft.com/office/mac/office/2008/main" xmlns:mc="http://schemas.openxmlformats.org/markup-compatibility/2006" xmlns:mv="urn:schemas-microsoft-com:mac:vml" xmlns:o="urn:schemas-microsoft-com:office:office" xmlns:r="http://schemas.openxmlformats.org/officeDocument/2006/relationships" xmlns:m="http://schemas.openxmlformats.org/officeDocument/2006/math" xmlns:v="urn:schemas-microsoft-com:vml" xmlns:wp14="http://schemas.microsoft.com/office/word/2010/wordprocessingDrawing" xmlns:wp="http://schemas.openxmlformats.org/drawingml/2006/wordprocessingDrawing" xmlns:w10="urn:schemas-microsoft-com:office:word" xmlns:w="http://schemas.openxmlformats.org/wordprocessingml/2006/main" xmlns:w14="http://schemas.microsoft.com/office/word/2010/wordml" xmlns:w15="http://schemas.microsoft.com/office/word/2012/wordml" xmlns:wpg="http://schemas.microsoft.com/office/word/2010/wordprocessingGroup" xmlns:wpi="http://schemas.microsoft.com/office/word/2010/wordprocessingInk" xmlns:wne="http://schemas.microsoft.com/office/word/2006/wordml" xmlns:wps="http://schemas.microsoft.com/office/word/2010/wordprocessingShape" mc:Ignorable="w14 w15 wp14">
+<w:document xmlns:wpc="http://schemas.microsoft.com/office/word/2010/wordprocessingCanvas" xmlns:cx="http://schemas.microsoft.com/office/drawing/2014/chartex" xmlns:cx1="http://schemas.microsoft.com/office/drawing/2015/9/8/chartex" xmlns:cx2="http://schemas.microsoft.com/office/drawing/2015/10/21/chartex" xmlns:mc="http://schemas.openxmlformats.org/markup-compatibility/2006" xmlns:o="urn:schemas-microsoft-com:office:office" xmlns:r="http://schemas.openxmlformats.org/officeDocument/2006/relationships" xmlns:m="http://schemas.openxmlformats.org/officeDocument/2006/math" xmlns:v="urn:schemas-microsoft-com:vml" xmlns:wp14="http://schemas.microsoft.com/office/word/2010/wordprocessingDrawing" xmlns:wp="http://schemas.openxmlformats.org/drawingml/2006/wordprocessingDrawing" xmlns:w10="urn:schemas-microsoft-com:office:word" xmlns:w="http://schemas.openxmlformats.org/wordprocessingml/2006/main" xmlns:w14="http://schemas.microsoft.com/office/word/2010/wordml" xmlns:w15="http://schemas.microsoft.com/office/word/2012/wordml" xmlns:w16se="http://schemas.microsoft.com/office/word/2015/wordml/symex" xmlns:wpg="http://schemas.microsoft.com/office/word/2010/wordprocessingGroup" xmlns:wpi="http://schemas.microsoft.com/office/word/2010/wordprocessingInk" xmlns:wne="http://schemas.microsoft.com/office/word/2006/wordml" xmlns:wps="http://schemas.microsoft.com/office/word/2010/wordprocessingShape" mc:Ignorable="w14 w15 w16se wp14">
   <w:body>
     <w:p>
       <w:pPr>
@@ -870,6 +870,51 @@
       </w:r>
       <w:r>
         <w:t xml:space="preserve"> day to Sundays books.</w:t>
+      </w:r>
+    </w:p>
+    <w:p>
+      <w:pPr>
+        <w:pStyle w:val="Body"/>
+        <w:numPr>
+          <w:ilvl w:val="0"/>
+          <w:numId w:val="2"/>
+        </w:numPr>
+      </w:pPr>
+      <w:r>
+        <w:t>Psalms of weekday book &amp; corresponding Gospel book are not indented properly.</w:t>
+      </w:r>
+    </w:p>
+    <w:p>
+      <w:pPr>
+        <w:pStyle w:val="Body"/>
+        <w:numPr>
+          <w:ilvl w:val="0"/>
+          <w:numId w:val="2"/>
+        </w:numPr>
+      </w:pPr>
+      <w:r>
+        <w:t>Check new line consistency for Glory be to God forever. In no KJV books, switch to Glory to You O Lord.</w:t>
+      </w:r>
+    </w:p>
+    <w:p>
+      <w:pPr>
+        <w:pStyle w:val="Body"/>
+        <w:numPr>
+          <w:ilvl w:val="0"/>
+          <w:numId w:val="2"/>
+        </w:numPr>
+      </w:pPr>
+      <w:r>
+        <w:t>Re-apply Abouna’s correction to KJV lectionary</w:t>
+      </w:r>
+      <w:r>
+        <w:t xml:space="preserve"> (and all of them—I’ve corrupted the EOB ones with extra starts and ends from KJV which didn’t have the corrections)</w:t>
+      </w:r>
+      <w:r>
+        <w:t>.</w:t>
+      </w:r>
+      <w:r>
+        <w:t xml:space="preserve"> Do another double check for double spaces.</w:t>
       </w:r>
       <w:bookmarkStart w:id="9" w:name="_GoBack"/>
       <w:bookmarkEnd w:id="9"/>
@@ -1043,7 +1088,7 @@
 </file>
 
 <file path=word/endnotes.xml><?xml version="1.0" encoding="utf-8"?>
-<w:endnotes xmlns:wpc="http://schemas.microsoft.com/office/word/2010/wordprocessingCanvas" xmlns:mo="http://schemas.microsoft.com/office/mac/office/2008/main" xmlns:mc="http://schemas.openxmlformats.org/markup-compatibility/2006" xmlns:mv="urn:schemas-microsoft-com:mac:vml" xmlns:o="urn:schemas-microsoft-com:office:office" xmlns:r="http://schemas.openxmlformats.org/officeDocument/2006/relationships" xmlns:m="http://schemas.openxmlformats.org/officeDocument/2006/math" xmlns:v="urn:schemas-microsoft-com:vml" xmlns:wp14="http://schemas.microsoft.com/office/word/2010/wordprocessingDrawing" xmlns:wp="http://schemas.openxmlformats.org/drawingml/2006/wordprocessingDrawing" xmlns:w10="urn:schemas-microsoft-com:office:word" xmlns:w="http://schemas.openxmlformats.org/wordprocessingml/2006/main" xmlns:w14="http://schemas.microsoft.com/office/word/2010/wordml" xmlns:w15="http://schemas.microsoft.com/office/word/2012/wordml" xmlns:wpg="http://schemas.microsoft.com/office/word/2010/wordprocessingGroup" xmlns:wpi="http://schemas.microsoft.com/office/word/2010/wordprocessingInk" xmlns:wne="http://schemas.microsoft.com/office/word/2006/wordml" xmlns:wps="http://schemas.microsoft.com/office/word/2010/wordprocessingShape" mc:Ignorable="w14 w15 wp14">
+<w:endnotes xmlns:wpc="http://schemas.microsoft.com/office/word/2010/wordprocessingCanvas" xmlns:cx="http://schemas.microsoft.com/office/drawing/2014/chartex" xmlns:cx1="http://schemas.microsoft.com/office/drawing/2015/9/8/chartex" xmlns:cx2="http://schemas.microsoft.com/office/drawing/2015/10/21/chartex" xmlns:mc="http://schemas.openxmlformats.org/markup-compatibility/2006" xmlns:o="urn:schemas-microsoft-com:office:office" xmlns:r="http://schemas.openxmlformats.org/officeDocument/2006/relationships" xmlns:m="http://schemas.openxmlformats.org/officeDocument/2006/math" xmlns:v="urn:schemas-microsoft-com:vml" xmlns:wp14="http://schemas.microsoft.com/office/word/2010/wordprocessingDrawing" xmlns:wp="http://schemas.openxmlformats.org/drawingml/2006/wordprocessingDrawing" xmlns:w10="urn:schemas-microsoft-com:office:word" xmlns:w="http://schemas.openxmlformats.org/wordprocessingml/2006/main" xmlns:w14="http://schemas.microsoft.com/office/word/2010/wordml" xmlns:w15="http://schemas.microsoft.com/office/word/2012/wordml" xmlns:w16se="http://schemas.microsoft.com/office/word/2015/wordml/symex" xmlns:wpg="http://schemas.microsoft.com/office/word/2010/wordprocessingGroup" xmlns:wpi="http://schemas.microsoft.com/office/word/2010/wordprocessingInk" xmlns:wne="http://schemas.microsoft.com/office/word/2006/wordml" xmlns:wps="http://schemas.microsoft.com/office/word/2010/wordprocessingShape" mc:Ignorable="w14 w15 w16se wp14">
   <w:endnote w:type="separator" w:id="-1">
     <w:p>
       <w:pPr>
@@ -1068,7 +1113,7 @@
 </file>
 
 <file path=word/footer1.xml><?xml version="1.0" encoding="utf-8"?>
-<w:ftr xmlns:wpc="http://schemas.microsoft.com/office/word/2010/wordprocessingCanvas" xmlns:mo="http://schemas.microsoft.com/office/mac/office/2008/main" xmlns:mc="http://schemas.openxmlformats.org/markup-compatibility/2006" xmlns:mv="urn:schemas-microsoft-com:mac:vml" xmlns:o="urn:schemas-microsoft-com:office:office" xmlns:r="http://schemas.openxmlformats.org/officeDocument/2006/relationships" xmlns:m="http://schemas.openxmlformats.org/officeDocument/2006/math" xmlns:v="urn:schemas-microsoft-com:vml" xmlns:wp14="http://schemas.microsoft.com/office/word/2010/wordprocessingDrawing" xmlns:wp="http://schemas.openxmlformats.org/drawingml/2006/wordprocessingDrawing" xmlns:w10="urn:schemas-microsoft-com:office:word" xmlns:w="http://schemas.openxmlformats.org/wordprocessingml/2006/main" xmlns:w14="http://schemas.microsoft.com/office/word/2010/wordml" xmlns:w15="http://schemas.microsoft.com/office/word/2012/wordml" xmlns:wpg="http://schemas.microsoft.com/office/word/2010/wordprocessingGroup" xmlns:wpi="http://schemas.microsoft.com/office/word/2010/wordprocessingInk" xmlns:wne="http://schemas.microsoft.com/office/word/2006/wordml" xmlns:wps="http://schemas.microsoft.com/office/word/2010/wordprocessingShape" mc:Ignorable="w14 w15 wp14">
+<w:ftr xmlns:wpc="http://schemas.microsoft.com/office/word/2010/wordprocessingCanvas" xmlns:cx="http://schemas.microsoft.com/office/drawing/2014/chartex" xmlns:cx1="http://schemas.microsoft.com/office/drawing/2015/9/8/chartex" xmlns:cx2="http://schemas.microsoft.com/office/drawing/2015/10/21/chartex" xmlns:mc="http://schemas.openxmlformats.org/markup-compatibility/2006" xmlns:o="urn:schemas-microsoft-com:office:office" xmlns:r="http://schemas.openxmlformats.org/officeDocument/2006/relationships" xmlns:m="http://schemas.openxmlformats.org/officeDocument/2006/math" xmlns:v="urn:schemas-microsoft-com:vml" xmlns:wp14="http://schemas.microsoft.com/office/word/2010/wordprocessingDrawing" xmlns:wp="http://schemas.openxmlformats.org/drawingml/2006/wordprocessingDrawing" xmlns:w10="urn:schemas-microsoft-com:office:word" xmlns:w="http://schemas.openxmlformats.org/wordprocessingml/2006/main" xmlns:w14="http://schemas.microsoft.com/office/word/2010/wordml" xmlns:w15="http://schemas.microsoft.com/office/word/2012/wordml" xmlns:w16se="http://schemas.microsoft.com/office/word/2015/wordml/symex" xmlns:wpg="http://schemas.microsoft.com/office/word/2010/wordprocessingGroup" xmlns:wpi="http://schemas.microsoft.com/office/word/2010/wordprocessingInk" xmlns:wne="http://schemas.microsoft.com/office/word/2006/wordml" xmlns:wps="http://schemas.microsoft.com/office/word/2010/wordprocessingShape" mc:Ignorable="w14 w15 w16se wp14">
   <w:p>
     <w:pPr>
       <w:pStyle w:val="Footer"/>
@@ -1082,7 +1127,7 @@
 </file>
 
 <file path=word/footer2.xml><?xml version="1.0" encoding="utf-8"?>
-<w:ftr xmlns:wpc="http://schemas.microsoft.com/office/word/2010/wordprocessingCanvas" xmlns:mo="http://schemas.microsoft.com/office/mac/office/2008/main" xmlns:mc="http://schemas.openxmlformats.org/markup-compatibility/2006" xmlns:mv="urn:schemas-microsoft-com:mac:vml" xmlns:o="urn:schemas-microsoft-com:office:office" xmlns:r="http://schemas.openxmlformats.org/officeDocument/2006/relationships" xmlns:m="http://schemas.openxmlformats.org/officeDocument/2006/math" xmlns:v="urn:schemas-microsoft-com:vml" xmlns:wp14="http://schemas.microsoft.com/office/word/2010/wordprocessingDrawing" xmlns:wp="http://schemas.openxmlformats.org/drawingml/2006/wordprocessingDrawing" xmlns:w10="urn:schemas-microsoft-com:office:word" xmlns:w="http://schemas.openxmlformats.org/wordprocessingml/2006/main" xmlns:w14="http://schemas.microsoft.com/office/word/2010/wordml" xmlns:w15="http://schemas.microsoft.com/office/word/2012/wordml" xmlns:wpg="http://schemas.microsoft.com/office/word/2010/wordprocessingGroup" xmlns:wpi="http://schemas.microsoft.com/office/word/2010/wordprocessingInk" xmlns:wne="http://schemas.microsoft.com/office/word/2006/wordml" xmlns:wps="http://schemas.microsoft.com/office/word/2010/wordprocessingShape" mc:Ignorable="w14 w15 wp14">
+<w:ftr xmlns:wpc="http://schemas.microsoft.com/office/word/2010/wordprocessingCanvas" xmlns:cx="http://schemas.microsoft.com/office/drawing/2014/chartex" xmlns:cx1="http://schemas.microsoft.com/office/drawing/2015/9/8/chartex" xmlns:cx2="http://schemas.microsoft.com/office/drawing/2015/10/21/chartex" xmlns:mc="http://schemas.openxmlformats.org/markup-compatibility/2006" xmlns:o="urn:schemas-microsoft-com:office:office" xmlns:r="http://schemas.openxmlformats.org/officeDocument/2006/relationships" xmlns:m="http://schemas.openxmlformats.org/officeDocument/2006/math" xmlns:v="urn:schemas-microsoft-com:vml" xmlns:wp14="http://schemas.microsoft.com/office/word/2010/wordprocessingDrawing" xmlns:wp="http://schemas.openxmlformats.org/drawingml/2006/wordprocessingDrawing" xmlns:w10="urn:schemas-microsoft-com:office:word" xmlns:w="http://schemas.openxmlformats.org/wordprocessingml/2006/main" xmlns:w14="http://schemas.microsoft.com/office/word/2010/wordml" xmlns:w15="http://schemas.microsoft.com/office/word/2012/wordml" xmlns:w16se="http://schemas.microsoft.com/office/word/2015/wordml/symex" xmlns:wpg="http://schemas.microsoft.com/office/word/2010/wordprocessingGroup" xmlns:wpi="http://schemas.microsoft.com/office/word/2010/wordprocessingInk" xmlns:wne="http://schemas.microsoft.com/office/word/2006/wordml" xmlns:wps="http://schemas.microsoft.com/office/word/2010/wordprocessingShape" mc:Ignorable="w14 w15 w16se wp14">
   <w:p>
     <w:pPr>
       <w:pStyle w:val="Footer"/>
@@ -1125,7 +1170,7 @@
         <w:szCs w:val="20"/>
         <w:lang w:val="en-US"/>
       </w:rPr>
-      <w:t>II</w:t>
+      <w:t>I</w:t>
     </w:r>
     <w:r>
       <w:rPr>
@@ -1142,7 +1187,7 @@
 </file>
 
 <file path=word/footnotes.xml><?xml version="1.0" encoding="utf-8"?>
-<w:footnotes xmlns:wpc="http://schemas.microsoft.com/office/word/2010/wordprocessingCanvas" xmlns:mo="http://schemas.microsoft.com/office/mac/office/2008/main" xmlns:mc="http://schemas.openxmlformats.org/markup-compatibility/2006" xmlns:mv="urn:schemas-microsoft-com:mac:vml" xmlns:o="urn:schemas-microsoft-com:office:office" xmlns:r="http://schemas.openxmlformats.org/officeDocument/2006/relationships" xmlns:m="http://schemas.openxmlformats.org/officeDocument/2006/math" xmlns:v="urn:schemas-microsoft-com:vml" xmlns:wp14="http://schemas.microsoft.com/office/word/2010/wordprocessingDrawing" xmlns:wp="http://schemas.openxmlformats.org/drawingml/2006/wordprocessingDrawing" xmlns:w10="urn:schemas-microsoft-com:office:word" xmlns:w="http://schemas.openxmlformats.org/wordprocessingml/2006/main" xmlns:w14="http://schemas.microsoft.com/office/word/2010/wordml" xmlns:w15="http://schemas.microsoft.com/office/word/2012/wordml" xmlns:wpg="http://schemas.microsoft.com/office/word/2010/wordprocessingGroup" xmlns:wpi="http://schemas.microsoft.com/office/word/2010/wordprocessingInk" xmlns:wne="http://schemas.microsoft.com/office/word/2006/wordml" xmlns:wps="http://schemas.microsoft.com/office/word/2010/wordprocessingShape" mc:Ignorable="w14 w15 wp14">
+<w:footnotes xmlns:wpc="http://schemas.microsoft.com/office/word/2010/wordprocessingCanvas" xmlns:cx="http://schemas.microsoft.com/office/drawing/2014/chartex" xmlns:cx1="http://schemas.microsoft.com/office/drawing/2015/9/8/chartex" xmlns:cx2="http://schemas.microsoft.com/office/drawing/2015/10/21/chartex" xmlns:mc="http://schemas.openxmlformats.org/markup-compatibility/2006" xmlns:o="urn:schemas-microsoft-com:office:office" xmlns:r="http://schemas.openxmlformats.org/officeDocument/2006/relationships" xmlns:m="http://schemas.openxmlformats.org/officeDocument/2006/math" xmlns:v="urn:schemas-microsoft-com:vml" xmlns:wp14="http://schemas.microsoft.com/office/word/2010/wordprocessingDrawing" xmlns:wp="http://schemas.openxmlformats.org/drawingml/2006/wordprocessingDrawing" xmlns:w10="urn:schemas-microsoft-com:office:word" xmlns:w="http://schemas.openxmlformats.org/wordprocessingml/2006/main" xmlns:w14="http://schemas.microsoft.com/office/word/2010/wordml" xmlns:w15="http://schemas.microsoft.com/office/word/2012/wordml" xmlns:w16se="http://schemas.microsoft.com/office/word/2015/wordml/symex" xmlns:wpg="http://schemas.microsoft.com/office/word/2010/wordprocessingGroup" xmlns:wpi="http://schemas.microsoft.com/office/word/2010/wordprocessingInk" xmlns:wne="http://schemas.microsoft.com/office/word/2006/wordml" xmlns:wps="http://schemas.microsoft.com/office/word/2010/wordprocessingShape" mc:Ignorable="w14 w15 w16se wp14">
   <w:footnote w:type="separator" w:id="-1">
     <w:p>
       <w:pPr>
@@ -1167,8 +1212,8 @@
 </file>
 
 <file path=word/numbering.xml><?xml version="1.0" encoding="utf-8"?>
-<w:numbering xmlns:wpc="http://schemas.microsoft.com/office/word/2010/wordprocessingCanvas" xmlns:mo="http://schemas.microsoft.com/office/mac/office/2008/main" xmlns:mc="http://schemas.openxmlformats.org/markup-compatibility/2006" xmlns:mv="urn:schemas-microsoft-com:mac:vml" xmlns:o="urn:schemas-microsoft-com:office:office" xmlns:r="http://schemas.openxmlformats.org/officeDocument/2006/relationships" xmlns:m="http://schemas.openxmlformats.org/officeDocument/2006/math" xmlns:v="urn:schemas-microsoft-com:vml" xmlns:wp14="http://schemas.microsoft.com/office/word/2010/wordprocessingDrawing" xmlns:wp="http://schemas.openxmlformats.org/drawingml/2006/wordprocessingDrawing" xmlns:w10="urn:schemas-microsoft-com:office:word" xmlns:w="http://schemas.openxmlformats.org/wordprocessingml/2006/main" xmlns:w14="http://schemas.microsoft.com/office/word/2010/wordml" xmlns:w15="http://schemas.microsoft.com/office/word/2012/wordml" xmlns:wpg="http://schemas.microsoft.com/office/word/2010/wordprocessingGroup" xmlns:wpi="http://schemas.microsoft.com/office/word/2010/wordprocessingInk" xmlns:wne="http://schemas.microsoft.com/office/word/2006/wordml" xmlns:wps="http://schemas.microsoft.com/office/word/2010/wordprocessingShape" mc:Ignorable="w14 w15 wp14">
-  <w:abstractNum w:abstractNumId="0">
+<w:numbering xmlns:wpc="http://schemas.microsoft.com/office/word/2010/wordprocessingCanvas" xmlns:cx="http://schemas.microsoft.com/office/drawing/2014/chartex" xmlns:cx1="http://schemas.microsoft.com/office/drawing/2015/9/8/chartex" xmlns:cx2="http://schemas.microsoft.com/office/drawing/2015/10/21/chartex" xmlns:mc="http://schemas.openxmlformats.org/markup-compatibility/2006" xmlns:o="urn:schemas-microsoft-com:office:office" xmlns:r="http://schemas.openxmlformats.org/officeDocument/2006/relationships" xmlns:m="http://schemas.openxmlformats.org/officeDocument/2006/math" xmlns:v="urn:schemas-microsoft-com:vml" xmlns:wp14="http://schemas.microsoft.com/office/word/2010/wordprocessingDrawing" xmlns:wp="http://schemas.openxmlformats.org/drawingml/2006/wordprocessingDrawing" xmlns:w10="urn:schemas-microsoft-com:office:word" xmlns:w="http://schemas.openxmlformats.org/wordprocessingml/2006/main" xmlns:w14="http://schemas.microsoft.com/office/word/2010/wordml" xmlns:w15="http://schemas.microsoft.com/office/word/2012/wordml" xmlns:w16se="http://schemas.microsoft.com/office/word/2015/wordml/symex" xmlns:wpg="http://schemas.microsoft.com/office/word/2010/wordprocessingGroup" xmlns:wpi="http://schemas.microsoft.com/office/word/2010/wordprocessingInk" xmlns:wne="http://schemas.microsoft.com/office/word/2006/wordml" xmlns:wps="http://schemas.microsoft.com/office/word/2010/wordprocessingShape" mc:Ignorable="w14 w15 w16se wp14">
+  <w:abstractNum w:abstractNumId="0" w15:restartNumberingAfterBreak="0">
     <w:nsid w:val="0B36571C"/>
     <w:multiLevelType w:val="hybridMultilevel"/>
     <w:tmpl w:val="10004478"/>
@@ -1281,7 +1326,7 @@
       </w:rPr>
     </w:lvl>
   </w:abstractNum>
-  <w:abstractNum w:abstractNumId="1">
+  <w:abstractNum w:abstractNumId="1" w15:restartNumberingAfterBreak="0">
     <w:nsid w:val="3EEF14A0"/>
     <w:multiLevelType w:val="hybridMultilevel"/>
     <w:tmpl w:val="F8E061A8"/>
@@ -1404,7 +1449,7 @@
 </file>
 
 <file path=word/styles.xml><?xml version="1.0" encoding="utf-8"?>
-<w:styles xmlns:mc="http://schemas.openxmlformats.org/markup-compatibility/2006" xmlns:r="http://schemas.openxmlformats.org/officeDocument/2006/relationships" xmlns:w="http://schemas.openxmlformats.org/wordprocessingml/2006/main" xmlns:w14="http://schemas.microsoft.com/office/word/2010/wordml" xmlns:w15="http://schemas.microsoft.com/office/word/2012/wordml" mc:Ignorable="w14 w15">
+<w:styles xmlns:mc="http://schemas.openxmlformats.org/markup-compatibility/2006" xmlns:r="http://schemas.openxmlformats.org/officeDocument/2006/relationships" xmlns:w="http://schemas.openxmlformats.org/wordprocessingml/2006/main" xmlns:w14="http://schemas.microsoft.com/office/word/2010/wordml" xmlns:w15="http://schemas.microsoft.com/office/word/2012/wordml" xmlns:w16se="http://schemas.microsoft.com/office/word/2015/wordml/symex" mc:Ignorable="w14 w15 w16se">
   <w:docDefaults>
     <w:rPrDefault>
       <w:rPr>
@@ -1420,7 +1465,7 @@
       </w:pPr>
     </w:pPrDefault>
   </w:docDefaults>
-  <w:latentStyles w:defLockedState="0" w:defUIPriority="99" w:defSemiHidden="0" w:defUnhideWhenUsed="0" w:defQFormat="0" w:count="381">
+  <w:latentStyles w:defLockedState="0" w:defUIPriority="99" w:defSemiHidden="0" w:defUnhideWhenUsed="0" w:defQFormat="0" w:count="372">
     <w:lsdException w:name="Normal" w:uiPriority="0" w:qFormat="1"/>
     <w:lsdException w:name="heading 1" w:uiPriority="9" w:qFormat="1"/>
     <w:lsdException w:name="heading 2" w:semiHidden="1" w:uiPriority="9" w:unhideWhenUsed="1" w:qFormat="1"/>
@@ -2059,7 +2104,6 @@
       <w:spacing w:after="0" w:line="240" w:lineRule="auto"/>
     </w:pPr>
     <w:tblPr>
-      <w:tblInd w:w="0" w:type="dxa"/>
       <w:tblBorders>
         <w:top w:val="single" w:sz="4" w:space="0" w:color="auto"/>
         <w:left w:val="single" w:sz="4" w:space="0" w:color="auto"/>
@@ -2068,12 +2112,6 @@
         <w:insideH w:val="single" w:sz="4" w:space="0" w:color="auto"/>
         <w:insideV w:val="single" w:sz="4" w:space="0" w:color="auto"/>
       </w:tblBorders>
-      <w:tblCellMar>
-        <w:top w:w="0" w:type="dxa"/>
-        <w:left w:w="108" w:type="dxa"/>
-        <w:bottom w:w="0" w:type="dxa"/>
-        <w:right w:w="108" w:type="dxa"/>
-      </w:tblCellMar>
     </w:tblPr>
   </w:style>
   <w:style w:type="paragraph" w:customStyle="1" w:styleId="CopticVerse">
@@ -3628,7 +3666,7 @@
 </file>
 
 <file path=customXml/itemProps1.xml><?xml version="1.0" encoding="utf-8"?>
-<ds:datastoreItem xmlns:ds="http://schemas.openxmlformats.org/officeDocument/2006/customXml" ds:itemID="{B1658562-AE6D-9A4D-8E9C-DDF3175B2E18}">
+<ds:datastoreItem xmlns:ds="http://schemas.openxmlformats.org/officeDocument/2006/customXml" ds:itemID="{4982C02E-B79E-480A-AD1B-0F6A6FC18D0D}">
   <ds:schemaRefs>
     <ds:schemaRef ds:uri="http://schemas.openxmlformats.org/officeDocument/2006/bibliography"/>
   </ds:schemaRefs>
@@ -3636,7 +3674,7 @@
 </file>
 
 <file path=customXml/itemProps2.xml><?xml version="1.0" encoding="utf-8"?>
-<ds:datastoreItem xmlns:ds="http://schemas.openxmlformats.org/officeDocument/2006/customXml" ds:itemID="{BB75240B-EBE9-9E47-9FC4-AB7B4A40F244}">
+<ds:datastoreItem xmlns:ds="http://schemas.openxmlformats.org/officeDocument/2006/customXml" ds:itemID="{58149DC0-FE57-4E05-8761-940595A1BF54}">
   <ds:schemaRefs>
     <ds:schemaRef ds:uri="http://schemas.openxmlformats.org/officeDocument/2006/bibliography"/>
   </ds:schemaRefs>
@@ -3644,7 +3682,7 @@
 </file>
 
 <file path=customXml/itemProps3.xml><?xml version="1.0" encoding="utf-8"?>
-<ds:datastoreItem xmlns:ds="http://schemas.openxmlformats.org/officeDocument/2006/customXml" ds:itemID="{01E1E932-9F63-E940-AC42-F424CEAFA89A}">
+<ds:datastoreItem xmlns:ds="http://schemas.openxmlformats.org/officeDocument/2006/customXml" ds:itemID="{F63F00AD-E1AD-48D2-A5E8-0A69231C8E49}">
   <ds:schemaRefs>
     <ds:schemaRef ds:uri="http://schemas.openxmlformats.org/officeDocument/2006/bibliography"/>
   </ds:schemaRefs>

</xml_diff>

<commit_message>
Switched Lent to KJV to end of first week
Also reapplied corrections lost.
</commit_message>
<xml_diff>
--- a/Psalmody - Intro.docx
+++ b/Psalmody - Intro.docx
@@ -895,42 +895,8 @@
       <w:r>
         <w:t>Check new line consistency for Glory be to God forever. In no KJV books, switch to Glory to You O Lord.</w:t>
       </w:r>
-    </w:p>
-    <w:p>
-      <w:pPr>
-        <w:pStyle w:val="Body"/>
-        <w:numPr>
-          <w:ilvl w:val="0"/>
-          <w:numId w:val="2"/>
-        </w:numPr>
-      </w:pPr>
-      <w:r>
-        <w:t>Re-apply Abouna’s correction to KJV lectionary</w:t>
-      </w:r>
-      <w:r>
-        <w:t xml:space="preserve"> (and all of them—I’ve corrupted the EOB ones with extra starts and ends from KJV which didn’t have the corrections)</w:t>
-      </w:r>
-      <w:r>
-        <w:t>.</w:t>
-      </w:r>
-      <w:r>
-        <w:t xml:space="preserve"> Do another double check for double spaces.</w:t>
-      </w:r>
       <w:bookmarkStart w:id="9" w:name="_GoBack"/>
       <w:bookmarkEnd w:id="9"/>
-    </w:p>
-    <w:p>
-      <w:pPr>
-        <w:jc w:val="left"/>
-        <w:rPr>
-          <w:rFonts w:asciiTheme="majorHAnsi" w:eastAsiaTheme="majorEastAsia" w:hAnsiTheme="majorHAnsi" w:cstheme="majorBidi"/>
-          <w:b/>
-          <w:bCs/>
-          <w:sz w:val="32"/>
-          <w:szCs w:val="26"/>
-          <w:lang w:val="en-US"/>
-        </w:rPr>
-      </w:pPr>
     </w:p>
     <w:p>
       <w:pPr>
@@ -3666,7 +3632,7 @@
 </file>
 
 <file path=customXml/itemProps1.xml><?xml version="1.0" encoding="utf-8"?>
-<ds:datastoreItem xmlns:ds="http://schemas.openxmlformats.org/officeDocument/2006/customXml" ds:itemID="{4982C02E-B79E-480A-AD1B-0F6A6FC18D0D}">
+<ds:datastoreItem xmlns:ds="http://schemas.openxmlformats.org/officeDocument/2006/customXml" ds:itemID="{74EB4C93-6727-49B5-8643-F19827CDF5DC}">
   <ds:schemaRefs>
     <ds:schemaRef ds:uri="http://schemas.openxmlformats.org/officeDocument/2006/bibliography"/>
   </ds:schemaRefs>
@@ -3674,7 +3640,7 @@
 </file>
 
 <file path=customXml/itemProps2.xml><?xml version="1.0" encoding="utf-8"?>
-<ds:datastoreItem xmlns:ds="http://schemas.openxmlformats.org/officeDocument/2006/customXml" ds:itemID="{58149DC0-FE57-4E05-8761-940595A1BF54}">
+<ds:datastoreItem xmlns:ds="http://schemas.openxmlformats.org/officeDocument/2006/customXml" ds:itemID="{0A15E36C-967E-49F2-977A-C3798A50FC5F}">
   <ds:schemaRefs>
     <ds:schemaRef ds:uri="http://schemas.openxmlformats.org/officeDocument/2006/bibliography"/>
   </ds:schemaRefs>
@@ -3682,7 +3648,7 @@
 </file>
 
 <file path=customXml/itemProps3.xml><?xml version="1.0" encoding="utf-8"?>
-<ds:datastoreItem xmlns:ds="http://schemas.openxmlformats.org/officeDocument/2006/customXml" ds:itemID="{F63F00AD-E1AD-48D2-A5E8-0A69231C8E49}">
+<ds:datastoreItem xmlns:ds="http://schemas.openxmlformats.org/officeDocument/2006/customXml" ds:itemID="{2D799D26-68AB-4E72-BFF6-8AD509855FD9}">
   <ds:schemaRefs>
     <ds:schemaRef ds:uri="http://schemas.openxmlformats.org/officeDocument/2006/bibliography"/>
   </ds:schemaRefs>

</xml_diff>

<commit_message>
Revised formatting Sun & Weekdays
Lent search & replace done, manual edit to correct only through Nineveh
</commit_message>
<xml_diff>
--- a/Psalmody - Intro.docx
+++ b/Psalmody - Intro.docx
@@ -860,7 +860,12 @@
         </w:numPr>
       </w:pPr>
       <w:r>
-        <w:t>Need to add 29</w:t>
+        <w:t>Check references</w:t>
+      </w:r>
+      <w:bookmarkStart w:id="9" w:name="_GoBack"/>
+      <w:bookmarkEnd w:id="9"/>
+      <w:r>
+        <w:t xml:space="preserve"> of 29</w:t>
       </w:r>
       <w:r>
         <w:rPr>
@@ -869,7 +874,7 @@
         <w:t>th</w:t>
       </w:r>
       <w:r>
-        <w:t xml:space="preserve"> day to Sundays books.</w:t>
+        <w:t xml:space="preserve"> day of each month?</w:t>
       </w:r>
     </w:p>
     <w:p>
@@ -893,10 +898,14 @@
         </w:numPr>
       </w:pPr>
       <w:r>
-        <w:t>Check new line consistency for Glory be to God forever. In no KJV books, switch to Glory to You O Lord.</w:t>
-      </w:r>
-      <w:bookmarkStart w:id="9" w:name="_GoBack"/>
-      <w:bookmarkEnd w:id="9"/>
+        <w:t>Check new line consistency for Glory be to God forever. In no</w:t>
+      </w:r>
+      <w:r>
+        <w:t>n</w:t>
+      </w:r>
+      <w:r>
+        <w:t xml:space="preserve"> KJV books, switch to Glory to You O Lord.</w:t>
+      </w:r>
     </w:p>
     <w:p>
       <w:pPr>
@@ -3632,7 +3641,7 @@
 </file>
 
 <file path=customXml/itemProps1.xml><?xml version="1.0" encoding="utf-8"?>
-<ds:datastoreItem xmlns:ds="http://schemas.openxmlformats.org/officeDocument/2006/customXml" ds:itemID="{74EB4C93-6727-49B5-8643-F19827CDF5DC}">
+<ds:datastoreItem xmlns:ds="http://schemas.openxmlformats.org/officeDocument/2006/customXml" ds:itemID="{6000A46B-A122-4266-A024-1A8721607C03}">
   <ds:schemaRefs>
     <ds:schemaRef ds:uri="http://schemas.openxmlformats.org/officeDocument/2006/bibliography"/>
   </ds:schemaRefs>
@@ -3640,7 +3649,7 @@
 </file>
 
 <file path=customXml/itemProps2.xml><?xml version="1.0" encoding="utf-8"?>
-<ds:datastoreItem xmlns:ds="http://schemas.openxmlformats.org/officeDocument/2006/customXml" ds:itemID="{0A15E36C-967E-49F2-977A-C3798A50FC5F}">
+<ds:datastoreItem xmlns:ds="http://schemas.openxmlformats.org/officeDocument/2006/customXml" ds:itemID="{D6EBE4E0-2EEA-49E6-9108-1E7A4487AA8C}">
   <ds:schemaRefs>
     <ds:schemaRef ds:uri="http://schemas.openxmlformats.org/officeDocument/2006/bibliography"/>
   </ds:schemaRefs>
@@ -3648,7 +3657,7 @@
 </file>
 
 <file path=customXml/itemProps3.xml><?xml version="1.0" encoding="utf-8"?>
-<ds:datastoreItem xmlns:ds="http://schemas.openxmlformats.org/officeDocument/2006/customXml" ds:itemID="{2D799D26-68AB-4E72-BFF6-8AD509855FD9}">
+<ds:datastoreItem xmlns:ds="http://schemas.openxmlformats.org/officeDocument/2006/customXml" ds:itemID="{0C919BFB-5E04-495F-A988-6992B21FF1DD}">
   <ds:schemaRefs>
     <ds:schemaRef ds:uri="http://schemas.openxmlformats.org/officeDocument/2006/bibliography"/>
   </ds:schemaRefs>

</xml_diff>

<commit_message>
starting prophecy revision, publishing pdfs
</commit_message>
<xml_diff>
--- a/Psalmody - Intro.docx
+++ b/Psalmody - Intro.docx
@@ -1,6 +1,6 @@
 
 <file path=word/document.xml><?xml version="1.0" encoding="utf-8"?>
-<w:document xmlns:wpc="http://schemas.microsoft.com/office/word/2010/wordprocessingCanvas" xmlns:cx="http://schemas.microsoft.com/office/drawing/2014/chartex" xmlns:cx1="http://schemas.microsoft.com/office/drawing/2015/9/8/chartex" xmlns:cx2="http://schemas.microsoft.com/office/drawing/2015/10/21/chartex" xmlns:mc="http://schemas.openxmlformats.org/markup-compatibility/2006" xmlns:o="urn:schemas-microsoft-com:office:office" xmlns:r="http://schemas.openxmlformats.org/officeDocument/2006/relationships" xmlns:m="http://schemas.openxmlformats.org/officeDocument/2006/math" xmlns:v="urn:schemas-microsoft-com:vml" xmlns:wp14="http://schemas.microsoft.com/office/word/2010/wordprocessingDrawing" xmlns:wp="http://schemas.openxmlformats.org/drawingml/2006/wordprocessingDrawing" xmlns:w10="urn:schemas-microsoft-com:office:word" xmlns:w="http://schemas.openxmlformats.org/wordprocessingml/2006/main" xmlns:w14="http://schemas.microsoft.com/office/word/2010/wordml" xmlns:w15="http://schemas.microsoft.com/office/word/2012/wordml" xmlns:w16se="http://schemas.microsoft.com/office/word/2015/wordml/symex" xmlns:wpg="http://schemas.microsoft.com/office/word/2010/wordprocessingGroup" xmlns:wpi="http://schemas.microsoft.com/office/word/2010/wordprocessingInk" xmlns:wne="http://schemas.microsoft.com/office/word/2006/wordml" xmlns:wps="http://schemas.microsoft.com/office/word/2010/wordprocessingShape" mc:Ignorable="w14 w15 w16se wp14">
+<w:document xmlns:wpc="http://schemas.microsoft.com/office/word/2010/wordprocessingCanvas" xmlns:mo="http://schemas.microsoft.com/office/mac/office/2008/main" xmlns:mc="http://schemas.openxmlformats.org/markup-compatibility/2006" xmlns:mv="urn:schemas-microsoft-com:mac:vml" xmlns:o="urn:schemas-microsoft-com:office:office" xmlns:r="http://schemas.openxmlformats.org/officeDocument/2006/relationships" xmlns:m="http://schemas.openxmlformats.org/officeDocument/2006/math" xmlns:v="urn:schemas-microsoft-com:vml" xmlns:wp14="http://schemas.microsoft.com/office/word/2010/wordprocessingDrawing" xmlns:wp="http://schemas.openxmlformats.org/drawingml/2006/wordprocessingDrawing" xmlns:w10="urn:schemas-microsoft-com:office:word" xmlns:w="http://schemas.openxmlformats.org/wordprocessingml/2006/main" xmlns:w14="http://schemas.microsoft.com/office/word/2010/wordml" xmlns:w15="http://schemas.microsoft.com/office/word/2012/wordml" xmlns:wpg="http://schemas.microsoft.com/office/word/2010/wordprocessingGroup" xmlns:wpi="http://schemas.microsoft.com/office/word/2010/wordprocessingInk" xmlns:wne="http://schemas.microsoft.com/office/word/2006/wordml" xmlns:wps="http://schemas.microsoft.com/office/word/2010/wordprocessingShape" mc:Ignorable="w14 w15 wp14">
   <w:body>
     <w:p>
       <w:pPr>
@@ -19,8 +19,19 @@
           <w:szCs w:val="52"/>
           <w:lang w:val="en-US"/>
         </w:rPr>
-        <w:t>The Great Horologion</w:t>
-      </w:r>
+        <w:t xml:space="preserve">The Great </w:t>
+      </w:r>
+      <w:proofErr w:type="spellStart"/>
+      <w:r>
+        <w:rPr>
+          <w:rFonts w:asciiTheme="majorHAnsi" w:hAnsiTheme="majorHAnsi"/>
+          <w:sz w:val="52"/>
+          <w:szCs w:val="52"/>
+          <w:lang w:val="en-US"/>
+        </w:rPr>
+        <w:t>Horologion</w:t>
+      </w:r>
+      <w:proofErr w:type="spellEnd"/>
     </w:p>
     <w:p>
       <w:pPr>
@@ -99,7 +110,27 @@
           <w:szCs w:val="28"/>
           <w:lang w:val="en-US"/>
         </w:rPr>
-        <w:t>Commonly Known As:</w:t>
+        <w:t xml:space="preserve">Commonly Known </w:t>
+      </w:r>
+      <w:proofErr w:type="gramStart"/>
+      <w:r>
+        <w:rPr>
+          <w:rFonts w:asciiTheme="majorHAnsi" w:hAnsiTheme="majorHAnsi"/>
+          <w:sz w:val="28"/>
+          <w:szCs w:val="28"/>
+          <w:lang w:val="en-US"/>
+        </w:rPr>
+        <w:t>As</w:t>
+      </w:r>
+      <w:proofErr w:type="gramEnd"/>
+      <w:r>
+        <w:rPr>
+          <w:rFonts w:asciiTheme="majorHAnsi" w:hAnsiTheme="majorHAnsi"/>
+          <w:sz w:val="28"/>
+          <w:szCs w:val="28"/>
+          <w:lang w:val="en-US"/>
+        </w:rPr>
+        <w:t>:</w:t>
       </w:r>
     </w:p>
     <w:p>
@@ -152,6 +183,7 @@
           <w:lang w:val="en-US"/>
         </w:rPr>
       </w:pPr>
+      <w:proofErr w:type="spellStart"/>
       <w:r>
         <w:rPr>
           <w:rFonts w:asciiTheme="majorHAnsi" w:hAnsiTheme="majorHAnsi"/>
@@ -161,6 +193,7 @@
         </w:rPr>
         <w:t>Agpeya</w:t>
       </w:r>
+      <w:proofErr w:type="spellEnd"/>
     </w:p>
     <w:p>
       <w:pPr>
@@ -273,8 +306,9 @@
           <w:szCs w:val="52"/>
           <w:lang w:val="en-US"/>
         </w:rPr>
-        <w:t>Book of Psalis and Doxol</w:t>
-      </w:r>
+        <w:t xml:space="preserve">Book of </w:t>
+      </w:r>
+      <w:proofErr w:type="spellStart"/>
       <w:r>
         <w:rPr>
           <w:rFonts w:asciiTheme="majorHAnsi" w:hAnsiTheme="majorHAnsi"/>
@@ -282,8 +316,9 @@
           <w:szCs w:val="52"/>
           <w:lang w:val="en-US"/>
         </w:rPr>
-        <w:t>o</w:t>
-      </w:r>
+        <w:t>Psalis</w:t>
+      </w:r>
+      <w:proofErr w:type="spellEnd"/>
       <w:r>
         <w:rPr>
           <w:rFonts w:asciiTheme="majorHAnsi" w:hAnsiTheme="majorHAnsi"/>
@@ -291,6 +326,24 @@
           <w:szCs w:val="52"/>
           <w:lang w:val="en-US"/>
         </w:rPr>
+        <w:t xml:space="preserve"> and Doxol</w:t>
+      </w:r>
+      <w:r>
+        <w:rPr>
+          <w:rFonts w:asciiTheme="majorHAnsi" w:hAnsiTheme="majorHAnsi"/>
+          <w:sz w:val="52"/>
+          <w:szCs w:val="52"/>
+          <w:lang w:val="en-US"/>
+        </w:rPr>
+        <w:t>o</w:t>
+      </w:r>
+      <w:r>
+        <w:rPr>
+          <w:rFonts w:asciiTheme="majorHAnsi" w:hAnsiTheme="majorHAnsi"/>
+          <w:sz w:val="52"/>
+          <w:szCs w:val="52"/>
+          <w:lang w:val="en-US"/>
+        </w:rPr>
         <w:t>gies</w:t>
       </w:r>
     </w:p>
@@ -362,6 +415,7 @@
         </w:rPr>
         <w:t xml:space="preserve">ϩ </w:t>
       </w:r>
+      <w:proofErr w:type="spellStart"/>
       <w:r>
         <w:rPr>
           <w:rFonts w:ascii="FreeSerifAvvaShenouda" w:hAnsi="FreeSerifAvvaShenouda" w:cs="FreeSerifAvvaShenouda"/>
@@ -378,7 +432,17 @@
           <w:szCs w:val="44"/>
           <w:lang w:val="en-US"/>
         </w:rPr>
-        <w:t>ⲁϫⲡ</w:t>
+        <w:t>ⲁϫ</w:t>
+      </w:r>
+      <w:proofErr w:type="spellEnd"/>
+      <w:r>
+        <w:rPr>
+          <w:rFonts w:ascii="FreeSerifAvvaShenouda" w:hAnsi="FreeSerifAvvaShenouda" w:cs="FreeSerifAvvaShenouda"/>
+          <w:sz w:val="44"/>
+          <w:szCs w:val="44"/>
+          <w:lang w:val="en-US"/>
+        </w:rPr>
+        <w:t>ⲡ</w:t>
       </w:r>
       <w:r>
         <w:rPr>
@@ -449,8 +513,13 @@
       <w:bookmarkStart w:id="3" w:name="_Toc297407696"/>
       <w:r>
         <w:lastRenderedPageBreak/>
-        <w:t>The Great Horologion</w:t>
-      </w:r>
+        <w:t xml:space="preserve">The Great </w:t>
+      </w:r>
+      <w:proofErr w:type="spellStart"/>
+      <w:r>
+        <w:t>Horologion</w:t>
+      </w:r>
+      <w:proofErr w:type="spellEnd"/>
       <w:r>
         <w:t xml:space="preserve"> </w:t>
       </w:r>
@@ -508,7 +577,15 @@
         <w:pStyle w:val="Body"/>
       </w:pPr>
       <w:r>
-        <w:t xml:space="preserve">©Jonathan Slote, Editor, 2014-2015. All rights reserved. Permission to use, quote, reproduce and modify for non-commercial, liturgical or scholarly purposes is hereby granted to all institutions, parishes, clergy, or lay members affiliated to the affiliated jurisdictions and agencies of the Standing Council of Oriental Orthodox Churches (SCOOCH) or of the Assembly of Canonical Orthodox Bishops of North and Central America, as well as all jurisdictions in communion with the Oriental Orthodox Patriarchate of Alexandria, or the Ecumenical Patriarchate of Constantinople. This clause applies to liturgical text only, and not to Introductory and Appendix articles. </w:t>
+        <w:t xml:space="preserve">©Jonathan </w:t>
+      </w:r>
+      <w:proofErr w:type="spellStart"/>
+      <w:r>
+        <w:t>Slote</w:t>
+      </w:r>
+      <w:proofErr w:type="spellEnd"/>
+      <w:r>
+        <w:t xml:space="preserve">, Editor, 2014-2015. All rights reserved. Permission to use, quote, reproduce and modify for non-commercial, liturgical or scholarly purposes is hereby granted to all institutions, parishes, clergy, or lay members affiliated to the affiliated jurisdictions and agencies of the Standing Council of Oriental Orthodox Churches (SCOOCH) or of the Assembly of Canonical Orthodox Bishops of North and Central America, as well as all jurisdictions in communion with the Oriental Orthodox Patriarchate of Alexandria, or the Ecumenical Patriarchate of Constantinople. This clause applies to liturgical text only, and not to Introductory and Appendix articles. </w:t>
       </w:r>
     </w:p>
     <w:p>
@@ -548,13 +625,53 @@
         <w:pStyle w:val="Body"/>
       </w:pPr>
       <w:r>
-        <w:t>The Psalms are based on the translation of Archimandrite Lazarus Moore, who entrusted a copy of said psalms to his disciple, Heg. Fr. Silas Spear, with full permission to use them, who in turn granted us permission to use them. They are revised based on the (public domain) translation of Heg. Fr. Athanasius Iskander, which he intentionally did not copyright so that they might freely be used.</w:t>
+        <w:t xml:space="preserve">The Psalms are based on the translation of Archimandrite Lazarus Moore, who entrusted a copy of said psalms to his disciple, </w:t>
+      </w:r>
+      <w:proofErr w:type="spellStart"/>
+      <w:r>
+        <w:t>Heg</w:t>
+      </w:r>
+      <w:proofErr w:type="spellEnd"/>
+      <w:r>
+        <w:t xml:space="preserve">. Fr. Silas Spear, with full permission to use them, who in turn granted us permission to use them. They are revised based on the (public domain) translation of </w:t>
+      </w:r>
+      <w:proofErr w:type="spellStart"/>
+      <w:r>
+        <w:t>Heg</w:t>
+      </w:r>
+      <w:proofErr w:type="spellEnd"/>
+      <w:r>
+        <w:t xml:space="preserve">. Fr. Athanasius </w:t>
+      </w:r>
+      <w:proofErr w:type="spellStart"/>
+      <w:r>
+        <w:t>Iskander</w:t>
+      </w:r>
+      <w:proofErr w:type="spellEnd"/>
+      <w:r>
+        <w:t>, which he intentionally did not copyright so that they might freely be used.</w:t>
       </w:r>
       <w:r>
         <w:t xml:space="preserve"> Comparison was also made to many existing translations of the LXX Psalms, without infringing on their copyrights.</w:t>
       </w:r>
       <w:r>
-        <w:t xml:space="preserve"> New Testament passages are based on the (public domain) translation of Heg. Fr. Athanasius Iskander, revised based on comparison with various popular translations, such as the Eastern Orthodox Bible and the King James Version, without infringing on those copyrights.</w:t>
+        <w:t xml:space="preserve"> New Testament passages are based on the (public domain) translation of </w:t>
+      </w:r>
+      <w:proofErr w:type="spellStart"/>
+      <w:r>
+        <w:t>Heg</w:t>
+      </w:r>
+      <w:proofErr w:type="spellEnd"/>
+      <w:r>
+        <w:t xml:space="preserve">. Fr. Athanasius </w:t>
+      </w:r>
+      <w:proofErr w:type="spellStart"/>
+      <w:r>
+        <w:t>Iskander</w:t>
+      </w:r>
+      <w:proofErr w:type="spellEnd"/>
+      <w:r>
+        <w:t>, revised based on comparison with various popular translations, such as the Eastern Orthodox Bible and the King James Version, without infringing on those copyrights.</w:t>
       </w:r>
     </w:p>
     <w:p>
@@ -562,7 +679,39 @@
         <w:pStyle w:val="Body"/>
       </w:pPr>
       <w:r>
-        <w:t>The Psalmody and Agpeya texts are based on the (public domain) translation of Heg. Fr. Athanasius Iskander, revised to conform to modern English, with comparison to all known English translations of the Pslamody (SUS, LA, and Midwest, without infringing on those copyrights), and by comparison to the original Coptic.</w:t>
+        <w:t xml:space="preserve">The Psalmody and </w:t>
+      </w:r>
+      <w:proofErr w:type="spellStart"/>
+      <w:r>
+        <w:t>Agpeya</w:t>
+      </w:r>
+      <w:proofErr w:type="spellEnd"/>
+      <w:r>
+        <w:t xml:space="preserve"> texts are based on the (public domain) translation of </w:t>
+      </w:r>
+      <w:proofErr w:type="spellStart"/>
+      <w:r>
+        <w:t>Heg</w:t>
+      </w:r>
+      <w:proofErr w:type="spellEnd"/>
+      <w:r>
+        <w:t xml:space="preserve">. Fr. Athanasius </w:t>
+      </w:r>
+      <w:proofErr w:type="spellStart"/>
+      <w:r>
+        <w:t>Iskander</w:t>
+      </w:r>
+      <w:proofErr w:type="spellEnd"/>
+      <w:r>
+        <w:t xml:space="preserve">, revised to conform to modern English, with comparison to all known English translations of the </w:t>
+      </w:r>
+      <w:proofErr w:type="spellStart"/>
+      <w:r>
+        <w:t>Pslamody</w:t>
+      </w:r>
+      <w:proofErr w:type="spellEnd"/>
+      <w:r>
+        <w:t xml:space="preserve"> (SUS, LA, and Midwest, without infringing on those copyrights), and by comparison to the original Coptic.</w:t>
       </w:r>
     </w:p>
     <w:p>
@@ -633,8 +782,13 @@
         </w:numPr>
       </w:pPr>
       <w:r>
-        <w:t>Add saint Psalis</w:t>
-      </w:r>
+        <w:t xml:space="preserve">Add saint </w:t>
+      </w:r>
+      <w:proofErr w:type="spellStart"/>
+      <w:r>
+        <w:t>Psalis</w:t>
+      </w:r>
+      <w:proofErr w:type="spellEnd"/>
     </w:p>
     <w:p>
       <w:pPr>
@@ -645,7 +799,15 @@
         </w:numPr>
       </w:pPr>
       <w:r>
-        <w:t>Add missing Psali translations</w:t>
+        <w:t xml:space="preserve">Add missing </w:t>
+      </w:r>
+      <w:proofErr w:type="spellStart"/>
+      <w:r>
+        <w:t>Psali</w:t>
+      </w:r>
+      <w:proofErr w:type="spellEnd"/>
+      <w:r>
+        <w:t xml:space="preserve"> translations</w:t>
       </w:r>
     </w:p>
     <w:p>
@@ -657,7 +819,15 @@
         </w:numPr>
       </w:pPr>
       <w:r>
-        <w:t>Revise Psali translations</w:t>
+        <w:t xml:space="preserve">Revise </w:t>
+      </w:r>
+      <w:proofErr w:type="spellStart"/>
+      <w:r>
+        <w:t>Psali</w:t>
+      </w:r>
+      <w:proofErr w:type="spellEnd"/>
+      <w:r>
+        <w:t xml:space="preserve"> translations</w:t>
       </w:r>
     </w:p>
     <w:p>
@@ -711,7 +881,23 @@
         </w:numPr>
       </w:pPr>
       <w:r>
-        <w:t>Add defnar or synaxarium?</w:t>
+        <w:t xml:space="preserve">Add </w:t>
+      </w:r>
+      <w:proofErr w:type="spellStart"/>
+      <w:r>
+        <w:t>defnar</w:t>
+      </w:r>
+      <w:proofErr w:type="spellEnd"/>
+      <w:r>
+        <w:t xml:space="preserve"> or </w:t>
+      </w:r>
+      <w:proofErr w:type="spellStart"/>
+      <w:r>
+        <w:t>synaxarium</w:t>
+      </w:r>
+      <w:proofErr w:type="spellEnd"/>
+      <w:r>
+        <w:t>?</w:t>
       </w:r>
       <w:r>
         <w:t xml:space="preserve"> At least notes for where to insert</w:t>
@@ -771,7 +957,23 @@
         </w:numPr>
       </w:pPr>
       <w:r>
-        <w:t xml:space="preserve">Replace “evlogite/evlogison” with </w:t>
+        <w:t>Replace “</w:t>
+      </w:r>
+      <w:proofErr w:type="spellStart"/>
+      <w:r>
+        <w:t>evlogite</w:t>
+      </w:r>
+      <w:proofErr w:type="spellEnd"/>
+      <w:r>
+        <w:t>/</w:t>
+      </w:r>
+      <w:proofErr w:type="spellStart"/>
+      <w:r>
+        <w:t>evlogison</w:t>
+      </w:r>
+      <w:proofErr w:type="spellEnd"/>
+      <w:r>
+        <w:t xml:space="preserve">” with </w:t>
       </w:r>
       <w:r>
         <w:t>Coptic</w:t>
@@ -825,69 +1027,12 @@
       <w:r>
         <w:t>Introduction</w:t>
       </w:r>
+      <w:bookmarkStart w:id="9" w:name="_GoBack"/>
       <w:bookmarkEnd w:id="5"/>
       <w:bookmarkEnd w:id="6"/>
       <w:bookmarkEnd w:id="7"/>
       <w:bookmarkEnd w:id="8"/>
-    </w:p>
-    <w:p>
-      <w:pPr>
-        <w:pStyle w:val="Body"/>
-        <w:numPr>
-          <w:ilvl w:val="0"/>
-          <w:numId w:val="2"/>
-        </w:numPr>
-      </w:pPr>
-      <w:r>
-        <w:t>End of Midnight in  Gospel book is missing the Ode of NT readings. They are also missing in the Holy Week Book. Holy Week book has the reading of Daniel around the 3</w:t>
-      </w:r>
-      <w:r>
-        <w:rPr>
-          <w:vertAlign w:val="superscript"/>
-        </w:rPr>
-        <w:t>rd</w:t>
-      </w:r>
-      <w:r>
-        <w:t xml:space="preserve"> canticle abridged, as in Kitchener, but the Psalmody does not. Need to fill out reading books for this hour.</w:t>
-      </w:r>
-    </w:p>
-    <w:p>
-      <w:pPr>
-        <w:pStyle w:val="Body"/>
-        <w:numPr>
-          <w:ilvl w:val="0"/>
-          <w:numId w:val="2"/>
-        </w:numPr>
-      </w:pPr>
-      <w:r>
-        <w:t>Check references</w:t>
-      </w:r>
-      <w:bookmarkStart w:id="9" w:name="_GoBack"/>
       <w:bookmarkEnd w:id="9"/>
-      <w:r>
-        <w:t xml:space="preserve"> of 29</w:t>
-      </w:r>
-      <w:r>
-        <w:rPr>
-          <w:vertAlign w:val="superscript"/>
-        </w:rPr>
-        <w:t>th</w:t>
-      </w:r>
-      <w:r>
-        <w:t xml:space="preserve"> day of each month?</w:t>
-      </w:r>
-    </w:p>
-    <w:p>
-      <w:pPr>
-        <w:pStyle w:val="Body"/>
-        <w:numPr>
-          <w:ilvl w:val="0"/>
-          <w:numId w:val="2"/>
-        </w:numPr>
-      </w:pPr>
-      <w:r>
-        <w:t>Psalms of weekday book &amp; corresponding Gospel book are not indented properly.</w:t>
-      </w:r>
     </w:p>
     <w:p>
       <w:pPr>
@@ -992,10 +1137,12 @@
         <w:pStyle w:val="Heading3"/>
       </w:pPr>
       <w:bookmarkStart w:id="18" w:name="_Toc410196901"/>
+      <w:proofErr w:type="spellStart"/>
       <w:r>
         <w:t>Koiak</w:t>
       </w:r>
       <w:bookmarkEnd w:id="18"/>
+      <w:proofErr w:type="spellEnd"/>
     </w:p>
     <w:p>
       <w:pPr>
@@ -1063,7 +1210,7 @@
 </file>
 
 <file path=word/endnotes.xml><?xml version="1.0" encoding="utf-8"?>
-<w:endnotes xmlns:wpc="http://schemas.microsoft.com/office/word/2010/wordprocessingCanvas" xmlns:cx="http://schemas.microsoft.com/office/drawing/2014/chartex" xmlns:cx1="http://schemas.microsoft.com/office/drawing/2015/9/8/chartex" xmlns:cx2="http://schemas.microsoft.com/office/drawing/2015/10/21/chartex" xmlns:mc="http://schemas.openxmlformats.org/markup-compatibility/2006" xmlns:o="urn:schemas-microsoft-com:office:office" xmlns:r="http://schemas.openxmlformats.org/officeDocument/2006/relationships" xmlns:m="http://schemas.openxmlformats.org/officeDocument/2006/math" xmlns:v="urn:schemas-microsoft-com:vml" xmlns:wp14="http://schemas.microsoft.com/office/word/2010/wordprocessingDrawing" xmlns:wp="http://schemas.openxmlformats.org/drawingml/2006/wordprocessingDrawing" xmlns:w10="urn:schemas-microsoft-com:office:word" xmlns:w="http://schemas.openxmlformats.org/wordprocessingml/2006/main" xmlns:w14="http://schemas.microsoft.com/office/word/2010/wordml" xmlns:w15="http://schemas.microsoft.com/office/word/2012/wordml" xmlns:w16se="http://schemas.microsoft.com/office/word/2015/wordml/symex" xmlns:wpg="http://schemas.microsoft.com/office/word/2010/wordprocessingGroup" xmlns:wpi="http://schemas.microsoft.com/office/word/2010/wordprocessingInk" xmlns:wne="http://schemas.microsoft.com/office/word/2006/wordml" xmlns:wps="http://schemas.microsoft.com/office/word/2010/wordprocessingShape" mc:Ignorable="w14 w15 w16se wp14">
+<w:endnotes xmlns:wpc="http://schemas.microsoft.com/office/word/2010/wordprocessingCanvas" xmlns:mo="http://schemas.microsoft.com/office/mac/office/2008/main" xmlns:mc="http://schemas.openxmlformats.org/markup-compatibility/2006" xmlns:mv="urn:schemas-microsoft-com:mac:vml" xmlns:o="urn:schemas-microsoft-com:office:office" xmlns:r="http://schemas.openxmlformats.org/officeDocument/2006/relationships" xmlns:m="http://schemas.openxmlformats.org/officeDocument/2006/math" xmlns:v="urn:schemas-microsoft-com:vml" xmlns:wp14="http://schemas.microsoft.com/office/word/2010/wordprocessingDrawing" xmlns:wp="http://schemas.openxmlformats.org/drawingml/2006/wordprocessingDrawing" xmlns:w10="urn:schemas-microsoft-com:office:word" xmlns:w="http://schemas.openxmlformats.org/wordprocessingml/2006/main" xmlns:w14="http://schemas.microsoft.com/office/word/2010/wordml" xmlns:w15="http://schemas.microsoft.com/office/word/2012/wordml" xmlns:wpg="http://schemas.microsoft.com/office/word/2010/wordprocessingGroup" xmlns:wpi="http://schemas.microsoft.com/office/word/2010/wordprocessingInk" xmlns:wne="http://schemas.microsoft.com/office/word/2006/wordml" xmlns:wps="http://schemas.microsoft.com/office/word/2010/wordprocessingShape" mc:Ignorable="w14 w15 wp14">
   <w:endnote w:type="separator" w:id="-1">
     <w:p>
       <w:pPr>
@@ -1088,7 +1235,7 @@
 </file>
 
 <file path=word/footer1.xml><?xml version="1.0" encoding="utf-8"?>
-<w:ftr xmlns:wpc="http://schemas.microsoft.com/office/word/2010/wordprocessingCanvas" xmlns:cx="http://schemas.microsoft.com/office/drawing/2014/chartex" xmlns:cx1="http://schemas.microsoft.com/office/drawing/2015/9/8/chartex" xmlns:cx2="http://schemas.microsoft.com/office/drawing/2015/10/21/chartex" xmlns:mc="http://schemas.openxmlformats.org/markup-compatibility/2006" xmlns:o="urn:schemas-microsoft-com:office:office" xmlns:r="http://schemas.openxmlformats.org/officeDocument/2006/relationships" xmlns:m="http://schemas.openxmlformats.org/officeDocument/2006/math" xmlns:v="urn:schemas-microsoft-com:vml" xmlns:wp14="http://schemas.microsoft.com/office/word/2010/wordprocessingDrawing" xmlns:wp="http://schemas.openxmlformats.org/drawingml/2006/wordprocessingDrawing" xmlns:w10="urn:schemas-microsoft-com:office:word" xmlns:w="http://schemas.openxmlformats.org/wordprocessingml/2006/main" xmlns:w14="http://schemas.microsoft.com/office/word/2010/wordml" xmlns:w15="http://schemas.microsoft.com/office/word/2012/wordml" xmlns:w16se="http://schemas.microsoft.com/office/word/2015/wordml/symex" xmlns:wpg="http://schemas.microsoft.com/office/word/2010/wordprocessingGroup" xmlns:wpi="http://schemas.microsoft.com/office/word/2010/wordprocessingInk" xmlns:wne="http://schemas.microsoft.com/office/word/2006/wordml" xmlns:wps="http://schemas.microsoft.com/office/word/2010/wordprocessingShape" mc:Ignorable="w14 w15 w16se wp14">
+<w:ftr xmlns:wpc="http://schemas.microsoft.com/office/word/2010/wordprocessingCanvas" xmlns:mo="http://schemas.microsoft.com/office/mac/office/2008/main" xmlns:mc="http://schemas.openxmlformats.org/markup-compatibility/2006" xmlns:mv="urn:schemas-microsoft-com:mac:vml" xmlns:o="urn:schemas-microsoft-com:office:office" xmlns:r="http://schemas.openxmlformats.org/officeDocument/2006/relationships" xmlns:m="http://schemas.openxmlformats.org/officeDocument/2006/math" xmlns:v="urn:schemas-microsoft-com:vml" xmlns:wp14="http://schemas.microsoft.com/office/word/2010/wordprocessingDrawing" xmlns:wp="http://schemas.openxmlformats.org/drawingml/2006/wordprocessingDrawing" xmlns:w10="urn:schemas-microsoft-com:office:word" xmlns:w="http://schemas.openxmlformats.org/wordprocessingml/2006/main" xmlns:w14="http://schemas.microsoft.com/office/word/2010/wordml" xmlns:w15="http://schemas.microsoft.com/office/word/2012/wordml" xmlns:wpg="http://schemas.microsoft.com/office/word/2010/wordprocessingGroup" xmlns:wpi="http://schemas.microsoft.com/office/word/2010/wordprocessingInk" xmlns:wne="http://schemas.microsoft.com/office/word/2006/wordml" xmlns:wps="http://schemas.microsoft.com/office/word/2010/wordprocessingShape" mc:Ignorable="w14 w15 wp14">
   <w:p>
     <w:pPr>
       <w:pStyle w:val="Footer"/>
@@ -1102,7 +1249,7 @@
 </file>
 
 <file path=word/footer2.xml><?xml version="1.0" encoding="utf-8"?>
-<w:ftr xmlns:wpc="http://schemas.microsoft.com/office/word/2010/wordprocessingCanvas" xmlns:cx="http://schemas.microsoft.com/office/drawing/2014/chartex" xmlns:cx1="http://schemas.microsoft.com/office/drawing/2015/9/8/chartex" xmlns:cx2="http://schemas.microsoft.com/office/drawing/2015/10/21/chartex" xmlns:mc="http://schemas.openxmlformats.org/markup-compatibility/2006" xmlns:o="urn:schemas-microsoft-com:office:office" xmlns:r="http://schemas.openxmlformats.org/officeDocument/2006/relationships" xmlns:m="http://schemas.openxmlformats.org/officeDocument/2006/math" xmlns:v="urn:schemas-microsoft-com:vml" xmlns:wp14="http://schemas.microsoft.com/office/word/2010/wordprocessingDrawing" xmlns:wp="http://schemas.openxmlformats.org/drawingml/2006/wordprocessingDrawing" xmlns:w10="urn:schemas-microsoft-com:office:word" xmlns:w="http://schemas.openxmlformats.org/wordprocessingml/2006/main" xmlns:w14="http://schemas.microsoft.com/office/word/2010/wordml" xmlns:w15="http://schemas.microsoft.com/office/word/2012/wordml" xmlns:w16se="http://schemas.microsoft.com/office/word/2015/wordml/symex" xmlns:wpg="http://schemas.microsoft.com/office/word/2010/wordprocessingGroup" xmlns:wpi="http://schemas.microsoft.com/office/word/2010/wordprocessingInk" xmlns:wne="http://schemas.microsoft.com/office/word/2006/wordml" xmlns:wps="http://schemas.microsoft.com/office/word/2010/wordprocessingShape" mc:Ignorable="w14 w15 w16se wp14">
+<w:ftr xmlns:wpc="http://schemas.microsoft.com/office/word/2010/wordprocessingCanvas" xmlns:mo="http://schemas.microsoft.com/office/mac/office/2008/main" xmlns:mc="http://schemas.openxmlformats.org/markup-compatibility/2006" xmlns:mv="urn:schemas-microsoft-com:mac:vml" xmlns:o="urn:schemas-microsoft-com:office:office" xmlns:r="http://schemas.openxmlformats.org/officeDocument/2006/relationships" xmlns:m="http://schemas.openxmlformats.org/officeDocument/2006/math" xmlns:v="urn:schemas-microsoft-com:vml" xmlns:wp14="http://schemas.microsoft.com/office/word/2010/wordprocessingDrawing" xmlns:wp="http://schemas.openxmlformats.org/drawingml/2006/wordprocessingDrawing" xmlns:w10="urn:schemas-microsoft-com:office:word" xmlns:w="http://schemas.openxmlformats.org/wordprocessingml/2006/main" xmlns:w14="http://schemas.microsoft.com/office/word/2010/wordml" xmlns:w15="http://schemas.microsoft.com/office/word/2012/wordml" xmlns:wpg="http://schemas.microsoft.com/office/word/2010/wordprocessingGroup" xmlns:wpi="http://schemas.microsoft.com/office/word/2010/wordprocessingInk" xmlns:wne="http://schemas.microsoft.com/office/word/2006/wordml" xmlns:wps="http://schemas.microsoft.com/office/word/2010/wordprocessingShape" mc:Ignorable="w14 w15 wp14">
   <w:p>
     <w:pPr>
       <w:pStyle w:val="Footer"/>
@@ -1162,7 +1309,7 @@
 </file>
 
 <file path=word/footnotes.xml><?xml version="1.0" encoding="utf-8"?>
-<w:footnotes xmlns:wpc="http://schemas.microsoft.com/office/word/2010/wordprocessingCanvas" xmlns:cx="http://schemas.microsoft.com/office/drawing/2014/chartex" xmlns:cx1="http://schemas.microsoft.com/office/drawing/2015/9/8/chartex" xmlns:cx2="http://schemas.microsoft.com/office/drawing/2015/10/21/chartex" xmlns:mc="http://schemas.openxmlformats.org/markup-compatibility/2006" xmlns:o="urn:schemas-microsoft-com:office:office" xmlns:r="http://schemas.openxmlformats.org/officeDocument/2006/relationships" xmlns:m="http://schemas.openxmlformats.org/officeDocument/2006/math" xmlns:v="urn:schemas-microsoft-com:vml" xmlns:wp14="http://schemas.microsoft.com/office/word/2010/wordprocessingDrawing" xmlns:wp="http://schemas.openxmlformats.org/drawingml/2006/wordprocessingDrawing" xmlns:w10="urn:schemas-microsoft-com:office:word" xmlns:w="http://schemas.openxmlformats.org/wordprocessingml/2006/main" xmlns:w14="http://schemas.microsoft.com/office/word/2010/wordml" xmlns:w15="http://schemas.microsoft.com/office/word/2012/wordml" xmlns:w16se="http://schemas.microsoft.com/office/word/2015/wordml/symex" xmlns:wpg="http://schemas.microsoft.com/office/word/2010/wordprocessingGroup" xmlns:wpi="http://schemas.microsoft.com/office/word/2010/wordprocessingInk" xmlns:wne="http://schemas.microsoft.com/office/word/2006/wordml" xmlns:wps="http://schemas.microsoft.com/office/word/2010/wordprocessingShape" mc:Ignorable="w14 w15 w16se wp14">
+<w:footnotes xmlns:wpc="http://schemas.microsoft.com/office/word/2010/wordprocessingCanvas" xmlns:mo="http://schemas.microsoft.com/office/mac/office/2008/main" xmlns:mc="http://schemas.openxmlformats.org/markup-compatibility/2006" xmlns:mv="urn:schemas-microsoft-com:mac:vml" xmlns:o="urn:schemas-microsoft-com:office:office" xmlns:r="http://schemas.openxmlformats.org/officeDocument/2006/relationships" xmlns:m="http://schemas.openxmlformats.org/officeDocument/2006/math" xmlns:v="urn:schemas-microsoft-com:vml" xmlns:wp14="http://schemas.microsoft.com/office/word/2010/wordprocessingDrawing" xmlns:wp="http://schemas.openxmlformats.org/drawingml/2006/wordprocessingDrawing" xmlns:w10="urn:schemas-microsoft-com:office:word" xmlns:w="http://schemas.openxmlformats.org/wordprocessingml/2006/main" xmlns:w14="http://schemas.microsoft.com/office/word/2010/wordml" xmlns:w15="http://schemas.microsoft.com/office/word/2012/wordml" xmlns:wpg="http://schemas.microsoft.com/office/word/2010/wordprocessingGroup" xmlns:wpi="http://schemas.microsoft.com/office/word/2010/wordprocessingInk" xmlns:wne="http://schemas.microsoft.com/office/word/2006/wordml" xmlns:wps="http://schemas.microsoft.com/office/word/2010/wordprocessingShape" mc:Ignorable="w14 w15 wp14">
   <w:footnote w:type="separator" w:id="-1">
     <w:p>
       <w:pPr>
@@ -1187,8 +1334,8 @@
 </file>
 
 <file path=word/numbering.xml><?xml version="1.0" encoding="utf-8"?>
-<w:numbering xmlns:wpc="http://schemas.microsoft.com/office/word/2010/wordprocessingCanvas" xmlns:cx="http://schemas.microsoft.com/office/drawing/2014/chartex" xmlns:cx1="http://schemas.microsoft.com/office/drawing/2015/9/8/chartex" xmlns:cx2="http://schemas.microsoft.com/office/drawing/2015/10/21/chartex" xmlns:mc="http://schemas.openxmlformats.org/markup-compatibility/2006" xmlns:o="urn:schemas-microsoft-com:office:office" xmlns:r="http://schemas.openxmlformats.org/officeDocument/2006/relationships" xmlns:m="http://schemas.openxmlformats.org/officeDocument/2006/math" xmlns:v="urn:schemas-microsoft-com:vml" xmlns:wp14="http://schemas.microsoft.com/office/word/2010/wordprocessingDrawing" xmlns:wp="http://schemas.openxmlformats.org/drawingml/2006/wordprocessingDrawing" xmlns:w10="urn:schemas-microsoft-com:office:word" xmlns:w="http://schemas.openxmlformats.org/wordprocessingml/2006/main" xmlns:w14="http://schemas.microsoft.com/office/word/2010/wordml" xmlns:w15="http://schemas.microsoft.com/office/word/2012/wordml" xmlns:w16se="http://schemas.microsoft.com/office/word/2015/wordml/symex" xmlns:wpg="http://schemas.microsoft.com/office/word/2010/wordprocessingGroup" xmlns:wpi="http://schemas.microsoft.com/office/word/2010/wordprocessingInk" xmlns:wne="http://schemas.microsoft.com/office/word/2006/wordml" xmlns:wps="http://schemas.microsoft.com/office/word/2010/wordprocessingShape" mc:Ignorable="w14 w15 w16se wp14">
-  <w:abstractNum w:abstractNumId="0" w15:restartNumberingAfterBreak="0">
+<w:numbering xmlns:wpc="http://schemas.microsoft.com/office/word/2010/wordprocessingCanvas" xmlns:mo="http://schemas.microsoft.com/office/mac/office/2008/main" xmlns:mc="http://schemas.openxmlformats.org/markup-compatibility/2006" xmlns:mv="urn:schemas-microsoft-com:mac:vml" xmlns:o="urn:schemas-microsoft-com:office:office" xmlns:r="http://schemas.openxmlformats.org/officeDocument/2006/relationships" xmlns:m="http://schemas.openxmlformats.org/officeDocument/2006/math" xmlns:v="urn:schemas-microsoft-com:vml" xmlns:wp14="http://schemas.microsoft.com/office/word/2010/wordprocessingDrawing" xmlns:wp="http://schemas.openxmlformats.org/drawingml/2006/wordprocessingDrawing" xmlns:w10="urn:schemas-microsoft-com:office:word" xmlns:w="http://schemas.openxmlformats.org/wordprocessingml/2006/main" xmlns:w14="http://schemas.microsoft.com/office/word/2010/wordml" xmlns:w15="http://schemas.microsoft.com/office/word/2012/wordml" xmlns:wpg="http://schemas.microsoft.com/office/word/2010/wordprocessingGroup" xmlns:wpi="http://schemas.microsoft.com/office/word/2010/wordprocessingInk" xmlns:wne="http://schemas.microsoft.com/office/word/2006/wordml" xmlns:wps="http://schemas.microsoft.com/office/word/2010/wordprocessingShape" mc:Ignorable="w14 w15 wp14">
+  <w:abstractNum w:abstractNumId="0">
     <w:nsid w:val="0B36571C"/>
     <w:multiLevelType w:val="hybridMultilevel"/>
     <w:tmpl w:val="10004478"/>
@@ -1301,7 +1448,7 @@
       </w:rPr>
     </w:lvl>
   </w:abstractNum>
-  <w:abstractNum w:abstractNumId="1" w15:restartNumberingAfterBreak="0">
+  <w:abstractNum w:abstractNumId="1">
     <w:nsid w:val="3EEF14A0"/>
     <w:multiLevelType w:val="hybridMultilevel"/>
     <w:tmpl w:val="F8E061A8"/>
@@ -1424,7 +1571,7 @@
 </file>
 
 <file path=word/styles.xml><?xml version="1.0" encoding="utf-8"?>
-<w:styles xmlns:mc="http://schemas.openxmlformats.org/markup-compatibility/2006" xmlns:r="http://schemas.openxmlformats.org/officeDocument/2006/relationships" xmlns:w="http://schemas.openxmlformats.org/wordprocessingml/2006/main" xmlns:w14="http://schemas.microsoft.com/office/word/2010/wordml" xmlns:w15="http://schemas.microsoft.com/office/word/2012/wordml" xmlns:w16se="http://schemas.microsoft.com/office/word/2015/wordml/symex" mc:Ignorable="w14 w15 w16se">
+<w:styles xmlns:mc="http://schemas.openxmlformats.org/markup-compatibility/2006" xmlns:r="http://schemas.openxmlformats.org/officeDocument/2006/relationships" xmlns:w="http://schemas.openxmlformats.org/wordprocessingml/2006/main" xmlns:w14="http://schemas.microsoft.com/office/word/2010/wordml" xmlns:w15="http://schemas.microsoft.com/office/word/2012/wordml" mc:Ignorable="w14 w15">
   <w:docDefaults>
     <w:rPrDefault>
       <w:rPr>
@@ -1440,7 +1587,7 @@
       </w:pPr>
     </w:pPrDefault>
   </w:docDefaults>
-  <w:latentStyles w:defLockedState="0" w:defUIPriority="99" w:defSemiHidden="0" w:defUnhideWhenUsed="0" w:defQFormat="0" w:count="372">
+  <w:latentStyles w:defLockedState="0" w:defUIPriority="99" w:defSemiHidden="0" w:defUnhideWhenUsed="0" w:defQFormat="0" w:count="381">
     <w:lsdException w:name="Normal" w:uiPriority="0" w:qFormat="1"/>
     <w:lsdException w:name="heading 1" w:uiPriority="9" w:qFormat="1"/>
     <w:lsdException w:name="heading 2" w:semiHidden="1" w:uiPriority="9" w:unhideWhenUsed="1" w:qFormat="1"/>
@@ -2079,6 +2226,7 @@
       <w:spacing w:after="0" w:line="240" w:lineRule="auto"/>
     </w:pPr>
     <w:tblPr>
+      <w:tblInd w:w="0" w:type="dxa"/>
       <w:tblBorders>
         <w:top w:val="single" w:sz="4" w:space="0" w:color="auto"/>
         <w:left w:val="single" w:sz="4" w:space="0" w:color="auto"/>
@@ -2087,6 +2235,12 @@
         <w:insideH w:val="single" w:sz="4" w:space="0" w:color="auto"/>
         <w:insideV w:val="single" w:sz="4" w:space="0" w:color="auto"/>
       </w:tblBorders>
+      <w:tblCellMar>
+        <w:top w:w="0" w:type="dxa"/>
+        <w:left w:w="108" w:type="dxa"/>
+        <w:bottom w:w="0" w:type="dxa"/>
+        <w:right w:w="108" w:type="dxa"/>
+      </w:tblCellMar>
     </w:tblPr>
   </w:style>
   <w:style w:type="paragraph" w:customStyle="1" w:styleId="CopticVerse">
@@ -3641,7 +3795,7 @@
 </file>
 
 <file path=customXml/itemProps1.xml><?xml version="1.0" encoding="utf-8"?>
-<ds:datastoreItem xmlns:ds="http://schemas.openxmlformats.org/officeDocument/2006/customXml" ds:itemID="{6000A46B-A122-4266-A024-1A8721607C03}">
+<ds:datastoreItem xmlns:ds="http://schemas.openxmlformats.org/officeDocument/2006/customXml" ds:itemID="{37C89A31-D118-3841-8638-33D93F3D426C}">
   <ds:schemaRefs>
     <ds:schemaRef ds:uri="http://schemas.openxmlformats.org/officeDocument/2006/bibliography"/>
   </ds:schemaRefs>
@@ -3649,7 +3803,7 @@
 </file>
 
 <file path=customXml/itemProps2.xml><?xml version="1.0" encoding="utf-8"?>
-<ds:datastoreItem xmlns:ds="http://schemas.openxmlformats.org/officeDocument/2006/customXml" ds:itemID="{D6EBE4E0-2EEA-49E6-9108-1E7A4487AA8C}">
+<ds:datastoreItem xmlns:ds="http://schemas.openxmlformats.org/officeDocument/2006/customXml" ds:itemID="{B963380D-1715-5444-9929-B7307ADDFF60}">
   <ds:schemaRefs>
     <ds:schemaRef ds:uri="http://schemas.openxmlformats.org/officeDocument/2006/bibliography"/>
   </ds:schemaRefs>
@@ -3657,7 +3811,7 @@
 </file>
 
 <file path=customXml/itemProps3.xml><?xml version="1.0" encoding="utf-8"?>
-<ds:datastoreItem xmlns:ds="http://schemas.openxmlformats.org/officeDocument/2006/customXml" ds:itemID="{0C919BFB-5E04-495F-A988-6992B21FF1DD}">
+<ds:datastoreItem xmlns:ds="http://schemas.openxmlformats.org/officeDocument/2006/customXml" ds:itemID="{0ECE98B1-3170-CF48-8445-8EDC6DE819F3}">
   <ds:schemaRefs>
     <ds:schemaRef ds:uri="http://schemas.openxmlformats.org/officeDocument/2006/bibliography"/>
   </ds:schemaRefs>

</xml_diff>

<commit_message>
preparing to republish horologion
</commit_message>
<xml_diff>
--- a/Psalmody - Intro.docx
+++ b/Psalmody - Intro.docx
@@ -1,6 +1,6 @@
 
 <file path=word/document.xml><?xml version="1.0" encoding="utf-8"?>
-<w:document xmlns:wpc="http://schemas.microsoft.com/office/word/2010/wordprocessingCanvas" xmlns:mo="http://schemas.microsoft.com/office/mac/office/2008/main" xmlns:mc="http://schemas.openxmlformats.org/markup-compatibility/2006" xmlns:mv="urn:schemas-microsoft-com:mac:vml" xmlns:o="urn:schemas-microsoft-com:office:office" xmlns:r="http://schemas.openxmlformats.org/officeDocument/2006/relationships" xmlns:m="http://schemas.openxmlformats.org/officeDocument/2006/math" xmlns:v="urn:schemas-microsoft-com:vml" xmlns:wp14="http://schemas.microsoft.com/office/word/2010/wordprocessingDrawing" xmlns:wp="http://schemas.openxmlformats.org/drawingml/2006/wordprocessingDrawing" xmlns:w10="urn:schemas-microsoft-com:office:word" xmlns:w="http://schemas.openxmlformats.org/wordprocessingml/2006/main" xmlns:w14="http://schemas.microsoft.com/office/word/2010/wordml" xmlns:w15="http://schemas.microsoft.com/office/word/2012/wordml" xmlns:wpg="http://schemas.microsoft.com/office/word/2010/wordprocessingGroup" xmlns:wpi="http://schemas.microsoft.com/office/word/2010/wordprocessingInk" xmlns:wne="http://schemas.microsoft.com/office/word/2006/wordml" xmlns:wps="http://schemas.microsoft.com/office/word/2010/wordprocessingShape" mc:Ignorable="w14 w15 wp14">
+<w:document xmlns:wpc="http://schemas.microsoft.com/office/word/2010/wordprocessingCanvas" xmlns:cx="http://schemas.microsoft.com/office/drawing/2014/chartex" xmlns:cx1="http://schemas.microsoft.com/office/drawing/2015/9/8/chartex" xmlns:mc="http://schemas.openxmlformats.org/markup-compatibility/2006" xmlns:o="urn:schemas-microsoft-com:office:office" xmlns:r="http://schemas.openxmlformats.org/officeDocument/2006/relationships" xmlns:m="http://schemas.openxmlformats.org/officeDocument/2006/math" xmlns:v="urn:schemas-microsoft-com:vml" xmlns:wp14="http://schemas.microsoft.com/office/word/2010/wordprocessingDrawing" xmlns:wp="http://schemas.openxmlformats.org/drawingml/2006/wordprocessingDrawing" xmlns:w10="urn:schemas-microsoft-com:office:word" xmlns:w="http://schemas.openxmlformats.org/wordprocessingml/2006/main" xmlns:w14="http://schemas.microsoft.com/office/word/2010/wordml" xmlns:w15="http://schemas.microsoft.com/office/word/2012/wordml" xmlns:w16se="http://schemas.microsoft.com/office/word/2015/wordml/symex" xmlns:wpg="http://schemas.microsoft.com/office/word/2010/wordprocessingGroup" xmlns:wpi="http://schemas.microsoft.com/office/word/2010/wordprocessingInk" xmlns:wne="http://schemas.microsoft.com/office/word/2006/wordml" xmlns:wps="http://schemas.microsoft.com/office/word/2010/wordprocessingShape" mc:Ignorable="w14 w15 w16se wp14">
   <w:body>
     <w:p>
       <w:pPr>
@@ -19,19 +19,68 @@
           <w:szCs w:val="52"/>
           <w:lang w:val="en-US"/>
         </w:rPr>
-        <w:t xml:space="preserve">The Great </w:t>
-      </w:r>
-      <w:proofErr w:type="spellStart"/>
-      <w:r>
+        <w:t>The Great Horologion</w:t>
+      </w:r>
+    </w:p>
+    <w:p>
+      <w:pPr>
+        <w:jc w:val="center"/>
+        <w:rPr>
+          <w:rFonts w:asciiTheme="majorHAnsi" w:hAnsiTheme="majorHAnsi"/>
+          <w:sz w:val="28"/>
+          <w:szCs w:val="28"/>
+          <w:lang w:val="en-US"/>
+        </w:rPr>
+      </w:pPr>
+      <w:r>
+        <w:rPr>
+          <w:rFonts w:asciiTheme="majorHAnsi" w:hAnsiTheme="majorHAnsi"/>
+          <w:sz w:val="28"/>
+          <w:szCs w:val="28"/>
+          <w:lang w:val="en-US"/>
+        </w:rPr>
+        <w:t>According to the Rites of</w:t>
+      </w:r>
+    </w:p>
+    <w:p>
+      <w:pPr>
+        <w:jc w:val="center"/>
+        <w:rPr>
+          <w:rFonts w:asciiTheme="majorHAnsi" w:hAnsiTheme="majorHAnsi"/>
+          <w:sz w:val="28"/>
+          <w:szCs w:val="28"/>
+          <w:lang w:val="en-US"/>
+        </w:rPr>
+      </w:pPr>
+      <w:r>
+        <w:rPr>
+          <w:rFonts w:asciiTheme="majorHAnsi" w:hAnsiTheme="majorHAnsi"/>
+          <w:sz w:val="28"/>
+          <w:szCs w:val="28"/>
+          <w:lang w:val="en-US"/>
+        </w:rPr>
+        <w:t>The Non-Chalcedonian</w:t>
+      </w:r>
+    </w:p>
+    <w:p>
+      <w:pPr>
+        <w:jc w:val="center"/>
         <w:rPr>
           <w:rFonts w:asciiTheme="majorHAnsi" w:hAnsiTheme="majorHAnsi"/>
           <w:sz w:val="52"/>
           <w:szCs w:val="52"/>
           <w:lang w:val="en-US"/>
         </w:rPr>
-        <w:t>Horologion</w:t>
-      </w:r>
-      <w:proofErr w:type="spellEnd"/>
+      </w:pPr>
+      <w:r>
+        <w:rPr>
+          <w:rFonts w:asciiTheme="majorHAnsi" w:hAnsiTheme="majorHAnsi"/>
+          <w:sz w:val="52"/>
+          <w:szCs w:val="52"/>
+          <w:lang w:val="en-US"/>
+        </w:rPr>
+        <w:t>Orthodox Patriarchate of Alexandria</w:t>
+      </w:r>
     </w:p>
     <w:p>
       <w:pPr>
@@ -50,7 +99,7 @@
           <w:szCs w:val="28"/>
           <w:lang w:val="en-US"/>
         </w:rPr>
-        <w:t>According to the Rites of</w:t>
+        <w:t>Commonly Known As:</w:t>
       </w:r>
     </w:p>
     <w:p>
@@ -58,19 +107,115 @@
         <w:jc w:val="center"/>
         <w:rPr>
           <w:rFonts w:asciiTheme="majorHAnsi" w:hAnsiTheme="majorHAnsi"/>
-          <w:sz w:val="28"/>
-          <w:szCs w:val="28"/>
+          <w:sz w:val="44"/>
+          <w:szCs w:val="44"/>
           <w:lang w:val="en-US"/>
         </w:rPr>
       </w:pPr>
       <w:r>
         <w:rPr>
           <w:rFonts w:asciiTheme="majorHAnsi" w:hAnsiTheme="majorHAnsi"/>
-          <w:sz w:val="28"/>
-          <w:szCs w:val="28"/>
-          <w:lang w:val="en-US"/>
-        </w:rPr>
-        <w:t>The Non-Chalcedonian</w:t>
+          <w:sz w:val="44"/>
+          <w:szCs w:val="44"/>
+          <w:lang w:val="en-US"/>
+        </w:rPr>
+        <w:t>The Coptic Orthodox</w:t>
+      </w:r>
+    </w:p>
+    <w:p>
+      <w:pPr>
+        <w:jc w:val="center"/>
+        <w:rPr>
+          <w:rFonts w:asciiTheme="majorHAnsi" w:hAnsiTheme="majorHAnsi"/>
+          <w:sz w:val="44"/>
+          <w:szCs w:val="44"/>
+          <w:lang w:val="en-US"/>
+        </w:rPr>
+      </w:pPr>
+      <w:r>
+        <w:rPr>
+          <w:rFonts w:asciiTheme="majorHAnsi" w:hAnsiTheme="majorHAnsi"/>
+          <w:sz w:val="44"/>
+          <w:szCs w:val="44"/>
+          <w:lang w:val="en-US"/>
+        </w:rPr>
+        <w:t>Holy Psalmody</w:t>
+      </w:r>
+    </w:p>
+    <w:p>
+      <w:pPr>
+        <w:jc w:val="center"/>
+        <w:rPr>
+          <w:rFonts w:asciiTheme="majorHAnsi" w:hAnsiTheme="majorHAnsi"/>
+          <w:sz w:val="44"/>
+          <w:szCs w:val="44"/>
+          <w:lang w:val="en-US"/>
+        </w:rPr>
+      </w:pPr>
+      <w:r>
+        <w:rPr>
+          <w:rFonts w:asciiTheme="majorHAnsi" w:hAnsiTheme="majorHAnsi"/>
+          <w:sz w:val="44"/>
+          <w:szCs w:val="44"/>
+          <w:lang w:val="en-US"/>
+        </w:rPr>
+        <w:t>Agpeya</w:t>
+      </w:r>
+    </w:p>
+    <w:p>
+      <w:pPr>
+        <w:jc w:val="center"/>
+        <w:rPr>
+          <w:rFonts w:asciiTheme="majorHAnsi" w:hAnsiTheme="majorHAnsi"/>
+          <w:szCs w:val="24"/>
+          <w:lang w:val="en-US"/>
+        </w:rPr>
+      </w:pPr>
+      <w:r>
+        <w:rPr>
+          <w:rFonts w:asciiTheme="majorHAnsi" w:hAnsiTheme="majorHAnsi"/>
+          <w:szCs w:val="24"/>
+          <w:lang w:val="en-US"/>
+        </w:rPr>
+        <w:t>And the</w:t>
+      </w:r>
+    </w:p>
+    <w:p>
+      <w:pPr>
+        <w:jc w:val="center"/>
+        <w:rPr>
+          <w:rFonts w:asciiTheme="majorHAnsi" w:hAnsiTheme="majorHAnsi"/>
+          <w:sz w:val="44"/>
+          <w:szCs w:val="44"/>
+          <w:lang w:val="en-US"/>
+        </w:rPr>
+      </w:pPr>
+      <w:r>
+        <w:rPr>
+          <w:rFonts w:asciiTheme="majorHAnsi" w:hAnsiTheme="majorHAnsi"/>
+          <w:sz w:val="44"/>
+          <w:szCs w:val="44"/>
+          <w:lang w:val="en-US"/>
+        </w:rPr>
+        <w:t>Raising of Incense</w:t>
+      </w:r>
+    </w:p>
+    <w:p>
+      <w:pPr>
+        <w:jc w:val="center"/>
+        <w:rPr>
+          <w:rFonts w:asciiTheme="majorHAnsi" w:hAnsiTheme="majorHAnsi"/>
+          <w:szCs w:val="24"/>
+          <w:lang w:val="en-US"/>
+        </w:rPr>
+      </w:pPr>
+      <w:r>
+        <w:rPr>
+          <w:rFonts w:asciiTheme="majorHAnsi" w:hAnsiTheme="majorHAnsi"/>
+          <w:szCs w:val="24"/>
+          <w:lang w:val="en-US"/>
+        </w:rPr>
+        <w:t>With The</w:t>
       </w:r>
     </w:p>
     <w:p>
@@ -90,110 +235,8 @@
           <w:szCs w:val="52"/>
           <w:lang w:val="en-US"/>
         </w:rPr>
-        <w:t>Orthodox Patriarchate of Alexandria</w:t>
-      </w:r>
-    </w:p>
-    <w:p>
-      <w:pPr>
-        <w:jc w:val="center"/>
-        <w:rPr>
-          <w:rFonts w:asciiTheme="majorHAnsi" w:hAnsiTheme="majorHAnsi"/>
-          <w:sz w:val="28"/>
-          <w:szCs w:val="28"/>
-          <w:lang w:val="en-US"/>
-        </w:rPr>
-      </w:pPr>
-      <w:r>
-        <w:rPr>
-          <w:rFonts w:asciiTheme="majorHAnsi" w:hAnsiTheme="majorHAnsi"/>
-          <w:sz w:val="28"/>
-          <w:szCs w:val="28"/>
-          <w:lang w:val="en-US"/>
-        </w:rPr>
-        <w:t xml:space="preserve">Commonly Known </w:t>
-      </w:r>
-      <w:proofErr w:type="gramStart"/>
-      <w:r>
-        <w:rPr>
-          <w:rFonts w:asciiTheme="majorHAnsi" w:hAnsiTheme="majorHAnsi"/>
-          <w:sz w:val="28"/>
-          <w:szCs w:val="28"/>
-          <w:lang w:val="en-US"/>
-        </w:rPr>
-        <w:t>As</w:t>
-      </w:r>
-      <w:proofErr w:type="gramEnd"/>
-      <w:r>
-        <w:rPr>
-          <w:rFonts w:asciiTheme="majorHAnsi" w:hAnsiTheme="majorHAnsi"/>
-          <w:sz w:val="28"/>
-          <w:szCs w:val="28"/>
-          <w:lang w:val="en-US"/>
-        </w:rPr>
-        <w:t>:</w:t>
-      </w:r>
-    </w:p>
-    <w:p>
-      <w:pPr>
-        <w:jc w:val="center"/>
-        <w:rPr>
-          <w:rFonts w:asciiTheme="majorHAnsi" w:hAnsiTheme="majorHAnsi"/>
-          <w:sz w:val="44"/>
-          <w:szCs w:val="44"/>
-          <w:lang w:val="en-US"/>
-        </w:rPr>
-      </w:pPr>
-      <w:r>
-        <w:rPr>
-          <w:rFonts w:asciiTheme="majorHAnsi" w:hAnsiTheme="majorHAnsi"/>
-          <w:sz w:val="44"/>
-          <w:szCs w:val="44"/>
-          <w:lang w:val="en-US"/>
-        </w:rPr>
-        <w:t>The Coptic Orthodox</w:t>
-      </w:r>
-    </w:p>
-    <w:p>
-      <w:pPr>
-        <w:jc w:val="center"/>
-        <w:rPr>
-          <w:rFonts w:asciiTheme="majorHAnsi" w:hAnsiTheme="majorHAnsi"/>
-          <w:sz w:val="44"/>
-          <w:szCs w:val="44"/>
-          <w:lang w:val="en-US"/>
-        </w:rPr>
-      </w:pPr>
-      <w:r>
-        <w:rPr>
-          <w:rFonts w:asciiTheme="majorHAnsi" w:hAnsiTheme="majorHAnsi"/>
-          <w:sz w:val="44"/>
-          <w:szCs w:val="44"/>
-          <w:lang w:val="en-US"/>
-        </w:rPr>
-        <w:t>Holy Psalmody</w:t>
-      </w:r>
-    </w:p>
-    <w:p>
-      <w:pPr>
-        <w:jc w:val="center"/>
-        <w:rPr>
-          <w:rFonts w:asciiTheme="majorHAnsi" w:hAnsiTheme="majorHAnsi"/>
-          <w:sz w:val="44"/>
-          <w:szCs w:val="44"/>
-          <w:lang w:val="en-US"/>
-        </w:rPr>
-      </w:pPr>
-      <w:proofErr w:type="spellStart"/>
-      <w:r>
-        <w:rPr>
-          <w:rFonts w:asciiTheme="majorHAnsi" w:hAnsiTheme="majorHAnsi"/>
-          <w:sz w:val="44"/>
-          <w:szCs w:val="44"/>
-          <w:lang w:val="en-US"/>
-        </w:rPr>
-        <w:t>Agpeya</w:t>
-      </w:r>
-      <w:proofErr w:type="spellEnd"/>
+        <w:t>Psalter</w:t>
+      </w:r>
     </w:p>
     <w:p>
       <w:pPr>
@@ -210,45 +253,7 @@
           <w:szCs w:val="24"/>
           <w:lang w:val="en-US"/>
         </w:rPr>
-        <w:t>And the</w:t>
-      </w:r>
-    </w:p>
-    <w:p>
-      <w:pPr>
-        <w:jc w:val="center"/>
-        <w:rPr>
-          <w:rFonts w:asciiTheme="majorHAnsi" w:hAnsiTheme="majorHAnsi"/>
-          <w:sz w:val="44"/>
-          <w:szCs w:val="44"/>
-          <w:lang w:val="en-US"/>
-        </w:rPr>
-      </w:pPr>
-      <w:r>
-        <w:rPr>
-          <w:rFonts w:asciiTheme="majorHAnsi" w:hAnsiTheme="majorHAnsi"/>
-          <w:sz w:val="44"/>
-          <w:szCs w:val="44"/>
-          <w:lang w:val="en-US"/>
-        </w:rPr>
-        <w:t>Raising of Incense</w:t>
-      </w:r>
-    </w:p>
-    <w:p>
-      <w:pPr>
-        <w:jc w:val="center"/>
-        <w:rPr>
-          <w:rFonts w:asciiTheme="majorHAnsi" w:hAnsiTheme="majorHAnsi"/>
-          <w:szCs w:val="24"/>
-          <w:lang w:val="en-US"/>
-        </w:rPr>
-      </w:pPr>
-      <w:r>
-        <w:rPr>
-          <w:rFonts w:asciiTheme="majorHAnsi" w:hAnsiTheme="majorHAnsi"/>
-          <w:szCs w:val="24"/>
-          <w:lang w:val="en-US"/>
-        </w:rPr>
-        <w:t>With The</w:t>
+        <w:t>And The</w:t>
       </w:r>
     </w:p>
     <w:p>
@@ -268,37 +273,17 @@
           <w:szCs w:val="52"/>
           <w:lang w:val="en-US"/>
         </w:rPr>
-        <w:t>Psalter</w:t>
-      </w:r>
-    </w:p>
-    <w:p>
-      <w:pPr>
-        <w:jc w:val="center"/>
-        <w:rPr>
-          <w:rFonts w:asciiTheme="majorHAnsi" w:hAnsiTheme="majorHAnsi"/>
-          <w:szCs w:val="24"/>
-          <w:lang w:val="en-US"/>
-        </w:rPr>
-      </w:pPr>
-      <w:r>
-        <w:rPr>
-          <w:rFonts w:asciiTheme="majorHAnsi" w:hAnsiTheme="majorHAnsi"/>
-          <w:szCs w:val="24"/>
-          <w:lang w:val="en-US"/>
-        </w:rPr>
-        <w:t>And The</w:t>
-      </w:r>
-    </w:p>
-    <w:p>
-      <w:pPr>
-        <w:jc w:val="center"/>
+        <w:t>Book of Psalis and Doxol</w:t>
+      </w:r>
+      <w:r>
         <w:rPr>
           <w:rFonts w:asciiTheme="majorHAnsi" w:hAnsiTheme="majorHAnsi"/>
           <w:sz w:val="52"/>
           <w:szCs w:val="52"/>
           <w:lang w:val="en-US"/>
         </w:rPr>
-      </w:pPr>
+        <w:t>o</w:t>
+      </w:r>
       <w:r>
         <w:rPr>
           <w:rFonts w:asciiTheme="majorHAnsi" w:hAnsiTheme="majorHAnsi"/>
@@ -306,44 +291,6 @@
           <w:szCs w:val="52"/>
           <w:lang w:val="en-US"/>
         </w:rPr>
-        <w:t xml:space="preserve">Book of </w:t>
-      </w:r>
-      <w:proofErr w:type="spellStart"/>
-      <w:r>
-        <w:rPr>
-          <w:rFonts w:asciiTheme="majorHAnsi" w:hAnsiTheme="majorHAnsi"/>
-          <w:sz w:val="52"/>
-          <w:szCs w:val="52"/>
-          <w:lang w:val="en-US"/>
-        </w:rPr>
-        <w:t>Psalis</w:t>
-      </w:r>
-      <w:proofErr w:type="spellEnd"/>
-      <w:r>
-        <w:rPr>
-          <w:rFonts w:asciiTheme="majorHAnsi" w:hAnsiTheme="majorHAnsi"/>
-          <w:sz w:val="52"/>
-          <w:szCs w:val="52"/>
-          <w:lang w:val="en-US"/>
-        </w:rPr>
-        <w:t xml:space="preserve"> and Doxol</w:t>
-      </w:r>
-      <w:r>
-        <w:rPr>
-          <w:rFonts w:asciiTheme="majorHAnsi" w:hAnsiTheme="majorHAnsi"/>
-          <w:sz w:val="52"/>
-          <w:szCs w:val="52"/>
-          <w:lang w:val="en-US"/>
-        </w:rPr>
-        <w:t>o</w:t>
-      </w:r>
-      <w:r>
-        <w:rPr>
-          <w:rFonts w:asciiTheme="majorHAnsi" w:hAnsiTheme="majorHAnsi"/>
-          <w:sz w:val="52"/>
-          <w:szCs w:val="52"/>
-          <w:lang w:val="en-US"/>
-        </w:rPr>
         <w:t>gies</w:t>
       </w:r>
     </w:p>
@@ -415,7 +362,6 @@
         </w:rPr>
         <w:t xml:space="preserve">ϩ </w:t>
       </w:r>
-      <w:proofErr w:type="spellStart"/>
       <w:r>
         <w:rPr>
           <w:rFonts w:ascii="FreeSerifAvvaShenouda" w:hAnsi="FreeSerifAvvaShenouda" w:cs="FreeSerifAvvaShenouda"/>
@@ -432,17 +378,7 @@
           <w:szCs w:val="44"/>
           <w:lang w:val="en-US"/>
         </w:rPr>
-        <w:t>ⲁϫ</w:t>
-      </w:r>
-      <w:proofErr w:type="spellEnd"/>
-      <w:r>
-        <w:rPr>
-          <w:rFonts w:ascii="FreeSerifAvvaShenouda" w:hAnsi="FreeSerifAvvaShenouda" w:cs="FreeSerifAvvaShenouda"/>
-          <w:sz w:val="44"/>
-          <w:szCs w:val="44"/>
-          <w:lang w:val="en-US"/>
-        </w:rPr>
-        <w:t>ⲡ</w:t>
+        <w:t>ⲁϫⲡ</w:t>
       </w:r>
       <w:r>
         <w:rPr>
@@ -513,13 +449,8 @@
       <w:bookmarkStart w:id="3" w:name="_Toc297407696"/>
       <w:r>
         <w:lastRenderedPageBreak/>
-        <w:t xml:space="preserve">The Great </w:t>
-      </w:r>
-      <w:proofErr w:type="spellStart"/>
-      <w:r>
-        <w:t>Horologion</w:t>
-      </w:r>
-      <w:proofErr w:type="spellEnd"/>
+        <w:t>The Great Horologion</w:t>
+      </w:r>
       <w:r>
         <w:t xml:space="preserve"> </w:t>
       </w:r>
@@ -577,15 +508,7 @@
         <w:pStyle w:val="Body"/>
       </w:pPr>
       <w:r>
-        <w:t xml:space="preserve">©Jonathan </w:t>
-      </w:r>
-      <w:proofErr w:type="spellStart"/>
-      <w:r>
-        <w:t>Slote</w:t>
-      </w:r>
-      <w:proofErr w:type="spellEnd"/>
-      <w:r>
-        <w:t xml:space="preserve">, Editor, 2014-2015. All rights reserved. Permission to use, quote, reproduce and modify for non-commercial, liturgical or scholarly purposes is hereby granted to all institutions, parishes, clergy, or lay members affiliated to the affiliated jurisdictions and agencies of the Standing Council of Oriental Orthodox Churches (SCOOCH) or of the Assembly of Canonical Orthodox Bishops of North and Central America, as well as all jurisdictions in communion with the Oriental Orthodox Patriarchate of Alexandria, or the Ecumenical Patriarchate of Constantinople. This clause applies to liturgical text only, and not to Introductory and Appendix articles. </w:t>
+        <w:t xml:space="preserve">©Jonathan Slote, Editor, 2014-2015. All rights reserved. Permission to use, quote, reproduce and modify for non-commercial, liturgical or scholarly purposes is hereby granted to all institutions, parishes, clergy, or lay members affiliated to the affiliated jurisdictions and agencies of the Standing Council of Oriental Orthodox Churches (SCOOCH) or of the Assembly of Canonical Orthodox Bishops of North and Central America, as well as all jurisdictions in communion with the Oriental Orthodox Patriarchate of Alexandria, or the Ecumenical Patriarchate of Constantinople. This clause applies to liturgical text only, and not to Introductory and Appendix articles. </w:t>
       </w:r>
     </w:p>
     <w:p>
@@ -625,53 +548,13 @@
         <w:pStyle w:val="Body"/>
       </w:pPr>
       <w:r>
-        <w:t xml:space="preserve">The Psalms are based on the translation of Archimandrite Lazarus Moore, who entrusted a copy of said psalms to his disciple, </w:t>
-      </w:r>
-      <w:proofErr w:type="spellStart"/>
-      <w:r>
-        <w:t>Heg</w:t>
-      </w:r>
-      <w:proofErr w:type="spellEnd"/>
-      <w:r>
-        <w:t xml:space="preserve">. Fr. Silas Spear, with full permission to use them, who in turn granted us permission to use them. They are revised based on the (public domain) translation of </w:t>
-      </w:r>
-      <w:proofErr w:type="spellStart"/>
-      <w:r>
-        <w:t>Heg</w:t>
-      </w:r>
-      <w:proofErr w:type="spellEnd"/>
-      <w:r>
-        <w:t xml:space="preserve">. Fr. Athanasius </w:t>
-      </w:r>
-      <w:proofErr w:type="spellStart"/>
-      <w:r>
-        <w:t>Iskander</w:t>
-      </w:r>
-      <w:proofErr w:type="spellEnd"/>
-      <w:r>
-        <w:t>, which he intentionally did not copyright so that they might freely be used.</w:t>
+        <w:t>The Psalms are based on the translation of Archimandrite Lazarus Moore, who entrusted a copy of said psalms to his disciple, Heg. Fr. Silas Spear, with full permission to use them, who in turn granted us permission to use them. They are revised based on the (public domain) translation of Heg. Fr. Athanasius Iskander, which he intentionally did not copyright so that they might freely be used.</w:t>
       </w:r>
       <w:r>
         <w:t xml:space="preserve"> Comparison was also made to many existing translations of the LXX Psalms, without infringing on their copyrights.</w:t>
       </w:r>
       <w:r>
-        <w:t xml:space="preserve"> New Testament passages are based on the (public domain) translation of </w:t>
-      </w:r>
-      <w:proofErr w:type="spellStart"/>
-      <w:r>
-        <w:t>Heg</w:t>
-      </w:r>
-      <w:proofErr w:type="spellEnd"/>
-      <w:r>
-        <w:t xml:space="preserve">. Fr. Athanasius </w:t>
-      </w:r>
-      <w:proofErr w:type="spellStart"/>
-      <w:r>
-        <w:t>Iskander</w:t>
-      </w:r>
-      <w:proofErr w:type="spellEnd"/>
-      <w:r>
-        <w:t>, revised based on comparison with various popular translations, such as the Eastern Orthodox Bible and the King James Version, without infringing on those copyrights.</w:t>
+        <w:t xml:space="preserve"> New Testament passages are based on the (public domain) translation of Heg. Fr. Athanasius Iskander, revised based on comparison with various popular translations, such as the Eastern Orthodox Bible and the King James Version, without infringing on those copyrights.</w:t>
       </w:r>
     </w:p>
     <w:p>
@@ -679,39 +562,7 @@
         <w:pStyle w:val="Body"/>
       </w:pPr>
       <w:r>
-        <w:t xml:space="preserve">The Psalmody and </w:t>
-      </w:r>
-      <w:proofErr w:type="spellStart"/>
-      <w:r>
-        <w:t>Agpeya</w:t>
-      </w:r>
-      <w:proofErr w:type="spellEnd"/>
-      <w:r>
-        <w:t xml:space="preserve"> texts are based on the (public domain) translation of </w:t>
-      </w:r>
-      <w:proofErr w:type="spellStart"/>
-      <w:r>
-        <w:t>Heg</w:t>
-      </w:r>
-      <w:proofErr w:type="spellEnd"/>
-      <w:r>
-        <w:t xml:space="preserve">. Fr. Athanasius </w:t>
-      </w:r>
-      <w:proofErr w:type="spellStart"/>
-      <w:r>
-        <w:t>Iskander</w:t>
-      </w:r>
-      <w:proofErr w:type="spellEnd"/>
-      <w:r>
-        <w:t xml:space="preserve">, revised to conform to modern English, with comparison to all known English translations of the </w:t>
-      </w:r>
-      <w:proofErr w:type="spellStart"/>
-      <w:r>
-        <w:t>Pslamody</w:t>
-      </w:r>
-      <w:proofErr w:type="spellEnd"/>
-      <w:r>
-        <w:t xml:space="preserve"> (SUS, LA, and Midwest, without infringing on those copyrights), and by comparison to the original Coptic.</w:t>
+        <w:t>The Psalmody and Agpeya texts are based on the (public domain) translation of Heg. Fr. Athanasius Iskander, revised to conform to modern English, with comparison to all known English translations of the Pslamody (SUS, LA, and Midwest, without infringing on those copyrights), and by comparison to the original Coptic.</w:t>
       </w:r>
     </w:p>
     <w:p>
@@ -744,442 +595,48 @@
       <w:pPr>
         <w:pStyle w:val="Body"/>
       </w:pPr>
-      <w:r>
-        <w:t>https://www.facebook.com/creativeorthodox/</w:t>
-      </w:r>
-    </w:p>
-    <w:p>
-      <w:pPr>
-        <w:pStyle w:val="Body"/>
-      </w:pPr>
-      <w:r>
-        <w:br w:type="page"/>
-      </w:r>
-    </w:p>
-    <w:p>
-      <w:pPr>
-        <w:pStyle w:val="Heading1"/>
-        <w:rPr>
-          <w:lang w:val="en-US"/>
-        </w:rPr>
-      </w:pPr>
-      <w:bookmarkStart w:id="4" w:name="_Toc436140895"/>
-      <w:r>
-        <w:rPr>
-          <w:lang w:val="en-US"/>
-        </w:rPr>
-        <w:lastRenderedPageBreak/>
-        <w:t>TODO</w:t>
-      </w:r>
-      <w:bookmarkEnd w:id="4"/>
-    </w:p>
-    <w:p>
-      <w:pPr>
-        <w:pStyle w:val="Body"/>
-        <w:numPr>
-          <w:ilvl w:val="0"/>
-          <w:numId w:val="2"/>
-        </w:numPr>
-      </w:pPr>
-      <w:r>
-        <w:t xml:space="preserve">Add saint </w:t>
-      </w:r>
-      <w:proofErr w:type="spellStart"/>
-      <w:r>
-        <w:t>Psalis</w:t>
-      </w:r>
-      <w:proofErr w:type="spellEnd"/>
-    </w:p>
-    <w:p>
-      <w:pPr>
-        <w:pStyle w:val="Body"/>
-        <w:numPr>
-          <w:ilvl w:val="0"/>
-          <w:numId w:val="2"/>
-        </w:numPr>
-      </w:pPr>
-      <w:r>
-        <w:t xml:space="preserve">Add missing </w:t>
-      </w:r>
-      <w:proofErr w:type="spellStart"/>
-      <w:r>
-        <w:t>Psali</w:t>
-      </w:r>
-      <w:proofErr w:type="spellEnd"/>
-      <w:r>
-        <w:t xml:space="preserve"> translations</w:t>
-      </w:r>
-    </w:p>
-    <w:p>
-      <w:pPr>
-        <w:pStyle w:val="Body"/>
-        <w:numPr>
-          <w:ilvl w:val="0"/>
-          <w:numId w:val="2"/>
-        </w:numPr>
-      </w:pPr>
-      <w:r>
-        <w:t xml:space="preserve">Revise </w:t>
-      </w:r>
-      <w:proofErr w:type="spellStart"/>
-      <w:r>
-        <w:t>Psali</w:t>
-      </w:r>
-      <w:proofErr w:type="spellEnd"/>
-      <w:r>
-        <w:t xml:space="preserve"> translations</w:t>
-      </w:r>
-    </w:p>
-    <w:p>
-      <w:pPr>
-        <w:pStyle w:val="Body"/>
-        <w:numPr>
-          <w:ilvl w:val="0"/>
-          <w:numId w:val="2"/>
-        </w:numPr>
-      </w:pPr>
-      <w:r>
-        <w:t>Add footnotes of Scripture references</w:t>
-      </w:r>
-    </w:p>
-    <w:p>
-      <w:pPr>
-        <w:pStyle w:val="Body"/>
-        <w:numPr>
-          <w:ilvl w:val="0"/>
-          <w:numId w:val="2"/>
-        </w:numPr>
-      </w:pPr>
-      <w:r>
-        <w:t>Add other seasonal responses (e.g. Praxis response)</w:t>
-      </w:r>
-      <w:r>
-        <w:t>—In process</w:t>
-      </w:r>
-    </w:p>
-    <w:p>
-      <w:pPr>
-        <w:pStyle w:val="Body"/>
-        <w:numPr>
-          <w:ilvl w:val="0"/>
-          <w:numId w:val="2"/>
-        </w:numPr>
-      </w:pPr>
-      <w:r>
-        <w:t>Add weekly Gospel responses</w:t>
-      </w:r>
-      <w:r>
-        <w:t>?</w:t>
-      </w:r>
-    </w:p>
-    <w:p>
-      <w:pPr>
-        <w:pStyle w:val="Body"/>
-        <w:numPr>
-          <w:ilvl w:val="0"/>
-          <w:numId w:val="2"/>
-        </w:numPr>
-      </w:pPr>
-      <w:r>
-        <w:t xml:space="preserve">Add </w:t>
-      </w:r>
-      <w:proofErr w:type="spellStart"/>
-      <w:r>
-        <w:t>defnar</w:t>
-      </w:r>
-      <w:proofErr w:type="spellEnd"/>
-      <w:r>
-        <w:t xml:space="preserve"> or </w:t>
-      </w:r>
-      <w:proofErr w:type="spellStart"/>
-      <w:r>
-        <w:t>synaxarium</w:t>
-      </w:r>
-      <w:proofErr w:type="spellEnd"/>
-      <w:r>
-        <w:t>?</w:t>
-      </w:r>
-      <w:r>
-        <w:t xml:space="preserve"> At least notes for where to insert</w:t>
-      </w:r>
-    </w:p>
-    <w:p>
-      <w:pPr>
-        <w:pStyle w:val="Body"/>
-        <w:numPr>
-          <w:ilvl w:val="0"/>
-          <w:numId w:val="2"/>
-        </w:numPr>
-      </w:pPr>
-      <w:r>
-        <w:t>heading 3 should start a new page. places where that's ugly should be demoted to heading 4</w:t>
-      </w:r>
-      <w:r>
-        <w:t>…. Or make 2 versions of heading 3, one breaking, one not, and be selective</w:t>
-      </w:r>
-    </w:p>
-    <w:p>
-      <w:pPr>
-        <w:pStyle w:val="Body"/>
-        <w:numPr>
-          <w:ilvl w:val="0"/>
-          <w:numId w:val="2"/>
-        </w:numPr>
-      </w:pPr>
-      <w:r>
-        <w:t>Consider the effect of the drift that existed at the time of a saint’s departure. For example, a modern saint, is effectively on the Gregorian calendar. If the Coptic calendar is shifted to make correct, they should be shifted on the Coptic calendar, not the Gregorian. A 4</w:t>
-      </w:r>
-      <w:r>
-        <w:rPr>
-          <w:vertAlign w:val="superscript"/>
-        </w:rPr>
-        <w:t>th</w:t>
-      </w:r>
-      <w:r>
-        <w:t xml:space="preserve"> century saint was effectively on the Coptic, so if the Coptic is shifted, they should be shifted on the Gregorian, and remain the same on the Coptic. All times in between are somewhere in between, depending on the drift at the time. Add the correction as a 3</w:t>
-      </w:r>
-      <w:r>
-        <w:rPr>
-          <w:vertAlign w:val="superscript"/>
-        </w:rPr>
-        <w:t>rd</w:t>
-      </w:r>
-      <w:r>
-        <w:t xml:space="preserve"> possible date to use… </w:t>
-      </w:r>
-    </w:p>
-    <w:p>
-      <w:pPr>
-        <w:pStyle w:val="Body"/>
-        <w:numPr>
-          <w:ilvl w:val="0"/>
-          <w:numId w:val="2"/>
-        </w:numPr>
-      </w:pPr>
-      <w:r>
-        <w:t>Replace “</w:t>
-      </w:r>
-      <w:proofErr w:type="spellStart"/>
-      <w:r>
-        <w:t>evlogite</w:t>
-      </w:r>
-      <w:proofErr w:type="spellEnd"/>
-      <w:r>
-        <w:t>/</w:t>
-      </w:r>
-      <w:proofErr w:type="spellStart"/>
-      <w:r>
-        <w:t>evlogison</w:t>
-      </w:r>
-      <w:proofErr w:type="spellEnd"/>
-      <w:r>
-        <w:t xml:space="preserve">” with </w:t>
-      </w:r>
-      <w:r>
-        <w:t>Coptic</w:t>
-      </w:r>
-      <w:r>
-        <w:t xml:space="preserve"> font.</w:t>
-      </w:r>
-    </w:p>
-    <w:p>
-      <w:pPr>
-        <w:pStyle w:val="Body"/>
-        <w:numPr>
-          <w:ilvl w:val="0"/>
-          <w:numId w:val="2"/>
-        </w:numPr>
-      </w:pPr>
-      <w:r>
-        <w:t>Check if</w:t>
-      </w:r>
-      <w:r>
-        <w:t xml:space="preserve"> headers</w:t>
-      </w:r>
-      <w:r>
-        <w:t xml:space="preserve"> should be removed from some pages</w:t>
-      </w:r>
-    </w:p>
-    <w:p>
-      <w:pPr>
-        <w:pStyle w:val="Body"/>
-        <w:numPr>
-          <w:ilvl w:val="0"/>
-          <w:numId w:val="2"/>
-        </w:numPr>
-      </w:pPr>
-      <w:r>
-        <w:t>Check for bookmarks that have become corrupted as headings change</w:t>
-      </w:r>
-    </w:p>
-    <w:p>
-      <w:pPr>
-        <w:pStyle w:val="Body"/>
-        <w:numPr>
-          <w:ilvl w:val="0"/>
-          <w:numId w:val="2"/>
-        </w:numPr>
-      </w:pPr>
-      <w:bookmarkStart w:id="5" w:name="_Toc298681230"/>
-      <w:bookmarkStart w:id="6" w:name="_Toc308441891"/>
-      <w:bookmarkStart w:id="7" w:name="_Ref412027124"/>
-      <w:bookmarkStart w:id="8" w:name="_Ref412111757"/>
-      <w:r>
-        <w:t>Introduction</w:t>
-      </w:r>
-      <w:bookmarkStart w:id="9" w:name="_GoBack"/>
-      <w:bookmarkEnd w:id="5"/>
-      <w:bookmarkEnd w:id="6"/>
-      <w:bookmarkEnd w:id="7"/>
-      <w:bookmarkEnd w:id="8"/>
-      <w:bookmarkEnd w:id="9"/>
-    </w:p>
-    <w:p>
-      <w:pPr>
-        <w:pStyle w:val="Body"/>
-        <w:numPr>
-          <w:ilvl w:val="0"/>
-          <w:numId w:val="2"/>
-        </w:numPr>
-      </w:pPr>
-      <w:r>
-        <w:t>Check new line consistency for Glory be to God forever. In no</w:t>
-      </w:r>
-      <w:r>
-        <w:t>n</w:t>
-      </w:r>
-      <w:r>
-        <w:t xml:space="preserve"> KJV books, switch to Glory to You O Lord.</w:t>
-      </w:r>
-    </w:p>
-    <w:p>
-      <w:pPr>
-        <w:rPr>
-          <w:lang w:val="en-US"/>
-        </w:rPr>
-        <w:sectPr>
-          <w:type w:val="oddPage"/>
-          <w:pgSz w:w="11880" w:h="15480"/>
-          <w:pgMar w:top="1080" w:right="1440" w:bottom="1440" w:left="1080" w:header="720" w:footer="720" w:gutter="504"/>
-          <w:cols w:space="720"/>
-          <w:docGrid w:linePitch="360"/>
-        </w:sectPr>
-      </w:pPr>
-      <w:bookmarkStart w:id="10" w:name="_Toc298681231"/>
-      <w:bookmarkStart w:id="11" w:name="_Toc308441892"/>
-      <w:r>
-        <w:rPr>
-          <w:lang w:val="en-US"/>
-        </w:rPr>
-        <w:br w:type="page"/>
-      </w:r>
-    </w:p>
-    <w:p>
-      <w:pPr>
-        <w:pStyle w:val="Heading1"/>
-      </w:pPr>
-      <w:bookmarkStart w:id="12" w:name="_Toc410196896"/>
-      <w:bookmarkStart w:id="13" w:name="_Toc436140896"/>
-      <w:bookmarkEnd w:id="10"/>
-      <w:bookmarkEnd w:id="11"/>
-      <w:r>
-        <w:lastRenderedPageBreak/>
-        <w:t xml:space="preserve">Front </w:t>
-      </w:r>
-      <w:r>
-        <w:t>Matter</w:t>
-      </w:r>
-      <w:bookmarkEnd w:id="12"/>
-      <w:bookmarkEnd w:id="13"/>
-    </w:p>
-    <w:p>
-      <w:pPr>
-        <w:pStyle w:val="Heading3"/>
-      </w:pPr>
-      <w:bookmarkStart w:id="14" w:name="_Toc410196897"/>
-      <w:r>
-        <w:t>Style of English</w:t>
-      </w:r>
-      <w:bookmarkEnd w:id="14"/>
-    </w:p>
-    <w:p>
-      <w:pPr>
-        <w:pStyle w:val="Heading3"/>
-      </w:pPr>
-      <w:bookmarkStart w:id="15" w:name="_Toc410196898"/>
-      <w:r>
-        <w:t>Later Additions and Navigating the Book</w:t>
-      </w:r>
-      <w:bookmarkEnd w:id="15"/>
-    </w:p>
-    <w:p>
-      <w:pPr>
-        <w:pStyle w:val="Heading3"/>
-      </w:pPr>
-      <w:bookmarkStart w:id="16" w:name="_Toc410196899"/>
-      <w:r>
-        <w:t>Order of Day and Services</w:t>
-      </w:r>
-      <w:bookmarkEnd w:id="16"/>
-    </w:p>
-    <w:p>
-      <w:pPr>
-        <w:pStyle w:val="Heading3"/>
-      </w:pPr>
-      <w:bookmarkStart w:id="17" w:name="_Toc410196900"/>
-      <w:r>
-        <w:t>The Nature of the Hours</w:t>
-      </w:r>
-      <w:bookmarkEnd w:id="17"/>
-    </w:p>
-    <w:p>
-      <w:pPr>
-        <w:pStyle w:val="Heading3"/>
-      </w:pPr>
-      <w:bookmarkStart w:id="18" w:name="_Toc410196901"/>
-      <w:proofErr w:type="spellStart"/>
-      <w:r>
-        <w:t>Koiak</w:t>
-      </w:r>
-      <w:bookmarkEnd w:id="18"/>
-      <w:proofErr w:type="spellEnd"/>
-    </w:p>
-    <w:p>
-      <w:pPr>
-        <w:pStyle w:val="Heading3"/>
-      </w:pPr>
-      <w:bookmarkStart w:id="19" w:name="_Toc410196902"/>
-      <w:r>
-        <w:t>The Use of Books in the Churc</w:t>
-      </w:r>
+      <w:hyperlink r:id="rId11" w:history="1">
+        <w:r>
+          <w:rPr>
+            <w:rStyle w:val="Hyperlink"/>
+          </w:rPr>
+          <w:t>https://www.facebook.com/creativeorthodox/</w:t>
+        </w:r>
+      </w:hyperlink>
       <w:bookmarkEnd w:id="0"/>
       <w:bookmarkEnd w:id="1"/>
       <w:bookmarkEnd w:id="2"/>
       <w:bookmarkEnd w:id="3"/>
-      <w:bookmarkEnd w:id="19"/>
-      <w:r>
-        <w:t>h</w:t>
-      </w:r>
-      <w:bookmarkStart w:id="20" w:name="_Toc410196903"/>
-      <w:bookmarkStart w:id="21" w:name="_Toc289112505"/>
-      <w:bookmarkStart w:id="22" w:name="_Toc297322052"/>
-      <w:bookmarkStart w:id="23" w:name="_Toc297407697"/>
-      <w:bookmarkStart w:id="24" w:name="_Toc298445749"/>
-      <w:bookmarkStart w:id="25" w:name="_Toc298681232"/>
-      <w:bookmarkStart w:id="26" w:name="_Toc298447474"/>
-      <w:bookmarkStart w:id="27" w:name="_Toc308441893"/>
-      <w:bookmarkEnd w:id="20"/>
-      <w:bookmarkEnd w:id="21"/>
-      <w:bookmarkEnd w:id="22"/>
-      <w:bookmarkEnd w:id="23"/>
-      <w:bookmarkEnd w:id="24"/>
-      <w:bookmarkEnd w:id="25"/>
-      <w:bookmarkEnd w:id="26"/>
-      <w:bookmarkEnd w:id="27"/>
+    </w:p>
+    <w:p>
+      <w:pPr>
+        <w:pStyle w:val="Body"/>
+      </w:pPr>
+    </w:p>
+    <w:p>
+      <w:pPr>
+        <w:pStyle w:val="Body"/>
+      </w:pPr>
+    </w:p>
+    <w:p>
+      <w:pPr>
+        <w:pStyle w:val="Body"/>
+      </w:pPr>
     </w:p>
     <w:p>
       <w:pPr>
         <w:jc w:val="left"/>
+        <w:rPr>
+          <w:lang w:val="en-US"/>
+        </w:rPr>
+      </w:pPr>
+      <w:r>
+        <w:br w:type="page"/>
+      </w:r>
+    </w:p>
+    <w:p>
+      <w:pPr>
+        <w:pStyle w:val="Body"/>
         <w:rPr>
           <w:rFonts w:eastAsiaTheme="majorEastAsia" w:cstheme="majorBidi"/>
           <w:b/>
@@ -1187,17 +644,11 @@
           <w:sz w:val="28"/>
         </w:rPr>
       </w:pPr>
-      <w:r>
-        <w:br w:type="page"/>
-      </w:r>
-    </w:p>
-    <w:p>
-      <w:pPr>
-        <w:pStyle w:val="Heading3"/>
-      </w:pPr>
+      <w:bookmarkStart w:id="4" w:name="_GoBack"/>
+      <w:bookmarkEnd w:id="4"/>
     </w:p>
     <w:sectPr>
-      <w:footerReference w:type="default" r:id="rId11"/>
+      <w:footerReference w:type="default" r:id="rId12"/>
       <w:type w:val="continuous"/>
       <w:pgSz w:w="11880" w:h="15480"/>
       <w:pgMar w:top="1080" w:right="1440" w:bottom="1440" w:left="1080" w:header="720" w:footer="720" w:gutter="504"/>
@@ -1210,7 +661,7 @@
 </file>
 
 <file path=word/endnotes.xml><?xml version="1.0" encoding="utf-8"?>
-<w:endnotes xmlns:wpc="http://schemas.microsoft.com/office/word/2010/wordprocessingCanvas" xmlns:mo="http://schemas.microsoft.com/office/mac/office/2008/main" xmlns:mc="http://schemas.openxmlformats.org/markup-compatibility/2006" xmlns:mv="urn:schemas-microsoft-com:mac:vml" xmlns:o="urn:schemas-microsoft-com:office:office" xmlns:r="http://schemas.openxmlformats.org/officeDocument/2006/relationships" xmlns:m="http://schemas.openxmlformats.org/officeDocument/2006/math" xmlns:v="urn:schemas-microsoft-com:vml" xmlns:wp14="http://schemas.microsoft.com/office/word/2010/wordprocessingDrawing" xmlns:wp="http://schemas.openxmlformats.org/drawingml/2006/wordprocessingDrawing" xmlns:w10="urn:schemas-microsoft-com:office:word" xmlns:w="http://schemas.openxmlformats.org/wordprocessingml/2006/main" xmlns:w14="http://schemas.microsoft.com/office/word/2010/wordml" xmlns:w15="http://schemas.microsoft.com/office/word/2012/wordml" xmlns:wpg="http://schemas.microsoft.com/office/word/2010/wordprocessingGroup" xmlns:wpi="http://schemas.microsoft.com/office/word/2010/wordprocessingInk" xmlns:wne="http://schemas.microsoft.com/office/word/2006/wordml" xmlns:wps="http://schemas.microsoft.com/office/word/2010/wordprocessingShape" mc:Ignorable="w14 w15 wp14">
+<w:endnotes xmlns:wpc="http://schemas.microsoft.com/office/word/2010/wordprocessingCanvas" xmlns:cx="http://schemas.microsoft.com/office/drawing/2014/chartex" xmlns:cx1="http://schemas.microsoft.com/office/drawing/2015/9/8/chartex" xmlns:mc="http://schemas.openxmlformats.org/markup-compatibility/2006" xmlns:o="urn:schemas-microsoft-com:office:office" xmlns:r="http://schemas.openxmlformats.org/officeDocument/2006/relationships" xmlns:m="http://schemas.openxmlformats.org/officeDocument/2006/math" xmlns:v="urn:schemas-microsoft-com:vml" xmlns:wp14="http://schemas.microsoft.com/office/word/2010/wordprocessingDrawing" xmlns:wp="http://schemas.openxmlformats.org/drawingml/2006/wordprocessingDrawing" xmlns:w10="urn:schemas-microsoft-com:office:word" xmlns:w="http://schemas.openxmlformats.org/wordprocessingml/2006/main" xmlns:w14="http://schemas.microsoft.com/office/word/2010/wordml" xmlns:w15="http://schemas.microsoft.com/office/word/2012/wordml" xmlns:w16se="http://schemas.microsoft.com/office/word/2015/wordml/symex" xmlns:wpg="http://schemas.microsoft.com/office/word/2010/wordprocessingGroup" xmlns:wpi="http://schemas.microsoft.com/office/word/2010/wordprocessingInk" xmlns:wne="http://schemas.microsoft.com/office/word/2006/wordml" xmlns:wps="http://schemas.microsoft.com/office/word/2010/wordprocessingShape" mc:Ignorable="w14 w15 w16se wp14">
   <w:endnote w:type="separator" w:id="-1">
     <w:p>
       <w:pPr>
@@ -1235,7 +686,7 @@
 </file>
 
 <file path=word/footer1.xml><?xml version="1.0" encoding="utf-8"?>
-<w:ftr xmlns:wpc="http://schemas.microsoft.com/office/word/2010/wordprocessingCanvas" xmlns:mo="http://schemas.microsoft.com/office/mac/office/2008/main" xmlns:mc="http://schemas.openxmlformats.org/markup-compatibility/2006" xmlns:mv="urn:schemas-microsoft-com:mac:vml" xmlns:o="urn:schemas-microsoft-com:office:office" xmlns:r="http://schemas.openxmlformats.org/officeDocument/2006/relationships" xmlns:m="http://schemas.openxmlformats.org/officeDocument/2006/math" xmlns:v="urn:schemas-microsoft-com:vml" xmlns:wp14="http://schemas.microsoft.com/office/word/2010/wordprocessingDrawing" xmlns:wp="http://schemas.openxmlformats.org/drawingml/2006/wordprocessingDrawing" xmlns:w10="urn:schemas-microsoft-com:office:word" xmlns:w="http://schemas.openxmlformats.org/wordprocessingml/2006/main" xmlns:w14="http://schemas.microsoft.com/office/word/2010/wordml" xmlns:w15="http://schemas.microsoft.com/office/word/2012/wordml" xmlns:wpg="http://schemas.microsoft.com/office/word/2010/wordprocessingGroup" xmlns:wpi="http://schemas.microsoft.com/office/word/2010/wordprocessingInk" xmlns:wne="http://schemas.microsoft.com/office/word/2006/wordml" xmlns:wps="http://schemas.microsoft.com/office/word/2010/wordprocessingShape" mc:Ignorable="w14 w15 wp14">
+<w:ftr xmlns:wpc="http://schemas.microsoft.com/office/word/2010/wordprocessingCanvas" xmlns:cx="http://schemas.microsoft.com/office/drawing/2014/chartex" xmlns:cx1="http://schemas.microsoft.com/office/drawing/2015/9/8/chartex" xmlns:mc="http://schemas.openxmlformats.org/markup-compatibility/2006" xmlns:o="urn:schemas-microsoft-com:office:office" xmlns:r="http://schemas.openxmlformats.org/officeDocument/2006/relationships" xmlns:m="http://schemas.openxmlformats.org/officeDocument/2006/math" xmlns:v="urn:schemas-microsoft-com:vml" xmlns:wp14="http://schemas.microsoft.com/office/word/2010/wordprocessingDrawing" xmlns:wp="http://schemas.openxmlformats.org/drawingml/2006/wordprocessingDrawing" xmlns:w10="urn:schemas-microsoft-com:office:word" xmlns:w="http://schemas.openxmlformats.org/wordprocessingml/2006/main" xmlns:w14="http://schemas.microsoft.com/office/word/2010/wordml" xmlns:w15="http://schemas.microsoft.com/office/word/2012/wordml" xmlns:w16se="http://schemas.microsoft.com/office/word/2015/wordml/symex" xmlns:wpg="http://schemas.microsoft.com/office/word/2010/wordprocessingGroup" xmlns:wpi="http://schemas.microsoft.com/office/word/2010/wordprocessingInk" xmlns:wne="http://schemas.microsoft.com/office/word/2006/wordml" xmlns:wps="http://schemas.microsoft.com/office/word/2010/wordprocessingShape" mc:Ignorable="w14 w15 w16se wp14">
   <w:p>
     <w:pPr>
       <w:pStyle w:val="Footer"/>
@@ -1249,7 +700,7 @@
 </file>
 
 <file path=word/footer2.xml><?xml version="1.0" encoding="utf-8"?>
-<w:ftr xmlns:wpc="http://schemas.microsoft.com/office/word/2010/wordprocessingCanvas" xmlns:mo="http://schemas.microsoft.com/office/mac/office/2008/main" xmlns:mc="http://schemas.openxmlformats.org/markup-compatibility/2006" xmlns:mv="urn:schemas-microsoft-com:mac:vml" xmlns:o="urn:schemas-microsoft-com:office:office" xmlns:r="http://schemas.openxmlformats.org/officeDocument/2006/relationships" xmlns:m="http://schemas.openxmlformats.org/officeDocument/2006/math" xmlns:v="urn:schemas-microsoft-com:vml" xmlns:wp14="http://schemas.microsoft.com/office/word/2010/wordprocessingDrawing" xmlns:wp="http://schemas.openxmlformats.org/drawingml/2006/wordprocessingDrawing" xmlns:w10="urn:schemas-microsoft-com:office:word" xmlns:w="http://schemas.openxmlformats.org/wordprocessingml/2006/main" xmlns:w14="http://schemas.microsoft.com/office/word/2010/wordml" xmlns:w15="http://schemas.microsoft.com/office/word/2012/wordml" xmlns:wpg="http://schemas.microsoft.com/office/word/2010/wordprocessingGroup" xmlns:wpi="http://schemas.microsoft.com/office/word/2010/wordprocessingInk" xmlns:wne="http://schemas.microsoft.com/office/word/2006/wordml" xmlns:wps="http://schemas.microsoft.com/office/word/2010/wordprocessingShape" mc:Ignorable="w14 w15 wp14">
+<w:ftr xmlns:wpc="http://schemas.microsoft.com/office/word/2010/wordprocessingCanvas" xmlns:cx="http://schemas.microsoft.com/office/drawing/2014/chartex" xmlns:cx1="http://schemas.microsoft.com/office/drawing/2015/9/8/chartex" xmlns:mc="http://schemas.openxmlformats.org/markup-compatibility/2006" xmlns:o="urn:schemas-microsoft-com:office:office" xmlns:r="http://schemas.openxmlformats.org/officeDocument/2006/relationships" xmlns:m="http://schemas.openxmlformats.org/officeDocument/2006/math" xmlns:v="urn:schemas-microsoft-com:vml" xmlns:wp14="http://schemas.microsoft.com/office/word/2010/wordprocessingDrawing" xmlns:wp="http://schemas.openxmlformats.org/drawingml/2006/wordprocessingDrawing" xmlns:w10="urn:schemas-microsoft-com:office:word" xmlns:w="http://schemas.openxmlformats.org/wordprocessingml/2006/main" xmlns:w14="http://schemas.microsoft.com/office/word/2010/wordml" xmlns:w15="http://schemas.microsoft.com/office/word/2012/wordml" xmlns:w16se="http://schemas.microsoft.com/office/word/2015/wordml/symex" xmlns:wpg="http://schemas.microsoft.com/office/word/2010/wordprocessingGroup" xmlns:wpi="http://schemas.microsoft.com/office/word/2010/wordprocessingInk" xmlns:wne="http://schemas.microsoft.com/office/word/2006/wordml" xmlns:wps="http://schemas.microsoft.com/office/word/2010/wordprocessingShape" mc:Ignorable="w14 w15 w16se wp14">
   <w:p>
     <w:pPr>
       <w:pStyle w:val="Footer"/>
@@ -1309,7 +760,7 @@
 </file>
 
 <file path=word/footnotes.xml><?xml version="1.0" encoding="utf-8"?>
-<w:footnotes xmlns:wpc="http://schemas.microsoft.com/office/word/2010/wordprocessingCanvas" xmlns:mo="http://schemas.microsoft.com/office/mac/office/2008/main" xmlns:mc="http://schemas.openxmlformats.org/markup-compatibility/2006" xmlns:mv="urn:schemas-microsoft-com:mac:vml" xmlns:o="urn:schemas-microsoft-com:office:office" xmlns:r="http://schemas.openxmlformats.org/officeDocument/2006/relationships" xmlns:m="http://schemas.openxmlformats.org/officeDocument/2006/math" xmlns:v="urn:schemas-microsoft-com:vml" xmlns:wp14="http://schemas.microsoft.com/office/word/2010/wordprocessingDrawing" xmlns:wp="http://schemas.openxmlformats.org/drawingml/2006/wordprocessingDrawing" xmlns:w10="urn:schemas-microsoft-com:office:word" xmlns:w="http://schemas.openxmlformats.org/wordprocessingml/2006/main" xmlns:w14="http://schemas.microsoft.com/office/word/2010/wordml" xmlns:w15="http://schemas.microsoft.com/office/word/2012/wordml" xmlns:wpg="http://schemas.microsoft.com/office/word/2010/wordprocessingGroup" xmlns:wpi="http://schemas.microsoft.com/office/word/2010/wordprocessingInk" xmlns:wne="http://schemas.microsoft.com/office/word/2006/wordml" xmlns:wps="http://schemas.microsoft.com/office/word/2010/wordprocessingShape" mc:Ignorable="w14 w15 wp14">
+<w:footnotes xmlns:wpc="http://schemas.microsoft.com/office/word/2010/wordprocessingCanvas" xmlns:cx="http://schemas.microsoft.com/office/drawing/2014/chartex" xmlns:cx1="http://schemas.microsoft.com/office/drawing/2015/9/8/chartex" xmlns:mc="http://schemas.openxmlformats.org/markup-compatibility/2006" xmlns:o="urn:schemas-microsoft-com:office:office" xmlns:r="http://schemas.openxmlformats.org/officeDocument/2006/relationships" xmlns:m="http://schemas.openxmlformats.org/officeDocument/2006/math" xmlns:v="urn:schemas-microsoft-com:vml" xmlns:wp14="http://schemas.microsoft.com/office/word/2010/wordprocessingDrawing" xmlns:wp="http://schemas.openxmlformats.org/drawingml/2006/wordprocessingDrawing" xmlns:w10="urn:schemas-microsoft-com:office:word" xmlns:w="http://schemas.openxmlformats.org/wordprocessingml/2006/main" xmlns:w14="http://schemas.microsoft.com/office/word/2010/wordml" xmlns:w15="http://schemas.microsoft.com/office/word/2012/wordml" xmlns:w16se="http://schemas.microsoft.com/office/word/2015/wordml/symex" xmlns:wpg="http://schemas.microsoft.com/office/word/2010/wordprocessingGroup" xmlns:wpi="http://schemas.microsoft.com/office/word/2010/wordprocessingInk" xmlns:wne="http://schemas.microsoft.com/office/word/2006/wordml" xmlns:wps="http://schemas.microsoft.com/office/word/2010/wordprocessingShape" mc:Ignorable="w14 w15 w16se wp14">
   <w:footnote w:type="separator" w:id="-1">
     <w:p>
       <w:pPr>
@@ -1334,8 +785,8 @@
 </file>
 
 <file path=word/numbering.xml><?xml version="1.0" encoding="utf-8"?>
-<w:numbering xmlns:wpc="http://schemas.microsoft.com/office/word/2010/wordprocessingCanvas" xmlns:mo="http://schemas.microsoft.com/office/mac/office/2008/main" xmlns:mc="http://schemas.openxmlformats.org/markup-compatibility/2006" xmlns:mv="urn:schemas-microsoft-com:mac:vml" xmlns:o="urn:schemas-microsoft-com:office:office" xmlns:r="http://schemas.openxmlformats.org/officeDocument/2006/relationships" xmlns:m="http://schemas.openxmlformats.org/officeDocument/2006/math" xmlns:v="urn:schemas-microsoft-com:vml" xmlns:wp14="http://schemas.microsoft.com/office/word/2010/wordprocessingDrawing" xmlns:wp="http://schemas.openxmlformats.org/drawingml/2006/wordprocessingDrawing" xmlns:w10="urn:schemas-microsoft-com:office:word" xmlns:w="http://schemas.openxmlformats.org/wordprocessingml/2006/main" xmlns:w14="http://schemas.microsoft.com/office/word/2010/wordml" xmlns:w15="http://schemas.microsoft.com/office/word/2012/wordml" xmlns:wpg="http://schemas.microsoft.com/office/word/2010/wordprocessingGroup" xmlns:wpi="http://schemas.microsoft.com/office/word/2010/wordprocessingInk" xmlns:wne="http://schemas.microsoft.com/office/word/2006/wordml" xmlns:wps="http://schemas.microsoft.com/office/word/2010/wordprocessingShape" mc:Ignorable="w14 w15 wp14">
-  <w:abstractNum w:abstractNumId="0">
+<w:numbering xmlns:wpc="http://schemas.microsoft.com/office/word/2010/wordprocessingCanvas" xmlns:cx="http://schemas.microsoft.com/office/drawing/2014/chartex" xmlns:cx1="http://schemas.microsoft.com/office/drawing/2015/9/8/chartex" xmlns:mc="http://schemas.openxmlformats.org/markup-compatibility/2006" xmlns:o="urn:schemas-microsoft-com:office:office" xmlns:r="http://schemas.openxmlformats.org/officeDocument/2006/relationships" xmlns:m="http://schemas.openxmlformats.org/officeDocument/2006/math" xmlns:v="urn:schemas-microsoft-com:vml" xmlns:wp14="http://schemas.microsoft.com/office/word/2010/wordprocessingDrawing" xmlns:wp="http://schemas.openxmlformats.org/drawingml/2006/wordprocessingDrawing" xmlns:w10="urn:schemas-microsoft-com:office:word" xmlns:w="http://schemas.openxmlformats.org/wordprocessingml/2006/main" xmlns:w14="http://schemas.microsoft.com/office/word/2010/wordml" xmlns:w15="http://schemas.microsoft.com/office/word/2012/wordml" xmlns:w16se="http://schemas.microsoft.com/office/word/2015/wordml/symex" xmlns:wpg="http://schemas.microsoft.com/office/word/2010/wordprocessingGroup" xmlns:wpi="http://schemas.microsoft.com/office/word/2010/wordprocessingInk" xmlns:wne="http://schemas.microsoft.com/office/word/2006/wordml" xmlns:wps="http://schemas.microsoft.com/office/word/2010/wordprocessingShape" mc:Ignorable="w14 w15 w16se wp14">
+  <w:abstractNum w:abstractNumId="0" w15:restartNumberingAfterBreak="0">
     <w:nsid w:val="0B36571C"/>
     <w:multiLevelType w:val="hybridMultilevel"/>
     <w:tmpl w:val="10004478"/>
@@ -1448,7 +899,7 @@
       </w:rPr>
     </w:lvl>
   </w:abstractNum>
-  <w:abstractNum w:abstractNumId="1">
+  <w:abstractNum w:abstractNumId="1" w15:restartNumberingAfterBreak="0">
     <w:nsid w:val="3EEF14A0"/>
     <w:multiLevelType w:val="hybridMultilevel"/>
     <w:tmpl w:val="F8E061A8"/>
@@ -1571,7 +1022,7 @@
 </file>
 
 <file path=word/styles.xml><?xml version="1.0" encoding="utf-8"?>
-<w:styles xmlns:mc="http://schemas.openxmlformats.org/markup-compatibility/2006" xmlns:r="http://schemas.openxmlformats.org/officeDocument/2006/relationships" xmlns:w="http://schemas.openxmlformats.org/wordprocessingml/2006/main" xmlns:w14="http://schemas.microsoft.com/office/word/2010/wordml" xmlns:w15="http://schemas.microsoft.com/office/word/2012/wordml" mc:Ignorable="w14 w15">
+<w:styles xmlns:mc="http://schemas.openxmlformats.org/markup-compatibility/2006" xmlns:r="http://schemas.openxmlformats.org/officeDocument/2006/relationships" xmlns:w="http://schemas.openxmlformats.org/wordprocessingml/2006/main" xmlns:w14="http://schemas.microsoft.com/office/word/2010/wordml" xmlns:w15="http://schemas.microsoft.com/office/word/2012/wordml" xmlns:w16se="http://schemas.microsoft.com/office/word/2015/wordml/symex" mc:Ignorable="w14 w15 w16se">
   <w:docDefaults>
     <w:rPrDefault>
       <w:rPr>
@@ -1587,7 +1038,7 @@
       </w:pPr>
     </w:pPrDefault>
   </w:docDefaults>
-  <w:latentStyles w:defLockedState="0" w:defUIPriority="99" w:defSemiHidden="0" w:defUnhideWhenUsed="0" w:defQFormat="0" w:count="381">
+  <w:latentStyles w:defLockedState="0" w:defUIPriority="99" w:defSemiHidden="0" w:defUnhideWhenUsed="0" w:defQFormat="0" w:count="371">
     <w:lsdException w:name="Normal" w:uiPriority="0" w:qFormat="1"/>
     <w:lsdException w:name="heading 1" w:uiPriority="9" w:qFormat="1"/>
     <w:lsdException w:name="heading 2" w:semiHidden="1" w:uiPriority="9" w:unhideWhenUsed="1" w:qFormat="1"/>
@@ -1959,7 +1410,6 @@
     <w:lsdException w:name="List Table 5 Dark Accent 6" w:uiPriority="50"/>
     <w:lsdException w:name="List Table 6 Colorful Accent 6" w:uiPriority="51"/>
     <w:lsdException w:name="List Table 7 Colorful Accent 6" w:uiPriority="52"/>
-    <w:lsdException w:name="Mention" w:semiHidden="1" w:unhideWhenUsed="1"/>
   </w:latentStyles>
   <w:style w:type="paragraph" w:default="1" w:styleId="Normal">
     <w:name w:val="Normal"/>
@@ -2226,7 +1676,6 @@
       <w:spacing w:after="0" w:line="240" w:lineRule="auto"/>
     </w:pPr>
     <w:tblPr>
-      <w:tblInd w:w="0" w:type="dxa"/>
       <w:tblBorders>
         <w:top w:val="single" w:sz="4" w:space="0" w:color="auto"/>
         <w:left w:val="single" w:sz="4" w:space="0" w:color="auto"/>
@@ -2235,12 +1684,6 @@
         <w:insideH w:val="single" w:sz="4" w:space="0" w:color="auto"/>
         <w:insideV w:val="single" w:sz="4" w:space="0" w:color="auto"/>
       </w:tblBorders>
-      <w:tblCellMar>
-        <w:top w:w="0" w:type="dxa"/>
-        <w:left w:w="108" w:type="dxa"/>
-        <w:bottom w:w="0" w:type="dxa"/>
-        <w:right w:w="108" w:type="dxa"/>
-      </w:tblCellMar>
     </w:tblPr>
   </w:style>
   <w:style w:type="paragraph" w:customStyle="1" w:styleId="CopticVerse">
@@ -3795,7 +3238,7 @@
 </file>
 
 <file path=customXml/itemProps1.xml><?xml version="1.0" encoding="utf-8"?>
-<ds:datastoreItem xmlns:ds="http://schemas.openxmlformats.org/officeDocument/2006/customXml" ds:itemID="{37C89A31-D118-3841-8638-33D93F3D426C}">
+<ds:datastoreItem xmlns:ds="http://schemas.openxmlformats.org/officeDocument/2006/customXml" ds:itemID="{B76C118A-344B-419C-A4E4-5B9A98F0BD21}">
   <ds:schemaRefs>
     <ds:schemaRef ds:uri="http://schemas.openxmlformats.org/officeDocument/2006/bibliography"/>
   </ds:schemaRefs>
@@ -3803,7 +3246,7 @@
 </file>
 
 <file path=customXml/itemProps2.xml><?xml version="1.0" encoding="utf-8"?>
-<ds:datastoreItem xmlns:ds="http://schemas.openxmlformats.org/officeDocument/2006/customXml" ds:itemID="{B963380D-1715-5444-9929-B7307ADDFF60}">
+<ds:datastoreItem xmlns:ds="http://schemas.openxmlformats.org/officeDocument/2006/customXml" ds:itemID="{A9CE8661-AA26-4853-AE6E-0EADEE6DB69B}">
   <ds:schemaRefs>
     <ds:schemaRef ds:uri="http://schemas.openxmlformats.org/officeDocument/2006/bibliography"/>
   </ds:schemaRefs>
@@ -3811,7 +3254,7 @@
 </file>
 
 <file path=customXml/itemProps3.xml><?xml version="1.0" encoding="utf-8"?>
-<ds:datastoreItem xmlns:ds="http://schemas.openxmlformats.org/officeDocument/2006/customXml" ds:itemID="{0ECE98B1-3170-CF48-8445-8EDC6DE819F3}">
+<ds:datastoreItem xmlns:ds="http://schemas.openxmlformats.org/officeDocument/2006/customXml" ds:itemID="{0EA9F1D8-9709-4FEC-81A0-635F3920EB75}">
   <ds:schemaRefs>
     <ds:schemaRef ds:uri="http://schemas.openxmlformats.org/officeDocument/2006/bibliography"/>
   </ds:schemaRefs>

</xml_diff>